<commit_message>
DFD Orçamentos, analise da eventos completa, atualização do art 15.
</commit_message>
<xml_diff>
--- a/Documentation/18- Descrição dos Processos de Negócio .docx
+++ b/Documentation/18- Descrição dos Processos de Negócio .docx
@@ -77,20 +77,15 @@
               <w:t xml:space="preserve"> </w:t>
             </w:r>
             <w:r>
+              <w:t xml:space="preserve"> </w:t>
+            </w:r>
+            <w:r>
               <w:rPr>
                 <w:rFonts w:ascii="Arial" w:hAnsi="Arial" w:cs="Arial"/>
                 <w:sz w:val="28"/>
                 <w:szCs w:val="28"/>
               </w:rPr>
-              <w:t xml:space="preserve">Solicitar orçamento para formas </w:t>
-            </w:r>
-            <w:r>
-              <w:rPr>
-                <w:rFonts w:ascii="Arial" w:hAnsi="Arial" w:cs="Arial"/>
-                <w:sz w:val="28"/>
-                <w:szCs w:val="28"/>
-              </w:rPr>
-              <w:t>padrão</w:t>
+              <w:t>Solicitar orçamento para formas sob medidas</w:t>
             </w:r>
           </w:p>
         </w:tc>
@@ -133,12 +128,10 @@
             <w:r>
               <w:rPr>
                 <w:rFonts w:ascii="Arial" w:hAnsi="Arial" w:cs="Arial"/>
-                <w:color w:val="000000"/>
-                <w:sz w:val="24"/>
-                <w:szCs w:val="24"/>
-                <w:shd w:val="clear" w:color="auto" w:fill="F8F9FA"/>
-              </w:rPr>
-              <w:t>Entregar catálogo</w:t>
+                <w:sz w:val="24"/>
+                <w:szCs w:val="24"/>
+              </w:rPr>
+              <w:t>Receber pedido</w:t>
             </w:r>
           </w:p>
           <w:p>
@@ -166,7 +159,15 @@
                 <w:sz w:val="24"/>
                 <w:szCs w:val="24"/>
               </w:rPr>
-              <w:t>: Cliente Solicita catálogo</w:t>
+              <w:t>:</w:t>
+            </w:r>
+            <w:r>
+              <w:rPr>
+                <w:rFonts w:ascii="Arial" w:hAnsi="Arial" w:cs="Arial"/>
+                <w:sz w:val="24"/>
+                <w:szCs w:val="24"/>
+              </w:rPr>
+              <w:t xml:space="preserve"> Cliente solicita orçamento sob medida</w:t>
             </w:r>
           </w:p>
           <w:p>
@@ -194,7 +195,7 @@
                 <w:sz w:val="24"/>
                 <w:szCs w:val="24"/>
               </w:rPr>
-              <w:t>: Mostra ao cliente todos as formas que a loja tem.</w:t>
+              <w:t>: Iniciar a negociação sobre as formas desejadas pelo cliente</w:t>
             </w:r>
           </w:p>
           <w:p>
@@ -222,7 +223,15 @@
                 <w:sz w:val="24"/>
                 <w:szCs w:val="24"/>
               </w:rPr>
-              <w:t>: Vendedor</w:t>
+              <w:t>:</w:t>
+            </w:r>
+            <w:r>
+              <w:rPr>
+                <w:rFonts w:ascii="Arial" w:hAnsi="Arial" w:cs="Arial"/>
+                <w:sz w:val="24"/>
+                <w:szCs w:val="24"/>
+              </w:rPr>
+              <w:t xml:space="preserve"> Vendedor</w:t>
             </w:r>
           </w:p>
           <w:p>
@@ -230,17 +239,91 @@
               <w:pStyle w:val="PargrafodaLista"/>
               <w:numPr>
                 <w:ilvl w:val="0"/>
-                <w:numId w:val="1"/>
+                <w:numId w:val="19"/>
               </w:numPr>
               <w:spacing w:line="360" w:lineRule="auto"/>
-            </w:pPr>
-            <w:r>
-              <w:rPr>
-                <w:rFonts w:ascii="Arial" w:hAnsi="Arial" w:cs="Arial"/>
-                <w:sz w:val="24"/>
-                <w:szCs w:val="24"/>
-              </w:rPr>
-              <w:t>Entregar catálogo de produtos ao cliente</w:t>
+              <w:rPr>
+                <w:rFonts w:ascii="Arial" w:hAnsi="Arial" w:cs="Arial"/>
+                <w:sz w:val="24"/>
+                <w:szCs w:val="24"/>
+              </w:rPr>
+            </w:pPr>
+            <w:r>
+              <w:rPr>
+                <w:rFonts w:ascii="Arial" w:hAnsi="Arial" w:cs="Arial"/>
+                <w:sz w:val="24"/>
+                <w:szCs w:val="24"/>
+              </w:rPr>
+              <w:t>Consulta se o cliente possui cadastro</w:t>
+            </w:r>
+          </w:p>
+          <w:p>
+            <w:pPr>
+              <w:pStyle w:val="PargrafodaLista"/>
+              <w:numPr>
+                <w:ilvl w:val="2"/>
+                <w:numId w:val="19"/>
+              </w:numPr>
+              <w:spacing w:line="360" w:lineRule="auto"/>
+              <w:rPr>
+                <w:rFonts w:ascii="Arial" w:hAnsi="Arial" w:cs="Arial"/>
+                <w:sz w:val="24"/>
+                <w:szCs w:val="24"/>
+              </w:rPr>
+            </w:pPr>
+            <w:r>
+              <w:rPr>
+                <w:rFonts w:ascii="Arial" w:hAnsi="Arial" w:cs="Arial"/>
+                <w:sz w:val="24"/>
+                <w:szCs w:val="24"/>
+              </w:rPr>
+              <w:t>Se cliente não tiver cadastro, cadastra ele.</w:t>
+            </w:r>
+          </w:p>
+          <w:p>
+            <w:pPr>
+              <w:pStyle w:val="PargrafodaLista"/>
+              <w:numPr>
+                <w:ilvl w:val="0"/>
+                <w:numId w:val="19"/>
+              </w:numPr>
+              <w:spacing w:line="360" w:lineRule="auto"/>
+              <w:rPr>
+                <w:rFonts w:ascii="Arial" w:hAnsi="Arial" w:cs="Arial"/>
+                <w:sz w:val="24"/>
+                <w:szCs w:val="24"/>
+              </w:rPr>
+            </w:pPr>
+            <w:r>
+              <w:rPr>
+                <w:rFonts w:ascii="Arial" w:hAnsi="Arial" w:cs="Arial"/>
+                <w:sz w:val="24"/>
+                <w:szCs w:val="24"/>
+              </w:rPr>
+              <w:t xml:space="preserve">Cliente informa as medidas das formas, quantidades, material e design. </w:t>
+            </w:r>
+          </w:p>
+          <w:p>
+            <w:pPr>
+              <w:pStyle w:val="PargrafodaLista"/>
+              <w:numPr>
+                <w:ilvl w:val="0"/>
+                <w:numId w:val="19"/>
+              </w:numPr>
+              <w:spacing w:line="360" w:lineRule="auto"/>
+              <w:rPr>
+                <w:rFonts w:ascii="Arial" w:hAnsi="Arial" w:cs="Arial"/>
+                <w:sz w:val="24"/>
+                <w:szCs w:val="24"/>
+              </w:rPr>
+            </w:pPr>
+            <w:r>
+              <w:rPr>
+                <w:rFonts w:ascii="Arial" w:hAnsi="Arial" w:cs="Arial"/>
+                <w:sz w:val="24"/>
+                <w:szCs w:val="24"/>
+              </w:rPr>
+              <w:t>Armazena os dados do cliente.</w:t>
             </w:r>
           </w:p>
         </w:tc>
@@ -283,22 +366,10 @@
             <w:r>
               <w:rPr>
                 <w:rFonts w:ascii="Arial" w:hAnsi="Arial" w:cs="Arial"/>
-                <w:color w:val="000000"/>
-                <w:sz w:val="24"/>
-                <w:szCs w:val="24"/>
-                <w:shd w:val="clear" w:color="auto" w:fill="F8F9FA"/>
-              </w:rPr>
-              <w:t xml:space="preserve">Entregar </w:t>
-            </w:r>
-            <w:r>
-              <w:rPr>
-                <w:rFonts w:ascii="Arial" w:hAnsi="Arial" w:cs="Arial"/>
-                <w:color w:val="000000"/>
-                <w:sz w:val="24"/>
-                <w:szCs w:val="24"/>
-                <w:shd w:val="clear" w:color="auto" w:fill="F8F9FA"/>
-              </w:rPr>
-              <w:t>Orçamento</w:t>
+                <w:sz w:val="24"/>
+                <w:szCs w:val="24"/>
+              </w:rPr>
+              <w:t>Analisar Pedido</w:t>
             </w:r>
           </w:p>
           <w:p>
@@ -334,7 +405,7 @@
                 <w:sz w:val="24"/>
                 <w:szCs w:val="24"/>
               </w:rPr>
-              <w:t>Cliente solicita orçamento</w:t>
+              <w:t>Vendedor analisa orçamento</w:t>
             </w:r>
           </w:p>
           <w:p>
@@ -364,6 +435,22 @@
               </w:rPr>
               <w:t>:</w:t>
             </w:r>
+            <w:r>
+              <w:rPr>
+                <w:rFonts w:ascii="Arial" w:hAnsi="Arial" w:cs="Arial"/>
+                <w:sz w:val="24"/>
+                <w:szCs w:val="24"/>
+              </w:rPr>
+              <w:t xml:space="preserve"> </w:t>
+            </w:r>
+            <w:r>
+              <w:rPr>
+                <w:rFonts w:ascii="Arial" w:hAnsi="Arial" w:cs="Arial"/>
+                <w:sz w:val="24"/>
+                <w:szCs w:val="24"/>
+              </w:rPr>
+              <w:t>Verificar se tem todas as informações necessárias para o pedido</w:t>
+            </w:r>
           </w:p>
           <w:p>
             <w:pPr>
@@ -390,7 +477,7 @@
                 <w:sz w:val="24"/>
                 <w:szCs w:val="24"/>
               </w:rPr>
-              <w:t xml:space="preserve">: </w:t>
+              <w:t>:</w:t>
             </w:r>
             <w:r>
               <w:rPr>
@@ -406,20 +493,25 @@
               <w:pStyle w:val="PargrafodaLista"/>
               <w:numPr>
                 <w:ilvl w:val="0"/>
-                <w:numId w:val="3"/>
+                <w:numId w:val="20"/>
               </w:numPr>
-            </w:pPr>
-            <w:r>
-              <w:t xml:space="preserve">Ao chega </w:t>
-            </w:r>
-            <w:r>
-              <w:t>o</w:t>
-            </w:r>
-            <w:r>
-              <w:t xml:space="preserve"> cliente, </w:t>
-            </w:r>
-            <w:r>
-              <w:t>consulta o cadastro do cliente.</w:t>
+              <w:spacing w:line="360" w:lineRule="auto"/>
+            </w:pPr>
+            <w:r>
+              <w:t>Consulta o pedido do cliente</w:t>
+            </w:r>
+          </w:p>
+          <w:p>
+            <w:pPr>
+              <w:pStyle w:val="PargrafodaLista"/>
+              <w:numPr>
+                <w:ilvl w:val="0"/>
+                <w:numId w:val="20"/>
+              </w:numPr>
+              <w:spacing w:line="360" w:lineRule="auto"/>
+            </w:pPr>
+            <w:r>
+              <w:t>Verifica se todos os dados foram informados pelo cliente.</w:t>
             </w:r>
           </w:p>
           <w:p>
@@ -427,11 +519,12 @@
               <w:pStyle w:val="PargrafodaLista"/>
               <w:numPr>
                 <w:ilvl w:val="2"/>
-                <w:numId w:val="3"/>
+                <w:numId w:val="20"/>
               </w:numPr>
-            </w:pPr>
-            <w:r>
-              <w:t>Se cliente não existir, cadastrar.</w:t>
+              <w:spacing w:line="360" w:lineRule="auto"/>
+            </w:pPr>
+            <w:r>
+              <w:t>Se todos os dados não foram informados, gera um questionário com os dados restantes.</w:t>
             </w:r>
           </w:p>
           <w:p>
@@ -439,63 +532,12 @@
               <w:pStyle w:val="PargrafodaLista"/>
               <w:numPr>
                 <w:ilvl w:val="0"/>
-                <w:numId w:val="3"/>
+                <w:numId w:val="20"/>
               </w:numPr>
-            </w:pPr>
-            <w:r>
-              <w:t>Anotar os produtos que o cliente deseja incluir no orçamento.</w:t>
-            </w:r>
-          </w:p>
-          <w:p>
-            <w:pPr>
-              <w:pStyle w:val="PargrafodaLista"/>
-              <w:numPr>
-                <w:ilvl w:val="0"/>
-                <w:numId w:val="3"/>
-              </w:numPr>
-            </w:pPr>
-            <w:r>
-              <w:t>Gerar um documento com data, hora e com o nome, quantidade, preço de cada produto.</w:t>
-            </w:r>
-            <w:r>
-              <w:t xml:space="preserve"> </w:t>
-            </w:r>
-          </w:p>
-          <w:p>
-            <w:pPr>
-              <w:pStyle w:val="PargrafodaLista"/>
-              <w:numPr>
-                <w:ilvl w:val="0"/>
-                <w:numId w:val="3"/>
-              </w:numPr>
-            </w:pPr>
-            <w:r>
-              <w:t xml:space="preserve">Informar ao cliente </w:t>
-            </w:r>
-            <w:r>
-              <w:t>que o orçamento tem validade de 15 dias.</w:t>
-            </w:r>
-          </w:p>
-          <w:p>
-            <w:pPr>
-              <w:pStyle w:val="PargrafodaLista"/>
-              <w:numPr>
-                <w:ilvl w:val="0"/>
-                <w:numId w:val="3"/>
-              </w:numPr>
-            </w:pPr>
-            <w:r>
-              <w:t>Entregar orçamento ao cliente com a assinatura do funcionário responsável.</w:t>
-            </w:r>
-          </w:p>
-          <w:p/>
-          <w:p>
-            <w:pPr>
-              <w:pStyle w:val="PargrafodaLista"/>
-              <w:ind w:left="1440"/>
-            </w:pPr>
-            <w:r>
-              <w:t xml:space="preserve">   </w:t>
+              <w:spacing w:line="360" w:lineRule="auto"/>
+            </w:pPr>
+            <w:r>
+              <w:t xml:space="preserve">Registra a conclusão da análise   </w:t>
             </w:r>
           </w:p>
         </w:tc>
@@ -533,47 +575,37 @@
                 <w:sz w:val="24"/>
                 <w:szCs w:val="24"/>
               </w:rPr>
+              <w:t>: Receber respostas aos questionamentos</w:t>
+            </w:r>
+          </w:p>
+          <w:p>
+            <w:pPr>
+              <w:spacing w:line="360" w:lineRule="auto"/>
+              <w:rPr>
+                <w:rFonts w:ascii="Arial" w:hAnsi="Arial" w:cs="Arial"/>
+                <w:sz w:val="24"/>
+                <w:szCs w:val="24"/>
+              </w:rPr>
+            </w:pPr>
+            <w:r>
+              <w:rPr>
+                <w:rFonts w:ascii="Arial" w:hAnsi="Arial" w:cs="Arial"/>
+                <w:b/>
+                <w:bCs/>
+                <w:sz w:val="24"/>
+                <w:szCs w:val="24"/>
+              </w:rPr>
+              <w:t>Evento</w:t>
+            </w:r>
+            <w:r>
+              <w:rPr>
+                <w:rFonts w:ascii="Arial" w:hAnsi="Arial" w:cs="Arial"/>
+                <w:sz w:val="24"/>
+                <w:szCs w:val="24"/>
+              </w:rPr>
               <w:t xml:space="preserve">: </w:t>
             </w:r>
             <w:r>
-              <w:rPr>
-                <w:rFonts w:ascii="Arial" w:hAnsi="Arial" w:cs="Arial"/>
-                <w:color w:val="000000"/>
-                <w:sz w:val="24"/>
-                <w:szCs w:val="24"/>
-                <w:shd w:val="clear" w:color="auto" w:fill="F8F9FA"/>
-              </w:rPr>
-              <w:t>Efetivar pedido</w:t>
-            </w:r>
-          </w:p>
-          <w:p>
-            <w:pPr>
-              <w:spacing w:line="360" w:lineRule="auto"/>
-              <w:rPr>
-                <w:rFonts w:ascii="Arial" w:hAnsi="Arial" w:cs="Arial"/>
-                <w:sz w:val="24"/>
-                <w:szCs w:val="24"/>
-              </w:rPr>
-            </w:pPr>
-            <w:r>
-              <w:rPr>
-                <w:rFonts w:ascii="Arial" w:hAnsi="Arial" w:cs="Arial"/>
-                <w:b/>
-                <w:bCs/>
-                <w:sz w:val="24"/>
-                <w:szCs w:val="24"/>
-              </w:rPr>
-              <w:t>Evento</w:t>
-            </w:r>
-            <w:r>
-              <w:rPr>
-                <w:rFonts w:ascii="Arial" w:hAnsi="Arial" w:cs="Arial"/>
-                <w:sz w:val="24"/>
-                <w:szCs w:val="24"/>
-              </w:rPr>
-              <w:t xml:space="preserve">: </w:t>
-            </w:r>
-            <w:r>
               <w:t xml:space="preserve"> </w:t>
             </w:r>
             <w:r>
@@ -582,27 +614,45 @@
                 <w:sz w:val="24"/>
                 <w:szCs w:val="24"/>
               </w:rPr>
-              <w:t>Cliente realiza pedido</w:t>
-            </w:r>
-          </w:p>
-          <w:p>
-            <w:pPr>
-              <w:spacing w:line="360" w:lineRule="auto"/>
-              <w:rPr>
-                <w:rFonts w:ascii="Arial" w:hAnsi="Arial" w:cs="Arial"/>
-                <w:sz w:val="24"/>
-                <w:szCs w:val="24"/>
-              </w:rPr>
-            </w:pPr>
-            <w:r>
-              <w:rPr>
-                <w:rFonts w:ascii="Arial" w:hAnsi="Arial" w:cs="Arial"/>
-                <w:b/>
-                <w:bCs/>
-                <w:sz w:val="24"/>
-                <w:szCs w:val="24"/>
-              </w:rPr>
-              <w:t>Objetivo:</w:t>
+              <w:t xml:space="preserve">Cliente responde as </w:t>
+            </w:r>
+            <w:r>
+              <w:rPr>
+                <w:rFonts w:ascii="Arial" w:hAnsi="Arial" w:cs="Arial"/>
+                <w:sz w:val="24"/>
+                <w:szCs w:val="24"/>
+              </w:rPr>
+              <w:t>questões</w:t>
+            </w:r>
+          </w:p>
+          <w:p>
+            <w:pPr>
+              <w:spacing w:line="360" w:lineRule="auto"/>
+              <w:rPr>
+                <w:rFonts w:ascii="Arial" w:hAnsi="Arial" w:cs="Arial"/>
+                <w:sz w:val="24"/>
+                <w:szCs w:val="24"/>
+              </w:rPr>
+            </w:pPr>
+            <w:r>
+              <w:rPr>
+                <w:rFonts w:ascii="Arial" w:hAnsi="Arial" w:cs="Arial"/>
+                <w:b/>
+                <w:bCs/>
+                <w:sz w:val="24"/>
+                <w:szCs w:val="24"/>
+              </w:rPr>
+              <w:t>Objetivo</w:t>
+            </w:r>
+            <w:r>
+              <w:rPr>
+                <w:rFonts w:ascii="Arial" w:hAnsi="Arial" w:cs="Arial"/>
+                <w:b/>
+                <w:bCs/>
+                <w:sz w:val="24"/>
+                <w:szCs w:val="24"/>
+              </w:rPr>
+              <w:t>:</w:t>
             </w:r>
             <w:r>
               <w:rPr>
@@ -620,23 +670,7 @@
                 <w:sz w:val="24"/>
                 <w:szCs w:val="24"/>
               </w:rPr>
-              <w:t>Iniciar o processo de compra</w:t>
-            </w:r>
-            <w:r>
-              <w:rPr>
-                <w:rFonts w:ascii="Arial" w:hAnsi="Arial" w:cs="Arial"/>
-                <w:sz w:val="24"/>
-                <w:szCs w:val="24"/>
-              </w:rPr>
-              <w:t xml:space="preserve"> mediante a orçamento para</w:t>
-            </w:r>
-            <w:r>
-              <w:rPr>
-                <w:rFonts w:ascii="Arial" w:hAnsi="Arial" w:cs="Arial"/>
-                <w:sz w:val="24"/>
-                <w:szCs w:val="24"/>
-              </w:rPr>
-              <w:t xml:space="preserve"> o cliente</w:t>
+              <w:t xml:space="preserve">Preencher as informações não informadas pelo cliente. </w:t>
             </w:r>
           </w:p>
           <w:p>
@@ -664,7 +698,15 @@
                 <w:sz w:val="24"/>
                 <w:szCs w:val="24"/>
               </w:rPr>
-              <w:t>: Vendedor</w:t>
+              <w:t>:</w:t>
+            </w:r>
+            <w:r>
+              <w:rPr>
+                <w:rFonts w:ascii="Arial" w:hAnsi="Arial" w:cs="Arial"/>
+                <w:sz w:val="24"/>
+                <w:szCs w:val="24"/>
+              </w:rPr>
+              <w:t xml:space="preserve"> Vendedor</w:t>
             </w:r>
           </w:p>
           <w:p>
@@ -672,14 +714,22 @@
               <w:pStyle w:val="PargrafodaLista"/>
               <w:numPr>
                 <w:ilvl w:val="0"/>
-                <w:numId w:val="4"/>
+                <w:numId w:val="21"/>
               </w:numPr>
-            </w:pPr>
-            <w:r>
-              <w:t xml:space="preserve"> Consulta os orçamentos em nome do cliente</w:t>
-            </w:r>
-            <w:r>
-              <w:t>.</w:t>
+              <w:spacing w:line="360" w:lineRule="auto"/>
+              <w:rPr>
+                <w:rFonts w:ascii="Arial" w:hAnsi="Arial" w:cs="Arial"/>
+                <w:sz w:val="24"/>
+                <w:szCs w:val="24"/>
+              </w:rPr>
+            </w:pPr>
+            <w:r>
+              <w:rPr>
+                <w:rFonts w:ascii="Arial" w:hAnsi="Arial" w:cs="Arial"/>
+                <w:sz w:val="24"/>
+                <w:szCs w:val="24"/>
+              </w:rPr>
+              <w:t>Cliente entrega as informações solicitadas.</w:t>
             </w:r>
           </w:p>
           <w:p>
@@ -687,23 +737,22 @@
               <w:pStyle w:val="PargrafodaLista"/>
               <w:numPr>
                 <w:ilvl w:val="0"/>
-                <w:numId w:val="4"/>
+                <w:numId w:val="21"/>
               </w:numPr>
-            </w:pPr>
-            <w:r>
-              <w:t>Confirma com o cliente suas preferências de forma de entrega e de pagamento para o pedido.</w:t>
-            </w:r>
-          </w:p>
-          <w:p>
-            <w:pPr>
-              <w:pStyle w:val="PargrafodaLista"/>
-              <w:numPr>
-                <w:ilvl w:val="2"/>
-                <w:numId w:val="4"/>
-              </w:numPr>
-            </w:pPr>
-            <w:r>
-              <w:t>Cliente reprova orçamento.</w:t>
+              <w:spacing w:line="360" w:lineRule="auto"/>
+              <w:rPr>
+                <w:rFonts w:ascii="Arial" w:hAnsi="Arial" w:cs="Arial"/>
+                <w:sz w:val="24"/>
+                <w:szCs w:val="24"/>
+              </w:rPr>
+            </w:pPr>
+            <w:r>
+              <w:rPr>
+                <w:rFonts w:ascii="Arial" w:hAnsi="Arial" w:cs="Arial"/>
+                <w:sz w:val="24"/>
+                <w:szCs w:val="24"/>
+              </w:rPr>
+              <w:t xml:space="preserve">Armazena as respostas do cliente. </w:t>
             </w:r>
           </w:p>
           <w:p>
@@ -711,11 +760,193 @@
               <w:pStyle w:val="PargrafodaLista"/>
               <w:numPr>
                 <w:ilvl w:val="0"/>
-                <w:numId w:val="4"/>
+                <w:numId w:val="21"/>
               </w:numPr>
-            </w:pPr>
-            <w:r>
-              <w:t>Criar um pedido a parti dos dados do orçamento.</w:t>
+              <w:spacing w:line="360" w:lineRule="auto"/>
+              <w:rPr>
+                <w:rFonts w:ascii="Arial" w:hAnsi="Arial" w:cs="Arial"/>
+                <w:sz w:val="24"/>
+                <w:szCs w:val="24"/>
+              </w:rPr>
+            </w:pPr>
+            <w:r>
+              <w:rPr>
+                <w:rFonts w:ascii="Arial" w:hAnsi="Arial" w:cs="Arial"/>
+                <w:sz w:val="24"/>
+                <w:szCs w:val="24"/>
+              </w:rPr>
+              <w:t xml:space="preserve">Encaminha para </w:t>
+            </w:r>
+            <w:r>
+              <w:rPr>
+                <w:rFonts w:ascii="Arial" w:hAnsi="Arial" w:cs="Arial"/>
+                <w:sz w:val="24"/>
+                <w:szCs w:val="24"/>
+              </w:rPr>
+              <w:t>análise</w:t>
+            </w:r>
+            <w:r>
+              <w:rPr>
+                <w:rFonts w:ascii="Arial" w:hAnsi="Arial" w:cs="Arial"/>
+                <w:sz w:val="24"/>
+                <w:szCs w:val="24"/>
+              </w:rPr>
+              <w:t xml:space="preserve"> do pedido. </w:t>
+            </w:r>
+          </w:p>
+        </w:tc>
+      </w:tr>
+      <w:tr>
+        <w:trPr>
+          <w:trHeight w:val="2821"/>
+        </w:trPr>
+        <w:tc>
+          <w:tcPr>
+            <w:tcW w:w="8494" w:type="dxa"/>
+          </w:tcPr>
+          <w:p>
+            <w:pPr>
+              <w:spacing w:line="360" w:lineRule="auto"/>
+              <w:rPr>
+                <w:rFonts w:ascii="Arial" w:hAnsi="Arial" w:cs="Arial"/>
+                <w:sz w:val="24"/>
+                <w:szCs w:val="24"/>
+              </w:rPr>
+            </w:pPr>
+            <w:r>
+              <w:rPr>
+                <w:rFonts w:ascii="Arial" w:hAnsi="Arial" w:cs="Arial"/>
+                <w:b/>
+                <w:bCs/>
+                <w:sz w:val="24"/>
+                <w:szCs w:val="24"/>
+              </w:rPr>
+              <w:lastRenderedPageBreak/>
+              <w:t>Processo</w:t>
+            </w:r>
+            <w:r>
+              <w:rPr>
+                <w:rFonts w:ascii="Arial" w:hAnsi="Arial" w:cs="Arial"/>
+                <w:sz w:val="24"/>
+                <w:szCs w:val="24"/>
+              </w:rPr>
+              <w:t xml:space="preserve">: </w:t>
+            </w:r>
+            <w:r>
+              <w:rPr>
+                <w:rFonts w:ascii="Arial" w:hAnsi="Arial" w:cs="Arial"/>
+                <w:sz w:val="24"/>
+                <w:szCs w:val="24"/>
+              </w:rPr>
+              <w:t>Solicitar Cotação de formas</w:t>
+            </w:r>
+          </w:p>
+          <w:p>
+            <w:pPr>
+              <w:spacing w:line="360" w:lineRule="auto"/>
+              <w:rPr>
+                <w:rFonts w:ascii="Arial" w:hAnsi="Arial" w:cs="Arial"/>
+                <w:sz w:val="24"/>
+                <w:szCs w:val="24"/>
+              </w:rPr>
+            </w:pPr>
+            <w:r>
+              <w:rPr>
+                <w:rFonts w:ascii="Arial" w:hAnsi="Arial" w:cs="Arial"/>
+                <w:b/>
+                <w:bCs/>
+                <w:sz w:val="24"/>
+                <w:szCs w:val="24"/>
+              </w:rPr>
+              <w:t>Evento</w:t>
+            </w:r>
+            <w:r>
+              <w:rPr>
+                <w:rFonts w:ascii="Arial" w:hAnsi="Arial" w:cs="Arial"/>
+                <w:sz w:val="24"/>
+                <w:szCs w:val="24"/>
+              </w:rPr>
+              <w:t>:</w:t>
+            </w:r>
+            <w:r>
+              <w:rPr>
+                <w:rFonts w:ascii="Arial" w:hAnsi="Arial" w:cs="Arial"/>
+                <w:sz w:val="24"/>
+                <w:szCs w:val="24"/>
+              </w:rPr>
+              <w:t xml:space="preserve"> Vendedor realizar cotação</w:t>
+            </w:r>
+          </w:p>
+          <w:p>
+            <w:pPr>
+              <w:spacing w:line="360" w:lineRule="auto"/>
+              <w:rPr>
+                <w:rFonts w:ascii="Arial" w:hAnsi="Arial" w:cs="Arial"/>
+                <w:sz w:val="24"/>
+                <w:szCs w:val="24"/>
+              </w:rPr>
+            </w:pPr>
+            <w:r>
+              <w:rPr>
+                <w:rFonts w:ascii="Arial" w:hAnsi="Arial" w:cs="Arial"/>
+                <w:b/>
+                <w:bCs/>
+                <w:sz w:val="24"/>
+                <w:szCs w:val="24"/>
+              </w:rPr>
+              <w:t>Objetivo</w:t>
+            </w:r>
+            <w:r>
+              <w:rPr>
+                <w:rFonts w:ascii="Arial" w:hAnsi="Arial" w:cs="Arial"/>
+                <w:sz w:val="24"/>
+                <w:szCs w:val="24"/>
+              </w:rPr>
+              <w:t>:</w:t>
+            </w:r>
+            <w:r>
+              <w:rPr>
+                <w:rFonts w:ascii="Arial" w:hAnsi="Arial" w:cs="Arial"/>
+                <w:sz w:val="24"/>
+                <w:szCs w:val="24"/>
+              </w:rPr>
+              <w:t xml:space="preserve"> Encaminhar as informações do pedido que o cliente informou ao vendedor.</w:t>
+            </w:r>
+          </w:p>
+          <w:p>
+            <w:pPr>
+              <w:spacing w:line="360" w:lineRule="auto"/>
+              <w:rPr>
+                <w:rFonts w:ascii="Arial" w:hAnsi="Arial" w:cs="Arial"/>
+                <w:sz w:val="24"/>
+                <w:szCs w:val="24"/>
+              </w:rPr>
+            </w:pPr>
+            <w:r>
+              <w:rPr>
+                <w:rFonts w:ascii="Arial" w:hAnsi="Arial" w:cs="Arial"/>
+                <w:b/>
+                <w:bCs/>
+                <w:sz w:val="24"/>
+                <w:szCs w:val="24"/>
+              </w:rPr>
+              <w:t>Trabalhador Envolvido</w:t>
+            </w:r>
+            <w:r>
+              <w:rPr>
+                <w:rFonts w:ascii="Arial" w:hAnsi="Arial" w:cs="Arial"/>
+                <w:sz w:val="24"/>
+                <w:szCs w:val="24"/>
+              </w:rPr>
+              <w:t>:</w:t>
+            </w:r>
+            <w:r>
+              <w:rPr>
+                <w:rFonts w:ascii="Arial" w:hAnsi="Arial" w:cs="Arial"/>
+                <w:sz w:val="24"/>
+                <w:szCs w:val="24"/>
+              </w:rPr>
+              <w:t xml:space="preserve"> Vendedor</w:t>
             </w:r>
           </w:p>
           <w:p>
@@ -723,14 +954,644 @@
               <w:pStyle w:val="PargrafodaLista"/>
               <w:numPr>
                 <w:ilvl w:val="0"/>
-                <w:numId w:val="4"/>
+                <w:numId w:val="22"/>
               </w:numPr>
-            </w:pPr>
-            <w:r>
-              <w:t>Entregar o número do pedido ao cliente.</w:t>
-            </w:r>
-          </w:p>
-          <w:p/>
+              <w:spacing w:line="360" w:lineRule="auto"/>
+              <w:rPr>
+                <w:rFonts w:ascii="Arial" w:hAnsi="Arial" w:cs="Arial"/>
+                <w:b/>
+                <w:bCs/>
+                <w:sz w:val="24"/>
+                <w:szCs w:val="24"/>
+              </w:rPr>
+            </w:pPr>
+            <w:r>
+              <w:rPr>
+                <w:rFonts w:ascii="Arial" w:hAnsi="Arial" w:cs="Arial"/>
+                <w:sz w:val="24"/>
+                <w:szCs w:val="24"/>
+              </w:rPr>
+              <w:t>Consulta os dados do pedido</w:t>
+            </w:r>
+          </w:p>
+          <w:p>
+            <w:pPr>
+              <w:pStyle w:val="PargrafodaLista"/>
+              <w:numPr>
+                <w:ilvl w:val="0"/>
+                <w:numId w:val="22"/>
+              </w:numPr>
+              <w:spacing w:line="360" w:lineRule="auto"/>
+              <w:rPr>
+                <w:rFonts w:ascii="Arial" w:hAnsi="Arial" w:cs="Arial"/>
+                <w:b/>
+                <w:bCs/>
+                <w:sz w:val="24"/>
+                <w:szCs w:val="24"/>
+              </w:rPr>
+            </w:pPr>
+            <w:r>
+              <w:rPr>
+                <w:rFonts w:ascii="Arial" w:hAnsi="Arial" w:cs="Arial"/>
+                <w:sz w:val="24"/>
+                <w:szCs w:val="24"/>
+              </w:rPr>
+              <w:t>Consulta o contato dos fabricantes</w:t>
+            </w:r>
+          </w:p>
+          <w:p>
+            <w:pPr>
+              <w:pStyle w:val="PargrafodaLista"/>
+              <w:numPr>
+                <w:ilvl w:val="0"/>
+                <w:numId w:val="22"/>
+              </w:numPr>
+              <w:spacing w:line="360" w:lineRule="auto"/>
+              <w:rPr>
+                <w:rFonts w:ascii="Arial" w:hAnsi="Arial" w:cs="Arial"/>
+                <w:sz w:val="24"/>
+                <w:szCs w:val="24"/>
+              </w:rPr>
+            </w:pPr>
+            <w:r>
+              <w:rPr>
+                <w:rFonts w:ascii="Arial" w:hAnsi="Arial" w:cs="Arial"/>
+                <w:sz w:val="24"/>
+                <w:szCs w:val="24"/>
+              </w:rPr>
+              <w:t>Encaminha os dados para os fabricantes</w:t>
+            </w:r>
+          </w:p>
+          <w:p>
+            <w:pPr>
+              <w:pStyle w:val="PargrafodaLista"/>
+              <w:numPr>
+                <w:ilvl w:val="0"/>
+                <w:numId w:val="22"/>
+              </w:numPr>
+              <w:spacing w:line="360" w:lineRule="auto"/>
+              <w:rPr>
+                <w:rFonts w:ascii="Arial" w:hAnsi="Arial" w:cs="Arial"/>
+                <w:sz w:val="24"/>
+                <w:szCs w:val="24"/>
+              </w:rPr>
+            </w:pPr>
+            <w:r>
+              <w:rPr>
+                <w:rFonts w:ascii="Arial" w:hAnsi="Arial" w:cs="Arial"/>
+                <w:sz w:val="24"/>
+                <w:szCs w:val="24"/>
+              </w:rPr>
+              <w:t xml:space="preserve">Gera documento de solicitação de orçamento, com os dados do pedido, lista de fabricante da cotação.  </w:t>
+            </w:r>
+          </w:p>
+        </w:tc>
+      </w:tr>
+      <w:tr>
+        <w:trPr>
+          <w:trHeight w:val="2821"/>
+        </w:trPr>
+        <w:tc>
+          <w:tcPr>
+            <w:tcW w:w="8494" w:type="dxa"/>
+          </w:tcPr>
+          <w:p>
+            <w:pPr>
+              <w:spacing w:line="360" w:lineRule="auto"/>
+              <w:rPr>
+                <w:rFonts w:ascii="Arial" w:hAnsi="Arial" w:cs="Arial"/>
+                <w:sz w:val="24"/>
+                <w:szCs w:val="24"/>
+              </w:rPr>
+            </w:pPr>
+            <w:r>
+              <w:rPr>
+                <w:rFonts w:ascii="Arial" w:hAnsi="Arial" w:cs="Arial"/>
+                <w:b/>
+                <w:bCs/>
+                <w:sz w:val="24"/>
+                <w:szCs w:val="24"/>
+              </w:rPr>
+              <w:t>Processo</w:t>
+            </w:r>
+            <w:r>
+              <w:rPr>
+                <w:rFonts w:ascii="Arial" w:hAnsi="Arial" w:cs="Arial"/>
+                <w:sz w:val="24"/>
+                <w:szCs w:val="24"/>
+              </w:rPr>
+              <w:t xml:space="preserve">: </w:t>
+            </w:r>
+            <w:r>
+              <w:rPr>
+                <w:rFonts w:ascii="Arial" w:hAnsi="Arial" w:cs="Arial"/>
+                <w:sz w:val="24"/>
+                <w:szCs w:val="24"/>
+              </w:rPr>
+              <w:t>Receber orçamento</w:t>
+            </w:r>
+          </w:p>
+          <w:p>
+            <w:pPr>
+              <w:spacing w:line="360" w:lineRule="auto"/>
+              <w:rPr>
+                <w:rFonts w:ascii="Arial" w:hAnsi="Arial" w:cs="Arial"/>
+                <w:sz w:val="24"/>
+                <w:szCs w:val="24"/>
+              </w:rPr>
+            </w:pPr>
+            <w:r>
+              <w:rPr>
+                <w:rFonts w:ascii="Arial" w:hAnsi="Arial" w:cs="Arial"/>
+                <w:b/>
+                <w:bCs/>
+                <w:sz w:val="24"/>
+                <w:szCs w:val="24"/>
+              </w:rPr>
+              <w:t>Evento</w:t>
+            </w:r>
+            <w:r>
+              <w:rPr>
+                <w:rFonts w:ascii="Arial" w:hAnsi="Arial" w:cs="Arial"/>
+                <w:sz w:val="24"/>
+                <w:szCs w:val="24"/>
+              </w:rPr>
+              <w:t>:</w:t>
+            </w:r>
+            <w:r>
+              <w:rPr>
+                <w:rFonts w:ascii="Arial" w:hAnsi="Arial" w:cs="Arial"/>
+                <w:sz w:val="24"/>
+                <w:szCs w:val="24"/>
+              </w:rPr>
+              <w:t xml:space="preserve"> Fabricante entrega orçamento</w:t>
+            </w:r>
+          </w:p>
+          <w:p>
+            <w:pPr>
+              <w:spacing w:line="360" w:lineRule="auto"/>
+              <w:rPr>
+                <w:rFonts w:ascii="Arial" w:hAnsi="Arial" w:cs="Arial"/>
+                <w:sz w:val="24"/>
+                <w:szCs w:val="24"/>
+              </w:rPr>
+            </w:pPr>
+            <w:r>
+              <w:rPr>
+                <w:rFonts w:ascii="Arial" w:hAnsi="Arial" w:cs="Arial"/>
+                <w:b/>
+                <w:bCs/>
+                <w:sz w:val="24"/>
+                <w:szCs w:val="24"/>
+              </w:rPr>
+              <w:t>Objetivo</w:t>
+            </w:r>
+            <w:r>
+              <w:rPr>
+                <w:rFonts w:ascii="Arial" w:hAnsi="Arial" w:cs="Arial"/>
+                <w:sz w:val="24"/>
+                <w:szCs w:val="24"/>
+              </w:rPr>
+              <w:t>:</w:t>
+            </w:r>
+            <w:r>
+              <w:rPr>
+                <w:rFonts w:ascii="Arial" w:hAnsi="Arial" w:cs="Arial"/>
+                <w:sz w:val="24"/>
+                <w:szCs w:val="24"/>
+              </w:rPr>
+              <w:t xml:space="preserve"> Analisar os orçamentos entregues e definir o fabricante para o pedido</w:t>
+            </w:r>
+          </w:p>
+          <w:p>
+            <w:pPr>
+              <w:spacing w:line="360" w:lineRule="auto"/>
+              <w:rPr>
+                <w:rFonts w:ascii="Arial" w:hAnsi="Arial" w:cs="Arial"/>
+                <w:sz w:val="24"/>
+                <w:szCs w:val="24"/>
+              </w:rPr>
+            </w:pPr>
+            <w:r>
+              <w:rPr>
+                <w:rFonts w:ascii="Arial" w:hAnsi="Arial" w:cs="Arial"/>
+                <w:b/>
+                <w:bCs/>
+                <w:sz w:val="24"/>
+                <w:szCs w:val="24"/>
+              </w:rPr>
+              <w:t>Trabalhador Envolvido</w:t>
+            </w:r>
+            <w:r>
+              <w:rPr>
+                <w:rFonts w:ascii="Arial" w:hAnsi="Arial" w:cs="Arial"/>
+                <w:sz w:val="24"/>
+                <w:szCs w:val="24"/>
+              </w:rPr>
+              <w:t>:</w:t>
+            </w:r>
+            <w:r>
+              <w:rPr>
+                <w:rFonts w:ascii="Arial" w:hAnsi="Arial" w:cs="Arial"/>
+                <w:sz w:val="24"/>
+                <w:szCs w:val="24"/>
+              </w:rPr>
+              <w:t xml:space="preserve"> Consultor de venda</w:t>
+            </w:r>
+          </w:p>
+          <w:p>
+            <w:pPr>
+              <w:pStyle w:val="PargrafodaLista"/>
+              <w:numPr>
+                <w:ilvl w:val="0"/>
+                <w:numId w:val="23"/>
+              </w:numPr>
+              <w:spacing w:line="360" w:lineRule="auto"/>
+              <w:rPr>
+                <w:rFonts w:ascii="Arial" w:hAnsi="Arial" w:cs="Arial"/>
+                <w:sz w:val="24"/>
+                <w:szCs w:val="24"/>
+              </w:rPr>
+            </w:pPr>
+            <w:r>
+              <w:rPr>
+                <w:rFonts w:ascii="Arial" w:hAnsi="Arial" w:cs="Arial"/>
+                <w:sz w:val="24"/>
+                <w:szCs w:val="24"/>
+              </w:rPr>
+              <w:t>Fabri</w:t>
+            </w:r>
+            <w:r>
+              <w:rPr>
+                <w:rFonts w:ascii="Arial" w:hAnsi="Arial" w:cs="Arial"/>
+                <w:sz w:val="24"/>
+                <w:szCs w:val="24"/>
+              </w:rPr>
+              <w:t xml:space="preserve">cante entrega o orçamento. </w:t>
+            </w:r>
+          </w:p>
+          <w:p>
+            <w:pPr>
+              <w:pStyle w:val="PargrafodaLista"/>
+              <w:numPr>
+                <w:ilvl w:val="0"/>
+                <w:numId w:val="23"/>
+              </w:numPr>
+              <w:spacing w:line="360" w:lineRule="auto"/>
+              <w:rPr>
+                <w:rFonts w:ascii="Arial" w:hAnsi="Arial" w:cs="Arial"/>
+                <w:sz w:val="24"/>
+                <w:szCs w:val="24"/>
+              </w:rPr>
+            </w:pPr>
+            <w:r>
+              <w:rPr>
+                <w:rFonts w:ascii="Arial" w:hAnsi="Arial" w:cs="Arial"/>
+                <w:sz w:val="24"/>
+                <w:szCs w:val="24"/>
+              </w:rPr>
+              <w:t>Consulta a solicitação de orçamento e armazena os dados como preço e prazo do orçamento de cada fabricante na solicitação de orçamento.</w:t>
+            </w:r>
+          </w:p>
+          <w:p>
+            <w:pPr>
+              <w:pStyle w:val="PargrafodaLista"/>
+              <w:numPr>
+                <w:ilvl w:val="0"/>
+                <w:numId w:val="23"/>
+              </w:numPr>
+              <w:spacing w:line="360" w:lineRule="auto"/>
+              <w:rPr>
+                <w:rFonts w:ascii="Arial" w:hAnsi="Arial" w:cs="Arial"/>
+                <w:sz w:val="24"/>
+                <w:szCs w:val="24"/>
+              </w:rPr>
+            </w:pPr>
+            <w:r>
+              <w:rPr>
+                <w:rFonts w:ascii="Arial" w:hAnsi="Arial" w:cs="Arial"/>
+                <w:sz w:val="24"/>
+                <w:szCs w:val="24"/>
+              </w:rPr>
+              <w:t>Analisa os orçamentos</w:t>
+            </w:r>
+            <w:r>
+              <w:rPr>
+                <w:rFonts w:ascii="Arial" w:hAnsi="Arial" w:cs="Arial"/>
+                <w:sz w:val="24"/>
+                <w:szCs w:val="24"/>
+              </w:rPr>
+              <w:t xml:space="preserve"> e d</w:t>
+            </w:r>
+            <w:r>
+              <w:rPr>
+                <w:rFonts w:ascii="Arial" w:hAnsi="Arial" w:cs="Arial"/>
+                <w:sz w:val="24"/>
+                <w:szCs w:val="24"/>
+              </w:rPr>
+              <w:t>efine o fabricante para o pedido com o melhor custo-benefício.</w:t>
+            </w:r>
+          </w:p>
+          <w:p>
+            <w:pPr>
+              <w:pStyle w:val="PargrafodaLista"/>
+              <w:numPr>
+                <w:ilvl w:val="0"/>
+                <w:numId w:val="23"/>
+              </w:numPr>
+              <w:spacing w:line="360" w:lineRule="auto"/>
+              <w:rPr>
+                <w:rFonts w:ascii="Arial" w:hAnsi="Arial" w:cs="Arial"/>
+                <w:sz w:val="24"/>
+                <w:szCs w:val="24"/>
+              </w:rPr>
+            </w:pPr>
+            <w:r>
+              <w:rPr>
+                <w:rFonts w:ascii="Arial" w:hAnsi="Arial" w:cs="Arial"/>
+                <w:sz w:val="24"/>
+                <w:szCs w:val="24"/>
+              </w:rPr>
+              <w:t>Guarda o orçamento do fabricante definido</w:t>
+            </w:r>
+          </w:p>
+        </w:tc>
+      </w:tr>
+      <w:tr>
+        <w:trPr>
+          <w:trHeight w:val="2821"/>
+        </w:trPr>
+        <w:tc>
+          <w:tcPr>
+            <w:tcW w:w="8494" w:type="dxa"/>
+          </w:tcPr>
+          <w:p>
+            <w:pPr>
+              <w:spacing w:line="360" w:lineRule="auto"/>
+              <w:rPr>
+                <w:rFonts w:ascii="Arial" w:hAnsi="Arial" w:cs="Arial"/>
+                <w:sz w:val="24"/>
+                <w:szCs w:val="24"/>
+              </w:rPr>
+            </w:pPr>
+            <w:r>
+              <w:rPr>
+                <w:rFonts w:ascii="Arial" w:hAnsi="Arial" w:cs="Arial"/>
+                <w:b/>
+                <w:bCs/>
+                <w:sz w:val="24"/>
+                <w:szCs w:val="24"/>
+              </w:rPr>
+              <w:t>Processo</w:t>
+            </w:r>
+            <w:r>
+              <w:rPr>
+                <w:rFonts w:ascii="Arial" w:hAnsi="Arial" w:cs="Arial"/>
+                <w:sz w:val="24"/>
+                <w:szCs w:val="24"/>
+              </w:rPr>
+              <w:t xml:space="preserve">: </w:t>
+            </w:r>
+            <w:r>
+              <w:rPr>
+                <w:rFonts w:ascii="Arial" w:hAnsi="Arial" w:cs="Arial"/>
+                <w:sz w:val="24"/>
+                <w:szCs w:val="24"/>
+              </w:rPr>
+              <w:t>Gerar Orçamento</w:t>
+            </w:r>
+          </w:p>
+          <w:p>
+            <w:pPr>
+              <w:spacing w:line="360" w:lineRule="auto"/>
+              <w:rPr>
+                <w:rFonts w:ascii="Arial" w:hAnsi="Arial" w:cs="Arial"/>
+                <w:sz w:val="24"/>
+                <w:szCs w:val="24"/>
+              </w:rPr>
+            </w:pPr>
+            <w:r>
+              <w:rPr>
+                <w:rFonts w:ascii="Arial" w:hAnsi="Arial" w:cs="Arial"/>
+                <w:b/>
+                <w:bCs/>
+                <w:sz w:val="24"/>
+                <w:szCs w:val="24"/>
+              </w:rPr>
+              <w:t>Evento</w:t>
+            </w:r>
+            <w:r>
+              <w:rPr>
+                <w:rFonts w:ascii="Arial" w:hAnsi="Arial" w:cs="Arial"/>
+                <w:sz w:val="24"/>
+                <w:szCs w:val="24"/>
+              </w:rPr>
+              <w:t>:</w:t>
+            </w:r>
+            <w:r>
+              <w:rPr>
+                <w:rFonts w:ascii="Arial" w:hAnsi="Arial" w:cs="Arial"/>
+                <w:sz w:val="24"/>
+                <w:szCs w:val="24"/>
+              </w:rPr>
+              <w:t xml:space="preserve"> Vendedor gera orçamento</w:t>
+            </w:r>
+          </w:p>
+          <w:p>
+            <w:pPr>
+              <w:spacing w:line="360" w:lineRule="auto"/>
+              <w:rPr>
+                <w:rFonts w:ascii="Arial" w:hAnsi="Arial" w:cs="Arial"/>
+                <w:sz w:val="24"/>
+                <w:szCs w:val="24"/>
+              </w:rPr>
+            </w:pPr>
+            <w:r>
+              <w:rPr>
+                <w:rFonts w:ascii="Arial" w:hAnsi="Arial" w:cs="Arial"/>
+                <w:b/>
+                <w:bCs/>
+                <w:sz w:val="24"/>
+                <w:szCs w:val="24"/>
+              </w:rPr>
+              <w:t>Objetivo</w:t>
+            </w:r>
+            <w:r>
+              <w:rPr>
+                <w:rFonts w:ascii="Arial" w:hAnsi="Arial" w:cs="Arial"/>
+                <w:sz w:val="24"/>
+                <w:szCs w:val="24"/>
+              </w:rPr>
+              <w:t>:</w:t>
+            </w:r>
+            <w:r>
+              <w:rPr>
+                <w:rFonts w:ascii="Arial" w:hAnsi="Arial" w:cs="Arial"/>
+                <w:sz w:val="24"/>
+                <w:szCs w:val="24"/>
+              </w:rPr>
+              <w:t xml:space="preserve"> cria o orçamento para o cliente. </w:t>
+            </w:r>
+          </w:p>
+          <w:p>
+            <w:pPr>
+              <w:spacing w:line="360" w:lineRule="auto"/>
+              <w:rPr>
+                <w:rFonts w:ascii="Arial" w:hAnsi="Arial" w:cs="Arial"/>
+                <w:sz w:val="24"/>
+                <w:szCs w:val="24"/>
+              </w:rPr>
+            </w:pPr>
+            <w:r>
+              <w:rPr>
+                <w:rFonts w:ascii="Arial" w:hAnsi="Arial" w:cs="Arial"/>
+                <w:b/>
+                <w:bCs/>
+                <w:sz w:val="24"/>
+                <w:szCs w:val="24"/>
+              </w:rPr>
+              <w:t>Trabalhador Envolvido</w:t>
+            </w:r>
+            <w:r>
+              <w:rPr>
+                <w:rFonts w:ascii="Arial" w:hAnsi="Arial" w:cs="Arial"/>
+                <w:sz w:val="24"/>
+                <w:szCs w:val="24"/>
+              </w:rPr>
+              <w:t>:</w:t>
+            </w:r>
+            <w:r>
+              <w:rPr>
+                <w:rFonts w:ascii="Arial" w:hAnsi="Arial" w:cs="Arial"/>
+                <w:sz w:val="24"/>
+                <w:szCs w:val="24"/>
+              </w:rPr>
+              <w:t xml:space="preserve"> Vendedor</w:t>
+            </w:r>
+          </w:p>
+          <w:p>
+            <w:pPr>
+              <w:pStyle w:val="PargrafodaLista"/>
+              <w:numPr>
+                <w:ilvl w:val="0"/>
+                <w:numId w:val="24"/>
+              </w:numPr>
+              <w:spacing w:line="360" w:lineRule="auto"/>
+              <w:rPr>
+                <w:rFonts w:ascii="Arial" w:hAnsi="Arial" w:cs="Arial"/>
+                <w:sz w:val="24"/>
+                <w:szCs w:val="24"/>
+              </w:rPr>
+            </w:pPr>
+            <w:r>
+              <w:rPr>
+                <w:rFonts w:ascii="Arial" w:hAnsi="Arial" w:cs="Arial"/>
+                <w:sz w:val="24"/>
+                <w:szCs w:val="24"/>
+              </w:rPr>
+              <w:t xml:space="preserve">Consulta </w:t>
+            </w:r>
+            <w:r>
+              <w:rPr>
+                <w:rFonts w:ascii="Arial" w:hAnsi="Arial" w:cs="Arial"/>
+                <w:sz w:val="24"/>
+                <w:szCs w:val="24"/>
+              </w:rPr>
+              <w:t>orçamento definido pelo consultor.</w:t>
+            </w:r>
+          </w:p>
+          <w:p>
+            <w:pPr>
+              <w:pStyle w:val="PargrafodaLista"/>
+              <w:numPr>
+                <w:ilvl w:val="0"/>
+                <w:numId w:val="24"/>
+              </w:numPr>
+              <w:spacing w:line="360" w:lineRule="auto"/>
+              <w:rPr>
+                <w:rFonts w:ascii="Arial" w:hAnsi="Arial" w:cs="Arial"/>
+                <w:sz w:val="24"/>
+                <w:szCs w:val="24"/>
+              </w:rPr>
+            </w:pPr>
+            <w:r>
+              <w:rPr>
+                <w:rFonts w:ascii="Arial" w:hAnsi="Arial" w:cs="Arial"/>
+                <w:sz w:val="24"/>
+                <w:szCs w:val="24"/>
+              </w:rPr>
+              <w:t xml:space="preserve">Gera o orçamento com custo de fabricação, serviço e guarda. </w:t>
+            </w:r>
+          </w:p>
+          <w:p>
+            <w:pPr>
+              <w:pStyle w:val="PargrafodaLista"/>
+              <w:numPr>
+                <w:ilvl w:val="0"/>
+                <w:numId w:val="24"/>
+              </w:numPr>
+              <w:spacing w:line="360" w:lineRule="auto"/>
+              <w:rPr>
+                <w:rFonts w:ascii="Arial" w:hAnsi="Arial" w:cs="Arial"/>
+                <w:sz w:val="24"/>
+                <w:szCs w:val="24"/>
+              </w:rPr>
+            </w:pPr>
+            <w:r>
+              <w:rPr>
+                <w:rFonts w:ascii="Arial" w:hAnsi="Arial" w:cs="Arial"/>
+                <w:sz w:val="24"/>
+                <w:szCs w:val="24"/>
+              </w:rPr>
+              <w:t xml:space="preserve">Consulta o cliente do pedido </w:t>
+            </w:r>
+          </w:p>
+          <w:p>
+            <w:pPr>
+              <w:pStyle w:val="PargrafodaLista"/>
+              <w:numPr>
+                <w:ilvl w:val="0"/>
+                <w:numId w:val="24"/>
+              </w:numPr>
+              <w:spacing w:line="360" w:lineRule="auto"/>
+              <w:rPr>
+                <w:rFonts w:ascii="Arial" w:hAnsi="Arial" w:cs="Arial"/>
+                <w:sz w:val="24"/>
+                <w:szCs w:val="24"/>
+              </w:rPr>
+            </w:pPr>
+            <w:r>
+              <w:rPr>
+                <w:rFonts w:ascii="Arial" w:hAnsi="Arial" w:cs="Arial"/>
+                <w:sz w:val="24"/>
+                <w:szCs w:val="24"/>
+              </w:rPr>
+              <w:t>Consulta o orçamento do pedido</w:t>
+            </w:r>
+          </w:p>
+          <w:p>
+            <w:pPr>
+              <w:pStyle w:val="PargrafodaLista"/>
+              <w:numPr>
+                <w:ilvl w:val="0"/>
+                <w:numId w:val="24"/>
+              </w:numPr>
+              <w:spacing w:line="360" w:lineRule="auto"/>
+              <w:rPr>
+                <w:rFonts w:ascii="Arial" w:hAnsi="Arial" w:cs="Arial"/>
+                <w:sz w:val="24"/>
+                <w:szCs w:val="24"/>
+              </w:rPr>
+            </w:pPr>
+            <w:r>
+              <w:rPr>
+                <w:rFonts w:ascii="Arial" w:hAnsi="Arial" w:cs="Arial"/>
+                <w:sz w:val="24"/>
+                <w:szCs w:val="24"/>
+              </w:rPr>
+              <w:t xml:space="preserve">Encaminha o orçamento final ao cliente. </w:t>
+            </w:r>
+          </w:p>
         </w:tc>
       </w:tr>
       <w:tr>
@@ -765,14 +1626,6 @@
               </w:rPr>
               <w:t xml:space="preserve"> </w:t>
             </w:r>
-            <w:r>
-              <w:rPr>
-                <w:rFonts w:ascii="Arial" w:hAnsi="Arial" w:cs="Arial"/>
-                <w:sz w:val="28"/>
-                <w:szCs w:val="28"/>
-              </w:rPr>
-              <w:t>Solicitar orçamento para formas sob medidas</w:t>
-            </w:r>
           </w:p>
         </w:tc>
       </w:tr>
@@ -801,6 +1654,7 @@
                 <w:sz w:val="24"/>
                 <w:szCs w:val="24"/>
               </w:rPr>
+              <w:lastRenderedPageBreak/>
               <w:t>Processo</w:t>
             </w:r>
             <w:r>
@@ -811,14 +1665,6 @@
               </w:rPr>
               <w:t xml:space="preserve">: </w:t>
             </w:r>
-            <w:r>
-              <w:rPr>
-                <w:rFonts w:ascii="Arial" w:hAnsi="Arial" w:cs="Arial"/>
-                <w:sz w:val="24"/>
-                <w:szCs w:val="24"/>
-              </w:rPr>
-              <w:t>Anotar medida</w:t>
-            </w:r>
           </w:p>
           <w:p>
             <w:pPr>
@@ -847,14 +1693,6 @@
               </w:rPr>
               <w:t xml:space="preserve">: </w:t>
             </w:r>
-            <w:r>
-              <w:rPr>
-                <w:rFonts w:ascii="Arial" w:hAnsi="Arial" w:cs="Arial"/>
-                <w:sz w:val="24"/>
-                <w:szCs w:val="24"/>
-              </w:rPr>
-              <w:t>Cliente solicita orçamento sob medida</w:t>
-            </w:r>
           </w:p>
           <w:p>
             <w:pPr>
@@ -881,17 +1719,12 @@
                 <w:sz w:val="24"/>
                 <w:szCs w:val="24"/>
               </w:rPr>
-              <w:t>: Iniciar a negociação sobre as formas desejadas pelo cliente</w:t>
-            </w:r>
-          </w:p>
-          <w:p>
-            <w:pPr>
-              <w:spacing w:line="360" w:lineRule="auto"/>
-              <w:rPr>
-                <w:rFonts w:ascii="Arial" w:hAnsi="Arial" w:cs="Arial"/>
-                <w:sz w:val="24"/>
-                <w:szCs w:val="24"/>
-              </w:rPr>
+              <w:t>:</w:t>
+            </w:r>
+          </w:p>
+          <w:p>
+            <w:pPr>
+              <w:spacing w:line="360" w:lineRule="auto"/>
             </w:pPr>
             <w:r>
               <w:rPr>
@@ -911,136 +1744,6 @@
               </w:rPr>
               <w:t xml:space="preserve">: </w:t>
             </w:r>
-            <w:r>
-              <w:rPr>
-                <w:rFonts w:ascii="Arial" w:hAnsi="Arial" w:cs="Arial"/>
-                <w:sz w:val="24"/>
-                <w:szCs w:val="24"/>
-              </w:rPr>
-              <w:t>Consultor de vendas</w:t>
-            </w:r>
-          </w:p>
-          <w:p>
-            <w:pPr>
-              <w:pStyle w:val="PargrafodaLista"/>
-              <w:numPr>
-                <w:ilvl w:val="0"/>
-                <w:numId w:val="5"/>
-              </w:numPr>
-              <w:spacing w:line="360" w:lineRule="auto"/>
-              <w:rPr>
-                <w:rFonts w:ascii="Arial" w:hAnsi="Arial" w:cs="Arial"/>
-                <w:sz w:val="24"/>
-                <w:szCs w:val="24"/>
-              </w:rPr>
-            </w:pPr>
-            <w:r>
-              <w:rPr>
-                <w:rFonts w:ascii="Arial" w:hAnsi="Arial" w:cs="Arial"/>
-                <w:sz w:val="24"/>
-                <w:szCs w:val="24"/>
-              </w:rPr>
-              <w:t>Consulta cadastro do cliente.</w:t>
-            </w:r>
-          </w:p>
-          <w:p>
-            <w:pPr>
-              <w:pStyle w:val="PargrafodaLista"/>
-              <w:numPr>
-                <w:ilvl w:val="2"/>
-                <w:numId w:val="5"/>
-              </w:numPr>
-              <w:spacing w:line="360" w:lineRule="auto"/>
-              <w:rPr>
-                <w:rFonts w:ascii="Arial" w:hAnsi="Arial" w:cs="Arial"/>
-                <w:sz w:val="24"/>
-                <w:szCs w:val="24"/>
-              </w:rPr>
-            </w:pPr>
-            <w:r>
-              <w:rPr>
-                <w:rFonts w:ascii="Arial" w:hAnsi="Arial" w:cs="Arial"/>
-                <w:sz w:val="24"/>
-                <w:szCs w:val="24"/>
-              </w:rPr>
-              <w:lastRenderedPageBreak/>
-              <w:t>Se cliente não existir, cadastra ele.</w:t>
-            </w:r>
-          </w:p>
-          <w:p>
-            <w:pPr>
-              <w:pStyle w:val="PargrafodaLista"/>
-              <w:numPr>
-                <w:ilvl w:val="0"/>
-                <w:numId w:val="5"/>
-              </w:numPr>
-              <w:spacing w:line="360" w:lineRule="auto"/>
-              <w:rPr>
-                <w:rFonts w:ascii="Arial" w:hAnsi="Arial" w:cs="Arial"/>
-                <w:sz w:val="24"/>
-                <w:szCs w:val="24"/>
-              </w:rPr>
-            </w:pPr>
-            <w:r>
-              <w:rPr>
-                <w:rFonts w:ascii="Arial" w:hAnsi="Arial" w:cs="Arial"/>
-                <w:sz w:val="24"/>
-                <w:szCs w:val="24"/>
-              </w:rPr>
-              <w:t>A</w:t>
-            </w:r>
-            <w:r>
-              <w:rPr>
-                <w:rFonts w:ascii="Arial" w:hAnsi="Arial" w:cs="Arial"/>
-                <w:sz w:val="24"/>
-                <w:szCs w:val="24"/>
-              </w:rPr>
-              <w:t>nota as medidas de cada formas com a quantidade de cada forma.</w:t>
-            </w:r>
-          </w:p>
-          <w:p>
-            <w:pPr>
-              <w:pStyle w:val="PargrafodaLista"/>
-              <w:numPr>
-                <w:ilvl w:val="0"/>
-                <w:numId w:val="5"/>
-              </w:numPr>
-            </w:pPr>
-            <w:r>
-              <w:t xml:space="preserve">Gera um documento com data, hora e com o nome, quantidade, medida de cada produto. </w:t>
-            </w:r>
-          </w:p>
-          <w:p>
-            <w:pPr>
-              <w:pStyle w:val="PargrafodaLista"/>
-              <w:numPr>
-                <w:ilvl w:val="0"/>
-                <w:numId w:val="5"/>
-              </w:numPr>
-            </w:pPr>
-            <w:r>
-              <w:t>Informa ao cliente que o orçamento complemento será entregue em até 3 dias uteis.</w:t>
-            </w:r>
-          </w:p>
-          <w:p>
-            <w:pPr>
-              <w:pStyle w:val="PargrafodaLista"/>
-              <w:numPr>
-                <w:ilvl w:val="0"/>
-                <w:numId w:val="5"/>
-              </w:numPr>
-            </w:pPr>
-            <w:r>
-              <w:t xml:space="preserve">Entrega </w:t>
-            </w:r>
-            <w:r>
-              <w:t>um número de orçamento.</w:t>
-            </w:r>
-          </w:p>
-          <w:p>
-            <w:pPr>
-              <w:pStyle w:val="PargrafodaLista"/>
-            </w:pPr>
           </w:p>
         </w:tc>
       </w:tr>
@@ -1069,7 +1772,6 @@
                 <w:sz w:val="24"/>
                 <w:szCs w:val="24"/>
               </w:rPr>
-              <w:lastRenderedPageBreak/>
               <w:t>Processo</w:t>
             </w:r>
             <w:r>
@@ -1080,16 +1782,6 @@
               </w:rPr>
               <w:t xml:space="preserve">: </w:t>
             </w:r>
-            <w:r>
-              <w:rPr>
-                <w:rFonts w:ascii="Arial" w:hAnsi="Arial" w:cs="Arial"/>
-                <w:color w:val="000000"/>
-                <w:sz w:val="24"/>
-                <w:szCs w:val="24"/>
-                <w:shd w:val="clear" w:color="auto" w:fill="F8F9FA"/>
-              </w:rPr>
-              <w:t>Realizar cotação</w:t>
-            </w:r>
           </w:p>
           <w:p>
             <w:pPr>
@@ -1118,14 +1810,6 @@
               </w:rPr>
               <w:t xml:space="preserve">: </w:t>
             </w:r>
-            <w:r>
-              <w:rPr>
-                <w:rFonts w:ascii="Arial" w:hAnsi="Arial" w:cs="Arial"/>
-                <w:sz w:val="24"/>
-                <w:szCs w:val="24"/>
-              </w:rPr>
-              <w:t>Em 3 dias uteis loja faz cotação com fábrica</w:t>
-            </w:r>
           </w:p>
           <w:p>
             <w:pPr>
@@ -1156,14 +1840,6 @@
               </w:rPr>
               <w:t xml:space="preserve"> </w:t>
             </w:r>
-            <w:r>
-              <w:rPr>
-                <w:rFonts w:ascii="Arial" w:hAnsi="Arial" w:cs="Arial"/>
-                <w:sz w:val="24"/>
-                <w:szCs w:val="24"/>
-              </w:rPr>
-              <w:t>Verifica os preços das formas do orçamento sob medida do cliente</w:t>
-            </w:r>
           </w:p>
           <w:p>
             <w:pPr>
@@ -1190,111 +1866,7 @@
                 <w:sz w:val="24"/>
                 <w:szCs w:val="24"/>
               </w:rPr>
-              <w:t>: Vendedor</w:t>
-            </w:r>
-          </w:p>
-          <w:p>
-            <w:pPr>
-              <w:pStyle w:val="PargrafodaLista"/>
-              <w:numPr>
-                <w:ilvl w:val="0"/>
-                <w:numId w:val="6"/>
-              </w:numPr>
-              <w:rPr>
-                <w:rFonts w:ascii="Arial" w:hAnsi="Arial" w:cs="Arial"/>
-                <w:sz w:val="24"/>
-                <w:szCs w:val="24"/>
-              </w:rPr>
-            </w:pPr>
-            <w:r>
-              <w:rPr>
-                <w:rFonts w:ascii="Arial" w:hAnsi="Arial" w:cs="Arial"/>
-                <w:sz w:val="24"/>
-                <w:szCs w:val="24"/>
-              </w:rPr>
-              <w:t>Vendedo</w:t>
-            </w:r>
-            <w:r>
-              <w:rPr>
-                <w:rFonts w:ascii="Arial" w:hAnsi="Arial" w:cs="Arial"/>
-                <w:sz w:val="24"/>
-                <w:szCs w:val="24"/>
-              </w:rPr>
-              <w:t>r vai na fábrica com o orçamento do cliente e realizar uma cotação.</w:t>
-            </w:r>
-          </w:p>
-          <w:p>
-            <w:pPr>
-              <w:pStyle w:val="PargrafodaLista"/>
-              <w:numPr>
-                <w:ilvl w:val="0"/>
-                <w:numId w:val="6"/>
-              </w:numPr>
-              <w:rPr>
-                <w:rFonts w:ascii="Arial" w:hAnsi="Arial" w:cs="Arial"/>
-                <w:sz w:val="24"/>
-                <w:szCs w:val="24"/>
-              </w:rPr>
-            </w:pPr>
-            <w:r>
-              <w:rPr>
-                <w:rFonts w:ascii="Arial" w:hAnsi="Arial" w:cs="Arial"/>
-                <w:sz w:val="24"/>
-                <w:szCs w:val="24"/>
-              </w:rPr>
-              <w:t>Fábrica informa os valores de cada forma sob medida.</w:t>
-            </w:r>
-          </w:p>
-          <w:p>
-            <w:pPr>
-              <w:pStyle w:val="PargrafodaLista"/>
-              <w:numPr>
-                <w:ilvl w:val="2"/>
-                <w:numId w:val="6"/>
-              </w:numPr>
-              <w:rPr>
-                <w:rFonts w:ascii="Arial" w:hAnsi="Arial" w:cs="Arial"/>
-                <w:sz w:val="24"/>
-                <w:szCs w:val="24"/>
-              </w:rPr>
-            </w:pPr>
-            <w:r>
-              <w:rPr>
-                <w:rFonts w:ascii="Arial" w:hAnsi="Arial" w:cs="Arial"/>
-                <w:sz w:val="24"/>
-                <w:szCs w:val="24"/>
-              </w:rPr>
-              <w:t>Caso a Fábrica não consiga fazer as formas, recusa orçamento.</w:t>
-            </w:r>
-          </w:p>
-          <w:p>
-            <w:pPr>
-              <w:pStyle w:val="PargrafodaLista"/>
-              <w:numPr>
-                <w:ilvl w:val="0"/>
-                <w:numId w:val="6"/>
-              </w:numPr>
-              <w:rPr>
-                <w:rFonts w:ascii="Arial" w:hAnsi="Arial" w:cs="Arial"/>
-                <w:sz w:val="24"/>
-                <w:szCs w:val="24"/>
-              </w:rPr>
-            </w:pPr>
-            <w:r>
-              <w:rPr>
-                <w:rFonts w:ascii="Arial" w:hAnsi="Arial" w:cs="Arial"/>
-                <w:sz w:val="24"/>
-                <w:szCs w:val="24"/>
-              </w:rPr>
-              <w:t>Vendedor anexa os valores ao orçamento</w:t>
-            </w:r>
-            <w:r>
-              <w:rPr>
-                <w:rFonts w:ascii="Arial" w:hAnsi="Arial" w:cs="Arial"/>
-                <w:sz w:val="24"/>
-                <w:szCs w:val="24"/>
-              </w:rPr>
-              <w:t>.</w:t>
+              <w:t xml:space="preserve">: </w:t>
             </w:r>
           </w:p>
         </w:tc>
@@ -1334,16 +1906,6 @@
               </w:rPr>
               <w:t xml:space="preserve">: </w:t>
             </w:r>
-            <w:r>
-              <w:rPr>
-                <w:rFonts w:ascii="Arial" w:hAnsi="Arial" w:cs="Arial"/>
-                <w:color w:val="000000"/>
-                <w:sz w:val="24"/>
-                <w:szCs w:val="24"/>
-                <w:shd w:val="clear" w:color="auto" w:fill="F8F9FA"/>
-              </w:rPr>
-              <w:t>Efetivar pedido</w:t>
-            </w:r>
           </w:p>
           <w:p>
             <w:pPr>
@@ -1375,14 +1937,6 @@
             <w:r>
               <w:t xml:space="preserve"> </w:t>
             </w:r>
-            <w:r>
-              <w:rPr>
-                <w:rFonts w:ascii="Arial" w:hAnsi="Arial" w:cs="Arial"/>
-                <w:sz w:val="24"/>
-                <w:szCs w:val="24"/>
-              </w:rPr>
-              <w:t>Cliente realiza pedido</w:t>
-            </w:r>
           </w:p>
           <w:p>
             <w:pPr>
@@ -1413,20 +1967,14 @@
               </w:rPr>
               <w:t xml:space="preserve"> </w:t>
             </w:r>
-            <w:r>
-              <w:rPr>
-                <w:rFonts w:ascii="Arial" w:hAnsi="Arial" w:cs="Arial"/>
-                <w:sz w:val="24"/>
-                <w:szCs w:val="24"/>
-              </w:rPr>
-              <w:t>Iniciar o processo de compra mediante a orçamento para o cliente</w:t>
-            </w:r>
-          </w:p>
-          <w:p>
-            <w:pPr>
-              <w:spacing w:line="360" w:lineRule="auto"/>
-              <w:rPr>
-                <w:rFonts w:ascii="Arial" w:hAnsi="Arial" w:cs="Arial"/>
+          </w:p>
+          <w:p>
+            <w:pPr>
+              <w:spacing w:line="360" w:lineRule="auto"/>
+              <w:rPr>
+                <w:rFonts w:ascii="Arial" w:hAnsi="Arial" w:cs="Arial"/>
+                <w:b/>
+                <w:bCs/>
                 <w:sz w:val="24"/>
                 <w:szCs w:val="24"/>
               </w:rPr>
@@ -1441,86 +1989,6 @@
               </w:rPr>
               <w:t>Trabalhador Envolvido</w:t>
             </w:r>
-            <w:r>
-              <w:rPr>
-                <w:rFonts w:ascii="Arial" w:hAnsi="Arial" w:cs="Arial"/>
-                <w:sz w:val="24"/>
-                <w:szCs w:val="24"/>
-              </w:rPr>
-              <w:t>: Vendedor</w:t>
-            </w:r>
-          </w:p>
-          <w:p>
-            <w:pPr>
-              <w:pStyle w:val="PargrafodaLista"/>
-              <w:numPr>
-                <w:ilvl w:val="0"/>
-                <w:numId w:val="4"/>
-              </w:numPr>
-            </w:pPr>
-            <w:r>
-              <w:t xml:space="preserve"> Consulta os orçamentos sob medida em nome do cliente.</w:t>
-            </w:r>
-          </w:p>
-          <w:p>
-            <w:pPr>
-              <w:pStyle w:val="PargrafodaLista"/>
-              <w:numPr>
-                <w:ilvl w:val="0"/>
-                <w:numId w:val="4"/>
-              </w:numPr>
-            </w:pPr>
-            <w:r>
-              <w:t>Confirma com o cliente suas preferências de forma de entrega e de pagamento para o pedido.</w:t>
-            </w:r>
-          </w:p>
-          <w:p>
-            <w:pPr>
-              <w:pStyle w:val="PargrafodaLista"/>
-              <w:numPr>
-                <w:ilvl w:val="2"/>
-                <w:numId w:val="4"/>
-              </w:numPr>
-            </w:pPr>
-            <w:r>
-              <w:t>Cliente reprova orçamento.</w:t>
-            </w:r>
-          </w:p>
-          <w:p>
-            <w:pPr>
-              <w:pStyle w:val="PargrafodaLista"/>
-              <w:numPr>
-                <w:ilvl w:val="0"/>
-                <w:numId w:val="4"/>
-              </w:numPr>
-            </w:pPr>
-            <w:r>
-              <w:t>Criar um pedido a parti dos dados do orçamento.</w:t>
-            </w:r>
-          </w:p>
-          <w:p>
-            <w:pPr>
-              <w:pStyle w:val="PargrafodaLista"/>
-              <w:numPr>
-                <w:ilvl w:val="0"/>
-                <w:numId w:val="4"/>
-              </w:numPr>
-            </w:pPr>
-            <w:r>
-              <w:t>Entregar o número do pedido ao cliente.</w:t>
-            </w:r>
-          </w:p>
-          <w:p>
-            <w:pPr>
-              <w:spacing w:line="360" w:lineRule="auto"/>
-              <w:rPr>
-                <w:rFonts w:ascii="Arial" w:hAnsi="Arial" w:cs="Arial"/>
-                <w:b/>
-                <w:bCs/>
-                <w:sz w:val="24"/>
-                <w:szCs w:val="24"/>
-              </w:rPr>
-            </w:pPr>
           </w:p>
         </w:tc>
       </w:tr>
@@ -1610,16 +2078,6 @@
               </w:rPr>
               <w:t xml:space="preserve">: </w:t>
             </w:r>
-            <w:r>
-              <w:rPr>
-                <w:rFonts w:ascii="Arial" w:hAnsi="Arial" w:cs="Arial"/>
-                <w:color w:val="000000"/>
-                <w:sz w:val="24"/>
-                <w:szCs w:val="24"/>
-                <w:shd w:val="clear" w:color="auto" w:fill="F8F9FA"/>
-              </w:rPr>
-              <w:t>Entregar catálogo</w:t>
-            </w:r>
           </w:p>
           <w:p>
             <w:pPr>
@@ -1646,7 +2104,7 @@
                 <w:sz w:val="24"/>
                 <w:szCs w:val="24"/>
               </w:rPr>
-              <w:t>: Cliente Solicita catálogo</w:t>
+              <w:t xml:space="preserve">: </w:t>
             </w:r>
           </w:p>
           <w:p>
@@ -1674,14 +2132,16 @@
                 <w:sz w:val="24"/>
                 <w:szCs w:val="24"/>
               </w:rPr>
-              <w:t>: Mostra ao cliente todos as formas que a loja tem.</w:t>
-            </w:r>
-          </w:p>
-          <w:p>
-            <w:pPr>
-              <w:spacing w:line="360" w:lineRule="auto"/>
-              <w:rPr>
-                <w:rFonts w:ascii="Arial" w:hAnsi="Arial" w:cs="Arial"/>
+              <w:t xml:space="preserve">: </w:t>
+            </w:r>
+          </w:p>
+          <w:p>
+            <w:pPr>
+              <w:spacing w:line="360" w:lineRule="auto"/>
+              <w:rPr>
+                <w:rFonts w:ascii="Arial" w:hAnsi="Arial" w:cs="Arial"/>
+                <w:b/>
+                <w:bCs/>
                 <w:sz w:val="24"/>
                 <w:szCs w:val="24"/>
               </w:rPr>
@@ -1702,32 +2162,7 @@
                 <w:sz w:val="24"/>
                 <w:szCs w:val="24"/>
               </w:rPr>
-              <w:t>: Vendedor</w:t>
-            </w:r>
-          </w:p>
-          <w:p>
-            <w:pPr>
-              <w:pStyle w:val="PargrafodaLista"/>
-              <w:numPr>
-                <w:ilvl w:val="0"/>
-                <w:numId w:val="7"/>
-              </w:numPr>
-              <w:spacing w:line="360" w:lineRule="auto"/>
-              <w:rPr>
-                <w:rFonts w:ascii="Arial" w:hAnsi="Arial" w:cs="Arial"/>
-                <w:b/>
-                <w:bCs/>
-                <w:sz w:val="24"/>
-                <w:szCs w:val="24"/>
-              </w:rPr>
-            </w:pPr>
-            <w:r>
-              <w:rPr>
-                <w:rFonts w:ascii="Arial" w:hAnsi="Arial" w:cs="Arial"/>
-                <w:sz w:val="24"/>
-                <w:szCs w:val="24"/>
-              </w:rPr>
-              <w:t>Entregar catálogo de produtos ao cliente</w:t>
+              <w:t>:</w:t>
             </w:r>
           </w:p>
         </w:tc>
@@ -1775,7 +2210,7 @@
                 <w:szCs w:val="24"/>
                 <w:shd w:val="clear" w:color="auto" w:fill="F8F9FA"/>
               </w:rPr>
-              <w:t xml:space="preserve"> Efetivar pedido</w:t>
+              <w:t xml:space="preserve"> </w:t>
             </w:r>
           </w:p>
           <w:p>
@@ -1803,7 +2238,7 @@
                 <w:sz w:val="24"/>
                 <w:szCs w:val="24"/>
               </w:rPr>
-              <w:t>: Cliente Solicita catálogo</w:t>
+              <w:t xml:space="preserve">: </w:t>
             </w:r>
           </w:p>
           <w:p>
@@ -1831,23 +2266,7 @@
                 <w:sz w:val="24"/>
                 <w:szCs w:val="24"/>
               </w:rPr>
-              <w:t xml:space="preserve">:  Iniciar o processo de compra para o </w:t>
-            </w:r>
-            <w:r>
-              <w:rPr>
-                <w:rFonts w:ascii="Arial" w:hAnsi="Arial" w:cs="Arial"/>
-                <w:sz w:val="24"/>
-                <w:szCs w:val="24"/>
-              </w:rPr>
-              <w:t>C</w:t>
-            </w:r>
-            <w:r>
-              <w:rPr>
-                <w:rFonts w:ascii="Arial" w:hAnsi="Arial" w:cs="Arial"/>
-                <w:sz w:val="24"/>
-                <w:szCs w:val="24"/>
-              </w:rPr>
-              <w:t>liente.</w:t>
+              <w:t xml:space="preserve">:  </w:t>
             </w:r>
           </w:p>
           <w:p>
@@ -1875,170 +2294,7 @@
                 <w:sz w:val="24"/>
                 <w:szCs w:val="24"/>
               </w:rPr>
-              <w:t>: Vendedor</w:t>
-            </w:r>
-          </w:p>
-          <w:p>
-            <w:pPr>
-              <w:pStyle w:val="PargrafodaLista"/>
-              <w:numPr>
-                <w:ilvl w:val="0"/>
-                <w:numId w:val="7"/>
-              </w:numPr>
-              <w:spacing w:line="360" w:lineRule="auto"/>
-              <w:rPr>
-                <w:rFonts w:ascii="Arial" w:hAnsi="Arial" w:cs="Arial"/>
-                <w:sz w:val="24"/>
-                <w:szCs w:val="24"/>
-              </w:rPr>
-            </w:pPr>
-            <w:r>
-              <w:rPr>
-                <w:rFonts w:ascii="Arial" w:hAnsi="Arial" w:cs="Arial"/>
-                <w:sz w:val="24"/>
-                <w:szCs w:val="24"/>
-              </w:rPr>
-              <w:lastRenderedPageBreak/>
-              <w:t>Consulta</w:t>
-            </w:r>
-            <w:r>
-              <w:rPr>
-                <w:rFonts w:ascii="Arial" w:hAnsi="Arial" w:cs="Arial"/>
-                <w:sz w:val="24"/>
-                <w:szCs w:val="24"/>
-              </w:rPr>
-              <w:t>r se Cliente está cadastrado.</w:t>
-            </w:r>
-          </w:p>
-          <w:p>
-            <w:pPr>
-              <w:pStyle w:val="PargrafodaLista"/>
-              <w:numPr>
-                <w:ilvl w:val="2"/>
-                <w:numId w:val="7"/>
-              </w:numPr>
-              <w:spacing w:line="360" w:lineRule="auto"/>
-              <w:rPr>
-                <w:rFonts w:ascii="Arial" w:hAnsi="Arial" w:cs="Arial"/>
-                <w:sz w:val="24"/>
-                <w:szCs w:val="24"/>
-              </w:rPr>
-            </w:pPr>
-            <w:r>
-              <w:rPr>
-                <w:rFonts w:ascii="Arial" w:hAnsi="Arial" w:cs="Arial"/>
-                <w:sz w:val="24"/>
-                <w:szCs w:val="24"/>
-              </w:rPr>
-              <w:t>Se não existi cadastro, cria um</w:t>
-            </w:r>
-          </w:p>
-          <w:p>
-            <w:pPr>
-              <w:pStyle w:val="PargrafodaLista"/>
-              <w:numPr>
-                <w:ilvl w:val="0"/>
-                <w:numId w:val="7"/>
-              </w:numPr>
-              <w:spacing w:line="360" w:lineRule="auto"/>
-              <w:rPr>
-                <w:rFonts w:ascii="Arial" w:hAnsi="Arial" w:cs="Arial"/>
-                <w:sz w:val="24"/>
-                <w:szCs w:val="24"/>
-              </w:rPr>
-            </w:pPr>
-            <w:r>
-              <w:rPr>
-                <w:rFonts w:ascii="Arial" w:hAnsi="Arial" w:cs="Arial"/>
-                <w:sz w:val="24"/>
-                <w:szCs w:val="24"/>
-              </w:rPr>
-              <w:t>Anotar os modelos e as quantidades das formas.</w:t>
-            </w:r>
-          </w:p>
-          <w:p>
-            <w:pPr>
-              <w:pStyle w:val="PargrafodaLista"/>
-              <w:numPr>
-                <w:ilvl w:val="0"/>
-                <w:numId w:val="7"/>
-              </w:numPr>
-              <w:spacing w:line="360" w:lineRule="auto"/>
-              <w:rPr>
-                <w:rFonts w:ascii="Arial" w:hAnsi="Arial" w:cs="Arial"/>
-                <w:sz w:val="24"/>
-                <w:szCs w:val="24"/>
-              </w:rPr>
-            </w:pPr>
-            <w:r>
-              <w:rPr>
-                <w:rFonts w:ascii="Arial" w:hAnsi="Arial" w:cs="Arial"/>
-                <w:sz w:val="24"/>
-                <w:szCs w:val="24"/>
-              </w:rPr>
-              <w:t>Confirmar as informações e gera um pedido.</w:t>
-            </w:r>
-          </w:p>
-          <w:p>
-            <w:pPr>
-              <w:pStyle w:val="PargrafodaLista"/>
-              <w:numPr>
-                <w:ilvl w:val="0"/>
-                <w:numId w:val="7"/>
-              </w:numPr>
-              <w:spacing w:line="360" w:lineRule="auto"/>
-              <w:rPr>
-                <w:rFonts w:ascii="Arial" w:hAnsi="Arial" w:cs="Arial"/>
-                <w:sz w:val="24"/>
-                <w:szCs w:val="24"/>
-              </w:rPr>
-            </w:pPr>
-            <w:r>
-              <w:rPr>
-                <w:rFonts w:ascii="Arial" w:hAnsi="Arial" w:cs="Arial"/>
-                <w:sz w:val="24"/>
-                <w:szCs w:val="24"/>
-              </w:rPr>
-              <w:t xml:space="preserve">Informar número de pedido </w:t>
-            </w:r>
-          </w:p>
-          <w:p>
-            <w:pPr>
-              <w:pStyle w:val="PargrafodaLista"/>
-              <w:numPr>
-                <w:ilvl w:val="2"/>
-                <w:numId w:val="7"/>
-              </w:numPr>
-              <w:spacing w:line="360" w:lineRule="auto"/>
-              <w:rPr>
-                <w:rFonts w:ascii="Arial" w:hAnsi="Arial" w:cs="Arial"/>
-                <w:sz w:val="24"/>
-                <w:szCs w:val="24"/>
-              </w:rPr>
-            </w:pPr>
-            <w:r>
-              <w:rPr>
-                <w:rFonts w:ascii="Arial" w:hAnsi="Arial" w:cs="Arial"/>
-                <w:sz w:val="24"/>
-                <w:szCs w:val="24"/>
-              </w:rPr>
-              <w:t>Se pedido estive com preço elevado C</w:t>
-            </w:r>
-            <w:r>
-              <w:rPr>
-                <w:rFonts w:ascii="Arial" w:hAnsi="Arial" w:cs="Arial"/>
-                <w:sz w:val="24"/>
-                <w:szCs w:val="24"/>
-              </w:rPr>
-              <w:t>liente cancelar pedido</w:t>
-            </w:r>
-            <w:r>
-              <w:rPr>
-                <w:rFonts w:ascii="Arial" w:hAnsi="Arial" w:cs="Arial"/>
-                <w:sz w:val="24"/>
-                <w:szCs w:val="24"/>
-              </w:rPr>
-              <w:t>.</w:t>
+              <w:t>:</w:t>
             </w:r>
           </w:p>
         </w:tc>
@@ -2068,7 +2324,6 @@
                 <w:sz w:val="24"/>
                 <w:szCs w:val="24"/>
               </w:rPr>
-              <w:lastRenderedPageBreak/>
               <w:t>Processo</w:t>
             </w:r>
             <w:r>
@@ -2079,16 +2334,6 @@
               </w:rPr>
               <w:t xml:space="preserve">: </w:t>
             </w:r>
-            <w:r>
-              <w:rPr>
-                <w:rFonts w:ascii="Arial" w:hAnsi="Arial" w:cs="Arial"/>
-                <w:color w:val="000000"/>
-                <w:sz w:val="24"/>
-                <w:szCs w:val="24"/>
-                <w:shd w:val="clear" w:color="auto" w:fill="F8F9FA"/>
-              </w:rPr>
-              <w:t>Recebe pagamento</w:t>
-            </w:r>
           </w:p>
           <w:p>
             <w:pPr>
@@ -2117,14 +2362,6 @@
               </w:rPr>
               <w:t xml:space="preserve">: </w:t>
             </w:r>
-            <w:r>
-              <w:rPr>
-                <w:rFonts w:ascii="Arial" w:hAnsi="Arial" w:cs="Arial"/>
-                <w:sz w:val="24"/>
-                <w:szCs w:val="24"/>
-              </w:rPr>
-              <w:t>Cliente efetua pagamento do pedido</w:t>
-            </w:r>
           </w:p>
           <w:p>
             <w:pPr>
@@ -2153,28 +2390,14 @@
               </w:rPr>
               <w:t xml:space="preserve">: </w:t>
             </w:r>
-            <w:r>
-              <w:rPr>
-                <w:rFonts w:ascii="Arial" w:hAnsi="Arial" w:cs="Arial"/>
-                <w:sz w:val="24"/>
-                <w:szCs w:val="24"/>
-              </w:rPr>
-              <w:t>Concretizar o pedido com o cliente</w:t>
-            </w:r>
-            <w:r>
-              <w:rPr>
-                <w:rFonts w:ascii="Arial" w:hAnsi="Arial" w:cs="Arial"/>
-                <w:sz w:val="24"/>
-                <w:szCs w:val="24"/>
-              </w:rPr>
-              <w:t>.</w:t>
-            </w:r>
-          </w:p>
-          <w:p>
-            <w:pPr>
-              <w:spacing w:line="360" w:lineRule="auto"/>
-              <w:rPr>
-                <w:rFonts w:ascii="Arial" w:hAnsi="Arial" w:cs="Arial"/>
+          </w:p>
+          <w:p>
+            <w:pPr>
+              <w:spacing w:line="360" w:lineRule="auto"/>
+              <w:rPr>
+                <w:rFonts w:ascii="Arial" w:hAnsi="Arial" w:cs="Arial"/>
+                <w:b/>
+                <w:bCs/>
                 <w:sz w:val="24"/>
                 <w:szCs w:val="24"/>
               </w:rPr>
@@ -2195,95 +2418,8 @@
                 <w:sz w:val="24"/>
                 <w:szCs w:val="24"/>
               </w:rPr>
-              <w:t>: Vendedor</w:t>
-            </w:r>
-          </w:p>
-          <w:p>
-            <w:pPr>
-              <w:pStyle w:val="PargrafodaLista"/>
-              <w:numPr>
-                <w:ilvl w:val="0"/>
-                <w:numId w:val="8"/>
-              </w:numPr>
-              <w:spacing w:line="360" w:lineRule="auto"/>
-              <w:rPr>
-                <w:rFonts w:ascii="Arial" w:hAnsi="Arial" w:cs="Arial"/>
-                <w:b/>
-                <w:bCs/>
-                <w:sz w:val="24"/>
-                <w:szCs w:val="24"/>
-              </w:rPr>
-            </w:pPr>
-            <w:r>
-              <w:rPr>
-                <w:rFonts w:ascii="Arial" w:hAnsi="Arial" w:cs="Arial"/>
-                <w:sz w:val="24"/>
-                <w:szCs w:val="24"/>
-              </w:rPr>
-              <w:t>Cliente realizar o pagamento do pedido.</w:t>
-            </w:r>
-          </w:p>
-          <w:p>
-            <w:pPr>
-              <w:pStyle w:val="PargrafodaLista"/>
-              <w:numPr>
-                <w:ilvl w:val="0"/>
-                <w:numId w:val="8"/>
-              </w:numPr>
-              <w:spacing w:line="360" w:lineRule="auto"/>
-              <w:rPr>
-                <w:rFonts w:ascii="Arial" w:hAnsi="Arial" w:cs="Arial"/>
-                <w:b/>
-                <w:bCs/>
-                <w:sz w:val="24"/>
-                <w:szCs w:val="24"/>
-              </w:rPr>
-            </w:pPr>
-            <w:r>
-              <w:rPr>
-                <w:rFonts w:ascii="Arial" w:hAnsi="Arial" w:cs="Arial"/>
-                <w:sz w:val="24"/>
-                <w:szCs w:val="24"/>
-              </w:rPr>
-              <w:t>Vendedor anexar comprovante de pagamento ao pedido</w:t>
-            </w:r>
-          </w:p>
-          <w:p>
-            <w:pPr>
-              <w:pStyle w:val="PargrafodaLista"/>
-              <w:numPr>
-                <w:ilvl w:val="0"/>
-                <w:numId w:val="8"/>
-              </w:numPr>
-              <w:spacing w:line="360" w:lineRule="auto"/>
-              <w:rPr>
-                <w:rFonts w:ascii="Arial" w:hAnsi="Arial" w:cs="Arial"/>
-                <w:b/>
-                <w:bCs/>
-                <w:sz w:val="24"/>
-                <w:szCs w:val="24"/>
-              </w:rPr>
-            </w:pPr>
-            <w:r>
-              <w:rPr>
-                <w:rFonts w:ascii="Arial" w:hAnsi="Arial" w:cs="Arial"/>
-                <w:sz w:val="24"/>
-                <w:szCs w:val="24"/>
-              </w:rPr>
-              <w:t>Entregar uma cópia do pedido ao cliente.</w:t>
-            </w:r>
-          </w:p>
-          <w:p>
-            <w:pPr>
-              <w:spacing w:line="360" w:lineRule="auto"/>
-              <w:rPr>
-                <w:rFonts w:ascii="Arial" w:hAnsi="Arial" w:cs="Arial"/>
-                <w:b/>
-                <w:bCs/>
-                <w:sz w:val="24"/>
-                <w:szCs w:val="24"/>
-              </w:rPr>
-            </w:pPr>
+              <w:t xml:space="preserve">: </w:t>
+            </w:r>
           </w:p>
         </w:tc>
       </w:tr>
@@ -2322,16 +2458,6 @@
               </w:rPr>
               <w:t xml:space="preserve">: </w:t>
             </w:r>
-            <w:r>
-              <w:rPr>
-                <w:rFonts w:ascii="Arial" w:hAnsi="Arial" w:cs="Arial"/>
-                <w:color w:val="000000"/>
-                <w:sz w:val="24"/>
-                <w:szCs w:val="24"/>
-                <w:shd w:val="clear" w:color="auto" w:fill="F8F9FA"/>
-              </w:rPr>
-              <w:t>solicitar preparo do pedido</w:t>
-            </w:r>
           </w:p>
           <w:p>
             <w:pPr>
@@ -2360,14 +2486,6 @@
               </w:rPr>
               <w:t xml:space="preserve">: </w:t>
             </w:r>
-            <w:r>
-              <w:rPr>
-                <w:rFonts w:ascii="Arial" w:hAnsi="Arial" w:cs="Arial"/>
-                <w:sz w:val="24"/>
-                <w:szCs w:val="24"/>
-              </w:rPr>
-              <w:t>loja enviar pedido</w:t>
-            </w:r>
           </w:p>
           <w:p>
             <w:pPr>
@@ -2394,14 +2512,16 @@
                 <w:sz w:val="24"/>
                 <w:szCs w:val="24"/>
               </w:rPr>
-              <w:t>: Verificar a disponibilidade no estoque, embalar e enviar do pedido.</w:t>
-            </w:r>
-          </w:p>
-          <w:p>
-            <w:pPr>
-              <w:spacing w:line="360" w:lineRule="auto"/>
-              <w:rPr>
-                <w:rFonts w:ascii="Arial" w:hAnsi="Arial" w:cs="Arial"/>
+              <w:t xml:space="preserve">: </w:t>
+            </w:r>
+          </w:p>
+          <w:p>
+            <w:pPr>
+              <w:spacing w:line="360" w:lineRule="auto"/>
+              <w:rPr>
+                <w:rFonts w:ascii="Arial" w:hAnsi="Arial" w:cs="Arial"/>
+                <w:b/>
+                <w:bCs/>
                 <w:sz w:val="24"/>
                 <w:szCs w:val="24"/>
               </w:rPr>
@@ -2422,80 +2542,7 @@
                 <w:sz w:val="24"/>
                 <w:szCs w:val="24"/>
               </w:rPr>
-              <w:t>: Vendedor</w:t>
-            </w:r>
-          </w:p>
-          <w:p>
-            <w:pPr>
-              <w:pStyle w:val="PargrafodaLista"/>
-              <w:numPr>
-                <w:ilvl w:val="0"/>
-                <w:numId w:val="8"/>
-              </w:numPr>
-              <w:spacing w:line="360" w:lineRule="auto"/>
-              <w:rPr>
-                <w:rFonts w:ascii="Arial" w:hAnsi="Arial" w:cs="Arial"/>
-                <w:b/>
-                <w:bCs/>
-                <w:sz w:val="24"/>
-                <w:szCs w:val="24"/>
-              </w:rPr>
-            </w:pPr>
-            <w:r>
-              <w:rPr>
-                <w:rFonts w:ascii="Arial" w:hAnsi="Arial" w:cs="Arial"/>
-                <w:sz w:val="24"/>
-                <w:szCs w:val="24"/>
-              </w:rPr>
-              <w:t>Separar os pedidos e embalar</w:t>
-            </w:r>
-          </w:p>
-          <w:p>
-            <w:pPr>
-              <w:pStyle w:val="PargrafodaLista"/>
-              <w:numPr>
-                <w:ilvl w:val="0"/>
-                <w:numId w:val="8"/>
-              </w:numPr>
-              <w:spacing w:line="360" w:lineRule="auto"/>
-              <w:rPr>
-                <w:rFonts w:ascii="Arial" w:hAnsi="Arial" w:cs="Arial"/>
-                <w:sz w:val="24"/>
-                <w:szCs w:val="24"/>
-              </w:rPr>
-            </w:pPr>
-            <w:r>
-              <w:rPr>
-                <w:rFonts w:ascii="Arial" w:hAnsi="Arial" w:cs="Arial"/>
-                <w:sz w:val="24"/>
-                <w:szCs w:val="24"/>
-              </w:rPr>
-              <w:t xml:space="preserve">Imprimir a etiqueta da transportadora </w:t>
-            </w:r>
-          </w:p>
-          <w:p>
-            <w:pPr>
-              <w:pStyle w:val="PargrafodaLista"/>
-              <w:numPr>
-                <w:ilvl w:val="0"/>
-                <w:numId w:val="8"/>
-              </w:numPr>
-              <w:spacing w:line="360" w:lineRule="auto"/>
-              <w:rPr>
-                <w:rFonts w:ascii="Arial" w:hAnsi="Arial" w:cs="Arial"/>
-                <w:b/>
-                <w:bCs/>
-                <w:sz w:val="24"/>
-                <w:szCs w:val="24"/>
-              </w:rPr>
-            </w:pPr>
-            <w:r>
-              <w:rPr>
-                <w:rFonts w:ascii="Arial" w:hAnsi="Arial" w:cs="Arial"/>
-                <w:sz w:val="24"/>
-                <w:szCs w:val="24"/>
-              </w:rPr>
-              <w:t>Enviar produto ao cliente</w:t>
+              <w:t xml:space="preserve">: </w:t>
             </w:r>
           </w:p>
         </w:tc>
@@ -2535,16 +2582,6 @@
               </w:rPr>
               <w:t xml:space="preserve">: </w:t>
             </w:r>
-            <w:r>
-              <w:rPr>
-                <w:rFonts w:ascii="Arial" w:hAnsi="Arial" w:cs="Arial"/>
-                <w:color w:val="000000"/>
-                <w:sz w:val="24"/>
-                <w:szCs w:val="24"/>
-                <w:shd w:val="clear" w:color="auto" w:fill="F8F9FA"/>
-              </w:rPr>
-              <w:t>Entregar pedido</w:t>
-            </w:r>
           </w:p>
           <w:p>
             <w:pPr>
@@ -2573,14 +2610,6 @@
               </w:rPr>
               <w:t xml:space="preserve">: </w:t>
             </w:r>
-            <w:r>
-              <w:rPr>
-                <w:rFonts w:ascii="Arial" w:hAnsi="Arial" w:cs="Arial"/>
-                <w:sz w:val="24"/>
-                <w:szCs w:val="24"/>
-              </w:rPr>
-              <w:t>Cliente recebe pedido</w:t>
-            </w:r>
           </w:p>
           <w:p>
             <w:pPr>
@@ -2607,7 +2636,7 @@
                 <w:sz w:val="24"/>
                 <w:szCs w:val="24"/>
               </w:rPr>
-              <w:t>: Entregar o pedido no destino informado.</w:t>
+              <w:t>:</w:t>
             </w:r>
           </w:p>
           <w:p>
@@ -2635,61 +2664,7 @@
                 <w:sz w:val="24"/>
                 <w:szCs w:val="24"/>
               </w:rPr>
-              <w:t>: Vendedor</w:t>
-            </w:r>
-          </w:p>
-          <w:p>
-            <w:pPr>
-              <w:pStyle w:val="PargrafodaLista"/>
-              <w:numPr>
-                <w:ilvl w:val="0"/>
-                <w:numId w:val="9"/>
-              </w:numPr>
-              <w:spacing w:line="360" w:lineRule="auto"/>
-              <w:rPr>
-                <w:rFonts w:ascii="Arial" w:hAnsi="Arial" w:cs="Arial"/>
-                <w:sz w:val="24"/>
-                <w:szCs w:val="24"/>
-              </w:rPr>
-            </w:pPr>
-            <w:r>
-              <w:rPr>
-                <w:rFonts w:ascii="Arial" w:hAnsi="Arial" w:cs="Arial"/>
-                <w:sz w:val="24"/>
-                <w:szCs w:val="24"/>
-              </w:rPr>
-              <w:t>So</w:t>
-            </w:r>
-            <w:r>
-              <w:rPr>
-                <w:rFonts w:ascii="Arial" w:hAnsi="Arial" w:cs="Arial"/>
-                <w:sz w:val="24"/>
-                <w:szCs w:val="24"/>
-              </w:rPr>
-              <w:t>licita ao cliente a assinatura e identidade para o recibo de entrega</w:t>
-            </w:r>
-          </w:p>
-          <w:p>
-            <w:pPr>
-              <w:pStyle w:val="PargrafodaLista"/>
-              <w:numPr>
-                <w:ilvl w:val="0"/>
-                <w:numId w:val="9"/>
-              </w:numPr>
-              <w:spacing w:line="360" w:lineRule="auto"/>
-              <w:rPr>
-                <w:rFonts w:ascii="Arial" w:hAnsi="Arial" w:cs="Arial"/>
-                <w:sz w:val="24"/>
-                <w:szCs w:val="24"/>
-              </w:rPr>
-            </w:pPr>
-            <w:r>
-              <w:rPr>
-                <w:rFonts w:ascii="Arial" w:hAnsi="Arial" w:cs="Arial"/>
-                <w:sz w:val="24"/>
-                <w:szCs w:val="24"/>
-              </w:rPr>
-              <w:t>Entregar pedido com a 2 via do recibo de entrega</w:t>
+              <w:t xml:space="preserve">: </w:t>
             </w:r>
           </w:p>
         </w:tc>
@@ -2719,6 +2694,7 @@
                 <w:sz w:val="24"/>
                 <w:szCs w:val="24"/>
               </w:rPr>
+              <w:lastRenderedPageBreak/>
               <w:t>Processo</w:t>
             </w:r>
             <w:r>
@@ -2727,7 +2703,7 @@
                 <w:sz w:val="24"/>
                 <w:szCs w:val="24"/>
               </w:rPr>
-              <w:t>: Finalizar pedido</w:t>
+              <w:t xml:space="preserve">: </w:t>
             </w:r>
           </w:p>
           <w:p>
@@ -2757,14 +2733,6 @@
               </w:rPr>
               <w:t xml:space="preserve">: </w:t>
             </w:r>
-            <w:r>
-              <w:rPr>
-                <w:rFonts w:ascii="Arial" w:hAnsi="Arial" w:cs="Arial"/>
-                <w:sz w:val="24"/>
-                <w:szCs w:val="24"/>
-              </w:rPr>
-              <w:t>loja encerra pedido</w:t>
-            </w:r>
           </w:p>
           <w:p>
             <w:pPr>
@@ -2791,23 +2759,7 @@
                 <w:sz w:val="24"/>
                 <w:szCs w:val="24"/>
               </w:rPr>
-              <w:t>: Verificar o recebim</w:t>
-            </w:r>
-            <w:r>
-              <w:rPr>
-                <w:rFonts w:ascii="Arial" w:hAnsi="Arial" w:cs="Arial"/>
-                <w:sz w:val="24"/>
-                <w:szCs w:val="24"/>
-              </w:rPr>
-              <w:t>ento do pedido e então marcá-lo como finalizado</w:t>
-            </w:r>
-            <w:r>
-              <w:rPr>
-                <w:rFonts w:ascii="Arial" w:hAnsi="Arial" w:cs="Arial"/>
-                <w:sz w:val="24"/>
-                <w:szCs w:val="24"/>
-              </w:rPr>
-              <w:t>.</w:t>
+              <w:t xml:space="preserve">: </w:t>
             </w:r>
           </w:p>
           <w:p>
@@ -2835,64 +2787,15 @@
                 <w:sz w:val="24"/>
                 <w:szCs w:val="24"/>
               </w:rPr>
-              <w:t>: Vendedor</w:t>
-            </w:r>
-          </w:p>
-          <w:p>
-            <w:pPr>
-              <w:pStyle w:val="PargrafodaLista"/>
-              <w:numPr>
-                <w:ilvl w:val="0"/>
-                <w:numId w:val="10"/>
-              </w:numPr>
-              <w:spacing w:line="360" w:lineRule="auto"/>
-              <w:rPr>
-                <w:rFonts w:ascii="Arial" w:hAnsi="Arial" w:cs="Arial"/>
-                <w:b/>
-                <w:bCs/>
-                <w:sz w:val="24"/>
-                <w:szCs w:val="24"/>
-              </w:rPr>
-            </w:pPr>
-            <w:r>
-              <w:rPr>
-                <w:rFonts w:ascii="Arial" w:hAnsi="Arial" w:cs="Arial"/>
-                <w:sz w:val="24"/>
-                <w:szCs w:val="24"/>
-              </w:rPr>
-              <w:lastRenderedPageBreak/>
-              <w:t>Consultar se existi um recibo de entrega preenchido anexado ao pedido</w:t>
-            </w:r>
-          </w:p>
-          <w:p>
-            <w:pPr>
-              <w:pStyle w:val="PargrafodaLista"/>
-              <w:numPr>
-                <w:ilvl w:val="0"/>
-                <w:numId w:val="10"/>
-              </w:numPr>
-              <w:spacing w:line="360" w:lineRule="auto"/>
-              <w:rPr>
-                <w:rFonts w:ascii="Arial" w:hAnsi="Arial" w:cs="Arial"/>
-                <w:sz w:val="24"/>
-                <w:szCs w:val="24"/>
-              </w:rPr>
-            </w:pPr>
-            <w:r>
-              <w:rPr>
-                <w:rFonts w:ascii="Arial" w:hAnsi="Arial" w:cs="Arial"/>
-                <w:sz w:val="24"/>
-                <w:szCs w:val="24"/>
-              </w:rPr>
-              <w:t>Atualizar</w:t>
-            </w:r>
-            <w:r>
-              <w:rPr>
-                <w:rFonts w:ascii="Arial" w:hAnsi="Arial" w:cs="Arial"/>
-                <w:sz w:val="24"/>
-                <w:szCs w:val="24"/>
-              </w:rPr>
-              <w:t xml:space="preserve"> o status do pedido como finalizado </w:t>
+              <w:t>:</w:t>
+            </w:r>
+            <w:r>
+              <w:rPr>
+                <w:rFonts w:ascii="Arial" w:hAnsi="Arial" w:cs="Arial"/>
+                <w:sz w:val="24"/>
+                <w:szCs w:val="24"/>
+              </w:rPr>
+              <w:t xml:space="preserve"> </w:t>
             </w:r>
           </w:p>
         </w:tc>
@@ -2925,7 +2828,6 @@
                 <w:sz w:val="28"/>
                 <w:szCs w:val="28"/>
               </w:rPr>
-              <w:lastRenderedPageBreak/>
               <w:t>Cenário:</w:t>
             </w:r>
             <w:r>
@@ -2937,14 +2839,6 @@
                 <w:szCs w:val="28"/>
               </w:rPr>
               <w:t xml:space="preserve"> </w:t>
-            </w:r>
-            <w:r>
-              <w:rPr>
-                <w:rFonts w:ascii="Arial" w:hAnsi="Arial" w:cs="Arial"/>
-                <w:sz w:val="28"/>
-                <w:szCs w:val="28"/>
-              </w:rPr>
-              <w:t>Solicitar devolução do pedido de formas padrão</w:t>
             </w:r>
           </w:p>
         </w:tc>
@@ -3187,15 +3081,7 @@
                 <w:sz w:val="24"/>
                 <w:szCs w:val="24"/>
               </w:rPr>
-              <w:t xml:space="preserve">Se estive fora do prazo: </w:t>
-            </w:r>
-            <w:r>
-              <w:rPr>
-                <w:rFonts w:ascii="Arial" w:hAnsi="Arial" w:cs="Arial"/>
-                <w:sz w:val="24"/>
-                <w:szCs w:val="24"/>
-              </w:rPr>
-              <w:t>Informa ao cliente que a solicitação foi negada por estar fora do prazo estabelecido.</w:t>
+              <w:t>Se estive fora do prazo: Informa ao cliente que a solicitação foi negada por estar fora do prazo estabelecido.</w:t>
             </w:r>
           </w:p>
           <w:p>
@@ -3218,39 +3104,7 @@
                 <w:sz w:val="24"/>
                 <w:szCs w:val="24"/>
               </w:rPr>
-              <w:t xml:space="preserve">Se </w:t>
-            </w:r>
-            <w:r>
-              <w:rPr>
-                <w:rFonts w:ascii="Arial" w:hAnsi="Arial" w:cs="Arial"/>
-                <w:sz w:val="24"/>
-                <w:szCs w:val="24"/>
-              </w:rPr>
-              <w:t>pedido for sob medida</w:t>
-            </w:r>
-            <w:r>
-              <w:rPr>
-                <w:rFonts w:ascii="Arial" w:hAnsi="Arial" w:cs="Arial"/>
-                <w:sz w:val="24"/>
-                <w:szCs w:val="24"/>
-              </w:rPr>
-              <w:t>: Informa ao cliente que a solicitação foi negad</w:t>
-            </w:r>
-            <w:r>
-              <w:rPr>
-                <w:rFonts w:ascii="Arial" w:hAnsi="Arial" w:cs="Arial"/>
-                <w:sz w:val="24"/>
-                <w:szCs w:val="24"/>
-              </w:rPr>
-              <w:t>a, pois a loja não efetuar troca sob medida</w:t>
-            </w:r>
-            <w:r>
-              <w:rPr>
-                <w:rFonts w:ascii="Arial" w:hAnsi="Arial" w:cs="Arial"/>
-                <w:sz w:val="24"/>
-                <w:szCs w:val="24"/>
-              </w:rPr>
-              <w:t>.</w:t>
+              <w:t>Se pedido for sob medida: Informa ao cliente que a solicitação foi negada, pois a loja não efetuar troca sob medida.</w:t>
             </w:r>
           </w:p>
           <w:p>
@@ -3742,6 +3596,7 @@
                 <w:sz w:val="24"/>
                 <w:szCs w:val="24"/>
               </w:rPr>
+              <w:lastRenderedPageBreak/>
               <w:t>Trabalhador Envolvido</w:t>
             </w:r>
             <w:r>
@@ -3791,7 +3646,6 @@
                 <w:sz w:val="24"/>
                 <w:szCs w:val="24"/>
               </w:rPr>
-              <w:lastRenderedPageBreak/>
               <w:t xml:space="preserve">Consulta </w:t>
             </w:r>
             <w:r>
@@ -4915,15 +4769,7 @@
                 <w:sz w:val="24"/>
                 <w:szCs w:val="24"/>
               </w:rPr>
-              <w:t xml:space="preserve"> </w:t>
-            </w:r>
-            <w:r>
-              <w:rPr>
-                <w:rFonts w:ascii="Arial" w:hAnsi="Arial" w:cs="Arial"/>
-                <w:sz w:val="24"/>
-                <w:szCs w:val="24"/>
-              </w:rPr>
-              <w:t>Consultor de compra</w:t>
+              <w:t xml:space="preserve"> Consultor de compra</w:t>
             </w:r>
           </w:p>
           <w:p>
@@ -4970,23 +4816,7 @@
                 <w:sz w:val="24"/>
                 <w:szCs w:val="24"/>
               </w:rPr>
-              <w:t xml:space="preserve"> </w:t>
-            </w:r>
-            <w:r>
-              <w:rPr>
-                <w:rFonts w:ascii="Arial" w:hAnsi="Arial" w:cs="Arial"/>
-                <w:sz w:val="24"/>
-                <w:szCs w:val="24"/>
-              </w:rPr>
-              <w:t>realizado</w:t>
-            </w:r>
-            <w:r>
-              <w:rPr>
-                <w:rFonts w:ascii="Arial" w:hAnsi="Arial" w:cs="Arial"/>
-                <w:sz w:val="24"/>
-                <w:szCs w:val="24"/>
-              </w:rPr>
-              <w:t xml:space="preserve"> </w:t>
+              <w:t xml:space="preserve"> realizado </w:t>
             </w:r>
             <w:r>
               <w:rPr>
@@ -5202,15 +5032,7 @@
                 <w:sz w:val="24"/>
                 <w:szCs w:val="24"/>
               </w:rPr>
-              <w:t xml:space="preserve">  </w:t>
-            </w:r>
-            <w:r>
-              <w:rPr>
-                <w:rFonts w:ascii="Arial" w:hAnsi="Arial" w:cs="Arial"/>
-                <w:sz w:val="24"/>
-                <w:szCs w:val="24"/>
-              </w:rPr>
-              <w:t>Consultor de compra</w:t>
+              <w:t xml:space="preserve">  Consultor de compra</w:t>
             </w:r>
           </w:p>
           <w:p>
@@ -6094,6 +5916,119 @@
     </w:lvl>
   </w:abstractNum>
   <w:abstractNum w:abstractNumId="5" w15:restartNumberingAfterBreak="0">
+    <w:nsid w:val="219E6F91"/>
+    <w:multiLevelType w:val="hybridMultilevel"/>
+    <w:tmpl w:val="B44C3402"/>
+    <w:lvl w:ilvl="0" w:tplc="04160001">
+      <w:start w:val="1"/>
+      <w:numFmt w:val="bullet"/>
+      <w:lvlText w:val=""/>
+      <w:lvlJc w:val="left"/>
+      <w:pPr>
+        <w:ind w:left="770" w:hanging="360"/>
+      </w:pPr>
+      <w:rPr>
+        <w:rFonts w:ascii="Symbol" w:hAnsi="Symbol" w:hint="default"/>
+      </w:rPr>
+    </w:lvl>
+    <w:lvl w:ilvl="1" w:tplc="04160003" w:tentative="1">
+      <w:start w:val="1"/>
+      <w:numFmt w:val="bullet"/>
+      <w:lvlText w:val="o"/>
+      <w:lvlJc w:val="left"/>
+      <w:pPr>
+        <w:ind w:left="1490" w:hanging="360"/>
+      </w:pPr>
+      <w:rPr>
+        <w:rFonts w:ascii="Courier New" w:hAnsi="Courier New" w:cs="Courier New" w:hint="default"/>
+      </w:rPr>
+    </w:lvl>
+    <w:lvl w:ilvl="2" w:tplc="04160005">
+      <w:start w:val="1"/>
+      <w:numFmt w:val="bullet"/>
+      <w:lvlText w:val=""/>
+      <w:lvlJc w:val="left"/>
+      <w:pPr>
+        <w:ind w:left="1210" w:hanging="360"/>
+      </w:pPr>
+      <w:rPr>
+        <w:rFonts w:ascii="Wingdings" w:hAnsi="Wingdings" w:hint="default"/>
+      </w:rPr>
+    </w:lvl>
+    <w:lvl w:ilvl="3" w:tplc="04160001" w:tentative="1">
+      <w:start w:val="1"/>
+      <w:numFmt w:val="bullet"/>
+      <w:lvlText w:val=""/>
+      <w:lvlJc w:val="left"/>
+      <w:pPr>
+        <w:ind w:left="2930" w:hanging="360"/>
+      </w:pPr>
+      <w:rPr>
+        <w:rFonts w:ascii="Symbol" w:hAnsi="Symbol" w:hint="default"/>
+      </w:rPr>
+    </w:lvl>
+    <w:lvl w:ilvl="4" w:tplc="04160003" w:tentative="1">
+      <w:start w:val="1"/>
+      <w:numFmt w:val="bullet"/>
+      <w:lvlText w:val="o"/>
+      <w:lvlJc w:val="left"/>
+      <w:pPr>
+        <w:ind w:left="3650" w:hanging="360"/>
+      </w:pPr>
+      <w:rPr>
+        <w:rFonts w:ascii="Courier New" w:hAnsi="Courier New" w:cs="Courier New" w:hint="default"/>
+      </w:rPr>
+    </w:lvl>
+    <w:lvl w:ilvl="5" w:tplc="04160005" w:tentative="1">
+      <w:start w:val="1"/>
+      <w:numFmt w:val="bullet"/>
+      <w:lvlText w:val=""/>
+      <w:lvlJc w:val="left"/>
+      <w:pPr>
+        <w:ind w:left="4370" w:hanging="360"/>
+      </w:pPr>
+      <w:rPr>
+        <w:rFonts w:ascii="Wingdings" w:hAnsi="Wingdings" w:hint="default"/>
+      </w:rPr>
+    </w:lvl>
+    <w:lvl w:ilvl="6" w:tplc="04160001" w:tentative="1">
+      <w:start w:val="1"/>
+      <w:numFmt w:val="bullet"/>
+      <w:lvlText w:val=""/>
+      <w:lvlJc w:val="left"/>
+      <w:pPr>
+        <w:ind w:left="5090" w:hanging="360"/>
+      </w:pPr>
+      <w:rPr>
+        <w:rFonts w:ascii="Symbol" w:hAnsi="Symbol" w:hint="default"/>
+      </w:rPr>
+    </w:lvl>
+    <w:lvl w:ilvl="7" w:tplc="04160003" w:tentative="1">
+      <w:start w:val="1"/>
+      <w:numFmt w:val="bullet"/>
+      <w:lvlText w:val="o"/>
+      <w:lvlJc w:val="left"/>
+      <w:pPr>
+        <w:ind w:left="5810" w:hanging="360"/>
+      </w:pPr>
+      <w:rPr>
+        <w:rFonts w:ascii="Courier New" w:hAnsi="Courier New" w:cs="Courier New" w:hint="default"/>
+      </w:rPr>
+    </w:lvl>
+    <w:lvl w:ilvl="8" w:tplc="04160005" w:tentative="1">
+      <w:start w:val="1"/>
+      <w:numFmt w:val="bullet"/>
+      <w:lvlText w:val=""/>
+      <w:lvlJc w:val="left"/>
+      <w:pPr>
+        <w:ind w:left="6530" w:hanging="360"/>
+      </w:pPr>
+      <w:rPr>
+        <w:rFonts w:ascii="Wingdings" w:hAnsi="Wingdings" w:hint="default"/>
+      </w:rPr>
+    </w:lvl>
+  </w:abstractNum>
+  <w:abstractNum w:abstractNumId="6" w15:restartNumberingAfterBreak="0">
     <w:nsid w:val="2E7A4568"/>
     <w:multiLevelType w:val="hybridMultilevel"/>
     <w:tmpl w:val="BA3E5410"/>
@@ -6206,7 +6141,7 @@
       </w:rPr>
     </w:lvl>
   </w:abstractNum>
-  <w:abstractNum w:abstractNumId="6" w15:restartNumberingAfterBreak="0">
+  <w:abstractNum w:abstractNumId="7" w15:restartNumberingAfterBreak="0">
     <w:nsid w:val="37C70214"/>
     <w:multiLevelType w:val="hybridMultilevel"/>
     <w:tmpl w:val="A65A7D16"/>
@@ -6319,7 +6254,346 @@
       </w:rPr>
     </w:lvl>
   </w:abstractNum>
-  <w:abstractNum w:abstractNumId="7" w15:restartNumberingAfterBreak="0">
+  <w:abstractNum w:abstractNumId="8" w15:restartNumberingAfterBreak="0">
+    <w:nsid w:val="38D57ABF"/>
+    <w:multiLevelType w:val="hybridMultilevel"/>
+    <w:tmpl w:val="AC06D69E"/>
+    <w:lvl w:ilvl="0" w:tplc="04160001">
+      <w:start w:val="1"/>
+      <w:numFmt w:val="bullet"/>
+      <w:lvlText w:val=""/>
+      <w:lvlJc w:val="left"/>
+      <w:pPr>
+        <w:ind w:left="720" w:hanging="360"/>
+      </w:pPr>
+      <w:rPr>
+        <w:rFonts w:ascii="Symbol" w:hAnsi="Symbol" w:hint="default"/>
+      </w:rPr>
+    </w:lvl>
+    <w:lvl w:ilvl="1" w:tplc="04160003" w:tentative="1">
+      <w:start w:val="1"/>
+      <w:numFmt w:val="bullet"/>
+      <w:lvlText w:val="o"/>
+      <w:lvlJc w:val="left"/>
+      <w:pPr>
+        <w:ind w:left="1440" w:hanging="360"/>
+      </w:pPr>
+      <w:rPr>
+        <w:rFonts w:ascii="Courier New" w:hAnsi="Courier New" w:cs="Courier New" w:hint="default"/>
+      </w:rPr>
+    </w:lvl>
+    <w:lvl w:ilvl="2" w:tplc="04160005">
+      <w:start w:val="1"/>
+      <w:numFmt w:val="bullet"/>
+      <w:lvlText w:val=""/>
+      <w:lvlJc w:val="left"/>
+      <w:pPr>
+        <w:ind w:left="1210" w:hanging="360"/>
+      </w:pPr>
+      <w:rPr>
+        <w:rFonts w:ascii="Wingdings" w:hAnsi="Wingdings" w:hint="default"/>
+      </w:rPr>
+    </w:lvl>
+    <w:lvl w:ilvl="3" w:tplc="04160001" w:tentative="1">
+      <w:start w:val="1"/>
+      <w:numFmt w:val="bullet"/>
+      <w:lvlText w:val=""/>
+      <w:lvlJc w:val="left"/>
+      <w:pPr>
+        <w:ind w:left="2880" w:hanging="360"/>
+      </w:pPr>
+      <w:rPr>
+        <w:rFonts w:ascii="Symbol" w:hAnsi="Symbol" w:hint="default"/>
+      </w:rPr>
+    </w:lvl>
+    <w:lvl w:ilvl="4" w:tplc="04160003" w:tentative="1">
+      <w:start w:val="1"/>
+      <w:numFmt w:val="bullet"/>
+      <w:lvlText w:val="o"/>
+      <w:lvlJc w:val="left"/>
+      <w:pPr>
+        <w:ind w:left="3600" w:hanging="360"/>
+      </w:pPr>
+      <w:rPr>
+        <w:rFonts w:ascii="Courier New" w:hAnsi="Courier New" w:cs="Courier New" w:hint="default"/>
+      </w:rPr>
+    </w:lvl>
+    <w:lvl w:ilvl="5" w:tplc="04160005" w:tentative="1">
+      <w:start w:val="1"/>
+      <w:numFmt w:val="bullet"/>
+      <w:lvlText w:val=""/>
+      <w:lvlJc w:val="left"/>
+      <w:pPr>
+        <w:ind w:left="4320" w:hanging="360"/>
+      </w:pPr>
+      <w:rPr>
+        <w:rFonts w:ascii="Wingdings" w:hAnsi="Wingdings" w:hint="default"/>
+      </w:rPr>
+    </w:lvl>
+    <w:lvl w:ilvl="6" w:tplc="04160001" w:tentative="1">
+      <w:start w:val="1"/>
+      <w:numFmt w:val="bullet"/>
+      <w:lvlText w:val=""/>
+      <w:lvlJc w:val="left"/>
+      <w:pPr>
+        <w:ind w:left="5040" w:hanging="360"/>
+      </w:pPr>
+      <w:rPr>
+        <w:rFonts w:ascii="Symbol" w:hAnsi="Symbol" w:hint="default"/>
+      </w:rPr>
+    </w:lvl>
+    <w:lvl w:ilvl="7" w:tplc="04160003" w:tentative="1">
+      <w:start w:val="1"/>
+      <w:numFmt w:val="bullet"/>
+      <w:lvlText w:val="o"/>
+      <w:lvlJc w:val="left"/>
+      <w:pPr>
+        <w:ind w:left="5760" w:hanging="360"/>
+      </w:pPr>
+      <w:rPr>
+        <w:rFonts w:ascii="Courier New" w:hAnsi="Courier New" w:cs="Courier New" w:hint="default"/>
+      </w:rPr>
+    </w:lvl>
+    <w:lvl w:ilvl="8" w:tplc="04160005" w:tentative="1">
+      <w:start w:val="1"/>
+      <w:numFmt w:val="bullet"/>
+      <w:lvlText w:val=""/>
+      <w:lvlJc w:val="left"/>
+      <w:pPr>
+        <w:ind w:left="6480" w:hanging="360"/>
+      </w:pPr>
+      <w:rPr>
+        <w:rFonts w:ascii="Wingdings" w:hAnsi="Wingdings" w:hint="default"/>
+      </w:rPr>
+    </w:lvl>
+  </w:abstractNum>
+  <w:abstractNum w:abstractNumId="9" w15:restartNumberingAfterBreak="0">
+    <w:nsid w:val="390D7593"/>
+    <w:multiLevelType w:val="hybridMultilevel"/>
+    <w:tmpl w:val="8D6AB7D6"/>
+    <w:lvl w:ilvl="0" w:tplc="04160001">
+      <w:start w:val="1"/>
+      <w:numFmt w:val="bullet"/>
+      <w:lvlText w:val=""/>
+      <w:lvlJc w:val="left"/>
+      <w:pPr>
+        <w:ind w:left="720" w:hanging="360"/>
+      </w:pPr>
+      <w:rPr>
+        <w:rFonts w:ascii="Symbol" w:hAnsi="Symbol" w:hint="default"/>
+      </w:rPr>
+    </w:lvl>
+    <w:lvl w:ilvl="1" w:tplc="04160003" w:tentative="1">
+      <w:start w:val="1"/>
+      <w:numFmt w:val="bullet"/>
+      <w:lvlText w:val="o"/>
+      <w:lvlJc w:val="left"/>
+      <w:pPr>
+        <w:ind w:left="1440" w:hanging="360"/>
+      </w:pPr>
+      <w:rPr>
+        <w:rFonts w:ascii="Courier New" w:hAnsi="Courier New" w:cs="Courier New" w:hint="default"/>
+      </w:rPr>
+    </w:lvl>
+    <w:lvl w:ilvl="2" w:tplc="04160005" w:tentative="1">
+      <w:start w:val="1"/>
+      <w:numFmt w:val="bullet"/>
+      <w:lvlText w:val=""/>
+      <w:lvlJc w:val="left"/>
+      <w:pPr>
+        <w:ind w:left="2160" w:hanging="360"/>
+      </w:pPr>
+      <w:rPr>
+        <w:rFonts w:ascii="Wingdings" w:hAnsi="Wingdings" w:hint="default"/>
+      </w:rPr>
+    </w:lvl>
+    <w:lvl w:ilvl="3" w:tplc="04160001" w:tentative="1">
+      <w:start w:val="1"/>
+      <w:numFmt w:val="bullet"/>
+      <w:lvlText w:val=""/>
+      <w:lvlJc w:val="left"/>
+      <w:pPr>
+        <w:ind w:left="2880" w:hanging="360"/>
+      </w:pPr>
+      <w:rPr>
+        <w:rFonts w:ascii="Symbol" w:hAnsi="Symbol" w:hint="default"/>
+      </w:rPr>
+    </w:lvl>
+    <w:lvl w:ilvl="4" w:tplc="04160003" w:tentative="1">
+      <w:start w:val="1"/>
+      <w:numFmt w:val="bullet"/>
+      <w:lvlText w:val="o"/>
+      <w:lvlJc w:val="left"/>
+      <w:pPr>
+        <w:ind w:left="3600" w:hanging="360"/>
+      </w:pPr>
+      <w:rPr>
+        <w:rFonts w:ascii="Courier New" w:hAnsi="Courier New" w:cs="Courier New" w:hint="default"/>
+      </w:rPr>
+    </w:lvl>
+    <w:lvl w:ilvl="5" w:tplc="04160005" w:tentative="1">
+      <w:start w:val="1"/>
+      <w:numFmt w:val="bullet"/>
+      <w:lvlText w:val=""/>
+      <w:lvlJc w:val="left"/>
+      <w:pPr>
+        <w:ind w:left="4320" w:hanging="360"/>
+      </w:pPr>
+      <w:rPr>
+        <w:rFonts w:ascii="Wingdings" w:hAnsi="Wingdings" w:hint="default"/>
+      </w:rPr>
+    </w:lvl>
+    <w:lvl w:ilvl="6" w:tplc="04160001" w:tentative="1">
+      <w:start w:val="1"/>
+      <w:numFmt w:val="bullet"/>
+      <w:lvlText w:val=""/>
+      <w:lvlJc w:val="left"/>
+      <w:pPr>
+        <w:ind w:left="5040" w:hanging="360"/>
+      </w:pPr>
+      <w:rPr>
+        <w:rFonts w:ascii="Symbol" w:hAnsi="Symbol" w:hint="default"/>
+      </w:rPr>
+    </w:lvl>
+    <w:lvl w:ilvl="7" w:tplc="04160003" w:tentative="1">
+      <w:start w:val="1"/>
+      <w:numFmt w:val="bullet"/>
+      <w:lvlText w:val="o"/>
+      <w:lvlJc w:val="left"/>
+      <w:pPr>
+        <w:ind w:left="5760" w:hanging="360"/>
+      </w:pPr>
+      <w:rPr>
+        <w:rFonts w:ascii="Courier New" w:hAnsi="Courier New" w:cs="Courier New" w:hint="default"/>
+      </w:rPr>
+    </w:lvl>
+    <w:lvl w:ilvl="8" w:tplc="04160005" w:tentative="1">
+      <w:start w:val="1"/>
+      <w:numFmt w:val="bullet"/>
+      <w:lvlText w:val=""/>
+      <w:lvlJc w:val="left"/>
+      <w:pPr>
+        <w:ind w:left="6480" w:hanging="360"/>
+      </w:pPr>
+      <w:rPr>
+        <w:rFonts w:ascii="Wingdings" w:hAnsi="Wingdings" w:hint="default"/>
+      </w:rPr>
+    </w:lvl>
+  </w:abstractNum>
+  <w:abstractNum w:abstractNumId="10" w15:restartNumberingAfterBreak="0">
+    <w:nsid w:val="40E84FE8"/>
+    <w:multiLevelType w:val="hybridMultilevel"/>
+    <w:tmpl w:val="99DE5A82"/>
+    <w:lvl w:ilvl="0" w:tplc="04160001">
+      <w:start w:val="1"/>
+      <w:numFmt w:val="bullet"/>
+      <w:lvlText w:val=""/>
+      <w:lvlJc w:val="left"/>
+      <w:pPr>
+        <w:ind w:left="720" w:hanging="360"/>
+      </w:pPr>
+      <w:rPr>
+        <w:rFonts w:ascii="Symbol" w:hAnsi="Symbol" w:hint="default"/>
+      </w:rPr>
+    </w:lvl>
+    <w:lvl w:ilvl="1" w:tplc="04160003" w:tentative="1">
+      <w:start w:val="1"/>
+      <w:numFmt w:val="bullet"/>
+      <w:lvlText w:val="o"/>
+      <w:lvlJc w:val="left"/>
+      <w:pPr>
+        <w:ind w:left="1440" w:hanging="360"/>
+      </w:pPr>
+      <w:rPr>
+        <w:rFonts w:ascii="Courier New" w:hAnsi="Courier New" w:cs="Courier New" w:hint="default"/>
+      </w:rPr>
+    </w:lvl>
+    <w:lvl w:ilvl="2" w:tplc="04160005" w:tentative="1">
+      <w:start w:val="1"/>
+      <w:numFmt w:val="bullet"/>
+      <w:lvlText w:val=""/>
+      <w:lvlJc w:val="left"/>
+      <w:pPr>
+        <w:ind w:left="2160" w:hanging="360"/>
+      </w:pPr>
+      <w:rPr>
+        <w:rFonts w:ascii="Wingdings" w:hAnsi="Wingdings" w:hint="default"/>
+      </w:rPr>
+    </w:lvl>
+    <w:lvl w:ilvl="3" w:tplc="04160001" w:tentative="1">
+      <w:start w:val="1"/>
+      <w:numFmt w:val="bullet"/>
+      <w:lvlText w:val=""/>
+      <w:lvlJc w:val="left"/>
+      <w:pPr>
+        <w:ind w:left="2880" w:hanging="360"/>
+      </w:pPr>
+      <w:rPr>
+        <w:rFonts w:ascii="Symbol" w:hAnsi="Symbol" w:hint="default"/>
+      </w:rPr>
+    </w:lvl>
+    <w:lvl w:ilvl="4" w:tplc="04160003" w:tentative="1">
+      <w:start w:val="1"/>
+      <w:numFmt w:val="bullet"/>
+      <w:lvlText w:val="o"/>
+      <w:lvlJc w:val="left"/>
+      <w:pPr>
+        <w:ind w:left="3600" w:hanging="360"/>
+      </w:pPr>
+      <w:rPr>
+        <w:rFonts w:ascii="Courier New" w:hAnsi="Courier New" w:cs="Courier New" w:hint="default"/>
+      </w:rPr>
+    </w:lvl>
+    <w:lvl w:ilvl="5" w:tplc="04160005" w:tentative="1">
+      <w:start w:val="1"/>
+      <w:numFmt w:val="bullet"/>
+      <w:lvlText w:val=""/>
+      <w:lvlJc w:val="left"/>
+      <w:pPr>
+        <w:ind w:left="4320" w:hanging="360"/>
+      </w:pPr>
+      <w:rPr>
+        <w:rFonts w:ascii="Wingdings" w:hAnsi="Wingdings" w:hint="default"/>
+      </w:rPr>
+    </w:lvl>
+    <w:lvl w:ilvl="6" w:tplc="04160001" w:tentative="1">
+      <w:start w:val="1"/>
+      <w:numFmt w:val="bullet"/>
+      <w:lvlText w:val=""/>
+      <w:lvlJc w:val="left"/>
+      <w:pPr>
+        <w:ind w:left="5040" w:hanging="360"/>
+      </w:pPr>
+      <w:rPr>
+        <w:rFonts w:ascii="Symbol" w:hAnsi="Symbol" w:hint="default"/>
+      </w:rPr>
+    </w:lvl>
+    <w:lvl w:ilvl="7" w:tplc="04160003" w:tentative="1">
+      <w:start w:val="1"/>
+      <w:numFmt w:val="bullet"/>
+      <w:lvlText w:val="o"/>
+      <w:lvlJc w:val="left"/>
+      <w:pPr>
+        <w:ind w:left="5760" w:hanging="360"/>
+      </w:pPr>
+      <w:rPr>
+        <w:rFonts w:ascii="Courier New" w:hAnsi="Courier New" w:cs="Courier New" w:hint="default"/>
+      </w:rPr>
+    </w:lvl>
+    <w:lvl w:ilvl="8" w:tplc="04160005" w:tentative="1">
+      <w:start w:val="1"/>
+      <w:numFmt w:val="bullet"/>
+      <w:lvlText w:val=""/>
+      <w:lvlJc w:val="left"/>
+      <w:pPr>
+        <w:ind w:left="6480" w:hanging="360"/>
+      </w:pPr>
+      <w:rPr>
+        <w:rFonts w:ascii="Wingdings" w:hAnsi="Wingdings" w:hint="default"/>
+      </w:rPr>
+    </w:lvl>
+  </w:abstractNum>
+  <w:abstractNum w:abstractNumId="11" w15:restartNumberingAfterBreak="0">
     <w:nsid w:val="442E684B"/>
     <w:multiLevelType w:val="hybridMultilevel"/>
     <w:tmpl w:val="90EC1376"/>
@@ -6432,7 +6706,7 @@
       </w:rPr>
     </w:lvl>
   </w:abstractNum>
-  <w:abstractNum w:abstractNumId="8" w15:restartNumberingAfterBreak="0">
+  <w:abstractNum w:abstractNumId="12" w15:restartNumberingAfterBreak="0">
     <w:nsid w:val="45A7592A"/>
     <w:multiLevelType w:val="hybridMultilevel"/>
     <w:tmpl w:val="D4B4936A"/>
@@ -6545,7 +6819,7 @@
       </w:rPr>
     </w:lvl>
   </w:abstractNum>
-  <w:abstractNum w:abstractNumId="9" w15:restartNumberingAfterBreak="0">
+  <w:abstractNum w:abstractNumId="13" w15:restartNumberingAfterBreak="0">
     <w:nsid w:val="520D7B98"/>
     <w:multiLevelType w:val="hybridMultilevel"/>
     <w:tmpl w:val="7590B45E"/>
@@ -6658,7 +6932,7 @@
       </w:rPr>
     </w:lvl>
   </w:abstractNum>
-  <w:abstractNum w:abstractNumId="10" w15:restartNumberingAfterBreak="0">
+  <w:abstractNum w:abstractNumId="14" w15:restartNumberingAfterBreak="0">
     <w:nsid w:val="59223AFA"/>
     <w:multiLevelType w:val="hybridMultilevel"/>
     <w:tmpl w:val="B2784C1E"/>
@@ -6771,7 +7045,7 @@
       </w:rPr>
     </w:lvl>
   </w:abstractNum>
-  <w:abstractNum w:abstractNumId="11" w15:restartNumberingAfterBreak="0">
+  <w:abstractNum w:abstractNumId="15" w15:restartNumberingAfterBreak="0">
     <w:nsid w:val="5EBA5221"/>
     <w:multiLevelType w:val="hybridMultilevel"/>
     <w:tmpl w:val="0BC29396"/>
@@ -6884,7 +7158,7 @@
       </w:rPr>
     </w:lvl>
   </w:abstractNum>
-  <w:abstractNum w:abstractNumId="12" w15:restartNumberingAfterBreak="0">
+  <w:abstractNum w:abstractNumId="16" w15:restartNumberingAfterBreak="0">
     <w:nsid w:val="5F3967E3"/>
     <w:multiLevelType w:val="hybridMultilevel"/>
     <w:tmpl w:val="76A8793E"/>
@@ -6997,7 +7271,7 @@
       </w:rPr>
     </w:lvl>
   </w:abstractNum>
-  <w:abstractNum w:abstractNumId="13" w15:restartNumberingAfterBreak="0">
+  <w:abstractNum w:abstractNumId="17" w15:restartNumberingAfterBreak="0">
     <w:nsid w:val="667978A6"/>
     <w:multiLevelType w:val="hybridMultilevel"/>
     <w:tmpl w:val="3C3E906C"/>
@@ -7087,7 +7361,7 @@
       </w:pPr>
     </w:lvl>
   </w:abstractNum>
-  <w:abstractNum w:abstractNumId="14" w15:restartNumberingAfterBreak="0">
+  <w:abstractNum w:abstractNumId="18" w15:restartNumberingAfterBreak="0">
     <w:nsid w:val="67741A2C"/>
     <w:multiLevelType w:val="hybridMultilevel"/>
     <w:tmpl w:val="6EC0596E"/>
@@ -7200,7 +7474,7 @@
       </w:rPr>
     </w:lvl>
   </w:abstractNum>
-  <w:abstractNum w:abstractNumId="15" w15:restartNumberingAfterBreak="0">
+  <w:abstractNum w:abstractNumId="19" w15:restartNumberingAfterBreak="0">
     <w:nsid w:val="6DF75A2B"/>
     <w:multiLevelType w:val="hybridMultilevel"/>
     <w:tmpl w:val="DF10FD20"/>
@@ -7313,7 +7587,7 @@
       </w:rPr>
     </w:lvl>
   </w:abstractNum>
-  <w:abstractNum w:abstractNumId="16" w15:restartNumberingAfterBreak="0">
+  <w:abstractNum w:abstractNumId="20" w15:restartNumberingAfterBreak="0">
     <w:nsid w:val="721B3FA1"/>
     <w:multiLevelType w:val="hybridMultilevel"/>
     <w:tmpl w:val="EB5479B2"/>
@@ -7426,7 +7700,120 @@
       </w:rPr>
     </w:lvl>
   </w:abstractNum>
-  <w:abstractNum w:abstractNumId="17" w15:restartNumberingAfterBreak="0">
+  <w:abstractNum w:abstractNumId="21" w15:restartNumberingAfterBreak="0">
+    <w:nsid w:val="734E4CEB"/>
+    <w:multiLevelType w:val="hybridMultilevel"/>
+    <w:tmpl w:val="53F413B0"/>
+    <w:lvl w:ilvl="0" w:tplc="04160001">
+      <w:start w:val="1"/>
+      <w:numFmt w:val="bullet"/>
+      <w:lvlText w:val=""/>
+      <w:lvlJc w:val="left"/>
+      <w:pPr>
+        <w:ind w:left="720" w:hanging="360"/>
+      </w:pPr>
+      <w:rPr>
+        <w:rFonts w:ascii="Symbol" w:hAnsi="Symbol" w:hint="default"/>
+      </w:rPr>
+    </w:lvl>
+    <w:lvl w:ilvl="1" w:tplc="04160003" w:tentative="1">
+      <w:start w:val="1"/>
+      <w:numFmt w:val="bullet"/>
+      <w:lvlText w:val="o"/>
+      <w:lvlJc w:val="left"/>
+      <w:pPr>
+        <w:ind w:left="1440" w:hanging="360"/>
+      </w:pPr>
+      <w:rPr>
+        <w:rFonts w:ascii="Courier New" w:hAnsi="Courier New" w:cs="Courier New" w:hint="default"/>
+      </w:rPr>
+    </w:lvl>
+    <w:lvl w:ilvl="2" w:tplc="04160005" w:tentative="1">
+      <w:start w:val="1"/>
+      <w:numFmt w:val="bullet"/>
+      <w:lvlText w:val=""/>
+      <w:lvlJc w:val="left"/>
+      <w:pPr>
+        <w:ind w:left="2160" w:hanging="360"/>
+      </w:pPr>
+      <w:rPr>
+        <w:rFonts w:ascii="Wingdings" w:hAnsi="Wingdings" w:hint="default"/>
+      </w:rPr>
+    </w:lvl>
+    <w:lvl w:ilvl="3" w:tplc="04160001" w:tentative="1">
+      <w:start w:val="1"/>
+      <w:numFmt w:val="bullet"/>
+      <w:lvlText w:val=""/>
+      <w:lvlJc w:val="left"/>
+      <w:pPr>
+        <w:ind w:left="2880" w:hanging="360"/>
+      </w:pPr>
+      <w:rPr>
+        <w:rFonts w:ascii="Symbol" w:hAnsi="Symbol" w:hint="default"/>
+      </w:rPr>
+    </w:lvl>
+    <w:lvl w:ilvl="4" w:tplc="04160003" w:tentative="1">
+      <w:start w:val="1"/>
+      <w:numFmt w:val="bullet"/>
+      <w:lvlText w:val="o"/>
+      <w:lvlJc w:val="left"/>
+      <w:pPr>
+        <w:ind w:left="3600" w:hanging="360"/>
+      </w:pPr>
+      <w:rPr>
+        <w:rFonts w:ascii="Courier New" w:hAnsi="Courier New" w:cs="Courier New" w:hint="default"/>
+      </w:rPr>
+    </w:lvl>
+    <w:lvl w:ilvl="5" w:tplc="04160005" w:tentative="1">
+      <w:start w:val="1"/>
+      <w:numFmt w:val="bullet"/>
+      <w:lvlText w:val=""/>
+      <w:lvlJc w:val="left"/>
+      <w:pPr>
+        <w:ind w:left="4320" w:hanging="360"/>
+      </w:pPr>
+      <w:rPr>
+        <w:rFonts w:ascii="Wingdings" w:hAnsi="Wingdings" w:hint="default"/>
+      </w:rPr>
+    </w:lvl>
+    <w:lvl w:ilvl="6" w:tplc="04160001" w:tentative="1">
+      <w:start w:val="1"/>
+      <w:numFmt w:val="bullet"/>
+      <w:lvlText w:val=""/>
+      <w:lvlJc w:val="left"/>
+      <w:pPr>
+        <w:ind w:left="5040" w:hanging="360"/>
+      </w:pPr>
+      <w:rPr>
+        <w:rFonts w:ascii="Symbol" w:hAnsi="Symbol" w:hint="default"/>
+      </w:rPr>
+    </w:lvl>
+    <w:lvl w:ilvl="7" w:tplc="04160003" w:tentative="1">
+      <w:start w:val="1"/>
+      <w:numFmt w:val="bullet"/>
+      <w:lvlText w:val="o"/>
+      <w:lvlJc w:val="left"/>
+      <w:pPr>
+        <w:ind w:left="5760" w:hanging="360"/>
+      </w:pPr>
+      <w:rPr>
+        <w:rFonts w:ascii="Courier New" w:hAnsi="Courier New" w:cs="Courier New" w:hint="default"/>
+      </w:rPr>
+    </w:lvl>
+    <w:lvl w:ilvl="8" w:tplc="04160005" w:tentative="1">
+      <w:start w:val="1"/>
+      <w:numFmt w:val="bullet"/>
+      <w:lvlText w:val=""/>
+      <w:lvlJc w:val="left"/>
+      <w:pPr>
+        <w:ind w:left="6480" w:hanging="360"/>
+      </w:pPr>
+      <w:rPr>
+        <w:rFonts w:ascii="Wingdings" w:hAnsi="Wingdings" w:hint="default"/>
+      </w:rPr>
+    </w:lvl>
+  </w:abstractNum>
+  <w:abstractNum w:abstractNumId="22" w15:restartNumberingAfterBreak="0">
     <w:nsid w:val="77694FB6"/>
     <w:multiLevelType w:val="hybridMultilevel"/>
     <w:tmpl w:val="5D3ADC3A"/>
@@ -7440,6 +7827,119 @@
       </w:pPr>
       <w:rPr>
         <w:rFonts w:ascii="Wingdings" w:hAnsi="Wingdings" w:hint="default"/>
+      </w:rPr>
+    </w:lvl>
+    <w:lvl w:ilvl="1" w:tplc="04160003" w:tentative="1">
+      <w:start w:val="1"/>
+      <w:numFmt w:val="bullet"/>
+      <w:lvlText w:val="o"/>
+      <w:lvlJc w:val="left"/>
+      <w:pPr>
+        <w:ind w:left="1440" w:hanging="360"/>
+      </w:pPr>
+      <w:rPr>
+        <w:rFonts w:ascii="Courier New" w:hAnsi="Courier New" w:cs="Courier New" w:hint="default"/>
+      </w:rPr>
+    </w:lvl>
+    <w:lvl w:ilvl="2" w:tplc="04160005" w:tentative="1">
+      <w:start w:val="1"/>
+      <w:numFmt w:val="bullet"/>
+      <w:lvlText w:val=""/>
+      <w:lvlJc w:val="left"/>
+      <w:pPr>
+        <w:ind w:left="2160" w:hanging="360"/>
+      </w:pPr>
+      <w:rPr>
+        <w:rFonts w:ascii="Wingdings" w:hAnsi="Wingdings" w:hint="default"/>
+      </w:rPr>
+    </w:lvl>
+    <w:lvl w:ilvl="3" w:tplc="04160001" w:tentative="1">
+      <w:start w:val="1"/>
+      <w:numFmt w:val="bullet"/>
+      <w:lvlText w:val=""/>
+      <w:lvlJc w:val="left"/>
+      <w:pPr>
+        <w:ind w:left="2880" w:hanging="360"/>
+      </w:pPr>
+      <w:rPr>
+        <w:rFonts w:ascii="Symbol" w:hAnsi="Symbol" w:hint="default"/>
+      </w:rPr>
+    </w:lvl>
+    <w:lvl w:ilvl="4" w:tplc="04160003" w:tentative="1">
+      <w:start w:val="1"/>
+      <w:numFmt w:val="bullet"/>
+      <w:lvlText w:val="o"/>
+      <w:lvlJc w:val="left"/>
+      <w:pPr>
+        <w:ind w:left="3600" w:hanging="360"/>
+      </w:pPr>
+      <w:rPr>
+        <w:rFonts w:ascii="Courier New" w:hAnsi="Courier New" w:cs="Courier New" w:hint="default"/>
+      </w:rPr>
+    </w:lvl>
+    <w:lvl w:ilvl="5" w:tplc="04160005" w:tentative="1">
+      <w:start w:val="1"/>
+      <w:numFmt w:val="bullet"/>
+      <w:lvlText w:val=""/>
+      <w:lvlJc w:val="left"/>
+      <w:pPr>
+        <w:ind w:left="4320" w:hanging="360"/>
+      </w:pPr>
+      <w:rPr>
+        <w:rFonts w:ascii="Wingdings" w:hAnsi="Wingdings" w:hint="default"/>
+      </w:rPr>
+    </w:lvl>
+    <w:lvl w:ilvl="6" w:tplc="04160001" w:tentative="1">
+      <w:start w:val="1"/>
+      <w:numFmt w:val="bullet"/>
+      <w:lvlText w:val=""/>
+      <w:lvlJc w:val="left"/>
+      <w:pPr>
+        <w:ind w:left="5040" w:hanging="360"/>
+      </w:pPr>
+      <w:rPr>
+        <w:rFonts w:ascii="Symbol" w:hAnsi="Symbol" w:hint="default"/>
+      </w:rPr>
+    </w:lvl>
+    <w:lvl w:ilvl="7" w:tplc="04160003" w:tentative="1">
+      <w:start w:val="1"/>
+      <w:numFmt w:val="bullet"/>
+      <w:lvlText w:val="o"/>
+      <w:lvlJc w:val="left"/>
+      <w:pPr>
+        <w:ind w:left="5760" w:hanging="360"/>
+      </w:pPr>
+      <w:rPr>
+        <w:rFonts w:ascii="Courier New" w:hAnsi="Courier New" w:cs="Courier New" w:hint="default"/>
+      </w:rPr>
+    </w:lvl>
+    <w:lvl w:ilvl="8" w:tplc="04160005" w:tentative="1">
+      <w:start w:val="1"/>
+      <w:numFmt w:val="bullet"/>
+      <w:lvlText w:val=""/>
+      <w:lvlJc w:val="left"/>
+      <w:pPr>
+        <w:ind w:left="6480" w:hanging="360"/>
+      </w:pPr>
+      <w:rPr>
+        <w:rFonts w:ascii="Wingdings" w:hAnsi="Wingdings" w:hint="default"/>
+      </w:rPr>
+    </w:lvl>
+  </w:abstractNum>
+  <w:abstractNum w:abstractNumId="23" w15:restartNumberingAfterBreak="0">
+    <w:nsid w:val="7CC97FD7"/>
+    <w:multiLevelType w:val="hybridMultilevel"/>
+    <w:tmpl w:val="5906AE76"/>
+    <w:lvl w:ilvl="0" w:tplc="04160001">
+      <w:start w:val="1"/>
+      <w:numFmt w:val="bullet"/>
+      <w:lvlText w:val=""/>
+      <w:lvlJc w:val="left"/>
+      <w:pPr>
+        <w:ind w:left="720" w:hanging="360"/>
+      </w:pPr>
+      <w:rPr>
+        <w:rFonts w:ascii="Symbol" w:hAnsi="Symbol" w:hint="default"/>
       </w:rPr>
     </w:lvl>
     <w:lvl w:ilvl="1" w:tplc="04160003" w:tentative="1">
@@ -7543,16 +8043,16 @@
     <w:abstractNumId w:val="3"/>
   </w:num>
   <w:num w:numId="2">
-    <w:abstractNumId w:val="13"/>
+    <w:abstractNumId w:val="17"/>
   </w:num>
   <w:num w:numId="3">
-    <w:abstractNumId w:val="8"/>
+    <w:abstractNumId w:val="12"/>
   </w:num>
   <w:num w:numId="4">
-    <w:abstractNumId w:val="5"/>
+    <w:abstractNumId w:val="6"/>
   </w:num>
   <w:num w:numId="5">
-    <w:abstractNumId w:val="15"/>
+    <w:abstractNumId w:val="19"/>
   </w:num>
   <w:num w:numId="6">
     <w:abstractNumId w:val="1"/>
@@ -7561,37 +8061,55 @@
     <w:abstractNumId w:val="4"/>
   </w:num>
   <w:num w:numId="8">
-    <w:abstractNumId w:val="14"/>
+    <w:abstractNumId w:val="18"/>
   </w:num>
   <w:num w:numId="9">
-    <w:abstractNumId w:val="16"/>
+    <w:abstractNumId w:val="20"/>
   </w:num>
   <w:num w:numId="10">
-    <w:abstractNumId w:val="11"/>
+    <w:abstractNumId w:val="15"/>
   </w:num>
   <w:num w:numId="11">
     <w:abstractNumId w:val="0"/>
   </w:num>
   <w:num w:numId="12">
-    <w:abstractNumId w:val="12"/>
+    <w:abstractNumId w:val="16"/>
   </w:num>
   <w:num w:numId="13">
-    <w:abstractNumId w:val="9"/>
+    <w:abstractNumId w:val="13"/>
   </w:num>
   <w:num w:numId="14">
-    <w:abstractNumId w:val="7"/>
+    <w:abstractNumId w:val="11"/>
   </w:num>
   <w:num w:numId="15">
-    <w:abstractNumId w:val="17"/>
+    <w:abstractNumId w:val="22"/>
   </w:num>
   <w:num w:numId="16">
-    <w:abstractNumId w:val="10"/>
+    <w:abstractNumId w:val="14"/>
   </w:num>
   <w:num w:numId="17">
-    <w:abstractNumId w:val="6"/>
+    <w:abstractNumId w:val="7"/>
   </w:num>
   <w:num w:numId="18">
     <w:abstractNumId w:val="2"/>
+  </w:num>
+  <w:num w:numId="19">
+    <w:abstractNumId w:val="8"/>
+  </w:num>
+  <w:num w:numId="20">
+    <w:abstractNumId w:val="5"/>
+  </w:num>
+  <w:num w:numId="21">
+    <w:abstractNumId w:val="21"/>
+  </w:num>
+  <w:num w:numId="22">
+    <w:abstractNumId w:val="10"/>
+  </w:num>
+  <w:num w:numId="23">
+    <w:abstractNumId w:val="9"/>
+  </w:num>
+  <w:num w:numId="24">
+    <w:abstractNumId w:val="23"/>
   </w:num>
 </w:numbering>
 </file>

</xml_diff>

<commit_message>
Atualização dos DFDs, Analise dos Eventos, Arquitetura de Negócio. Start Regras de Negócio
</commit_message>
<xml_diff>
--- a/Documentation/18- Descrição dos Processos de Negócio .docx
+++ b/Documentation/18- Descrição dos Processos de Negócio .docx
@@ -982,7 +982,15 @@
                 <w:sz w:val="24"/>
                 <w:szCs w:val="24"/>
               </w:rPr>
-              <w:t xml:space="preserve"> Vendedor realizar cotação</w:t>
+              <w:t xml:space="preserve"> Vendedor realiza</w:t>
+            </w:r>
+            <w:r>
+              <w:rPr>
+                <w:rFonts w:ascii="Arial" w:hAnsi="Arial" w:cs="Arial"/>
+                <w:sz w:val="24"/>
+                <w:szCs w:val="24"/>
+              </w:rPr>
+              <w:t xml:space="preserve"> cotação</w:t>
             </w:r>
           </w:p>
           <w:p>
@@ -1018,7 +1026,15 @@
                 <w:sz w:val="24"/>
                 <w:szCs w:val="24"/>
               </w:rPr>
-              <w:t xml:space="preserve"> Encaminhar as informações do pedido que o cliente informou ao vendedor.</w:t>
+              <w:t xml:space="preserve"> Encaminhar as informações do pedido que</w:t>
+            </w:r>
+            <w:r>
+              <w:rPr>
+                <w:rFonts w:ascii="Arial" w:hAnsi="Arial" w:cs="Arial"/>
+                <w:sz w:val="24"/>
+                <w:szCs w:val="24"/>
+              </w:rPr>
+              <w:t xml:space="preserve"> o cliente informou ao vendedor</w:t>
             </w:r>
           </w:p>
           <w:p>
@@ -1840,15 +1856,7 @@
                 <w:sz w:val="28"/>
                 <w:szCs w:val="28"/>
               </w:rPr>
-              <w:t xml:space="preserve"> </w:t>
-            </w:r>
-            <w:r>
-              <w:rPr>
-                <w:rFonts w:ascii="Arial" w:hAnsi="Arial" w:cs="Arial"/>
-                <w:sz w:val="28"/>
-                <w:szCs w:val="28"/>
-              </w:rPr>
-              <w:t>Solicitar orçamento para formas</w:t>
+              <w:t xml:space="preserve"> Solicitar orçamento para formas</w:t>
             </w:r>
             <w:r>
               <w:rPr>
@@ -2363,7 +2371,15 @@
                 <w:sz w:val="24"/>
                 <w:szCs w:val="24"/>
               </w:rPr>
-              <w:t>Analisar Pedido</w:t>
+              <w:t>Analisar p</w:t>
+            </w:r>
+            <w:r>
+              <w:rPr>
+                <w:rFonts w:ascii="Arial" w:hAnsi="Arial" w:cs="Arial"/>
+                <w:sz w:val="24"/>
+                <w:szCs w:val="24"/>
+              </w:rPr>
+              <w:t>edido</w:t>
             </w:r>
           </w:p>
           <w:p>
@@ -2567,16 +2583,7 @@
                 <w:sz w:val="24"/>
                 <w:szCs w:val="24"/>
               </w:rPr>
-              <w:t>Se produtos estiverem indisponíveis,</w:t>
-            </w:r>
-            <w:r>
-              <w:rPr>
-                <w:rFonts w:ascii="Arial" w:hAnsi="Arial" w:cs="Arial"/>
-                <w:bCs/>
-                <w:sz w:val="24"/>
-                <w:szCs w:val="24"/>
-              </w:rPr>
-              <w:t xml:space="preserve"> vendedor encaminha uma solicitação de reposição aos produtos indisponíveis no pedido</w:t>
+              <w:t>Se produtos estiverem indisponíveis, vendedor encaminha uma solicitação de reposição aos produtos indisponíveis no pedido</w:t>
             </w:r>
             <w:r>
               <w:rPr>
@@ -3509,8 +3516,6 @@
               </w:rPr>
               <w:t>Consultor guarda orçamento</w:t>
             </w:r>
-            <w:bookmarkStart w:id="0" w:name="_GoBack"/>
-            <w:bookmarkEnd w:id="0"/>
           </w:p>
         </w:tc>
       </w:tr>
@@ -3657,6 +3662,8 @@
               </w:rPr>
               <w:t xml:space="preserve">Cliente entrega orçamento </w:t>
             </w:r>
+            <w:bookmarkStart w:id="0" w:name="_GoBack"/>
+            <w:bookmarkEnd w:id="0"/>
           </w:p>
           <w:p>
             <w:pPr>
@@ -3935,15 +3942,7 @@
                 <w:sz w:val="24"/>
                 <w:szCs w:val="24"/>
               </w:rPr>
-              <w:t xml:space="preserve"> </w:t>
-            </w:r>
-            <w:r>
-              <w:rPr>
-                <w:rFonts w:ascii="Arial" w:hAnsi="Arial" w:cs="Arial"/>
-                <w:sz w:val="24"/>
-                <w:szCs w:val="24"/>
-              </w:rPr>
-              <w:t>Vendedor analisa orçamento</w:t>
+              <w:t xml:space="preserve"> Vendedor analisa orçamento</w:t>
             </w:r>
           </w:p>
           <w:p>
@@ -4048,7 +4047,15 @@
                 <w:sz w:val="24"/>
                 <w:szCs w:val="24"/>
               </w:rPr>
-              <w:t>Gerar Pedido</w:t>
+              <w:t>Gerar p</w:t>
+            </w:r>
+            <w:r>
+              <w:rPr>
+                <w:rFonts w:ascii="Arial" w:hAnsi="Arial" w:cs="Arial"/>
+                <w:sz w:val="24"/>
+                <w:szCs w:val="24"/>
+              </w:rPr>
+              <w:t>edido</w:t>
             </w:r>
           </w:p>
           <w:p>
@@ -4188,7 +4195,15 @@
                 <w:sz w:val="24"/>
                 <w:szCs w:val="24"/>
               </w:rPr>
-              <w:t xml:space="preserve">Efetuar Pagamento </w:t>
+              <w:t>Efetuar p</w:t>
+            </w:r>
+            <w:r>
+              <w:rPr>
+                <w:rFonts w:ascii="Arial" w:hAnsi="Arial" w:cs="Arial"/>
+                <w:sz w:val="24"/>
+                <w:szCs w:val="24"/>
+              </w:rPr>
+              <w:t xml:space="preserve">agamento </w:t>
             </w:r>
           </w:p>
           <w:p>
@@ -4448,15 +4463,7 @@
                 <w:sz w:val="24"/>
                 <w:szCs w:val="24"/>
               </w:rPr>
-              <w:t xml:space="preserve">: </w:t>
-            </w:r>
-            <w:r>
-              <w:rPr>
-                <w:rFonts w:ascii="Arial" w:hAnsi="Arial" w:cs="Arial"/>
-                <w:sz w:val="24"/>
-                <w:szCs w:val="24"/>
-              </w:rPr>
-              <w:t>Preparar pedido</w:t>
+              <w:t>: Preparar pedido</w:t>
             </w:r>
           </w:p>
           <w:p>
@@ -4588,6 +4595,34 @@
                 <w:sz w:val="24"/>
                 <w:szCs w:val="24"/>
               </w:rPr>
+              <w:t>: Despachar pedido</w:t>
+            </w:r>
+          </w:p>
+          <w:p>
+            <w:pPr>
+              <w:spacing w:line="360" w:lineRule="auto"/>
+              <w:rPr>
+                <w:rFonts w:ascii="Arial" w:hAnsi="Arial" w:cs="Arial"/>
+                <w:sz w:val="24"/>
+                <w:szCs w:val="24"/>
+              </w:rPr>
+            </w:pPr>
+            <w:r>
+              <w:rPr>
+                <w:rFonts w:ascii="Arial" w:hAnsi="Arial" w:cs="Arial"/>
+                <w:b/>
+                <w:bCs/>
+                <w:sz w:val="24"/>
+                <w:szCs w:val="24"/>
+              </w:rPr>
+              <w:t>Evento</w:t>
+            </w:r>
+            <w:r>
+              <w:rPr>
+                <w:rFonts w:ascii="Arial" w:hAnsi="Arial" w:cs="Arial"/>
+                <w:sz w:val="24"/>
+                <w:szCs w:val="24"/>
+              </w:rPr>
               <w:t xml:space="preserve">: </w:t>
             </w:r>
             <w:r>
@@ -4596,27 +4631,27 @@
                 <w:sz w:val="24"/>
                 <w:szCs w:val="24"/>
               </w:rPr>
-              <w:t>Despachar pedido</w:t>
-            </w:r>
-          </w:p>
-          <w:p>
-            <w:pPr>
-              <w:spacing w:line="360" w:lineRule="auto"/>
-              <w:rPr>
-                <w:rFonts w:ascii="Arial" w:hAnsi="Arial" w:cs="Arial"/>
-                <w:sz w:val="24"/>
-                <w:szCs w:val="24"/>
-              </w:rPr>
-            </w:pPr>
-            <w:r>
-              <w:rPr>
-                <w:rFonts w:ascii="Arial" w:hAnsi="Arial" w:cs="Arial"/>
-                <w:b/>
-                <w:bCs/>
-                <w:sz w:val="24"/>
-                <w:szCs w:val="24"/>
-              </w:rPr>
-              <w:t>Evento</w:t>
+              <w:t>Almoxarife despacha pedido</w:t>
+            </w:r>
+          </w:p>
+          <w:p>
+            <w:pPr>
+              <w:spacing w:line="360" w:lineRule="auto"/>
+              <w:rPr>
+                <w:rFonts w:ascii="Arial" w:hAnsi="Arial" w:cs="Arial"/>
+                <w:sz w:val="24"/>
+                <w:szCs w:val="24"/>
+              </w:rPr>
+            </w:pPr>
+            <w:r>
+              <w:rPr>
+                <w:rFonts w:ascii="Arial" w:hAnsi="Arial" w:cs="Arial"/>
+                <w:b/>
+                <w:bCs/>
+                <w:sz w:val="24"/>
+                <w:szCs w:val="24"/>
+              </w:rPr>
+              <w:t>Objetivo</w:t>
             </w:r>
             <w:r>
               <w:rPr>
@@ -4626,33 +4661,27 @@
               </w:rPr>
               <w:t xml:space="preserve">: </w:t>
             </w:r>
-            <w:r>
-              <w:rPr>
-                <w:rFonts w:ascii="Arial" w:hAnsi="Arial" w:cs="Arial"/>
-                <w:sz w:val="24"/>
-                <w:szCs w:val="24"/>
-              </w:rPr>
-              <w:t>Almoxarife despacha pedido</w:t>
-            </w:r>
-          </w:p>
-          <w:p>
-            <w:pPr>
-              <w:spacing w:line="360" w:lineRule="auto"/>
-              <w:rPr>
-                <w:rFonts w:ascii="Arial" w:hAnsi="Arial" w:cs="Arial"/>
-                <w:sz w:val="24"/>
-                <w:szCs w:val="24"/>
-              </w:rPr>
-            </w:pPr>
-            <w:r>
-              <w:rPr>
-                <w:rFonts w:ascii="Arial" w:hAnsi="Arial" w:cs="Arial"/>
-                <w:b/>
-                <w:bCs/>
-                <w:sz w:val="24"/>
-                <w:szCs w:val="24"/>
-              </w:rPr>
-              <w:t>Objetivo</w:t>
+          </w:p>
+          <w:p>
+            <w:pPr>
+              <w:spacing w:line="360" w:lineRule="auto"/>
+              <w:rPr>
+                <w:rFonts w:ascii="Arial" w:hAnsi="Arial" w:cs="Arial"/>
+                <w:b/>
+                <w:bCs/>
+                <w:sz w:val="24"/>
+                <w:szCs w:val="24"/>
+              </w:rPr>
+            </w:pPr>
+            <w:r>
+              <w:rPr>
+                <w:rFonts w:ascii="Arial" w:hAnsi="Arial" w:cs="Arial"/>
+                <w:b/>
+                <w:bCs/>
+                <w:sz w:val="24"/>
+                <w:szCs w:val="24"/>
+              </w:rPr>
+              <w:t>Trabalhador Envolvido</w:t>
             </w:r>
             <w:r>
               <w:rPr>
@@ -4661,44 +4690,6 @@
                 <w:szCs w:val="24"/>
               </w:rPr>
               <w:t xml:space="preserve">: </w:t>
-            </w:r>
-          </w:p>
-          <w:p>
-            <w:pPr>
-              <w:spacing w:line="360" w:lineRule="auto"/>
-              <w:rPr>
-                <w:rFonts w:ascii="Arial" w:hAnsi="Arial" w:cs="Arial"/>
-                <w:b/>
-                <w:bCs/>
-                <w:sz w:val="24"/>
-                <w:szCs w:val="24"/>
-              </w:rPr>
-            </w:pPr>
-            <w:r>
-              <w:rPr>
-                <w:rFonts w:ascii="Arial" w:hAnsi="Arial" w:cs="Arial"/>
-                <w:b/>
-                <w:bCs/>
-                <w:sz w:val="24"/>
-                <w:szCs w:val="24"/>
-              </w:rPr>
-              <w:t>Trabalhador Envolvido</w:t>
-            </w:r>
-            <w:r>
-              <w:rPr>
-                <w:rFonts w:ascii="Arial" w:hAnsi="Arial" w:cs="Arial"/>
-                <w:sz w:val="24"/>
-                <w:szCs w:val="24"/>
-              </w:rPr>
-              <w:t>:</w:t>
-            </w:r>
-            <w:r>
-              <w:rPr>
-                <w:rFonts w:ascii="Arial" w:hAnsi="Arial" w:cs="Arial"/>
-                <w:sz w:val="24"/>
-                <w:szCs w:val="24"/>
-              </w:rPr>
-              <w:t xml:space="preserve"> </w:t>
             </w:r>
           </w:p>
         </w:tc>
@@ -4736,15 +4727,7 @@
                 <w:sz w:val="24"/>
                 <w:szCs w:val="24"/>
               </w:rPr>
-              <w:t xml:space="preserve">: </w:t>
-            </w:r>
-            <w:r>
-              <w:rPr>
-                <w:rFonts w:ascii="Arial" w:hAnsi="Arial" w:cs="Arial"/>
-                <w:sz w:val="24"/>
-                <w:szCs w:val="24"/>
-              </w:rPr>
-              <w:t>Entregar pedido</w:t>
+              <w:t>: Entregar pedido</w:t>
             </w:r>
           </w:p>
           <w:p>
@@ -9056,7 +9039,7 @@
 </file>
 
 <file path=customXml/itemProps1.xml><?xml version="1.0" encoding="utf-8"?>
-<ds:datastoreItem xmlns:ds="http://schemas.openxmlformats.org/officeDocument/2006/customXml" ds:itemID="{18EB9A3E-DF8A-4426-9DBE-C8BF50467066}">
+<ds:datastoreItem xmlns:ds="http://schemas.openxmlformats.org/officeDocument/2006/customXml" ds:itemID="{D03D0910-1861-4E3D-BAA8-4E633491DACE}">
   <ds:schemaRefs>
     <ds:schemaRef ds:uri="http://schemas.openxmlformats.org/officeDocument/2006/bibliography"/>
   </ds:schemaRefs>

</xml_diff>

<commit_message>
atualização - Descrição dos Processos de Neg
</commit_message>
<xml_diff>
--- a/Documentation/18- Descrição dos Processos de Negócio .docx
+++ b/Documentation/18- Descrição dos Processos de Negócio .docx
@@ -179,34 +179,6 @@
                 <w:szCs w:val="24"/>
               </w:rPr>
             </w:pPr>
-            <w:r>
-              <w:rPr>
-                <w:rFonts w:ascii="Arial" w:hAnsi="Arial" w:cs="Arial"/>
-                <w:b/>
-                <w:bCs/>
-                <w:sz w:val="24"/>
-                <w:szCs w:val="24"/>
-              </w:rPr>
-              <w:t>Objetivo</w:t>
-            </w:r>
-            <w:r>
-              <w:rPr>
-                <w:rFonts w:ascii="Arial" w:hAnsi="Arial" w:cs="Arial"/>
-                <w:sz w:val="24"/>
-                <w:szCs w:val="24"/>
-              </w:rPr>
-              <w:t>: Iniciar a negociação sobre as formas desejadas pelo cliente</w:t>
-            </w:r>
-          </w:p>
-          <w:p>
-            <w:pPr>
-              <w:spacing w:line="360" w:lineRule="auto"/>
-              <w:rPr>
-                <w:rFonts w:ascii="Arial" w:hAnsi="Arial" w:cs="Arial"/>
-                <w:sz w:val="24"/>
-                <w:szCs w:val="24"/>
-              </w:rPr>
-            </w:pPr>
             <w:proofErr w:type="gramStart"/>
             <w:r>
               <w:rPr>
@@ -443,50 +415,6 @@
                 <w:szCs w:val="24"/>
               </w:rPr>
             </w:pPr>
-            <w:r>
-              <w:rPr>
-                <w:rFonts w:ascii="Arial" w:hAnsi="Arial" w:cs="Arial"/>
-                <w:b/>
-                <w:bCs/>
-                <w:sz w:val="24"/>
-                <w:szCs w:val="24"/>
-              </w:rPr>
-              <w:t>Objetivo</w:t>
-            </w:r>
-            <w:r>
-              <w:rPr>
-                <w:rFonts w:ascii="Arial" w:hAnsi="Arial" w:cs="Arial"/>
-                <w:sz w:val="24"/>
-                <w:szCs w:val="24"/>
-              </w:rPr>
-              <w:t>:</w:t>
-            </w:r>
-            <w:r>
-              <w:rPr>
-                <w:rFonts w:ascii="Arial" w:hAnsi="Arial" w:cs="Arial"/>
-                <w:sz w:val="24"/>
-                <w:szCs w:val="24"/>
-              </w:rPr>
-              <w:t xml:space="preserve"> </w:t>
-            </w:r>
-            <w:r>
-              <w:rPr>
-                <w:rFonts w:ascii="Arial" w:hAnsi="Arial" w:cs="Arial"/>
-                <w:sz w:val="24"/>
-                <w:szCs w:val="24"/>
-              </w:rPr>
-              <w:t>Verificar se tem todas as informações necessárias para o pedido</w:t>
-            </w:r>
-          </w:p>
-          <w:p>
-            <w:pPr>
-              <w:spacing w:line="360" w:lineRule="auto"/>
-              <w:rPr>
-                <w:rFonts w:ascii="Arial" w:hAnsi="Arial" w:cs="Arial"/>
-                <w:sz w:val="24"/>
-                <w:szCs w:val="24"/>
-              </w:rPr>
-            </w:pPr>
             <w:proofErr w:type="gramStart"/>
             <w:r>
               <w:rPr>
@@ -708,62 +636,6 @@
                 <w:szCs w:val="24"/>
               </w:rPr>
             </w:pPr>
-            <w:r>
-              <w:rPr>
-                <w:rFonts w:ascii="Arial" w:hAnsi="Arial" w:cs="Arial"/>
-                <w:b/>
-                <w:bCs/>
-                <w:sz w:val="24"/>
-                <w:szCs w:val="24"/>
-              </w:rPr>
-              <w:t>Objetivo</w:t>
-            </w:r>
-            <w:r>
-              <w:rPr>
-                <w:rFonts w:ascii="Arial" w:hAnsi="Arial" w:cs="Arial"/>
-                <w:b/>
-                <w:bCs/>
-                <w:sz w:val="24"/>
-                <w:szCs w:val="24"/>
-              </w:rPr>
-              <w:t>:</w:t>
-            </w:r>
-            <w:r>
-              <w:rPr>
-                <w:rFonts w:ascii="Arial" w:hAnsi="Arial" w:cs="Arial"/>
-                <w:b/>
-                <w:bCs/>
-                <w:sz w:val="24"/>
-                <w:szCs w:val="24"/>
-              </w:rPr>
-              <w:t xml:space="preserve"> </w:t>
-            </w:r>
-            <w:r>
-              <w:rPr>
-                <w:rFonts w:ascii="Arial" w:hAnsi="Arial" w:cs="Arial"/>
-                <w:sz w:val="24"/>
-                <w:szCs w:val="24"/>
-              </w:rPr>
-              <w:t>Preencher as informaçõ</w:t>
-            </w:r>
-            <w:r>
-              <w:rPr>
-                <w:rFonts w:ascii="Arial" w:hAnsi="Arial" w:cs="Arial"/>
-                <w:sz w:val="24"/>
-                <w:szCs w:val="24"/>
-              </w:rPr>
-              <w:t>es não informadas pelo cliente</w:t>
-            </w:r>
-          </w:p>
-          <w:p>
-            <w:pPr>
-              <w:spacing w:line="360" w:lineRule="auto"/>
-              <w:rPr>
-                <w:rFonts w:ascii="Arial" w:hAnsi="Arial" w:cs="Arial"/>
-                <w:sz w:val="24"/>
-                <w:szCs w:val="24"/>
-              </w:rPr>
-            </w:pPr>
             <w:proofErr w:type="gramStart"/>
             <w:r>
               <w:rPr>
@@ -892,6 +764,257 @@
                 <w:szCs w:val="24"/>
               </w:rPr>
               <w:t xml:space="preserve"> do pedido</w:t>
+            </w:r>
+          </w:p>
+        </w:tc>
+      </w:tr>
+      <w:tr>
+        <w:trPr>
+          <w:trHeight w:val="841"/>
+        </w:trPr>
+        <w:tc>
+          <w:tcPr>
+            <w:tcW w:w="8494" w:type="dxa"/>
+          </w:tcPr>
+          <w:p>
+            <w:pPr>
+              <w:spacing w:line="360" w:lineRule="auto"/>
+              <w:rPr>
+                <w:rFonts w:ascii="Arial" w:hAnsi="Arial" w:cs="Arial"/>
+                <w:sz w:val="24"/>
+                <w:szCs w:val="24"/>
+              </w:rPr>
+            </w:pPr>
+            <w:r>
+              <w:rPr>
+                <w:rFonts w:ascii="Arial" w:hAnsi="Arial" w:cs="Arial"/>
+                <w:b/>
+                <w:bCs/>
+                <w:sz w:val="24"/>
+                <w:szCs w:val="24"/>
+              </w:rPr>
+              <w:t>Processo</w:t>
+            </w:r>
+            <w:r>
+              <w:rPr>
+                <w:rFonts w:ascii="Arial" w:hAnsi="Arial" w:cs="Arial"/>
+                <w:sz w:val="24"/>
+                <w:szCs w:val="24"/>
+              </w:rPr>
+              <w:t xml:space="preserve">: </w:t>
+            </w:r>
+            <w:r>
+              <w:rPr>
+                <w:rFonts w:ascii="Arial" w:hAnsi="Arial" w:cs="Arial"/>
+                <w:sz w:val="24"/>
+                <w:szCs w:val="24"/>
+              </w:rPr>
+              <w:t>Solicitar c</w:t>
+            </w:r>
+            <w:r>
+              <w:rPr>
+                <w:rFonts w:ascii="Arial" w:hAnsi="Arial" w:cs="Arial"/>
+                <w:sz w:val="24"/>
+                <w:szCs w:val="24"/>
+              </w:rPr>
+              <w:t>otação de formas</w:t>
+            </w:r>
+          </w:p>
+          <w:p>
+            <w:pPr>
+              <w:spacing w:line="360" w:lineRule="auto"/>
+              <w:rPr>
+                <w:rFonts w:ascii="Arial" w:hAnsi="Arial" w:cs="Arial"/>
+                <w:sz w:val="24"/>
+                <w:szCs w:val="24"/>
+              </w:rPr>
+            </w:pPr>
+            <w:r>
+              <w:rPr>
+                <w:rFonts w:ascii="Arial" w:hAnsi="Arial" w:cs="Arial"/>
+                <w:b/>
+                <w:bCs/>
+                <w:sz w:val="24"/>
+                <w:szCs w:val="24"/>
+              </w:rPr>
+              <w:t>Evento</w:t>
+            </w:r>
+            <w:r>
+              <w:rPr>
+                <w:rFonts w:ascii="Arial" w:hAnsi="Arial" w:cs="Arial"/>
+                <w:sz w:val="24"/>
+                <w:szCs w:val="24"/>
+              </w:rPr>
+              <w:t>:</w:t>
+            </w:r>
+            <w:r>
+              <w:rPr>
+                <w:rFonts w:ascii="Arial" w:hAnsi="Arial" w:cs="Arial"/>
+                <w:sz w:val="24"/>
+                <w:szCs w:val="24"/>
+              </w:rPr>
+              <w:t xml:space="preserve"> Vendedor realiza</w:t>
+            </w:r>
+            <w:r>
+              <w:rPr>
+                <w:rFonts w:ascii="Arial" w:hAnsi="Arial" w:cs="Arial"/>
+                <w:sz w:val="24"/>
+                <w:szCs w:val="24"/>
+              </w:rPr>
+              <w:t xml:space="preserve"> cotação</w:t>
+            </w:r>
+          </w:p>
+          <w:p>
+            <w:pPr>
+              <w:spacing w:line="360" w:lineRule="auto"/>
+              <w:rPr>
+                <w:rFonts w:ascii="Arial" w:hAnsi="Arial" w:cs="Arial"/>
+                <w:sz w:val="24"/>
+                <w:szCs w:val="24"/>
+              </w:rPr>
+            </w:pPr>
+            <w:proofErr w:type="gramStart"/>
+            <w:r>
+              <w:rPr>
+                <w:rFonts w:ascii="Arial" w:hAnsi="Arial" w:cs="Arial"/>
+                <w:b/>
+                <w:bCs/>
+                <w:sz w:val="24"/>
+                <w:szCs w:val="24"/>
+              </w:rPr>
+              <w:t>Trabalhador Envolvido</w:t>
+            </w:r>
+            <w:proofErr w:type="gramEnd"/>
+            <w:r>
+              <w:rPr>
+                <w:rFonts w:ascii="Arial" w:hAnsi="Arial" w:cs="Arial"/>
+                <w:sz w:val="24"/>
+                <w:szCs w:val="24"/>
+              </w:rPr>
+              <w:t>:</w:t>
+            </w:r>
+            <w:r>
+              <w:rPr>
+                <w:rFonts w:ascii="Arial" w:hAnsi="Arial" w:cs="Arial"/>
+                <w:sz w:val="24"/>
+                <w:szCs w:val="24"/>
+              </w:rPr>
+              <w:t xml:space="preserve"> Vendedor</w:t>
+            </w:r>
+          </w:p>
+          <w:p>
+            <w:pPr>
+              <w:pStyle w:val="PargrafodaLista"/>
+              <w:numPr>
+                <w:ilvl w:val="0"/>
+                <w:numId w:val="22"/>
+              </w:numPr>
+              <w:spacing w:line="360" w:lineRule="auto"/>
+              <w:rPr>
+                <w:rFonts w:ascii="Arial" w:hAnsi="Arial" w:cs="Arial"/>
+                <w:b/>
+                <w:bCs/>
+                <w:sz w:val="24"/>
+                <w:szCs w:val="24"/>
+              </w:rPr>
+            </w:pPr>
+            <w:r>
+              <w:rPr>
+                <w:rFonts w:ascii="Arial" w:hAnsi="Arial" w:cs="Arial"/>
+                <w:sz w:val="24"/>
+                <w:szCs w:val="24"/>
+              </w:rPr>
+              <w:t>Consulta os dados do pedido</w:t>
+            </w:r>
+          </w:p>
+          <w:p>
+            <w:pPr>
+              <w:pStyle w:val="PargrafodaLista"/>
+              <w:numPr>
+                <w:ilvl w:val="0"/>
+                <w:numId w:val="22"/>
+              </w:numPr>
+              <w:spacing w:line="360" w:lineRule="auto"/>
+              <w:rPr>
+                <w:rFonts w:ascii="Arial" w:hAnsi="Arial" w:cs="Arial"/>
+                <w:b/>
+                <w:bCs/>
+                <w:sz w:val="24"/>
+                <w:szCs w:val="24"/>
+              </w:rPr>
+            </w:pPr>
+            <w:r>
+              <w:rPr>
+                <w:rFonts w:ascii="Arial" w:hAnsi="Arial" w:cs="Arial"/>
+                <w:sz w:val="24"/>
+                <w:szCs w:val="24"/>
+              </w:rPr>
+              <w:t>Consulta o contato dos fabricantes</w:t>
+            </w:r>
+          </w:p>
+          <w:p>
+            <w:pPr>
+              <w:pStyle w:val="PargrafodaLista"/>
+              <w:numPr>
+                <w:ilvl w:val="0"/>
+                <w:numId w:val="22"/>
+              </w:numPr>
+              <w:spacing w:line="360" w:lineRule="auto"/>
+              <w:rPr>
+                <w:rFonts w:ascii="Arial" w:hAnsi="Arial" w:cs="Arial"/>
+                <w:sz w:val="24"/>
+                <w:szCs w:val="24"/>
+              </w:rPr>
+            </w:pPr>
+            <w:r>
+              <w:rPr>
+                <w:rFonts w:ascii="Arial" w:hAnsi="Arial" w:cs="Arial"/>
+                <w:sz w:val="24"/>
+                <w:szCs w:val="24"/>
+              </w:rPr>
+              <w:t>Encaminha os dados para os fabricantes</w:t>
+            </w:r>
+          </w:p>
+          <w:p>
+            <w:pPr>
+              <w:pStyle w:val="PargrafodaLista"/>
+              <w:numPr>
+                <w:ilvl w:val="0"/>
+                <w:numId w:val="22"/>
+              </w:numPr>
+              <w:spacing w:line="360" w:lineRule="auto"/>
+              <w:rPr>
+                <w:rFonts w:ascii="Arial" w:hAnsi="Arial" w:cs="Arial"/>
+                <w:sz w:val="24"/>
+                <w:szCs w:val="24"/>
+              </w:rPr>
+            </w:pPr>
+            <w:r>
+              <w:rPr>
+                <w:rFonts w:ascii="Arial" w:hAnsi="Arial" w:cs="Arial"/>
+                <w:sz w:val="24"/>
+                <w:szCs w:val="24"/>
+              </w:rPr>
+              <w:lastRenderedPageBreak/>
+              <w:t>Gera documento de solicitação de orçamento, com os dados do pedido, l</w:t>
+            </w:r>
+            <w:r>
+              <w:rPr>
+                <w:rFonts w:ascii="Arial" w:hAnsi="Arial" w:cs="Arial"/>
+                <w:sz w:val="24"/>
+                <w:szCs w:val="24"/>
+              </w:rPr>
+              <w:t>ista de fabri</w:t>
+            </w:r>
+            <w:bookmarkStart w:id="0" w:name="_GoBack"/>
+            <w:bookmarkEnd w:id="0"/>
+            <w:r>
+              <w:rPr>
+                <w:rFonts w:ascii="Arial" w:hAnsi="Arial" w:cs="Arial"/>
+                <w:sz w:val="24"/>
+                <w:szCs w:val="24"/>
+              </w:rPr>
+              <w:t>cante da cotação</w:t>
             </w:r>
           </w:p>
         </w:tc>
@@ -938,15 +1061,7 @@
                 <w:sz w:val="24"/>
                 <w:szCs w:val="24"/>
               </w:rPr>
-              <w:t>Solicitar c</w:t>
-            </w:r>
-            <w:r>
-              <w:rPr>
-                <w:rFonts w:ascii="Arial" w:hAnsi="Arial" w:cs="Arial"/>
-                <w:sz w:val="24"/>
-                <w:szCs w:val="24"/>
-              </w:rPr>
-              <w:t>otação de formas</w:t>
+              <w:t>Receber orçamento</w:t>
             </w:r>
           </w:p>
           <w:p>
@@ -982,26 +1097,19 @@
                 <w:sz w:val="24"/>
                 <w:szCs w:val="24"/>
               </w:rPr>
-              <w:t xml:space="preserve"> Vendedor realiza</w:t>
-            </w:r>
-            <w:r>
-              <w:rPr>
-                <w:rFonts w:ascii="Arial" w:hAnsi="Arial" w:cs="Arial"/>
-                <w:sz w:val="24"/>
-                <w:szCs w:val="24"/>
-              </w:rPr>
-              <w:t xml:space="preserve"> cotação</w:t>
-            </w:r>
-          </w:p>
-          <w:p>
-            <w:pPr>
-              <w:spacing w:line="360" w:lineRule="auto"/>
-              <w:rPr>
-                <w:rFonts w:ascii="Arial" w:hAnsi="Arial" w:cs="Arial"/>
-                <w:sz w:val="24"/>
-                <w:szCs w:val="24"/>
-              </w:rPr>
-            </w:pPr>
+              <w:t xml:space="preserve"> Fabricante entrega orçamento</w:t>
+            </w:r>
+          </w:p>
+          <w:p>
+            <w:pPr>
+              <w:spacing w:line="360" w:lineRule="auto"/>
+              <w:rPr>
+                <w:rFonts w:ascii="Arial" w:hAnsi="Arial" w:cs="Arial"/>
+                <w:sz w:val="24"/>
+                <w:szCs w:val="24"/>
+              </w:rPr>
+            </w:pPr>
+            <w:proofErr w:type="gramStart"/>
             <w:r>
               <w:rPr>
                 <w:rFonts w:ascii="Arial" w:hAnsi="Arial" w:cs="Arial"/>
@@ -1010,8 +1118,19 @@
                 <w:sz w:val="24"/>
                 <w:szCs w:val="24"/>
               </w:rPr>
-              <w:t>Objetivo</w:t>
-            </w:r>
+              <w:t>Trabalhador E</w:t>
+            </w:r>
+            <w:r>
+              <w:rPr>
+                <w:rFonts w:ascii="Arial" w:hAnsi="Arial" w:cs="Arial"/>
+                <w:b/>
+                <w:bCs/>
+                <w:sz w:val="24"/>
+                <w:szCs w:val="24"/>
+              </w:rPr>
+              <w:t>nvolvido</w:t>
+            </w:r>
+            <w:proofErr w:type="gramEnd"/>
             <w:r>
               <w:rPr>
                 <w:rFonts w:ascii="Arial" w:hAnsi="Arial" w:cs="Arial"/>
@@ -1026,53 +1145,7 @@
                 <w:sz w:val="24"/>
                 <w:szCs w:val="24"/>
               </w:rPr>
-              <w:t xml:space="preserve"> Encaminhar as informações do pedido que</w:t>
-            </w:r>
-            <w:r>
-              <w:rPr>
-                <w:rFonts w:ascii="Arial" w:hAnsi="Arial" w:cs="Arial"/>
-                <w:sz w:val="24"/>
-                <w:szCs w:val="24"/>
-              </w:rPr>
-              <w:t xml:space="preserve"> o cliente informou ao vendedor</w:t>
-            </w:r>
-          </w:p>
-          <w:p>
-            <w:pPr>
-              <w:spacing w:line="360" w:lineRule="auto"/>
-              <w:rPr>
-                <w:rFonts w:ascii="Arial" w:hAnsi="Arial" w:cs="Arial"/>
-                <w:sz w:val="24"/>
-                <w:szCs w:val="24"/>
-              </w:rPr>
-            </w:pPr>
-            <w:proofErr w:type="gramStart"/>
-            <w:r>
-              <w:rPr>
-                <w:rFonts w:ascii="Arial" w:hAnsi="Arial" w:cs="Arial"/>
-                <w:b/>
-                <w:bCs/>
-                <w:sz w:val="24"/>
-                <w:szCs w:val="24"/>
-              </w:rPr>
-              <w:t>Trabalhador Envolvido</w:t>
-            </w:r>
-            <w:proofErr w:type="gramEnd"/>
-            <w:r>
-              <w:rPr>
-                <w:rFonts w:ascii="Arial" w:hAnsi="Arial" w:cs="Arial"/>
-                <w:sz w:val="24"/>
-                <w:szCs w:val="24"/>
-              </w:rPr>
-              <w:t>:</w:t>
-            </w:r>
-            <w:r>
-              <w:rPr>
-                <w:rFonts w:ascii="Arial" w:hAnsi="Arial" w:cs="Arial"/>
-                <w:sz w:val="24"/>
-                <w:szCs w:val="24"/>
-              </w:rPr>
-              <w:t xml:space="preserve"> Vendedor</w:t>
+              <w:t xml:space="preserve"> Consultor de venda</w:t>
             </w:r>
           </w:p>
           <w:p>
@@ -1080,24 +1153,30 @@
               <w:pStyle w:val="PargrafodaLista"/>
               <w:numPr>
                 <w:ilvl w:val="0"/>
-                <w:numId w:val="22"/>
+                <w:numId w:val="23"/>
               </w:numPr>
               <w:spacing w:line="360" w:lineRule="auto"/>
               <w:rPr>
                 <w:rFonts w:ascii="Arial" w:hAnsi="Arial" w:cs="Arial"/>
-                <w:b/>
-                <w:bCs/>
-                <w:sz w:val="24"/>
-                <w:szCs w:val="24"/>
-              </w:rPr>
-            </w:pPr>
-            <w:r>
-              <w:rPr>
-                <w:rFonts w:ascii="Arial" w:hAnsi="Arial" w:cs="Arial"/>
-                <w:sz w:val="24"/>
-                <w:szCs w:val="24"/>
-              </w:rPr>
-              <w:t>Consulta os dados do pedido</w:t>
+                <w:sz w:val="24"/>
+                <w:szCs w:val="24"/>
+              </w:rPr>
+            </w:pPr>
+            <w:r>
+              <w:rPr>
+                <w:rFonts w:ascii="Arial" w:hAnsi="Arial" w:cs="Arial"/>
+                <w:sz w:val="24"/>
+                <w:szCs w:val="24"/>
+              </w:rPr>
+              <w:t>Fabri</w:t>
+            </w:r>
+            <w:r>
+              <w:rPr>
+                <w:rFonts w:ascii="Arial" w:hAnsi="Arial" w:cs="Arial"/>
+                <w:sz w:val="24"/>
+                <w:szCs w:val="24"/>
+              </w:rPr>
+              <w:t xml:space="preserve">cante entrega o orçamento. </w:t>
             </w:r>
           </w:p>
           <w:p>
@@ -1105,24 +1184,22 @@
               <w:pStyle w:val="PargrafodaLista"/>
               <w:numPr>
                 <w:ilvl w:val="0"/>
-                <w:numId w:val="22"/>
+                <w:numId w:val="23"/>
               </w:numPr>
               <w:spacing w:line="360" w:lineRule="auto"/>
               <w:rPr>
                 <w:rFonts w:ascii="Arial" w:hAnsi="Arial" w:cs="Arial"/>
-                <w:b/>
-                <w:bCs/>
-                <w:sz w:val="24"/>
-                <w:szCs w:val="24"/>
-              </w:rPr>
-            </w:pPr>
-            <w:r>
-              <w:rPr>
-                <w:rFonts w:ascii="Arial" w:hAnsi="Arial" w:cs="Arial"/>
-                <w:sz w:val="24"/>
-                <w:szCs w:val="24"/>
-              </w:rPr>
-              <w:t>Consulta o contato dos fabricantes</w:t>
+                <w:sz w:val="24"/>
+                <w:szCs w:val="24"/>
+              </w:rPr>
+            </w:pPr>
+            <w:r>
+              <w:rPr>
+                <w:rFonts w:ascii="Arial" w:hAnsi="Arial" w:cs="Arial"/>
+                <w:sz w:val="24"/>
+                <w:szCs w:val="24"/>
+              </w:rPr>
+              <w:t>Consulta a solicitação de orçamento e armazena os dados como preço e prazo do orçamento de cada fabricante na solicitação de orçamento.</w:t>
             </w:r>
           </w:p>
           <w:p>
@@ -1130,7 +1207,7 @@
               <w:pStyle w:val="PargrafodaLista"/>
               <w:numPr>
                 <w:ilvl w:val="0"/>
-                <w:numId w:val="22"/>
+                <w:numId w:val="23"/>
               </w:numPr>
               <w:spacing w:line="360" w:lineRule="auto"/>
               <w:rPr>
@@ -1145,7 +1222,23 @@
                 <w:sz w:val="24"/>
                 <w:szCs w:val="24"/>
               </w:rPr>
-              <w:t>Encaminha os dados para os fabricantes</w:t>
+              <w:t>Analisa os orçamentos</w:t>
+            </w:r>
+            <w:r>
+              <w:rPr>
+                <w:rFonts w:ascii="Arial" w:hAnsi="Arial" w:cs="Arial"/>
+                <w:sz w:val="24"/>
+                <w:szCs w:val="24"/>
+              </w:rPr>
+              <w:t xml:space="preserve"> e d</w:t>
+            </w:r>
+            <w:r>
+              <w:rPr>
+                <w:rFonts w:ascii="Arial" w:hAnsi="Arial" w:cs="Arial"/>
+                <w:sz w:val="24"/>
+                <w:szCs w:val="24"/>
+              </w:rPr>
+              <w:t>efine o fabricante para o pedido com o melhor custo-benefício.</w:t>
             </w:r>
           </w:p>
           <w:p>
@@ -1153,7 +1246,7 @@
               <w:pStyle w:val="PargrafodaLista"/>
               <w:numPr>
                 <w:ilvl w:val="0"/>
-                <w:numId w:val="22"/>
+                <w:numId w:val="23"/>
               </w:numPr>
               <w:spacing w:line="360" w:lineRule="auto"/>
               <w:rPr>
@@ -1168,15 +1261,7 @@
                 <w:sz w:val="24"/>
                 <w:szCs w:val="24"/>
               </w:rPr>
-              <w:t>Gera documento de solicitação de orçamento, com os dados do pedido, l</w:t>
-            </w:r>
-            <w:r>
-              <w:rPr>
-                <w:rFonts w:ascii="Arial" w:hAnsi="Arial" w:cs="Arial"/>
-                <w:sz w:val="24"/>
-                <w:szCs w:val="24"/>
-              </w:rPr>
-              <w:t>ista de fabricante da cotação</w:t>
+              <w:t>Guarda o orçamento do fabricante definido</w:t>
             </w:r>
           </w:p>
         </w:tc>
@@ -1222,7 +1307,15 @@
                 <w:sz w:val="24"/>
                 <w:szCs w:val="24"/>
               </w:rPr>
-              <w:t>Receber orçamento</w:t>
+              <w:t>Gerar o</w:t>
+            </w:r>
+            <w:r>
+              <w:rPr>
+                <w:rFonts w:ascii="Arial" w:hAnsi="Arial" w:cs="Arial"/>
+                <w:sz w:val="24"/>
+                <w:szCs w:val="24"/>
+              </w:rPr>
+              <w:t>rçamento</w:t>
             </w:r>
           </w:p>
           <w:p>
@@ -1258,355 +1351,7 @@
                 <w:sz w:val="24"/>
                 <w:szCs w:val="24"/>
               </w:rPr>
-              <w:t xml:space="preserve"> Fabricante entrega orçamento</w:t>
-            </w:r>
-          </w:p>
-          <w:p>
-            <w:pPr>
-              <w:spacing w:line="360" w:lineRule="auto"/>
-              <w:rPr>
-                <w:rFonts w:ascii="Arial" w:hAnsi="Arial" w:cs="Arial"/>
-                <w:sz w:val="24"/>
-                <w:szCs w:val="24"/>
-              </w:rPr>
-            </w:pPr>
-            <w:r>
-              <w:rPr>
-                <w:rFonts w:ascii="Arial" w:hAnsi="Arial" w:cs="Arial"/>
-                <w:b/>
-                <w:bCs/>
-                <w:sz w:val="24"/>
-                <w:szCs w:val="24"/>
-              </w:rPr>
-              <w:t>Objetivo</w:t>
-            </w:r>
-            <w:r>
-              <w:rPr>
-                <w:rFonts w:ascii="Arial" w:hAnsi="Arial" w:cs="Arial"/>
-                <w:sz w:val="24"/>
-                <w:szCs w:val="24"/>
-              </w:rPr>
-              <w:t>:</w:t>
-            </w:r>
-            <w:r>
-              <w:rPr>
-                <w:rFonts w:ascii="Arial" w:hAnsi="Arial" w:cs="Arial"/>
-                <w:sz w:val="24"/>
-                <w:szCs w:val="24"/>
-              </w:rPr>
-              <w:t xml:space="preserve"> Analisar os orçamentos entregues e definir o fabricante para o pedido</w:t>
-            </w:r>
-          </w:p>
-          <w:p>
-            <w:pPr>
-              <w:spacing w:line="360" w:lineRule="auto"/>
-              <w:rPr>
-                <w:rFonts w:ascii="Arial" w:hAnsi="Arial" w:cs="Arial"/>
-                <w:sz w:val="24"/>
-                <w:szCs w:val="24"/>
-              </w:rPr>
-            </w:pPr>
-            <w:r>
-              <w:rPr>
-                <w:rFonts w:ascii="Arial" w:hAnsi="Arial" w:cs="Arial"/>
-                <w:b/>
-                <w:bCs/>
-                <w:sz w:val="24"/>
-                <w:szCs w:val="24"/>
-              </w:rPr>
-              <w:t>Trabalhador E</w:t>
-            </w:r>
-            <w:r>
-              <w:rPr>
-                <w:rFonts w:ascii="Arial" w:hAnsi="Arial" w:cs="Arial"/>
-                <w:b/>
-                <w:bCs/>
-                <w:sz w:val="24"/>
-                <w:szCs w:val="24"/>
-              </w:rPr>
-              <w:t>nvolvido</w:t>
-            </w:r>
-            <w:r>
-              <w:rPr>
-                <w:rFonts w:ascii="Arial" w:hAnsi="Arial" w:cs="Arial"/>
-                <w:sz w:val="24"/>
-                <w:szCs w:val="24"/>
-              </w:rPr>
-              <w:t>:</w:t>
-            </w:r>
-            <w:r>
-              <w:rPr>
-                <w:rFonts w:ascii="Arial" w:hAnsi="Arial" w:cs="Arial"/>
-                <w:sz w:val="24"/>
-                <w:szCs w:val="24"/>
-              </w:rPr>
-              <w:t xml:space="preserve"> Consultor de venda</w:t>
-            </w:r>
-          </w:p>
-          <w:p>
-            <w:pPr>
-              <w:pStyle w:val="PargrafodaLista"/>
-              <w:numPr>
-                <w:ilvl w:val="0"/>
-                <w:numId w:val="23"/>
-              </w:numPr>
-              <w:spacing w:line="360" w:lineRule="auto"/>
-              <w:rPr>
-                <w:rFonts w:ascii="Arial" w:hAnsi="Arial" w:cs="Arial"/>
-                <w:sz w:val="24"/>
-                <w:szCs w:val="24"/>
-              </w:rPr>
-            </w:pPr>
-            <w:r>
-              <w:rPr>
-                <w:rFonts w:ascii="Arial" w:hAnsi="Arial" w:cs="Arial"/>
-                <w:sz w:val="24"/>
-                <w:szCs w:val="24"/>
-              </w:rPr>
-              <w:t>Fabri</w:t>
-            </w:r>
-            <w:r>
-              <w:rPr>
-                <w:rFonts w:ascii="Arial" w:hAnsi="Arial" w:cs="Arial"/>
-                <w:sz w:val="24"/>
-                <w:szCs w:val="24"/>
-              </w:rPr>
-              <w:t xml:space="preserve">cante entrega o orçamento. </w:t>
-            </w:r>
-          </w:p>
-          <w:p>
-            <w:pPr>
-              <w:pStyle w:val="PargrafodaLista"/>
-              <w:numPr>
-                <w:ilvl w:val="0"/>
-                <w:numId w:val="23"/>
-              </w:numPr>
-              <w:spacing w:line="360" w:lineRule="auto"/>
-              <w:rPr>
-                <w:rFonts w:ascii="Arial" w:hAnsi="Arial" w:cs="Arial"/>
-                <w:sz w:val="24"/>
-                <w:szCs w:val="24"/>
-              </w:rPr>
-            </w:pPr>
-            <w:r>
-              <w:rPr>
-                <w:rFonts w:ascii="Arial" w:hAnsi="Arial" w:cs="Arial"/>
-                <w:sz w:val="24"/>
-                <w:szCs w:val="24"/>
-              </w:rPr>
-              <w:t>Consulta a solicitação de orçamento e armazena os dados como preço e prazo do orçamento de cada fabricante na solicitação de orçamento.</w:t>
-            </w:r>
-          </w:p>
-          <w:p>
-            <w:pPr>
-              <w:pStyle w:val="PargrafodaLista"/>
-              <w:numPr>
-                <w:ilvl w:val="0"/>
-                <w:numId w:val="23"/>
-              </w:numPr>
-              <w:spacing w:line="360" w:lineRule="auto"/>
-              <w:rPr>
-                <w:rFonts w:ascii="Arial" w:hAnsi="Arial" w:cs="Arial"/>
-                <w:sz w:val="24"/>
-                <w:szCs w:val="24"/>
-              </w:rPr>
-            </w:pPr>
-            <w:r>
-              <w:rPr>
-                <w:rFonts w:ascii="Arial" w:hAnsi="Arial" w:cs="Arial"/>
-                <w:sz w:val="24"/>
-                <w:szCs w:val="24"/>
-              </w:rPr>
-              <w:t>Analisa os orçamentos</w:t>
-            </w:r>
-            <w:r>
-              <w:rPr>
-                <w:rFonts w:ascii="Arial" w:hAnsi="Arial" w:cs="Arial"/>
-                <w:sz w:val="24"/>
-                <w:szCs w:val="24"/>
-              </w:rPr>
-              <w:t xml:space="preserve"> e d</w:t>
-            </w:r>
-            <w:r>
-              <w:rPr>
-                <w:rFonts w:ascii="Arial" w:hAnsi="Arial" w:cs="Arial"/>
-                <w:sz w:val="24"/>
-                <w:szCs w:val="24"/>
-              </w:rPr>
-              <w:t>efine o fabricante para o pedido com o melhor custo-benefício.</w:t>
-            </w:r>
-          </w:p>
-          <w:p>
-            <w:pPr>
-              <w:pStyle w:val="PargrafodaLista"/>
-              <w:numPr>
-                <w:ilvl w:val="0"/>
-                <w:numId w:val="23"/>
-              </w:numPr>
-              <w:spacing w:line="360" w:lineRule="auto"/>
-              <w:rPr>
-                <w:rFonts w:ascii="Arial" w:hAnsi="Arial" w:cs="Arial"/>
-                <w:sz w:val="24"/>
-                <w:szCs w:val="24"/>
-              </w:rPr>
-            </w:pPr>
-            <w:r>
-              <w:rPr>
-                <w:rFonts w:ascii="Arial" w:hAnsi="Arial" w:cs="Arial"/>
-                <w:sz w:val="24"/>
-                <w:szCs w:val="24"/>
-              </w:rPr>
-              <w:t>Guarda o orçamento do fabricante definido</w:t>
-            </w:r>
-          </w:p>
-        </w:tc>
-      </w:tr>
-      <w:tr>
-        <w:trPr>
-          <w:trHeight w:val="2821"/>
-        </w:trPr>
-        <w:tc>
-          <w:tcPr>
-            <w:tcW w:w="8494" w:type="dxa"/>
-          </w:tcPr>
-          <w:p>
-            <w:pPr>
-              <w:spacing w:line="360" w:lineRule="auto"/>
-              <w:rPr>
-                <w:rFonts w:ascii="Arial" w:hAnsi="Arial" w:cs="Arial"/>
-                <w:sz w:val="24"/>
-                <w:szCs w:val="24"/>
-              </w:rPr>
-            </w:pPr>
-            <w:r>
-              <w:rPr>
-                <w:rFonts w:ascii="Arial" w:hAnsi="Arial" w:cs="Arial"/>
-                <w:b/>
-                <w:bCs/>
-                <w:sz w:val="24"/>
-                <w:szCs w:val="24"/>
-              </w:rPr>
-              <w:t>Processo</w:t>
-            </w:r>
-            <w:r>
-              <w:rPr>
-                <w:rFonts w:ascii="Arial" w:hAnsi="Arial" w:cs="Arial"/>
-                <w:sz w:val="24"/>
-                <w:szCs w:val="24"/>
-              </w:rPr>
-              <w:t xml:space="preserve">: </w:t>
-            </w:r>
-            <w:r>
-              <w:rPr>
-                <w:rFonts w:ascii="Arial" w:hAnsi="Arial" w:cs="Arial"/>
-                <w:sz w:val="24"/>
-                <w:szCs w:val="24"/>
-              </w:rPr>
-              <w:t>Gerar o</w:t>
-            </w:r>
-            <w:r>
-              <w:rPr>
-                <w:rFonts w:ascii="Arial" w:hAnsi="Arial" w:cs="Arial"/>
-                <w:sz w:val="24"/>
-                <w:szCs w:val="24"/>
-              </w:rPr>
-              <w:t>rçamento</w:t>
-            </w:r>
-          </w:p>
-          <w:p>
-            <w:pPr>
-              <w:spacing w:line="360" w:lineRule="auto"/>
-              <w:rPr>
-                <w:rFonts w:ascii="Arial" w:hAnsi="Arial" w:cs="Arial"/>
-                <w:sz w:val="24"/>
-                <w:szCs w:val="24"/>
-              </w:rPr>
-            </w:pPr>
-            <w:r>
-              <w:rPr>
-                <w:rFonts w:ascii="Arial" w:hAnsi="Arial" w:cs="Arial"/>
-                <w:b/>
-                <w:bCs/>
-                <w:sz w:val="24"/>
-                <w:szCs w:val="24"/>
-              </w:rPr>
-              <w:t>Evento</w:t>
-            </w:r>
-            <w:r>
-              <w:rPr>
-                <w:rFonts w:ascii="Arial" w:hAnsi="Arial" w:cs="Arial"/>
-                <w:sz w:val="24"/>
-                <w:szCs w:val="24"/>
-              </w:rPr>
-              <w:t>:</w:t>
-            </w:r>
-            <w:r>
-              <w:rPr>
-                <w:rFonts w:ascii="Arial" w:hAnsi="Arial" w:cs="Arial"/>
-                <w:sz w:val="24"/>
-                <w:szCs w:val="24"/>
-              </w:rPr>
               <w:t xml:space="preserve"> Vendedor gera orçamento</w:t>
-            </w:r>
-          </w:p>
-          <w:p>
-            <w:pPr>
-              <w:spacing w:line="360" w:lineRule="auto"/>
-              <w:rPr>
-                <w:rFonts w:ascii="Arial" w:hAnsi="Arial" w:cs="Arial"/>
-                <w:sz w:val="24"/>
-                <w:szCs w:val="24"/>
-              </w:rPr>
-            </w:pPr>
-            <w:r>
-              <w:rPr>
-                <w:rFonts w:ascii="Arial" w:hAnsi="Arial" w:cs="Arial"/>
-                <w:b/>
-                <w:bCs/>
-                <w:sz w:val="24"/>
-                <w:szCs w:val="24"/>
-              </w:rPr>
-              <w:t>Objetivo</w:t>
-            </w:r>
-            <w:r>
-              <w:rPr>
-                <w:rFonts w:ascii="Arial" w:hAnsi="Arial" w:cs="Arial"/>
-                <w:sz w:val="24"/>
-                <w:szCs w:val="24"/>
-              </w:rPr>
-              <w:t>:</w:t>
-            </w:r>
-            <w:r>
-              <w:rPr>
-                <w:rFonts w:ascii="Arial" w:hAnsi="Arial" w:cs="Arial"/>
-                <w:sz w:val="24"/>
-                <w:szCs w:val="24"/>
-              </w:rPr>
-              <w:t xml:space="preserve"> C</w:t>
-            </w:r>
-            <w:r>
-              <w:rPr>
-                <w:rFonts w:ascii="Arial" w:hAnsi="Arial" w:cs="Arial"/>
-                <w:sz w:val="24"/>
-                <w:szCs w:val="24"/>
-              </w:rPr>
-              <w:t>ria</w:t>
-            </w:r>
-            <w:r>
-              <w:rPr>
-                <w:rFonts w:ascii="Arial" w:hAnsi="Arial" w:cs="Arial"/>
-                <w:sz w:val="24"/>
-                <w:szCs w:val="24"/>
-              </w:rPr>
-              <w:t>r</w:t>
-            </w:r>
-            <w:r>
-              <w:rPr>
-                <w:rFonts w:ascii="Arial" w:hAnsi="Arial" w:cs="Arial"/>
-                <w:sz w:val="24"/>
-                <w:szCs w:val="24"/>
-              </w:rPr>
-              <w:t xml:space="preserve"> o orçamento para o cliente</w:t>
             </w:r>
           </w:p>
           <w:p>
@@ -1837,7 +1582,6 @@
                 <w:sz w:val="28"/>
                 <w:szCs w:val="28"/>
               </w:rPr>
-              <w:lastRenderedPageBreak/>
               <w:t>Cenário:</w:t>
             </w:r>
             <w:r>
@@ -1958,42 +1702,6 @@
                 <w:szCs w:val="24"/>
               </w:rPr>
             </w:pPr>
-            <w:r>
-              <w:rPr>
-                <w:rFonts w:ascii="Arial" w:hAnsi="Arial" w:cs="Arial"/>
-                <w:b/>
-                <w:bCs/>
-                <w:sz w:val="24"/>
-                <w:szCs w:val="24"/>
-              </w:rPr>
-              <w:t>Objetivo</w:t>
-            </w:r>
-            <w:r>
-              <w:rPr>
-                <w:rFonts w:ascii="Arial" w:hAnsi="Arial" w:cs="Arial"/>
-                <w:sz w:val="24"/>
-                <w:szCs w:val="24"/>
-              </w:rPr>
-              <w:t>:</w:t>
-            </w:r>
-            <w:r>
-              <w:rPr>
-                <w:rFonts w:ascii="Arial" w:hAnsi="Arial" w:cs="Arial"/>
-                <w:sz w:val="24"/>
-                <w:szCs w:val="24"/>
-              </w:rPr>
-              <w:t xml:space="preserve"> Cliente irá consultar produtos disponíveis </w:t>
-            </w:r>
-          </w:p>
-          <w:p>
-            <w:pPr>
-              <w:spacing w:line="360" w:lineRule="auto"/>
-              <w:rPr>
-                <w:rFonts w:ascii="Arial" w:hAnsi="Arial" w:cs="Arial"/>
-                <w:sz w:val="24"/>
-                <w:szCs w:val="24"/>
-              </w:rPr>
-            </w:pPr>
             <w:proofErr w:type="gramStart"/>
             <w:r>
               <w:rPr>
@@ -2183,45 +1891,6 @@
                 <w:szCs w:val="24"/>
               </w:rPr>
             </w:pPr>
-            <w:r>
-              <w:rPr>
-                <w:rFonts w:ascii="Arial" w:hAnsi="Arial" w:cs="Arial"/>
-                <w:b/>
-                <w:bCs/>
-                <w:sz w:val="24"/>
-                <w:szCs w:val="24"/>
-              </w:rPr>
-              <w:t>Objetivo:</w:t>
-            </w:r>
-            <w:r>
-              <w:rPr>
-                <w:rFonts w:ascii="Arial" w:hAnsi="Arial" w:cs="Arial"/>
-                <w:b/>
-                <w:bCs/>
-                <w:sz w:val="24"/>
-                <w:szCs w:val="24"/>
-              </w:rPr>
-              <w:t xml:space="preserve"> </w:t>
-            </w:r>
-            <w:r>
-              <w:rPr>
-                <w:rFonts w:ascii="Arial" w:hAnsi="Arial" w:cs="Arial"/>
-                <w:bCs/>
-                <w:sz w:val="24"/>
-                <w:szCs w:val="24"/>
-              </w:rPr>
-              <w:t xml:space="preserve">Anotar produtos solicitados </w:t>
-            </w:r>
-          </w:p>
-          <w:p>
-            <w:pPr>
-              <w:spacing w:line="360" w:lineRule="auto"/>
-              <w:rPr>
-                <w:rFonts w:ascii="Arial" w:hAnsi="Arial" w:cs="Arial"/>
-                <w:sz w:val="24"/>
-                <w:szCs w:val="24"/>
-              </w:rPr>
-            </w:pPr>
             <w:proofErr w:type="gramStart"/>
             <w:r>
               <w:rPr>
@@ -2294,6 +1963,7 @@
                 <w:sz w:val="24"/>
                 <w:szCs w:val="24"/>
               </w:rPr>
+              <w:lastRenderedPageBreak/>
               <w:t xml:space="preserve">Vendedor anota </w:t>
             </w:r>
             <w:r>
@@ -2355,6 +2025,7 @@
                 <w:sz w:val="24"/>
                 <w:szCs w:val="24"/>
               </w:rPr>
+              <w:lastRenderedPageBreak/>
               <w:t>Processo</w:t>
             </w:r>
             <w:r>
@@ -2419,45 +2090,6 @@
                 <w:szCs w:val="24"/>
               </w:rPr>
               <w:t xml:space="preserve">Vendedor analisa solicitação </w:t>
-            </w:r>
-          </w:p>
-          <w:p>
-            <w:pPr>
-              <w:spacing w:line="360" w:lineRule="auto"/>
-              <w:rPr>
-                <w:rFonts w:ascii="Arial" w:hAnsi="Arial" w:cs="Arial"/>
-                <w:sz w:val="24"/>
-                <w:szCs w:val="24"/>
-              </w:rPr>
-            </w:pPr>
-            <w:r>
-              <w:rPr>
-                <w:rFonts w:ascii="Arial" w:hAnsi="Arial" w:cs="Arial"/>
-                <w:b/>
-                <w:bCs/>
-                <w:sz w:val="24"/>
-                <w:szCs w:val="24"/>
-              </w:rPr>
-              <w:t>Objetivo:</w:t>
-            </w:r>
-            <w:r>
-              <w:rPr>
-                <w:rFonts w:ascii="Arial" w:hAnsi="Arial" w:cs="Arial"/>
-                <w:b/>
-                <w:bCs/>
-                <w:sz w:val="24"/>
-                <w:szCs w:val="24"/>
-              </w:rPr>
-              <w:t xml:space="preserve"> </w:t>
-            </w:r>
-            <w:r>
-              <w:rPr>
-                <w:rFonts w:ascii="Arial" w:hAnsi="Arial" w:cs="Arial"/>
-                <w:bCs/>
-                <w:sz w:val="24"/>
-                <w:szCs w:val="24"/>
-              </w:rPr>
-              <w:t>Verificar disponibilidade de produtos solicitados</w:t>
             </w:r>
           </w:p>
           <w:p>
@@ -2729,54 +2361,6 @@
               <w:spacing w:line="360" w:lineRule="auto"/>
               <w:rPr>
                 <w:rFonts w:ascii="Arial" w:hAnsi="Arial" w:cs="Arial"/>
-                <w:sz w:val="24"/>
-                <w:szCs w:val="24"/>
-              </w:rPr>
-            </w:pPr>
-            <w:r>
-              <w:rPr>
-                <w:rFonts w:ascii="Arial" w:hAnsi="Arial" w:cs="Arial"/>
-                <w:b/>
-                <w:bCs/>
-                <w:sz w:val="24"/>
-                <w:szCs w:val="24"/>
-              </w:rPr>
-              <w:t>Objetivo:</w:t>
-            </w:r>
-            <w:r>
-              <w:rPr>
-                <w:rFonts w:ascii="Arial" w:hAnsi="Arial" w:cs="Arial"/>
-                <w:b/>
-                <w:bCs/>
-                <w:sz w:val="24"/>
-                <w:szCs w:val="24"/>
-              </w:rPr>
-              <w:t xml:space="preserve"> </w:t>
-            </w:r>
-            <w:r>
-              <w:rPr>
-                <w:rFonts w:ascii="Arial" w:hAnsi="Arial" w:cs="Arial"/>
-                <w:bCs/>
-                <w:sz w:val="24"/>
-                <w:szCs w:val="24"/>
-              </w:rPr>
-              <w:t xml:space="preserve">Gerar valor do </w:t>
-            </w:r>
-            <w:r>
-              <w:rPr>
-                <w:rFonts w:ascii="Arial" w:hAnsi="Arial" w:cs="Arial"/>
-                <w:bCs/>
-                <w:sz w:val="24"/>
-                <w:szCs w:val="24"/>
-              </w:rPr>
-              <w:t xml:space="preserve">orçamento do cliente </w:t>
-            </w:r>
-          </w:p>
-          <w:p>
-            <w:pPr>
-              <w:spacing w:line="360" w:lineRule="auto"/>
-              <w:rPr>
-                <w:rFonts w:ascii="Arial" w:hAnsi="Arial" w:cs="Arial"/>
                 <w:bCs/>
                 <w:sz w:val="24"/>
                 <w:szCs w:val="24"/>
@@ -2866,7 +2450,6 @@
                 <w:sz w:val="24"/>
                 <w:szCs w:val="24"/>
               </w:rPr>
-              <w:lastRenderedPageBreak/>
               <w:t xml:space="preserve">Consultor recebe e verifica o pedido de orçamento </w:t>
             </w:r>
           </w:p>
@@ -3008,7 +2591,6 @@
                 <w:sz w:val="24"/>
                 <w:szCs w:val="24"/>
               </w:rPr>
-              <w:lastRenderedPageBreak/>
               <w:t>Processo</w:t>
             </w:r>
             <w:r>
@@ -3086,54 +2668,6 @@
                 <w:szCs w:val="24"/>
               </w:rPr>
               <w:t xml:space="preserve">solicita cotação de formas </w:t>
-            </w:r>
-          </w:p>
-          <w:p>
-            <w:pPr>
-              <w:spacing w:line="360" w:lineRule="auto"/>
-              <w:rPr>
-                <w:rFonts w:ascii="Arial" w:hAnsi="Arial" w:cs="Arial"/>
-                <w:sz w:val="24"/>
-                <w:szCs w:val="24"/>
-              </w:rPr>
-            </w:pPr>
-            <w:r>
-              <w:rPr>
-                <w:rFonts w:ascii="Arial" w:hAnsi="Arial" w:cs="Arial"/>
-                <w:b/>
-                <w:bCs/>
-                <w:sz w:val="24"/>
-                <w:szCs w:val="24"/>
-              </w:rPr>
-              <w:t>Objetivo:</w:t>
-            </w:r>
-            <w:r>
-              <w:rPr>
-                <w:rFonts w:ascii="Arial" w:hAnsi="Arial" w:cs="Arial"/>
-                <w:b/>
-                <w:bCs/>
-                <w:sz w:val="24"/>
-                <w:szCs w:val="24"/>
-              </w:rPr>
-              <w:t xml:space="preserve"> </w:t>
-            </w:r>
-            <w:r>
-              <w:rPr>
-                <w:rFonts w:ascii="Arial" w:hAnsi="Arial" w:cs="Arial"/>
-                <w:bCs/>
-                <w:sz w:val="24"/>
-                <w:szCs w:val="24"/>
-              </w:rPr>
-              <w:t xml:space="preserve">Verificar valores de produtos indisponíveis </w:t>
-            </w:r>
-            <w:r>
-              <w:rPr>
-                <w:rFonts w:ascii="Arial" w:hAnsi="Arial" w:cs="Arial"/>
-                <w:bCs/>
-                <w:sz w:val="24"/>
-                <w:szCs w:val="24"/>
-              </w:rPr>
-              <w:t xml:space="preserve">no pedido </w:t>
             </w:r>
           </w:p>
           <w:p>
@@ -3366,45 +2900,6 @@
               <w:spacing w:line="360" w:lineRule="auto"/>
               <w:rPr>
                 <w:rFonts w:ascii="Arial" w:hAnsi="Arial" w:cs="Arial"/>
-                <w:sz w:val="24"/>
-                <w:szCs w:val="24"/>
-              </w:rPr>
-            </w:pPr>
-            <w:r>
-              <w:rPr>
-                <w:rFonts w:ascii="Arial" w:hAnsi="Arial" w:cs="Arial"/>
-                <w:b/>
-                <w:bCs/>
-                <w:sz w:val="24"/>
-                <w:szCs w:val="24"/>
-              </w:rPr>
-              <w:t>Objetivo:</w:t>
-            </w:r>
-            <w:r>
-              <w:rPr>
-                <w:rFonts w:ascii="Arial" w:hAnsi="Arial" w:cs="Arial"/>
-                <w:b/>
-                <w:bCs/>
-                <w:sz w:val="24"/>
-                <w:szCs w:val="24"/>
-              </w:rPr>
-              <w:t xml:space="preserve"> </w:t>
-            </w:r>
-            <w:r>
-              <w:rPr>
-                <w:rFonts w:ascii="Arial" w:hAnsi="Arial" w:cs="Arial"/>
-                <w:bCs/>
-                <w:sz w:val="24"/>
-                <w:szCs w:val="24"/>
-              </w:rPr>
-              <w:t xml:space="preserve">Guardar os orçamentos </w:t>
-            </w:r>
-          </w:p>
-          <w:p>
-            <w:pPr>
-              <w:spacing w:line="360" w:lineRule="auto"/>
-              <w:rPr>
-                <w:rFonts w:ascii="Arial" w:hAnsi="Arial" w:cs="Arial"/>
                 <w:bCs/>
                 <w:sz w:val="24"/>
                 <w:szCs w:val="24"/>
@@ -3489,6 +2984,7 @@
                 <w:sz w:val="24"/>
                 <w:szCs w:val="24"/>
               </w:rPr>
+              <w:lastRenderedPageBreak/>
               <w:t>Consultor analisa melhor prazo e preço de custo</w:t>
             </w:r>
           </w:p>
@@ -3662,18 +3158,17 @@
               </w:rPr>
               <w:t xml:space="preserve">Cliente entrega orçamento </w:t>
             </w:r>
-            <w:bookmarkStart w:id="0" w:name="_GoBack"/>
-            <w:bookmarkEnd w:id="0"/>
-          </w:p>
-          <w:p>
-            <w:pPr>
-              <w:spacing w:line="360" w:lineRule="auto"/>
-              <w:rPr>
-                <w:rFonts w:ascii="Arial" w:hAnsi="Arial" w:cs="Arial"/>
-                <w:sz w:val="24"/>
-                <w:szCs w:val="24"/>
-              </w:rPr>
-            </w:pPr>
+          </w:p>
+          <w:p>
+            <w:pPr>
+              <w:spacing w:line="360" w:lineRule="auto"/>
+              <w:rPr>
+                <w:rFonts w:ascii="Arial" w:hAnsi="Arial" w:cs="Arial"/>
+                <w:sz w:val="24"/>
+                <w:szCs w:val="24"/>
+              </w:rPr>
+            </w:pPr>
+            <w:proofErr w:type="gramStart"/>
             <w:r>
               <w:rPr>
                 <w:rFonts w:ascii="Arial" w:hAnsi="Arial" w:cs="Arial"/>
@@ -3682,19 +3177,33 @@
                 <w:sz w:val="24"/>
                 <w:szCs w:val="24"/>
               </w:rPr>
-              <w:t>Objetivo</w:t>
-            </w:r>
-            <w:r>
-              <w:rPr>
-                <w:rFonts w:ascii="Arial" w:hAnsi="Arial" w:cs="Arial"/>
-                <w:sz w:val="24"/>
-                <w:szCs w:val="24"/>
-              </w:rPr>
-              <w:t xml:space="preserve">: </w:t>
-            </w:r>
-          </w:p>
-          <w:p>
-            <w:pPr>
+              <w:t>Trabalhador Envolvido</w:t>
+            </w:r>
+            <w:proofErr w:type="gramEnd"/>
+            <w:r>
+              <w:rPr>
+                <w:rFonts w:ascii="Arial" w:hAnsi="Arial" w:cs="Arial"/>
+                <w:sz w:val="24"/>
+                <w:szCs w:val="24"/>
+              </w:rPr>
+              <w:t>:</w:t>
+            </w:r>
+            <w:r>
+              <w:rPr>
+                <w:rFonts w:ascii="Arial" w:hAnsi="Arial" w:cs="Arial"/>
+                <w:sz w:val="24"/>
+                <w:szCs w:val="24"/>
+              </w:rPr>
+              <w:t xml:space="preserve"> Vendedor</w:t>
+            </w:r>
+          </w:p>
+          <w:p>
+            <w:pPr>
+              <w:pStyle w:val="PargrafodaLista"/>
+              <w:numPr>
+                <w:ilvl w:val="0"/>
+                <w:numId w:val="31"/>
+              </w:numPr>
               <w:spacing w:line="360" w:lineRule="auto"/>
               <w:rPr>
                 <w:rFonts w:ascii="Arial" w:hAnsi="Arial" w:cs="Arial"/>
@@ -3707,20 +3216,107 @@
             <w:r>
               <w:rPr>
                 <w:rFonts w:ascii="Arial" w:hAnsi="Arial" w:cs="Arial"/>
+                <w:bCs/>
+                <w:sz w:val="24"/>
+                <w:szCs w:val="24"/>
+              </w:rPr>
+              <w:t xml:space="preserve">Cliente entrega </w:t>
+            </w:r>
+            <w:r>
+              <w:rPr>
+                <w:rFonts w:ascii="Arial" w:hAnsi="Arial" w:cs="Arial"/>
+                <w:bCs/>
+                <w:sz w:val="24"/>
+                <w:szCs w:val="24"/>
+              </w:rPr>
+              <w:t>orçamento</w:t>
+            </w:r>
+          </w:p>
+          <w:p>
+            <w:pPr>
+              <w:pStyle w:val="PargrafodaLista"/>
+              <w:numPr>
+                <w:ilvl w:val="0"/>
+                <w:numId w:val="31"/>
+              </w:numPr>
+              <w:spacing w:line="360" w:lineRule="auto"/>
+              <w:rPr>
+                <w:rFonts w:ascii="Arial" w:hAnsi="Arial" w:cs="Arial"/>
                 <w:b/>
                 <w:bCs/>
                 <w:sz w:val="24"/>
                 <w:szCs w:val="24"/>
               </w:rPr>
-              <w:t>Trabalhador Envolvido</w:t>
-            </w:r>
-            <w:r>
-              <w:rPr>
-                <w:rFonts w:ascii="Arial" w:hAnsi="Arial" w:cs="Arial"/>
-                <w:sz w:val="24"/>
-                <w:szCs w:val="24"/>
-              </w:rPr>
-              <w:t>:</w:t>
+            </w:pPr>
+            <w:r>
+              <w:rPr>
+                <w:rFonts w:ascii="Arial" w:hAnsi="Arial" w:cs="Arial"/>
+                <w:bCs/>
+                <w:sz w:val="24"/>
+                <w:szCs w:val="24"/>
+              </w:rPr>
+              <w:t xml:space="preserve">Vendedor recebe </w:t>
+            </w:r>
+            <w:r>
+              <w:rPr>
+                <w:rFonts w:ascii="Arial" w:hAnsi="Arial" w:cs="Arial"/>
+                <w:bCs/>
+                <w:sz w:val="24"/>
+                <w:szCs w:val="24"/>
+              </w:rPr>
+              <w:t>orçamento</w:t>
+            </w:r>
+          </w:p>
+          <w:p>
+            <w:pPr>
+              <w:pStyle w:val="PargrafodaLista"/>
+              <w:numPr>
+                <w:ilvl w:val="0"/>
+                <w:numId w:val="31"/>
+              </w:numPr>
+              <w:spacing w:line="360" w:lineRule="auto"/>
+              <w:rPr>
+                <w:rFonts w:ascii="Arial" w:hAnsi="Arial" w:cs="Arial"/>
+                <w:bCs/>
+                <w:sz w:val="24"/>
+                <w:szCs w:val="24"/>
+              </w:rPr>
+            </w:pPr>
+            <w:r>
+              <w:rPr>
+                <w:rFonts w:ascii="Arial" w:hAnsi="Arial" w:cs="Arial"/>
+                <w:bCs/>
+                <w:sz w:val="24"/>
+                <w:szCs w:val="24"/>
+              </w:rPr>
+              <w:t xml:space="preserve">Vendedor </w:t>
+            </w:r>
+            <w:r>
+              <w:rPr>
+                <w:rFonts w:ascii="Arial" w:hAnsi="Arial" w:cs="Arial"/>
+                <w:bCs/>
+                <w:sz w:val="24"/>
+                <w:szCs w:val="24"/>
+              </w:rPr>
+              <w:t xml:space="preserve">encaminha orçamento </w:t>
+            </w:r>
+            <w:r>
+              <w:rPr>
+                <w:rFonts w:ascii="Arial" w:hAnsi="Arial" w:cs="Arial"/>
+                <w:bCs/>
+                <w:sz w:val="24"/>
+                <w:szCs w:val="24"/>
+              </w:rPr>
+              <w:t>para aná</w:t>
+            </w:r>
+            <w:r>
+              <w:rPr>
+                <w:rFonts w:ascii="Arial" w:hAnsi="Arial" w:cs="Arial"/>
+                <w:bCs/>
+                <w:sz w:val="24"/>
+                <w:szCs w:val="24"/>
+              </w:rPr>
+              <w:t xml:space="preserve">lise </w:t>
             </w:r>
           </w:p>
         </w:tc>
@@ -3816,6 +3412,7 @@
                 <w:szCs w:val="24"/>
               </w:rPr>
             </w:pPr>
+            <w:proofErr w:type="gramStart"/>
             <w:r>
               <w:rPr>
                 <w:rFonts w:ascii="Arial" w:hAnsi="Arial" w:cs="Arial"/>
@@ -3824,36 +3421,9 @@
                 <w:sz w:val="24"/>
                 <w:szCs w:val="24"/>
               </w:rPr>
-              <w:t>Objetivo</w:t>
-            </w:r>
-            <w:r>
-              <w:rPr>
-                <w:rFonts w:ascii="Arial" w:hAnsi="Arial" w:cs="Arial"/>
-                <w:sz w:val="24"/>
-                <w:szCs w:val="24"/>
-              </w:rPr>
-              <w:t xml:space="preserve">:  </w:t>
-            </w:r>
-          </w:p>
-          <w:p>
-            <w:pPr>
-              <w:spacing w:line="360" w:lineRule="auto"/>
-              <w:rPr>
-                <w:rFonts w:ascii="Arial" w:hAnsi="Arial" w:cs="Arial"/>
-                <w:sz w:val="24"/>
-                <w:szCs w:val="24"/>
-              </w:rPr>
-            </w:pPr>
-            <w:r>
-              <w:rPr>
-                <w:rFonts w:ascii="Arial" w:hAnsi="Arial" w:cs="Arial"/>
-                <w:b/>
-                <w:bCs/>
-                <w:sz w:val="24"/>
-                <w:szCs w:val="24"/>
-              </w:rPr>
               <w:t>Trabalhador Envolvido</w:t>
             </w:r>
+            <w:proofErr w:type="gramEnd"/>
             <w:r>
               <w:rPr>
                 <w:rFonts w:ascii="Arial" w:hAnsi="Arial" w:cs="Arial"/>
@@ -3861,6 +3431,91 @@
                 <w:szCs w:val="24"/>
               </w:rPr>
               <w:t>:</w:t>
+            </w:r>
+            <w:r>
+              <w:rPr>
+                <w:rFonts w:ascii="Arial" w:hAnsi="Arial" w:cs="Arial"/>
+                <w:sz w:val="24"/>
+                <w:szCs w:val="24"/>
+              </w:rPr>
+              <w:t xml:space="preserve"> Vendedor</w:t>
+            </w:r>
+          </w:p>
+          <w:p>
+            <w:pPr>
+              <w:pStyle w:val="PargrafodaLista"/>
+              <w:numPr>
+                <w:ilvl w:val="0"/>
+                <w:numId w:val="32"/>
+              </w:numPr>
+              <w:spacing w:line="360" w:lineRule="auto"/>
+              <w:rPr>
+                <w:rFonts w:ascii="Arial" w:hAnsi="Arial" w:cs="Arial"/>
+                <w:sz w:val="24"/>
+                <w:szCs w:val="24"/>
+              </w:rPr>
+            </w:pPr>
+            <w:r>
+              <w:rPr>
+                <w:rFonts w:ascii="Arial" w:hAnsi="Arial" w:cs="Arial"/>
+                <w:sz w:val="24"/>
+                <w:szCs w:val="24"/>
+              </w:rPr>
+              <w:t>Cliente solicita catalogo</w:t>
+            </w:r>
+          </w:p>
+          <w:p>
+            <w:pPr>
+              <w:pStyle w:val="PargrafodaLista"/>
+              <w:numPr>
+                <w:ilvl w:val="0"/>
+                <w:numId w:val="32"/>
+              </w:numPr>
+              <w:spacing w:line="360" w:lineRule="auto"/>
+              <w:rPr>
+                <w:rFonts w:ascii="Arial" w:hAnsi="Arial" w:cs="Arial"/>
+                <w:sz w:val="24"/>
+                <w:szCs w:val="24"/>
+              </w:rPr>
+            </w:pPr>
+            <w:r>
+              <w:rPr>
+                <w:rFonts w:ascii="Arial" w:hAnsi="Arial" w:cs="Arial"/>
+                <w:sz w:val="24"/>
+                <w:szCs w:val="24"/>
+              </w:rPr>
+              <w:t xml:space="preserve">Vendedor consulta catálogo mais recente </w:t>
+            </w:r>
+          </w:p>
+          <w:p>
+            <w:pPr>
+              <w:pStyle w:val="PargrafodaLista"/>
+              <w:numPr>
+                <w:ilvl w:val="0"/>
+                <w:numId w:val="32"/>
+              </w:numPr>
+              <w:spacing w:line="360" w:lineRule="auto"/>
+              <w:rPr>
+                <w:rFonts w:ascii="Arial" w:hAnsi="Arial" w:cs="Arial"/>
+                <w:sz w:val="24"/>
+                <w:szCs w:val="24"/>
+              </w:rPr>
+            </w:pPr>
+            <w:r>
+              <w:rPr>
+                <w:rFonts w:ascii="Arial" w:hAnsi="Arial" w:cs="Arial"/>
+                <w:sz w:val="24"/>
+                <w:szCs w:val="24"/>
+              </w:rPr>
+              <w:t xml:space="preserve">Vendedor entrega  </w:t>
+            </w:r>
+            <w:r>
+              <w:rPr>
+                <w:rFonts w:ascii="Arial" w:hAnsi="Arial" w:cs="Arial"/>
+                <w:sz w:val="24"/>
+                <w:szCs w:val="24"/>
+              </w:rPr>
+              <w:t>catálogo</w:t>
             </w:r>
           </w:p>
         </w:tc>
@@ -3954,6 +3609,7 @@
                 <w:szCs w:val="24"/>
               </w:rPr>
             </w:pPr>
+            <w:proofErr w:type="gramStart"/>
             <w:r>
               <w:rPr>
                 <w:rFonts w:ascii="Arial" w:hAnsi="Arial" w:cs="Arial"/>
@@ -3962,8 +3618,9 @@
                 <w:sz w:val="24"/>
                 <w:szCs w:val="24"/>
               </w:rPr>
-              <w:t>Objetivo</w:t>
-            </w:r>
+              <w:t>Trabalhador Envolvido</w:t>
+            </w:r>
+            <w:proofErr w:type="gramEnd"/>
             <w:r>
               <w:rPr>
                 <w:rFonts w:ascii="Arial" w:hAnsi="Arial" w:cs="Arial"/>
@@ -3972,35 +3629,131 @@
               </w:rPr>
               <w:t xml:space="preserve">: </w:t>
             </w:r>
-          </w:p>
-          <w:p>
-            <w:pPr>
-              <w:spacing w:line="360" w:lineRule="auto"/>
-              <w:rPr>
-                <w:rFonts w:ascii="Arial" w:hAnsi="Arial" w:cs="Arial"/>
-                <w:b/>
-                <w:bCs/>
-                <w:sz w:val="24"/>
-                <w:szCs w:val="24"/>
-              </w:rPr>
-            </w:pPr>
-            <w:r>
-              <w:rPr>
-                <w:rFonts w:ascii="Arial" w:hAnsi="Arial" w:cs="Arial"/>
-                <w:b/>
-                <w:bCs/>
-                <w:sz w:val="24"/>
-                <w:szCs w:val="24"/>
-              </w:rPr>
-              <w:t>Trabalhador Envolvido</w:t>
-            </w:r>
-            <w:r>
-              <w:rPr>
-                <w:rFonts w:ascii="Arial" w:hAnsi="Arial" w:cs="Arial"/>
-                <w:sz w:val="24"/>
-                <w:szCs w:val="24"/>
-              </w:rPr>
-              <w:t xml:space="preserve">: </w:t>
+            <w:r>
+              <w:rPr>
+                <w:rFonts w:ascii="Arial" w:hAnsi="Arial" w:cs="Arial"/>
+                <w:sz w:val="24"/>
+                <w:szCs w:val="24"/>
+              </w:rPr>
+              <w:t xml:space="preserve">Consultor de Vendas </w:t>
+            </w:r>
+          </w:p>
+          <w:p>
+            <w:pPr>
+              <w:pStyle w:val="PargrafodaLista"/>
+              <w:numPr>
+                <w:ilvl w:val="0"/>
+                <w:numId w:val="33"/>
+              </w:numPr>
+              <w:spacing w:line="360" w:lineRule="auto"/>
+              <w:rPr>
+                <w:rFonts w:ascii="Arial" w:hAnsi="Arial" w:cs="Arial"/>
+                <w:bCs/>
+                <w:sz w:val="24"/>
+                <w:szCs w:val="24"/>
+              </w:rPr>
+            </w:pPr>
+            <w:r>
+              <w:rPr>
+                <w:rFonts w:ascii="Arial" w:hAnsi="Arial" w:cs="Arial"/>
+                <w:bCs/>
+                <w:sz w:val="24"/>
+                <w:szCs w:val="24"/>
+              </w:rPr>
+              <w:t xml:space="preserve">Vendedor verifica se </w:t>
+            </w:r>
+            <w:r>
+              <w:rPr>
+                <w:rFonts w:ascii="Arial" w:hAnsi="Arial" w:cs="Arial"/>
+                <w:bCs/>
+                <w:sz w:val="24"/>
+                <w:szCs w:val="24"/>
+              </w:rPr>
+              <w:t>a</w:t>
+            </w:r>
+            <w:r>
+              <w:rPr>
+                <w:rFonts w:ascii="Arial" w:hAnsi="Arial" w:cs="Arial"/>
+                <w:bCs/>
+                <w:sz w:val="24"/>
+                <w:szCs w:val="24"/>
+              </w:rPr>
+              <w:t xml:space="preserve"> data de emissão está dentro do prazo estipulado </w:t>
+            </w:r>
+          </w:p>
+          <w:p>
+            <w:pPr>
+              <w:pStyle w:val="PargrafodaLista"/>
+              <w:numPr>
+                <w:ilvl w:val="0"/>
+                <w:numId w:val="33"/>
+              </w:numPr>
+              <w:spacing w:line="360" w:lineRule="auto"/>
+              <w:rPr>
+                <w:rFonts w:ascii="Arial" w:hAnsi="Arial" w:cs="Arial"/>
+                <w:bCs/>
+                <w:sz w:val="24"/>
+                <w:szCs w:val="24"/>
+              </w:rPr>
+            </w:pPr>
+            <w:r>
+              <w:rPr>
+                <w:rFonts w:ascii="Arial" w:hAnsi="Arial" w:cs="Arial"/>
+                <w:bCs/>
+                <w:sz w:val="24"/>
+                <w:szCs w:val="24"/>
+              </w:rPr>
+              <w:t xml:space="preserve">Vendedor consulta se número de orçamento contem no registro </w:t>
+            </w:r>
+          </w:p>
+          <w:p>
+            <w:pPr>
+              <w:pStyle w:val="PargrafodaLista"/>
+              <w:numPr>
+                <w:ilvl w:val="2"/>
+                <w:numId w:val="33"/>
+              </w:numPr>
+              <w:spacing w:line="360" w:lineRule="auto"/>
+              <w:rPr>
+                <w:rFonts w:ascii="Arial" w:hAnsi="Arial" w:cs="Arial"/>
+                <w:bCs/>
+                <w:sz w:val="24"/>
+                <w:szCs w:val="24"/>
+              </w:rPr>
+            </w:pPr>
+            <w:r>
+              <w:rPr>
+                <w:rFonts w:ascii="Arial" w:hAnsi="Arial" w:cs="Arial"/>
+                <w:bCs/>
+                <w:sz w:val="24"/>
+                <w:szCs w:val="24"/>
+              </w:rPr>
+              <w:t xml:space="preserve">Vendedor recusa orçamento </w:t>
+            </w:r>
+          </w:p>
+          <w:p>
+            <w:pPr>
+              <w:pStyle w:val="PargrafodaLista"/>
+              <w:numPr>
+                <w:ilvl w:val="0"/>
+                <w:numId w:val="34"/>
+              </w:numPr>
+              <w:spacing w:line="360" w:lineRule="auto"/>
+              <w:rPr>
+                <w:rFonts w:ascii="Arial" w:hAnsi="Arial" w:cs="Arial"/>
+                <w:bCs/>
+                <w:sz w:val="24"/>
+                <w:szCs w:val="24"/>
+              </w:rPr>
+            </w:pPr>
+            <w:r>
+              <w:rPr>
+                <w:rFonts w:ascii="Arial" w:hAnsi="Arial" w:cs="Arial"/>
+                <w:bCs/>
+                <w:sz w:val="24"/>
+                <w:szCs w:val="24"/>
+              </w:rPr>
+              <w:t xml:space="preserve">Vendedor aprova orçamento </w:t>
             </w:r>
           </w:p>
         </w:tc>
@@ -4030,7 +3783,6 @@
                 <w:sz w:val="24"/>
                 <w:szCs w:val="24"/>
               </w:rPr>
-              <w:lastRenderedPageBreak/>
               <w:t>Processo</w:t>
             </w:r>
             <w:r>
@@ -4103,6 +3855,7 @@
                 <w:szCs w:val="24"/>
               </w:rPr>
             </w:pPr>
+            <w:proofErr w:type="gramStart"/>
             <w:r>
               <w:rPr>
                 <w:rFonts w:ascii="Arial" w:hAnsi="Arial" w:cs="Arial"/>
@@ -4111,8 +3864,9 @@
                 <w:sz w:val="24"/>
                 <w:szCs w:val="24"/>
               </w:rPr>
-              <w:t>Objetivo</w:t>
-            </w:r>
+              <w:t>Trabalhador Envolvido</w:t>
+            </w:r>
+            <w:proofErr w:type="gramEnd"/>
             <w:r>
               <w:rPr>
                 <w:rFonts w:ascii="Arial" w:hAnsi="Arial" w:cs="Arial"/>
@@ -4121,9 +3875,22 @@
               </w:rPr>
               <w:t xml:space="preserve">: </w:t>
             </w:r>
-          </w:p>
-          <w:p>
-            <w:pPr>
+            <w:r>
+              <w:rPr>
+                <w:rFonts w:ascii="Arial" w:hAnsi="Arial" w:cs="Arial"/>
+                <w:sz w:val="24"/>
+                <w:szCs w:val="24"/>
+              </w:rPr>
+              <w:t>Vendedor</w:t>
+            </w:r>
+          </w:p>
+          <w:p>
+            <w:pPr>
+              <w:pStyle w:val="PargrafodaLista"/>
+              <w:numPr>
+                <w:ilvl w:val="0"/>
+                <w:numId w:val="34"/>
+              </w:numPr>
               <w:spacing w:line="360" w:lineRule="auto"/>
               <w:rPr>
                 <w:rFonts w:ascii="Arial" w:hAnsi="Arial" w:cs="Arial"/>
@@ -4136,20 +3903,63 @@
             <w:r>
               <w:rPr>
                 <w:rFonts w:ascii="Arial" w:hAnsi="Arial" w:cs="Arial"/>
+                <w:bCs/>
+                <w:sz w:val="24"/>
+                <w:szCs w:val="24"/>
+              </w:rPr>
+              <w:t xml:space="preserve">Vendedor verifica dados do orçamento </w:t>
+            </w:r>
+          </w:p>
+          <w:p>
+            <w:pPr>
+              <w:pStyle w:val="PargrafodaLista"/>
+              <w:numPr>
+                <w:ilvl w:val="0"/>
+                <w:numId w:val="34"/>
+              </w:numPr>
+              <w:spacing w:line="360" w:lineRule="auto"/>
+              <w:rPr>
+                <w:rFonts w:ascii="Arial" w:hAnsi="Arial" w:cs="Arial"/>
                 <w:b/>
                 <w:bCs/>
                 <w:sz w:val="24"/>
                 <w:szCs w:val="24"/>
               </w:rPr>
-              <w:t>Trabalhador Envolvido</w:t>
-            </w:r>
-            <w:r>
-              <w:rPr>
-                <w:rFonts w:ascii="Arial" w:hAnsi="Arial" w:cs="Arial"/>
-                <w:sz w:val="24"/>
-                <w:szCs w:val="24"/>
-              </w:rPr>
-              <w:t xml:space="preserve">: </w:t>
+            </w:pPr>
+            <w:r>
+              <w:rPr>
+                <w:rFonts w:ascii="Arial" w:hAnsi="Arial" w:cs="Arial"/>
+                <w:bCs/>
+                <w:sz w:val="24"/>
+                <w:szCs w:val="24"/>
+              </w:rPr>
+              <w:t>Vendedor gera pedido</w:t>
+            </w:r>
+          </w:p>
+          <w:p>
+            <w:pPr>
+              <w:pStyle w:val="PargrafodaLista"/>
+              <w:numPr>
+                <w:ilvl w:val="0"/>
+                <w:numId w:val="34"/>
+              </w:numPr>
+              <w:spacing w:line="360" w:lineRule="auto"/>
+              <w:rPr>
+                <w:rFonts w:ascii="Arial" w:hAnsi="Arial" w:cs="Arial"/>
+                <w:b/>
+                <w:bCs/>
+                <w:sz w:val="24"/>
+                <w:szCs w:val="24"/>
+              </w:rPr>
+            </w:pPr>
+            <w:r>
+              <w:rPr>
+                <w:rFonts w:ascii="Arial" w:hAnsi="Arial" w:cs="Arial"/>
+                <w:bCs/>
+                <w:sz w:val="24"/>
+                <w:szCs w:val="24"/>
+              </w:rPr>
+              <w:t xml:space="preserve">Vendedor entrega número do pedido ao cliente </w:t>
             </w:r>
           </w:p>
         </w:tc>
@@ -4251,6 +4061,7 @@
                 <w:szCs w:val="24"/>
               </w:rPr>
             </w:pPr>
+            <w:proofErr w:type="gramStart"/>
             <w:r>
               <w:rPr>
                 <w:rFonts w:ascii="Arial" w:hAnsi="Arial" w:cs="Arial"/>
@@ -4259,36 +4070,10 @@
                 <w:sz w:val="24"/>
                 <w:szCs w:val="24"/>
               </w:rPr>
-              <w:t>Objetivo</w:t>
-            </w:r>
-            <w:r>
-              <w:rPr>
-                <w:rFonts w:ascii="Arial" w:hAnsi="Arial" w:cs="Arial"/>
-                <w:sz w:val="24"/>
-                <w:szCs w:val="24"/>
-              </w:rPr>
-              <w:t>:</w:t>
-            </w:r>
-          </w:p>
-          <w:p>
-            <w:pPr>
-              <w:spacing w:line="360" w:lineRule="auto"/>
-              <w:rPr>
-                <w:rFonts w:ascii="Arial" w:hAnsi="Arial" w:cs="Arial"/>
-                <w:sz w:val="24"/>
-                <w:szCs w:val="24"/>
-              </w:rPr>
-            </w:pPr>
-            <w:r>
-              <w:rPr>
-                <w:rFonts w:ascii="Arial" w:hAnsi="Arial" w:cs="Arial"/>
-                <w:b/>
-                <w:bCs/>
-                <w:sz w:val="24"/>
-                <w:szCs w:val="24"/>
-              </w:rPr>
+              <w:lastRenderedPageBreak/>
               <w:t>Trabalhador Envolvido</w:t>
             </w:r>
+            <w:proofErr w:type="gramEnd"/>
             <w:r>
               <w:rPr>
                 <w:rFonts w:ascii="Arial" w:hAnsi="Arial" w:cs="Arial"/>
@@ -4296,6 +4081,160 @@
                 <w:szCs w:val="24"/>
               </w:rPr>
               <w:t xml:space="preserve">: </w:t>
+            </w:r>
+            <w:r>
+              <w:rPr>
+                <w:rFonts w:ascii="Arial" w:hAnsi="Arial" w:cs="Arial"/>
+                <w:sz w:val="24"/>
+                <w:szCs w:val="24"/>
+              </w:rPr>
+              <w:t>Vendedor</w:t>
+            </w:r>
+          </w:p>
+          <w:p>
+            <w:pPr>
+              <w:pStyle w:val="PargrafodaLista"/>
+              <w:numPr>
+                <w:ilvl w:val="0"/>
+                <w:numId w:val="35"/>
+              </w:numPr>
+              <w:spacing w:line="360" w:lineRule="auto"/>
+              <w:rPr>
+                <w:rFonts w:ascii="Arial" w:hAnsi="Arial" w:cs="Arial"/>
+                <w:sz w:val="24"/>
+                <w:szCs w:val="24"/>
+              </w:rPr>
+            </w:pPr>
+            <w:r>
+              <w:rPr>
+                <w:rFonts w:ascii="Arial" w:hAnsi="Arial" w:cs="Arial"/>
+                <w:sz w:val="24"/>
+                <w:szCs w:val="24"/>
+              </w:rPr>
+              <w:t xml:space="preserve">Cliente escolhe a forma de pagamento </w:t>
+            </w:r>
+          </w:p>
+          <w:p>
+            <w:pPr>
+              <w:pStyle w:val="PargrafodaLista"/>
+              <w:numPr>
+                <w:ilvl w:val="0"/>
+                <w:numId w:val="35"/>
+              </w:numPr>
+              <w:spacing w:line="360" w:lineRule="auto"/>
+              <w:rPr>
+                <w:rFonts w:ascii="Arial" w:hAnsi="Arial" w:cs="Arial"/>
+                <w:sz w:val="24"/>
+                <w:szCs w:val="24"/>
+              </w:rPr>
+            </w:pPr>
+            <w:r>
+              <w:rPr>
+                <w:rFonts w:ascii="Arial" w:hAnsi="Arial" w:cs="Arial"/>
+                <w:sz w:val="24"/>
+                <w:szCs w:val="24"/>
+              </w:rPr>
+              <w:t>Cliente efetua pagamento</w:t>
+            </w:r>
+          </w:p>
+          <w:p>
+            <w:pPr>
+              <w:pStyle w:val="PargrafodaLista"/>
+              <w:numPr>
+                <w:ilvl w:val="0"/>
+                <w:numId w:val="35"/>
+              </w:numPr>
+              <w:spacing w:line="360" w:lineRule="auto"/>
+              <w:rPr>
+                <w:rFonts w:ascii="Arial" w:hAnsi="Arial" w:cs="Arial"/>
+                <w:sz w:val="24"/>
+                <w:szCs w:val="24"/>
+              </w:rPr>
+            </w:pPr>
+            <w:r>
+              <w:rPr>
+                <w:rFonts w:ascii="Arial" w:hAnsi="Arial" w:cs="Arial"/>
+                <w:sz w:val="24"/>
+                <w:szCs w:val="24"/>
+              </w:rPr>
+              <w:t xml:space="preserve">Vendedor entrega confirmação do pagamento </w:t>
+            </w:r>
+          </w:p>
+          <w:p>
+            <w:pPr>
+              <w:pStyle w:val="PargrafodaLista"/>
+              <w:numPr>
+                <w:ilvl w:val="2"/>
+                <w:numId w:val="35"/>
+              </w:numPr>
+              <w:spacing w:line="360" w:lineRule="auto"/>
+              <w:rPr>
+                <w:rFonts w:ascii="Arial" w:hAnsi="Arial" w:cs="Arial"/>
+                <w:sz w:val="24"/>
+                <w:szCs w:val="24"/>
+              </w:rPr>
+            </w:pPr>
+            <w:r>
+              <w:rPr>
+                <w:rFonts w:ascii="Arial" w:hAnsi="Arial" w:cs="Arial"/>
+                <w:sz w:val="24"/>
+                <w:szCs w:val="24"/>
+              </w:rPr>
+              <w:t xml:space="preserve">Vendedor informa que o pagamento foi recusado </w:t>
+            </w:r>
+          </w:p>
+          <w:p>
+            <w:pPr>
+              <w:pStyle w:val="PargrafodaLista"/>
+              <w:numPr>
+                <w:ilvl w:val="2"/>
+                <w:numId w:val="39"/>
+              </w:numPr>
+              <w:spacing w:line="360" w:lineRule="auto"/>
+              <w:rPr>
+                <w:rFonts w:ascii="Arial" w:hAnsi="Arial" w:cs="Arial"/>
+                <w:sz w:val="24"/>
+                <w:szCs w:val="24"/>
+              </w:rPr>
+            </w:pPr>
+            <w:r>
+              <w:rPr>
+                <w:rFonts w:ascii="Arial" w:hAnsi="Arial" w:cs="Arial"/>
+                <w:sz w:val="24"/>
+                <w:szCs w:val="24"/>
+              </w:rPr>
+              <w:t xml:space="preserve">Vendedor altera status do pedido para pagamento </w:t>
+            </w:r>
+            <w:r>
+              <w:rPr>
+                <w:rFonts w:ascii="Arial" w:hAnsi="Arial" w:cs="Arial"/>
+                <w:sz w:val="24"/>
+                <w:szCs w:val="24"/>
+              </w:rPr>
+              <w:t>recusado</w:t>
+            </w:r>
+          </w:p>
+          <w:p>
+            <w:pPr>
+              <w:pStyle w:val="PargrafodaLista"/>
+              <w:numPr>
+                <w:ilvl w:val="0"/>
+                <w:numId w:val="40"/>
+              </w:numPr>
+              <w:spacing w:line="360" w:lineRule="auto"/>
+              <w:rPr>
+                <w:rFonts w:ascii="Arial" w:hAnsi="Arial" w:cs="Arial"/>
+                <w:sz w:val="24"/>
+                <w:szCs w:val="24"/>
+              </w:rPr>
+            </w:pPr>
+            <w:r>
+              <w:rPr>
+                <w:rFonts w:ascii="Arial" w:hAnsi="Arial" w:cs="Arial"/>
+                <w:sz w:val="24"/>
+                <w:szCs w:val="24"/>
+              </w:rPr>
+              <w:t>Vendedor altera status do pedido para pagamento autorizado</w:t>
             </w:r>
           </w:p>
         </w:tc>
@@ -4325,6 +4264,7 @@
                 <w:sz w:val="24"/>
                 <w:szCs w:val="24"/>
               </w:rPr>
+              <w:lastRenderedPageBreak/>
               <w:t>Processo</w:t>
             </w:r>
             <w:r>
@@ -4389,34 +4329,6 @@
                 <w:sz w:val="24"/>
                 <w:szCs w:val="24"/>
               </w:rPr>
-              <w:t>Objetivo</w:t>
-            </w:r>
-            <w:r>
-              <w:rPr>
-                <w:rFonts w:ascii="Arial" w:hAnsi="Arial" w:cs="Arial"/>
-                <w:sz w:val="24"/>
-                <w:szCs w:val="24"/>
-              </w:rPr>
-              <w:t xml:space="preserve">: </w:t>
-            </w:r>
-          </w:p>
-          <w:p>
-            <w:pPr>
-              <w:spacing w:line="360" w:lineRule="auto"/>
-              <w:rPr>
-                <w:rFonts w:ascii="Arial" w:hAnsi="Arial" w:cs="Arial"/>
-                <w:sz w:val="24"/>
-                <w:szCs w:val="24"/>
-              </w:rPr>
-            </w:pPr>
-            <w:r>
-              <w:rPr>
-                <w:rFonts w:ascii="Arial" w:hAnsi="Arial" w:cs="Arial"/>
-                <w:b/>
-                <w:bCs/>
-                <w:sz w:val="24"/>
-                <w:szCs w:val="24"/>
-              </w:rPr>
               <w:t>Trabalhador Envolvido</w:t>
             </w:r>
             <w:r>
@@ -4426,6 +4338,106 @@
                 <w:szCs w:val="24"/>
               </w:rPr>
               <w:t>:</w:t>
+            </w:r>
+          </w:p>
+          <w:p>
+            <w:pPr>
+              <w:pStyle w:val="PargrafodaLista"/>
+              <w:numPr>
+                <w:ilvl w:val="0"/>
+                <w:numId w:val="38"/>
+              </w:numPr>
+              <w:spacing w:line="360" w:lineRule="auto"/>
+              <w:rPr>
+                <w:rFonts w:ascii="Arial" w:hAnsi="Arial" w:cs="Arial"/>
+                <w:sz w:val="24"/>
+                <w:szCs w:val="24"/>
+              </w:rPr>
+            </w:pPr>
+            <w:r>
+              <w:rPr>
+                <w:rFonts w:ascii="Arial" w:hAnsi="Arial" w:cs="Arial"/>
+                <w:sz w:val="24"/>
+                <w:szCs w:val="24"/>
+              </w:rPr>
+              <w:t>Almoxarife consulta pedido aprovado</w:t>
+            </w:r>
+          </w:p>
+          <w:p>
+            <w:pPr>
+              <w:pStyle w:val="PargrafodaLista"/>
+              <w:numPr>
+                <w:ilvl w:val="0"/>
+                <w:numId w:val="38"/>
+              </w:numPr>
+              <w:spacing w:line="360" w:lineRule="auto"/>
+              <w:rPr>
+                <w:rFonts w:ascii="Arial" w:hAnsi="Arial" w:cs="Arial"/>
+                <w:sz w:val="24"/>
+                <w:szCs w:val="24"/>
+              </w:rPr>
+            </w:pPr>
+            <w:r>
+              <w:rPr>
+                <w:rFonts w:ascii="Arial" w:hAnsi="Arial" w:cs="Arial"/>
+                <w:sz w:val="24"/>
+                <w:szCs w:val="24"/>
+              </w:rPr>
+              <w:t xml:space="preserve">Almoxarife verifica disponibilidade de produtos </w:t>
+            </w:r>
+          </w:p>
+          <w:p>
+            <w:pPr>
+              <w:pStyle w:val="PargrafodaLista"/>
+              <w:numPr>
+                <w:ilvl w:val="0"/>
+                <w:numId w:val="38"/>
+              </w:numPr>
+              <w:spacing w:line="360" w:lineRule="auto"/>
+              <w:rPr>
+                <w:rFonts w:ascii="Arial" w:hAnsi="Arial" w:cs="Arial"/>
+                <w:sz w:val="24"/>
+                <w:szCs w:val="24"/>
+              </w:rPr>
+            </w:pPr>
+            <w:r>
+              <w:rPr>
+                <w:rFonts w:ascii="Arial" w:hAnsi="Arial" w:cs="Arial"/>
+                <w:sz w:val="24"/>
+                <w:szCs w:val="24"/>
+              </w:rPr>
+              <w:t xml:space="preserve">Almoxarife </w:t>
+            </w:r>
+            <w:r>
+              <w:rPr>
+                <w:rFonts w:ascii="Arial" w:hAnsi="Arial" w:cs="Arial"/>
+                <w:sz w:val="24"/>
+                <w:szCs w:val="24"/>
+              </w:rPr>
+              <w:t>altera status para preparar pedido</w:t>
+            </w:r>
+          </w:p>
+          <w:p>
+            <w:pPr>
+              <w:pStyle w:val="PargrafodaLista"/>
+              <w:numPr>
+                <w:ilvl w:val="2"/>
+                <w:numId w:val="38"/>
+              </w:numPr>
+              <w:spacing w:line="360" w:lineRule="auto"/>
+              <w:rPr>
+                <w:rFonts w:ascii="Arial" w:hAnsi="Arial" w:cs="Arial"/>
+                <w:sz w:val="24"/>
+                <w:szCs w:val="24"/>
+              </w:rPr>
+            </w:pPr>
+            <w:r>
+              <w:rPr>
+                <w:rFonts w:ascii="Arial" w:hAnsi="Arial" w:cs="Arial"/>
+                <w:sz w:val="24"/>
+                <w:szCs w:val="24"/>
+              </w:rPr>
+              <w:t>Almoxarife altera status para pedido cancelado</w:t>
             </w:r>
           </w:p>
         </w:tc>
@@ -4511,6 +4523,7 @@
                 <w:szCs w:val="24"/>
               </w:rPr>
             </w:pPr>
+            <w:proofErr w:type="gramStart"/>
             <w:r>
               <w:rPr>
                 <w:rFonts w:ascii="Arial" w:hAnsi="Arial" w:cs="Arial"/>
@@ -4519,38 +4532,9 @@
                 <w:sz w:val="24"/>
                 <w:szCs w:val="24"/>
               </w:rPr>
-              <w:t>Objetivo</w:t>
-            </w:r>
-            <w:r>
-              <w:rPr>
-                <w:rFonts w:ascii="Arial" w:hAnsi="Arial" w:cs="Arial"/>
-                <w:sz w:val="24"/>
-                <w:szCs w:val="24"/>
-              </w:rPr>
-              <w:t xml:space="preserve">: </w:t>
-            </w:r>
-          </w:p>
-          <w:p>
-            <w:pPr>
-              <w:spacing w:line="360" w:lineRule="auto"/>
-              <w:rPr>
-                <w:rFonts w:ascii="Arial" w:hAnsi="Arial" w:cs="Arial"/>
-                <w:b/>
-                <w:bCs/>
-                <w:sz w:val="24"/>
-                <w:szCs w:val="24"/>
-              </w:rPr>
-            </w:pPr>
-            <w:r>
-              <w:rPr>
-                <w:rFonts w:ascii="Arial" w:hAnsi="Arial" w:cs="Arial"/>
-                <w:b/>
-                <w:bCs/>
-                <w:sz w:val="24"/>
-                <w:szCs w:val="24"/>
-              </w:rPr>
               <w:t>Trabalhador Envolvido</w:t>
             </w:r>
+            <w:proofErr w:type="gramEnd"/>
             <w:r>
               <w:rPr>
                 <w:rFonts w:ascii="Arial" w:hAnsi="Arial" w:cs="Arial"/>
@@ -4558,6 +4542,141 @@
                 <w:szCs w:val="24"/>
               </w:rPr>
               <w:t>:</w:t>
+            </w:r>
+            <w:r>
+              <w:rPr>
+                <w:rFonts w:ascii="Arial" w:hAnsi="Arial" w:cs="Arial"/>
+                <w:sz w:val="24"/>
+                <w:szCs w:val="24"/>
+              </w:rPr>
+              <w:t xml:space="preserve"> Almoxarife</w:t>
+            </w:r>
+          </w:p>
+          <w:p>
+            <w:pPr>
+              <w:pStyle w:val="PargrafodaLista"/>
+              <w:numPr>
+                <w:ilvl w:val="0"/>
+                <w:numId w:val="41"/>
+              </w:numPr>
+              <w:spacing w:line="360" w:lineRule="auto"/>
+              <w:rPr>
+                <w:rFonts w:ascii="Arial" w:hAnsi="Arial" w:cs="Arial"/>
+                <w:bCs/>
+                <w:sz w:val="24"/>
+                <w:szCs w:val="24"/>
+              </w:rPr>
+            </w:pPr>
+            <w:r>
+              <w:rPr>
+                <w:rFonts w:ascii="Arial" w:hAnsi="Arial" w:cs="Arial"/>
+                <w:bCs/>
+                <w:sz w:val="24"/>
+                <w:szCs w:val="24"/>
+              </w:rPr>
+              <w:t xml:space="preserve">Almoxarife </w:t>
+            </w:r>
+            <w:r>
+              <w:rPr>
+                <w:rFonts w:ascii="Arial" w:hAnsi="Arial" w:cs="Arial"/>
+                <w:bCs/>
+                <w:sz w:val="24"/>
+                <w:szCs w:val="24"/>
+              </w:rPr>
+              <w:t xml:space="preserve">separa produto </w:t>
+            </w:r>
+          </w:p>
+          <w:p>
+            <w:pPr>
+              <w:pStyle w:val="PargrafodaLista"/>
+              <w:numPr>
+                <w:ilvl w:val="0"/>
+                <w:numId w:val="41"/>
+              </w:numPr>
+              <w:spacing w:line="360" w:lineRule="auto"/>
+              <w:rPr>
+                <w:rFonts w:ascii="Arial" w:hAnsi="Arial" w:cs="Arial"/>
+                <w:bCs/>
+                <w:sz w:val="24"/>
+                <w:szCs w:val="24"/>
+              </w:rPr>
+            </w:pPr>
+            <w:r>
+              <w:rPr>
+                <w:rFonts w:ascii="Arial" w:hAnsi="Arial" w:cs="Arial"/>
+                <w:bCs/>
+                <w:sz w:val="24"/>
+                <w:szCs w:val="24"/>
+              </w:rPr>
+              <w:t xml:space="preserve">Almoxarife dar baixa em estoque </w:t>
+            </w:r>
+          </w:p>
+          <w:p>
+            <w:pPr>
+              <w:pStyle w:val="PargrafodaLista"/>
+              <w:numPr>
+                <w:ilvl w:val="0"/>
+                <w:numId w:val="41"/>
+              </w:numPr>
+              <w:spacing w:line="360" w:lineRule="auto"/>
+              <w:rPr>
+                <w:rFonts w:ascii="Arial" w:hAnsi="Arial" w:cs="Arial"/>
+                <w:bCs/>
+                <w:sz w:val="24"/>
+                <w:szCs w:val="24"/>
+              </w:rPr>
+            </w:pPr>
+            <w:r>
+              <w:rPr>
+                <w:rFonts w:ascii="Arial" w:hAnsi="Arial" w:cs="Arial"/>
+                <w:bCs/>
+                <w:sz w:val="24"/>
+                <w:szCs w:val="24"/>
+              </w:rPr>
+              <w:t>Almoxarife</w:t>
+            </w:r>
+            <w:r>
+              <w:rPr>
+                <w:rFonts w:ascii="Arial" w:hAnsi="Arial" w:cs="Arial"/>
+                <w:bCs/>
+                <w:sz w:val="24"/>
+                <w:szCs w:val="24"/>
+              </w:rPr>
+              <w:t xml:space="preserve"> embala produto </w:t>
+            </w:r>
+          </w:p>
+          <w:p>
+            <w:pPr>
+              <w:pStyle w:val="PargrafodaLista"/>
+              <w:numPr>
+                <w:ilvl w:val="0"/>
+                <w:numId w:val="41"/>
+              </w:numPr>
+              <w:spacing w:line="360" w:lineRule="auto"/>
+              <w:rPr>
+                <w:rFonts w:ascii="Arial" w:hAnsi="Arial" w:cs="Arial"/>
+                <w:bCs/>
+                <w:sz w:val="24"/>
+                <w:szCs w:val="24"/>
+              </w:rPr>
+            </w:pPr>
+            <w:r>
+              <w:rPr>
+                <w:rFonts w:ascii="Arial" w:hAnsi="Arial" w:cs="Arial"/>
+                <w:bCs/>
+                <w:sz w:val="24"/>
+                <w:szCs w:val="24"/>
+              </w:rPr>
+              <w:t>Almoxarife</w:t>
+            </w:r>
+            <w:r>
+              <w:rPr>
+                <w:rFonts w:ascii="Arial" w:hAnsi="Arial" w:cs="Arial"/>
+                <w:bCs/>
+                <w:sz w:val="24"/>
+                <w:szCs w:val="24"/>
+              </w:rPr>
+              <w:t xml:space="preserve">  coloca etiqueta de coleta </w:t>
             </w:r>
           </w:p>
         </w:tc>
@@ -4643,6 +4762,7 @@
                 <w:szCs w:val="24"/>
               </w:rPr>
             </w:pPr>
+            <w:proofErr w:type="gramStart"/>
             <w:r>
               <w:rPr>
                 <w:rFonts w:ascii="Arial" w:hAnsi="Arial" w:cs="Arial"/>
@@ -4651,8 +4771,9 @@
                 <w:sz w:val="24"/>
                 <w:szCs w:val="24"/>
               </w:rPr>
-              <w:t>Objetivo</w:t>
-            </w:r>
+              <w:t>Trabalhador Envolvido</w:t>
+            </w:r>
+            <w:proofErr w:type="gramEnd"/>
             <w:r>
               <w:rPr>
                 <w:rFonts w:ascii="Arial" w:hAnsi="Arial" w:cs="Arial"/>
@@ -4661,9 +4782,30 @@
               </w:rPr>
               <w:t xml:space="preserve">: </w:t>
             </w:r>
-          </w:p>
-          <w:p>
-            <w:pPr>
+            <w:r>
+              <w:rPr>
+                <w:rFonts w:ascii="Arial" w:hAnsi="Arial" w:cs="Arial"/>
+                <w:sz w:val="24"/>
+                <w:szCs w:val="24"/>
+              </w:rPr>
+              <w:t xml:space="preserve"> </w:t>
+            </w:r>
+            <w:r>
+              <w:rPr>
+                <w:rFonts w:ascii="Arial" w:hAnsi="Arial" w:cs="Arial"/>
+                <w:sz w:val="24"/>
+                <w:szCs w:val="24"/>
+              </w:rPr>
+              <w:t>Almoxarife</w:t>
+            </w:r>
+          </w:p>
+          <w:p>
+            <w:pPr>
+              <w:pStyle w:val="PargrafodaLista"/>
+              <w:numPr>
+                <w:ilvl w:val="0"/>
+                <w:numId w:val="42"/>
+              </w:numPr>
               <w:spacing w:line="360" w:lineRule="auto"/>
               <w:rPr>
                 <w:rFonts w:ascii="Arial" w:hAnsi="Arial" w:cs="Arial"/>
@@ -4676,20 +4818,55 @@
             <w:r>
               <w:rPr>
                 <w:rFonts w:ascii="Arial" w:hAnsi="Arial" w:cs="Arial"/>
+                <w:bCs/>
+                <w:sz w:val="24"/>
+                <w:szCs w:val="24"/>
+              </w:rPr>
+              <w:t>Almoxarife</w:t>
+            </w:r>
+            <w:r>
+              <w:rPr>
+                <w:rFonts w:ascii="Arial" w:hAnsi="Arial" w:cs="Arial"/>
+                <w:bCs/>
+                <w:sz w:val="24"/>
+                <w:szCs w:val="24"/>
+              </w:rPr>
+              <w:t xml:space="preserve"> entrega produto ao vendedor</w:t>
+            </w:r>
+          </w:p>
+          <w:p>
+            <w:pPr>
+              <w:pStyle w:val="PargrafodaLista"/>
+              <w:numPr>
+                <w:ilvl w:val="0"/>
+                <w:numId w:val="42"/>
+              </w:numPr>
+              <w:spacing w:line="360" w:lineRule="auto"/>
+              <w:rPr>
+                <w:rFonts w:ascii="Arial" w:hAnsi="Arial" w:cs="Arial"/>
                 <w:b/>
                 <w:bCs/>
                 <w:sz w:val="24"/>
                 <w:szCs w:val="24"/>
               </w:rPr>
-              <w:t>Trabalhador Envolvido</w:t>
-            </w:r>
-            <w:r>
-              <w:rPr>
-                <w:rFonts w:ascii="Arial" w:hAnsi="Arial" w:cs="Arial"/>
-                <w:sz w:val="24"/>
-                <w:szCs w:val="24"/>
-              </w:rPr>
-              <w:t xml:space="preserve">: </w:t>
+            </w:pPr>
+            <w:r>
+              <w:rPr>
+                <w:rFonts w:ascii="Arial" w:hAnsi="Arial" w:cs="Arial"/>
+                <w:bCs/>
+                <w:sz w:val="24"/>
+                <w:szCs w:val="24"/>
+              </w:rPr>
+              <w:t>Almoxarife</w:t>
+            </w:r>
+            <w:r>
+              <w:rPr>
+                <w:rFonts w:ascii="Arial" w:hAnsi="Arial" w:cs="Arial"/>
+                <w:bCs/>
+                <w:sz w:val="24"/>
+                <w:szCs w:val="24"/>
+              </w:rPr>
+              <w:t xml:space="preserve"> altera status para produto enviado</w:t>
             </w:r>
           </w:p>
         </w:tc>
@@ -4775,6 +4952,17 @@
                 <w:szCs w:val="24"/>
               </w:rPr>
             </w:pPr>
+          </w:p>
+          <w:p>
+            <w:pPr>
+              <w:spacing w:line="360" w:lineRule="auto"/>
+              <w:rPr>
+                <w:rFonts w:ascii="Arial" w:hAnsi="Arial" w:cs="Arial"/>
+                <w:sz w:val="24"/>
+                <w:szCs w:val="24"/>
+              </w:rPr>
+            </w:pPr>
+            <w:proofErr w:type="gramStart"/>
             <w:r>
               <w:rPr>
                 <w:rFonts w:ascii="Arial" w:hAnsi="Arial" w:cs="Arial"/>
@@ -4783,38 +4971,9 @@
                 <w:sz w:val="24"/>
                 <w:szCs w:val="24"/>
               </w:rPr>
-              <w:t>Objetivo</w:t>
-            </w:r>
-            <w:r>
-              <w:rPr>
-                <w:rFonts w:ascii="Arial" w:hAnsi="Arial" w:cs="Arial"/>
-                <w:sz w:val="24"/>
-                <w:szCs w:val="24"/>
-              </w:rPr>
-              <w:t xml:space="preserve">: </w:t>
-            </w:r>
-          </w:p>
-          <w:p>
-            <w:pPr>
-              <w:spacing w:line="360" w:lineRule="auto"/>
-              <w:rPr>
-                <w:rFonts w:ascii="Arial" w:hAnsi="Arial" w:cs="Arial"/>
-                <w:b/>
-                <w:bCs/>
-                <w:sz w:val="24"/>
-                <w:szCs w:val="24"/>
-              </w:rPr>
-            </w:pPr>
-            <w:r>
-              <w:rPr>
-                <w:rFonts w:ascii="Arial" w:hAnsi="Arial" w:cs="Arial"/>
-                <w:b/>
-                <w:bCs/>
-                <w:sz w:val="24"/>
-                <w:szCs w:val="24"/>
-              </w:rPr>
               <w:t>Trabalhador Envolvido</w:t>
             </w:r>
+            <w:proofErr w:type="gramEnd"/>
             <w:r>
               <w:rPr>
                 <w:rFonts w:ascii="Arial" w:hAnsi="Arial" w:cs="Arial"/>
@@ -4822,6 +4981,73 @@
                 <w:szCs w:val="24"/>
               </w:rPr>
               <w:t>:</w:t>
+            </w:r>
+            <w:r>
+              <w:rPr>
+                <w:rFonts w:ascii="Arial" w:hAnsi="Arial" w:cs="Arial"/>
+                <w:sz w:val="24"/>
+                <w:szCs w:val="24"/>
+              </w:rPr>
+              <w:t xml:space="preserve"> Vendedor</w:t>
+            </w:r>
+          </w:p>
+          <w:p>
+            <w:pPr>
+              <w:pStyle w:val="PargrafodaLista"/>
+              <w:numPr>
+                <w:ilvl w:val="0"/>
+                <w:numId w:val="42"/>
+              </w:numPr>
+              <w:spacing w:line="360" w:lineRule="auto"/>
+              <w:rPr>
+                <w:rFonts w:ascii="Arial" w:hAnsi="Arial" w:cs="Arial"/>
+                <w:bCs/>
+                <w:sz w:val="24"/>
+                <w:szCs w:val="24"/>
+              </w:rPr>
+            </w:pPr>
+            <w:r>
+              <w:rPr>
+                <w:rFonts w:ascii="Arial" w:hAnsi="Arial" w:cs="Arial"/>
+                <w:bCs/>
+                <w:sz w:val="24"/>
+                <w:szCs w:val="24"/>
+              </w:rPr>
+              <w:t>Vendedor</w:t>
+            </w:r>
+            <w:r>
+              <w:rPr>
+                <w:rFonts w:ascii="Arial" w:hAnsi="Arial" w:cs="Arial"/>
+                <w:bCs/>
+                <w:sz w:val="24"/>
+                <w:szCs w:val="24"/>
+              </w:rPr>
+              <w:t xml:space="preserve"> entrega produto ao cliente </w:t>
+            </w:r>
+          </w:p>
+          <w:p>
+            <w:pPr>
+              <w:pStyle w:val="PargrafodaLista"/>
+              <w:numPr>
+                <w:ilvl w:val="0"/>
+                <w:numId w:val="42"/>
+              </w:numPr>
+              <w:spacing w:line="360" w:lineRule="auto"/>
+              <w:rPr>
+                <w:rFonts w:ascii="Arial" w:hAnsi="Arial" w:cs="Arial"/>
+                <w:bCs/>
+                <w:sz w:val="24"/>
+                <w:szCs w:val="24"/>
+              </w:rPr>
+            </w:pPr>
+            <w:r>
+              <w:rPr>
+                <w:rFonts w:ascii="Arial" w:hAnsi="Arial" w:cs="Arial"/>
+                <w:bCs/>
+                <w:sz w:val="24"/>
+                <w:szCs w:val="24"/>
+              </w:rPr>
+              <w:t xml:space="preserve">Vendedor altera status para produto entregue </w:t>
             </w:r>
           </w:p>
         </w:tc>
@@ -4849,6 +5075,119 @@
 <file path=word/numbering.xml><?xml version="1.0" encoding="utf-8"?>
 <w:numbering xmlns:wpc="http://schemas.microsoft.com/office/word/2010/wordprocessingCanvas" xmlns:cx="http://schemas.microsoft.com/office/drawing/2014/chartex" xmlns:mc="http://schemas.openxmlformats.org/markup-compatibility/2006" xmlns:o="urn:schemas-microsoft-com:office:office" xmlns:r="http://schemas.openxmlformats.org/officeDocument/2006/relationships" xmlns:m="http://schemas.openxmlformats.org/officeDocument/2006/math" xmlns:v="urn:schemas-microsoft-com:vml" xmlns:wp14="http://schemas.microsoft.com/office/word/2010/wordprocessingDrawing" xmlns:wp="http://schemas.openxmlformats.org/drawingml/2006/wordprocessingDrawing" xmlns:w10="urn:schemas-microsoft-com:office:word" xmlns:w="http://schemas.openxmlformats.org/wordprocessingml/2006/main" xmlns:w14="http://schemas.microsoft.com/office/word/2010/wordml" xmlns:w15="http://schemas.microsoft.com/office/word/2012/wordml" xmlns:w16se="http://schemas.microsoft.com/office/word/2015/wordml/symex" xmlns:wpg="http://schemas.microsoft.com/office/word/2010/wordprocessingGroup" xmlns:wpi="http://schemas.microsoft.com/office/word/2010/wordprocessingInk" xmlns:wne="http://schemas.microsoft.com/office/word/2006/wordml" xmlns:wps="http://schemas.microsoft.com/office/word/2010/wordprocessingShape" mc:Ignorable="w14 w15 w16se wp14">
   <w:abstractNum w:abstractNumId="0" w15:restartNumberingAfterBreak="0">
+    <w:nsid w:val="01DA424A"/>
+    <w:multiLevelType w:val="hybridMultilevel"/>
+    <w:tmpl w:val="318085A2"/>
+    <w:lvl w:ilvl="0" w:tplc="04160001">
+      <w:start w:val="1"/>
+      <w:numFmt w:val="bullet"/>
+      <w:lvlText w:val=""/>
+      <w:lvlJc w:val="left"/>
+      <w:pPr>
+        <w:ind w:left="720" w:hanging="360"/>
+      </w:pPr>
+      <w:rPr>
+        <w:rFonts w:ascii="Symbol" w:hAnsi="Symbol" w:hint="default"/>
+      </w:rPr>
+    </w:lvl>
+    <w:lvl w:ilvl="1" w:tplc="04160003" w:tentative="1">
+      <w:start w:val="1"/>
+      <w:numFmt w:val="bullet"/>
+      <w:lvlText w:val="o"/>
+      <w:lvlJc w:val="left"/>
+      <w:pPr>
+        <w:ind w:left="1440" w:hanging="360"/>
+      </w:pPr>
+      <w:rPr>
+        <w:rFonts w:ascii="Courier New" w:hAnsi="Courier New" w:cs="Courier New" w:hint="default"/>
+      </w:rPr>
+    </w:lvl>
+    <w:lvl w:ilvl="2" w:tplc="04160005" w:tentative="1">
+      <w:start w:val="1"/>
+      <w:numFmt w:val="bullet"/>
+      <w:lvlText w:val=""/>
+      <w:lvlJc w:val="left"/>
+      <w:pPr>
+        <w:ind w:left="2160" w:hanging="360"/>
+      </w:pPr>
+      <w:rPr>
+        <w:rFonts w:ascii="Wingdings" w:hAnsi="Wingdings" w:hint="default"/>
+      </w:rPr>
+    </w:lvl>
+    <w:lvl w:ilvl="3" w:tplc="04160001" w:tentative="1">
+      <w:start w:val="1"/>
+      <w:numFmt w:val="bullet"/>
+      <w:lvlText w:val=""/>
+      <w:lvlJc w:val="left"/>
+      <w:pPr>
+        <w:ind w:left="2880" w:hanging="360"/>
+      </w:pPr>
+      <w:rPr>
+        <w:rFonts w:ascii="Symbol" w:hAnsi="Symbol" w:hint="default"/>
+      </w:rPr>
+    </w:lvl>
+    <w:lvl w:ilvl="4" w:tplc="04160003" w:tentative="1">
+      <w:start w:val="1"/>
+      <w:numFmt w:val="bullet"/>
+      <w:lvlText w:val="o"/>
+      <w:lvlJc w:val="left"/>
+      <w:pPr>
+        <w:ind w:left="3600" w:hanging="360"/>
+      </w:pPr>
+      <w:rPr>
+        <w:rFonts w:ascii="Courier New" w:hAnsi="Courier New" w:cs="Courier New" w:hint="default"/>
+      </w:rPr>
+    </w:lvl>
+    <w:lvl w:ilvl="5" w:tplc="04160005" w:tentative="1">
+      <w:start w:val="1"/>
+      <w:numFmt w:val="bullet"/>
+      <w:lvlText w:val=""/>
+      <w:lvlJc w:val="left"/>
+      <w:pPr>
+        <w:ind w:left="4320" w:hanging="360"/>
+      </w:pPr>
+      <w:rPr>
+        <w:rFonts w:ascii="Wingdings" w:hAnsi="Wingdings" w:hint="default"/>
+      </w:rPr>
+    </w:lvl>
+    <w:lvl w:ilvl="6" w:tplc="04160001" w:tentative="1">
+      <w:start w:val="1"/>
+      <w:numFmt w:val="bullet"/>
+      <w:lvlText w:val=""/>
+      <w:lvlJc w:val="left"/>
+      <w:pPr>
+        <w:ind w:left="5040" w:hanging="360"/>
+      </w:pPr>
+      <w:rPr>
+        <w:rFonts w:ascii="Symbol" w:hAnsi="Symbol" w:hint="default"/>
+      </w:rPr>
+    </w:lvl>
+    <w:lvl w:ilvl="7" w:tplc="04160003" w:tentative="1">
+      <w:start w:val="1"/>
+      <w:numFmt w:val="bullet"/>
+      <w:lvlText w:val="o"/>
+      <w:lvlJc w:val="left"/>
+      <w:pPr>
+        <w:ind w:left="5760" w:hanging="360"/>
+      </w:pPr>
+      <w:rPr>
+        <w:rFonts w:ascii="Courier New" w:hAnsi="Courier New" w:cs="Courier New" w:hint="default"/>
+      </w:rPr>
+    </w:lvl>
+    <w:lvl w:ilvl="8" w:tplc="04160005" w:tentative="1">
+      <w:start w:val="1"/>
+      <w:numFmt w:val="bullet"/>
+      <w:lvlText w:val=""/>
+      <w:lvlJc w:val="left"/>
+      <w:pPr>
+        <w:ind w:left="6480" w:hanging="360"/>
+      </w:pPr>
+      <w:rPr>
+        <w:rFonts w:ascii="Wingdings" w:hAnsi="Wingdings" w:hint="default"/>
+      </w:rPr>
+    </w:lvl>
+  </w:abstractNum>
+  <w:abstractNum w:abstractNumId="1" w15:restartNumberingAfterBreak="0">
     <w:nsid w:val="079A3CB3"/>
     <w:multiLevelType w:val="hybridMultilevel"/>
     <w:tmpl w:val="E4BCC1E4"/>
@@ -4961,7 +5300,7 @@
       </w:rPr>
     </w:lvl>
   </w:abstractNum>
-  <w:abstractNum w:abstractNumId="1" w15:restartNumberingAfterBreak="0">
+  <w:abstractNum w:abstractNumId="2" w15:restartNumberingAfterBreak="0">
     <w:nsid w:val="0BC52F87"/>
     <w:multiLevelType w:val="hybridMultilevel"/>
     <w:tmpl w:val="27B0E45E"/>
@@ -5074,7 +5413,7 @@
       </w:rPr>
     </w:lvl>
   </w:abstractNum>
-  <w:abstractNum w:abstractNumId="2" w15:restartNumberingAfterBreak="0">
+  <w:abstractNum w:abstractNumId="3" w15:restartNumberingAfterBreak="0">
     <w:nsid w:val="10F543DF"/>
     <w:multiLevelType w:val="hybridMultilevel"/>
     <w:tmpl w:val="29A64B00"/>
@@ -5187,7 +5526,120 @@
       </w:rPr>
     </w:lvl>
   </w:abstractNum>
-  <w:abstractNum w:abstractNumId="3" w15:restartNumberingAfterBreak="0">
+  <w:abstractNum w:abstractNumId="4" w15:restartNumberingAfterBreak="0">
+    <w:nsid w:val="12033A1E"/>
+    <w:multiLevelType w:val="hybridMultilevel"/>
+    <w:tmpl w:val="A956E3E0"/>
+    <w:lvl w:ilvl="0" w:tplc="04160001">
+      <w:start w:val="1"/>
+      <w:numFmt w:val="bullet"/>
+      <w:lvlText w:val=""/>
+      <w:lvlJc w:val="left"/>
+      <w:pPr>
+        <w:ind w:left="2880" w:hanging="360"/>
+      </w:pPr>
+      <w:rPr>
+        <w:rFonts w:ascii="Symbol" w:hAnsi="Symbol" w:hint="default"/>
+      </w:rPr>
+    </w:lvl>
+    <w:lvl w:ilvl="1" w:tplc="04160003" w:tentative="1">
+      <w:start w:val="1"/>
+      <w:numFmt w:val="bullet"/>
+      <w:lvlText w:val="o"/>
+      <w:lvlJc w:val="left"/>
+      <w:pPr>
+        <w:ind w:left="3600" w:hanging="360"/>
+      </w:pPr>
+      <w:rPr>
+        <w:rFonts w:ascii="Courier New" w:hAnsi="Courier New" w:cs="Courier New" w:hint="default"/>
+      </w:rPr>
+    </w:lvl>
+    <w:lvl w:ilvl="2" w:tplc="04160005" w:tentative="1">
+      <w:start w:val="1"/>
+      <w:numFmt w:val="bullet"/>
+      <w:lvlText w:val=""/>
+      <w:lvlJc w:val="left"/>
+      <w:pPr>
+        <w:ind w:left="4320" w:hanging="360"/>
+      </w:pPr>
+      <w:rPr>
+        <w:rFonts w:ascii="Wingdings" w:hAnsi="Wingdings" w:hint="default"/>
+      </w:rPr>
+    </w:lvl>
+    <w:lvl w:ilvl="3" w:tplc="04160001" w:tentative="1">
+      <w:start w:val="1"/>
+      <w:numFmt w:val="bullet"/>
+      <w:lvlText w:val=""/>
+      <w:lvlJc w:val="left"/>
+      <w:pPr>
+        <w:ind w:left="5040" w:hanging="360"/>
+      </w:pPr>
+      <w:rPr>
+        <w:rFonts w:ascii="Symbol" w:hAnsi="Symbol" w:hint="default"/>
+      </w:rPr>
+    </w:lvl>
+    <w:lvl w:ilvl="4" w:tplc="04160003" w:tentative="1">
+      <w:start w:val="1"/>
+      <w:numFmt w:val="bullet"/>
+      <w:lvlText w:val="o"/>
+      <w:lvlJc w:val="left"/>
+      <w:pPr>
+        <w:ind w:left="5760" w:hanging="360"/>
+      </w:pPr>
+      <w:rPr>
+        <w:rFonts w:ascii="Courier New" w:hAnsi="Courier New" w:cs="Courier New" w:hint="default"/>
+      </w:rPr>
+    </w:lvl>
+    <w:lvl w:ilvl="5" w:tplc="04160005" w:tentative="1">
+      <w:start w:val="1"/>
+      <w:numFmt w:val="bullet"/>
+      <w:lvlText w:val=""/>
+      <w:lvlJc w:val="left"/>
+      <w:pPr>
+        <w:ind w:left="6480" w:hanging="360"/>
+      </w:pPr>
+      <w:rPr>
+        <w:rFonts w:ascii="Wingdings" w:hAnsi="Wingdings" w:hint="default"/>
+      </w:rPr>
+    </w:lvl>
+    <w:lvl w:ilvl="6" w:tplc="04160001" w:tentative="1">
+      <w:start w:val="1"/>
+      <w:numFmt w:val="bullet"/>
+      <w:lvlText w:val=""/>
+      <w:lvlJc w:val="left"/>
+      <w:pPr>
+        <w:ind w:left="7200" w:hanging="360"/>
+      </w:pPr>
+      <w:rPr>
+        <w:rFonts w:ascii="Symbol" w:hAnsi="Symbol" w:hint="default"/>
+      </w:rPr>
+    </w:lvl>
+    <w:lvl w:ilvl="7" w:tplc="04160003" w:tentative="1">
+      <w:start w:val="1"/>
+      <w:numFmt w:val="bullet"/>
+      <w:lvlText w:val="o"/>
+      <w:lvlJc w:val="left"/>
+      <w:pPr>
+        <w:ind w:left="7920" w:hanging="360"/>
+      </w:pPr>
+      <w:rPr>
+        <w:rFonts w:ascii="Courier New" w:hAnsi="Courier New" w:cs="Courier New" w:hint="default"/>
+      </w:rPr>
+    </w:lvl>
+    <w:lvl w:ilvl="8" w:tplc="04160005" w:tentative="1">
+      <w:start w:val="1"/>
+      <w:numFmt w:val="bullet"/>
+      <w:lvlText w:val=""/>
+      <w:lvlJc w:val="left"/>
+      <w:pPr>
+        <w:ind w:left="8640" w:hanging="360"/>
+      </w:pPr>
+      <w:rPr>
+        <w:rFonts w:ascii="Wingdings" w:hAnsi="Wingdings" w:hint="default"/>
+      </w:rPr>
+    </w:lvl>
+  </w:abstractNum>
+  <w:abstractNum w:abstractNumId="5" w15:restartNumberingAfterBreak="0">
     <w:nsid w:val="13EA3C7D"/>
     <w:multiLevelType w:val="hybridMultilevel"/>
     <w:tmpl w:val="EB76C792"/>
@@ -5276,7 +5728,7 @@
       </w:pPr>
     </w:lvl>
   </w:abstractNum>
-  <w:abstractNum w:abstractNumId="4" w15:restartNumberingAfterBreak="0">
+  <w:abstractNum w:abstractNumId="6" w15:restartNumberingAfterBreak="0">
     <w:nsid w:val="14D44884"/>
     <w:multiLevelType w:val="hybridMultilevel"/>
     <w:tmpl w:val="9DA094A6"/>
@@ -5389,7 +5841,7 @@
       </w:rPr>
     </w:lvl>
   </w:abstractNum>
-  <w:abstractNum w:abstractNumId="5" w15:restartNumberingAfterBreak="0">
+  <w:abstractNum w:abstractNumId="7" w15:restartNumberingAfterBreak="0">
     <w:nsid w:val="1A7D7287"/>
     <w:multiLevelType w:val="hybridMultilevel"/>
     <w:tmpl w:val="06786742"/>
@@ -5502,7 +5954,7 @@
       </w:rPr>
     </w:lvl>
   </w:abstractNum>
-  <w:abstractNum w:abstractNumId="6" w15:restartNumberingAfterBreak="0">
+  <w:abstractNum w:abstractNumId="8" w15:restartNumberingAfterBreak="0">
     <w:nsid w:val="219E6F91"/>
     <w:multiLevelType w:val="hybridMultilevel"/>
     <w:tmpl w:val="B44C3402"/>
@@ -5615,7 +6067,120 @@
       </w:rPr>
     </w:lvl>
   </w:abstractNum>
-  <w:abstractNum w:abstractNumId="7" w15:restartNumberingAfterBreak="0">
+  <w:abstractNum w:abstractNumId="9" w15:restartNumberingAfterBreak="0">
+    <w:nsid w:val="2D345B6B"/>
+    <w:multiLevelType w:val="hybridMultilevel"/>
+    <w:tmpl w:val="8B4C6EDA"/>
+    <w:lvl w:ilvl="0" w:tplc="04160001">
+      <w:start w:val="1"/>
+      <w:numFmt w:val="bullet"/>
+      <w:lvlText w:val=""/>
+      <w:lvlJc w:val="left"/>
+      <w:pPr>
+        <w:ind w:left="720" w:hanging="360"/>
+      </w:pPr>
+      <w:rPr>
+        <w:rFonts w:ascii="Symbol" w:hAnsi="Symbol" w:hint="default"/>
+      </w:rPr>
+    </w:lvl>
+    <w:lvl w:ilvl="1" w:tplc="04160003" w:tentative="1">
+      <w:start w:val="1"/>
+      <w:numFmt w:val="bullet"/>
+      <w:lvlText w:val="o"/>
+      <w:lvlJc w:val="left"/>
+      <w:pPr>
+        <w:ind w:left="1440" w:hanging="360"/>
+      </w:pPr>
+      <w:rPr>
+        <w:rFonts w:ascii="Courier New" w:hAnsi="Courier New" w:cs="Courier New" w:hint="default"/>
+      </w:rPr>
+    </w:lvl>
+    <w:lvl w:ilvl="2" w:tplc="04160005">
+      <w:start w:val="1"/>
+      <w:numFmt w:val="bullet"/>
+      <w:lvlText w:val=""/>
+      <w:lvlJc w:val="left"/>
+      <w:pPr>
+        <w:ind w:left="1352" w:hanging="360"/>
+      </w:pPr>
+      <w:rPr>
+        <w:rFonts w:ascii="Wingdings" w:hAnsi="Wingdings" w:hint="default"/>
+      </w:rPr>
+    </w:lvl>
+    <w:lvl w:ilvl="3" w:tplc="04160001" w:tentative="1">
+      <w:start w:val="1"/>
+      <w:numFmt w:val="bullet"/>
+      <w:lvlText w:val=""/>
+      <w:lvlJc w:val="left"/>
+      <w:pPr>
+        <w:ind w:left="2880" w:hanging="360"/>
+      </w:pPr>
+      <w:rPr>
+        <w:rFonts w:ascii="Symbol" w:hAnsi="Symbol" w:hint="default"/>
+      </w:rPr>
+    </w:lvl>
+    <w:lvl w:ilvl="4" w:tplc="04160003" w:tentative="1">
+      <w:start w:val="1"/>
+      <w:numFmt w:val="bullet"/>
+      <w:lvlText w:val="o"/>
+      <w:lvlJc w:val="left"/>
+      <w:pPr>
+        <w:ind w:left="3600" w:hanging="360"/>
+      </w:pPr>
+      <w:rPr>
+        <w:rFonts w:ascii="Courier New" w:hAnsi="Courier New" w:cs="Courier New" w:hint="default"/>
+      </w:rPr>
+    </w:lvl>
+    <w:lvl w:ilvl="5" w:tplc="04160005" w:tentative="1">
+      <w:start w:val="1"/>
+      <w:numFmt w:val="bullet"/>
+      <w:lvlText w:val=""/>
+      <w:lvlJc w:val="left"/>
+      <w:pPr>
+        <w:ind w:left="4320" w:hanging="360"/>
+      </w:pPr>
+      <w:rPr>
+        <w:rFonts w:ascii="Wingdings" w:hAnsi="Wingdings" w:hint="default"/>
+      </w:rPr>
+    </w:lvl>
+    <w:lvl w:ilvl="6" w:tplc="04160001" w:tentative="1">
+      <w:start w:val="1"/>
+      <w:numFmt w:val="bullet"/>
+      <w:lvlText w:val=""/>
+      <w:lvlJc w:val="left"/>
+      <w:pPr>
+        <w:ind w:left="5040" w:hanging="360"/>
+      </w:pPr>
+      <w:rPr>
+        <w:rFonts w:ascii="Symbol" w:hAnsi="Symbol" w:hint="default"/>
+      </w:rPr>
+    </w:lvl>
+    <w:lvl w:ilvl="7" w:tplc="04160003" w:tentative="1">
+      <w:start w:val="1"/>
+      <w:numFmt w:val="bullet"/>
+      <w:lvlText w:val="o"/>
+      <w:lvlJc w:val="left"/>
+      <w:pPr>
+        <w:ind w:left="5760" w:hanging="360"/>
+      </w:pPr>
+      <w:rPr>
+        <w:rFonts w:ascii="Courier New" w:hAnsi="Courier New" w:cs="Courier New" w:hint="default"/>
+      </w:rPr>
+    </w:lvl>
+    <w:lvl w:ilvl="8" w:tplc="04160005" w:tentative="1">
+      <w:start w:val="1"/>
+      <w:numFmt w:val="bullet"/>
+      <w:lvlText w:val=""/>
+      <w:lvlJc w:val="left"/>
+      <w:pPr>
+        <w:ind w:left="6480" w:hanging="360"/>
+      </w:pPr>
+      <w:rPr>
+        <w:rFonts w:ascii="Wingdings" w:hAnsi="Wingdings" w:hint="default"/>
+      </w:rPr>
+    </w:lvl>
+  </w:abstractNum>
+  <w:abstractNum w:abstractNumId="10" w15:restartNumberingAfterBreak="0">
     <w:nsid w:val="2E7A4568"/>
     <w:multiLevelType w:val="hybridMultilevel"/>
     <w:tmpl w:val="BA3E5410"/>
@@ -5728,7 +6293,120 @@
       </w:rPr>
     </w:lvl>
   </w:abstractNum>
-  <w:abstractNum w:abstractNumId="8" w15:restartNumberingAfterBreak="0">
+  <w:abstractNum w:abstractNumId="11" w15:restartNumberingAfterBreak="0">
+    <w:nsid w:val="328F57DE"/>
+    <w:multiLevelType w:val="hybridMultilevel"/>
+    <w:tmpl w:val="311411D4"/>
+    <w:lvl w:ilvl="0" w:tplc="04160001">
+      <w:start w:val="1"/>
+      <w:numFmt w:val="bullet"/>
+      <w:lvlText w:val=""/>
+      <w:lvlJc w:val="left"/>
+      <w:pPr>
+        <w:ind w:left="720" w:hanging="360"/>
+      </w:pPr>
+      <w:rPr>
+        <w:rFonts w:ascii="Symbol" w:hAnsi="Symbol" w:hint="default"/>
+      </w:rPr>
+    </w:lvl>
+    <w:lvl w:ilvl="1" w:tplc="04160003" w:tentative="1">
+      <w:start w:val="1"/>
+      <w:numFmt w:val="bullet"/>
+      <w:lvlText w:val="o"/>
+      <w:lvlJc w:val="left"/>
+      <w:pPr>
+        <w:ind w:left="1440" w:hanging="360"/>
+      </w:pPr>
+      <w:rPr>
+        <w:rFonts w:ascii="Courier New" w:hAnsi="Courier New" w:cs="Courier New" w:hint="default"/>
+      </w:rPr>
+    </w:lvl>
+    <w:lvl w:ilvl="2" w:tplc="04160005" w:tentative="1">
+      <w:start w:val="1"/>
+      <w:numFmt w:val="bullet"/>
+      <w:lvlText w:val=""/>
+      <w:lvlJc w:val="left"/>
+      <w:pPr>
+        <w:ind w:left="2160" w:hanging="360"/>
+      </w:pPr>
+      <w:rPr>
+        <w:rFonts w:ascii="Wingdings" w:hAnsi="Wingdings" w:hint="default"/>
+      </w:rPr>
+    </w:lvl>
+    <w:lvl w:ilvl="3" w:tplc="04160001" w:tentative="1">
+      <w:start w:val="1"/>
+      <w:numFmt w:val="bullet"/>
+      <w:lvlText w:val=""/>
+      <w:lvlJc w:val="left"/>
+      <w:pPr>
+        <w:ind w:left="2880" w:hanging="360"/>
+      </w:pPr>
+      <w:rPr>
+        <w:rFonts w:ascii="Symbol" w:hAnsi="Symbol" w:hint="default"/>
+      </w:rPr>
+    </w:lvl>
+    <w:lvl w:ilvl="4" w:tplc="04160003" w:tentative="1">
+      <w:start w:val="1"/>
+      <w:numFmt w:val="bullet"/>
+      <w:lvlText w:val="o"/>
+      <w:lvlJc w:val="left"/>
+      <w:pPr>
+        <w:ind w:left="3600" w:hanging="360"/>
+      </w:pPr>
+      <w:rPr>
+        <w:rFonts w:ascii="Courier New" w:hAnsi="Courier New" w:cs="Courier New" w:hint="default"/>
+      </w:rPr>
+    </w:lvl>
+    <w:lvl w:ilvl="5" w:tplc="04160005" w:tentative="1">
+      <w:start w:val="1"/>
+      <w:numFmt w:val="bullet"/>
+      <w:lvlText w:val=""/>
+      <w:lvlJc w:val="left"/>
+      <w:pPr>
+        <w:ind w:left="4320" w:hanging="360"/>
+      </w:pPr>
+      <w:rPr>
+        <w:rFonts w:ascii="Wingdings" w:hAnsi="Wingdings" w:hint="default"/>
+      </w:rPr>
+    </w:lvl>
+    <w:lvl w:ilvl="6" w:tplc="04160001" w:tentative="1">
+      <w:start w:val="1"/>
+      <w:numFmt w:val="bullet"/>
+      <w:lvlText w:val=""/>
+      <w:lvlJc w:val="left"/>
+      <w:pPr>
+        <w:ind w:left="5040" w:hanging="360"/>
+      </w:pPr>
+      <w:rPr>
+        <w:rFonts w:ascii="Symbol" w:hAnsi="Symbol" w:hint="default"/>
+      </w:rPr>
+    </w:lvl>
+    <w:lvl w:ilvl="7" w:tplc="04160003" w:tentative="1">
+      <w:start w:val="1"/>
+      <w:numFmt w:val="bullet"/>
+      <w:lvlText w:val="o"/>
+      <w:lvlJc w:val="left"/>
+      <w:pPr>
+        <w:ind w:left="5760" w:hanging="360"/>
+      </w:pPr>
+      <w:rPr>
+        <w:rFonts w:ascii="Courier New" w:hAnsi="Courier New" w:cs="Courier New" w:hint="default"/>
+      </w:rPr>
+    </w:lvl>
+    <w:lvl w:ilvl="8" w:tplc="04160005" w:tentative="1">
+      <w:start w:val="1"/>
+      <w:numFmt w:val="bullet"/>
+      <w:lvlText w:val=""/>
+      <w:lvlJc w:val="left"/>
+      <w:pPr>
+        <w:ind w:left="6480" w:hanging="360"/>
+      </w:pPr>
+      <w:rPr>
+        <w:rFonts w:ascii="Wingdings" w:hAnsi="Wingdings" w:hint="default"/>
+      </w:rPr>
+    </w:lvl>
+  </w:abstractNum>
+  <w:abstractNum w:abstractNumId="12" w15:restartNumberingAfterBreak="0">
     <w:nsid w:val="37C70214"/>
     <w:multiLevelType w:val="hybridMultilevel"/>
     <w:tmpl w:val="A65A7D16"/>
@@ -5841,7 +6519,7 @@
       </w:rPr>
     </w:lvl>
   </w:abstractNum>
-  <w:abstractNum w:abstractNumId="9" w15:restartNumberingAfterBreak="0">
+  <w:abstractNum w:abstractNumId="13" w15:restartNumberingAfterBreak="0">
     <w:nsid w:val="38D57ABF"/>
     <w:multiLevelType w:val="hybridMultilevel"/>
     <w:tmpl w:val="AC06D69E"/>
@@ -5954,7 +6632,7 @@
       </w:rPr>
     </w:lvl>
   </w:abstractNum>
-  <w:abstractNum w:abstractNumId="10" w15:restartNumberingAfterBreak="0">
+  <w:abstractNum w:abstractNumId="14" w15:restartNumberingAfterBreak="0">
     <w:nsid w:val="390D7593"/>
     <w:multiLevelType w:val="hybridMultilevel"/>
     <w:tmpl w:val="8D6AB7D6"/>
@@ -6067,7 +6745,7 @@
       </w:rPr>
     </w:lvl>
   </w:abstractNum>
-  <w:abstractNum w:abstractNumId="11" w15:restartNumberingAfterBreak="0">
+  <w:abstractNum w:abstractNumId="15" w15:restartNumberingAfterBreak="0">
     <w:nsid w:val="40E84FE8"/>
     <w:multiLevelType w:val="hybridMultilevel"/>
     <w:tmpl w:val="99DE5A82"/>
@@ -6180,7 +6858,7 @@
       </w:rPr>
     </w:lvl>
   </w:abstractNum>
-  <w:abstractNum w:abstractNumId="12" w15:restartNumberingAfterBreak="0">
+  <w:abstractNum w:abstractNumId="16" w15:restartNumberingAfterBreak="0">
     <w:nsid w:val="43031441"/>
     <w:multiLevelType w:val="hybridMultilevel"/>
     <w:tmpl w:val="916A278E"/>
@@ -6293,7 +6971,7 @@
       </w:rPr>
     </w:lvl>
   </w:abstractNum>
-  <w:abstractNum w:abstractNumId="13" w15:restartNumberingAfterBreak="0">
+  <w:abstractNum w:abstractNumId="17" w15:restartNumberingAfterBreak="0">
     <w:nsid w:val="442E684B"/>
     <w:multiLevelType w:val="hybridMultilevel"/>
     <w:tmpl w:val="90EC1376"/>
@@ -6406,7 +7084,7 @@
       </w:rPr>
     </w:lvl>
   </w:abstractNum>
-  <w:abstractNum w:abstractNumId="14" w15:restartNumberingAfterBreak="0">
+  <w:abstractNum w:abstractNumId="18" w15:restartNumberingAfterBreak="0">
     <w:nsid w:val="45A7592A"/>
     <w:multiLevelType w:val="hybridMultilevel"/>
     <w:tmpl w:val="D4B4936A"/>
@@ -6519,7 +7197,120 @@
       </w:rPr>
     </w:lvl>
   </w:abstractNum>
-  <w:abstractNum w:abstractNumId="15" w15:restartNumberingAfterBreak="0">
+  <w:abstractNum w:abstractNumId="19" w15:restartNumberingAfterBreak="0">
+    <w:nsid w:val="51A57982"/>
+    <w:multiLevelType w:val="hybridMultilevel"/>
+    <w:tmpl w:val="C3CE5090"/>
+    <w:lvl w:ilvl="0" w:tplc="04160001">
+      <w:start w:val="1"/>
+      <w:numFmt w:val="bullet"/>
+      <w:lvlText w:val=""/>
+      <w:lvlJc w:val="left"/>
+      <w:pPr>
+        <w:ind w:left="720" w:hanging="360"/>
+      </w:pPr>
+      <w:rPr>
+        <w:rFonts w:ascii="Symbol" w:hAnsi="Symbol" w:hint="default"/>
+      </w:rPr>
+    </w:lvl>
+    <w:lvl w:ilvl="1" w:tplc="04160003" w:tentative="1">
+      <w:start w:val="1"/>
+      <w:numFmt w:val="bullet"/>
+      <w:lvlText w:val="o"/>
+      <w:lvlJc w:val="left"/>
+      <w:pPr>
+        <w:ind w:left="1440" w:hanging="360"/>
+      </w:pPr>
+      <w:rPr>
+        <w:rFonts w:ascii="Courier New" w:hAnsi="Courier New" w:cs="Courier New" w:hint="default"/>
+      </w:rPr>
+    </w:lvl>
+    <w:lvl w:ilvl="2" w:tplc="04160005">
+      <w:start w:val="1"/>
+      <w:numFmt w:val="bullet"/>
+      <w:lvlText w:val=""/>
+      <w:lvlJc w:val="left"/>
+      <w:pPr>
+        <w:ind w:left="1352" w:hanging="360"/>
+      </w:pPr>
+      <w:rPr>
+        <w:rFonts w:ascii="Wingdings" w:hAnsi="Wingdings" w:hint="default"/>
+      </w:rPr>
+    </w:lvl>
+    <w:lvl w:ilvl="3" w:tplc="04160001" w:tentative="1">
+      <w:start w:val="1"/>
+      <w:numFmt w:val="bullet"/>
+      <w:lvlText w:val=""/>
+      <w:lvlJc w:val="left"/>
+      <w:pPr>
+        <w:ind w:left="2880" w:hanging="360"/>
+      </w:pPr>
+      <w:rPr>
+        <w:rFonts w:ascii="Symbol" w:hAnsi="Symbol" w:hint="default"/>
+      </w:rPr>
+    </w:lvl>
+    <w:lvl w:ilvl="4" w:tplc="04160003" w:tentative="1">
+      <w:start w:val="1"/>
+      <w:numFmt w:val="bullet"/>
+      <w:lvlText w:val="o"/>
+      <w:lvlJc w:val="left"/>
+      <w:pPr>
+        <w:ind w:left="3600" w:hanging="360"/>
+      </w:pPr>
+      <w:rPr>
+        <w:rFonts w:ascii="Courier New" w:hAnsi="Courier New" w:cs="Courier New" w:hint="default"/>
+      </w:rPr>
+    </w:lvl>
+    <w:lvl w:ilvl="5" w:tplc="04160005" w:tentative="1">
+      <w:start w:val="1"/>
+      <w:numFmt w:val="bullet"/>
+      <w:lvlText w:val=""/>
+      <w:lvlJc w:val="left"/>
+      <w:pPr>
+        <w:ind w:left="4320" w:hanging="360"/>
+      </w:pPr>
+      <w:rPr>
+        <w:rFonts w:ascii="Wingdings" w:hAnsi="Wingdings" w:hint="default"/>
+      </w:rPr>
+    </w:lvl>
+    <w:lvl w:ilvl="6" w:tplc="04160001" w:tentative="1">
+      <w:start w:val="1"/>
+      <w:numFmt w:val="bullet"/>
+      <w:lvlText w:val=""/>
+      <w:lvlJc w:val="left"/>
+      <w:pPr>
+        <w:ind w:left="5040" w:hanging="360"/>
+      </w:pPr>
+      <w:rPr>
+        <w:rFonts w:ascii="Symbol" w:hAnsi="Symbol" w:hint="default"/>
+      </w:rPr>
+    </w:lvl>
+    <w:lvl w:ilvl="7" w:tplc="04160003" w:tentative="1">
+      <w:start w:val="1"/>
+      <w:numFmt w:val="bullet"/>
+      <w:lvlText w:val="o"/>
+      <w:lvlJc w:val="left"/>
+      <w:pPr>
+        <w:ind w:left="5760" w:hanging="360"/>
+      </w:pPr>
+      <w:rPr>
+        <w:rFonts w:ascii="Courier New" w:hAnsi="Courier New" w:cs="Courier New" w:hint="default"/>
+      </w:rPr>
+    </w:lvl>
+    <w:lvl w:ilvl="8" w:tplc="04160005" w:tentative="1">
+      <w:start w:val="1"/>
+      <w:numFmt w:val="bullet"/>
+      <w:lvlText w:val=""/>
+      <w:lvlJc w:val="left"/>
+      <w:pPr>
+        <w:ind w:left="6480" w:hanging="360"/>
+      </w:pPr>
+      <w:rPr>
+        <w:rFonts w:ascii="Wingdings" w:hAnsi="Wingdings" w:hint="default"/>
+      </w:rPr>
+    </w:lvl>
+  </w:abstractNum>
+  <w:abstractNum w:abstractNumId="20" w15:restartNumberingAfterBreak="0">
     <w:nsid w:val="520D7B98"/>
     <w:multiLevelType w:val="hybridMultilevel"/>
     <w:tmpl w:val="7590B45E"/>
@@ -6632,7 +7423,7 @@
       </w:rPr>
     </w:lvl>
   </w:abstractNum>
-  <w:abstractNum w:abstractNumId="16" w15:restartNumberingAfterBreak="0">
+  <w:abstractNum w:abstractNumId="21" w15:restartNumberingAfterBreak="0">
     <w:nsid w:val="530E7633"/>
     <w:multiLevelType w:val="hybridMultilevel"/>
     <w:tmpl w:val="85049410"/>
@@ -6745,7 +7536,120 @@
       </w:rPr>
     </w:lvl>
   </w:abstractNum>
-  <w:abstractNum w:abstractNumId="17" w15:restartNumberingAfterBreak="0">
+  <w:abstractNum w:abstractNumId="22" w15:restartNumberingAfterBreak="0">
+    <w:nsid w:val="574A6A11"/>
+    <w:multiLevelType w:val="hybridMultilevel"/>
+    <w:tmpl w:val="C632EB96"/>
+    <w:lvl w:ilvl="0" w:tplc="04160001">
+      <w:start w:val="1"/>
+      <w:numFmt w:val="bullet"/>
+      <w:lvlText w:val=""/>
+      <w:lvlJc w:val="left"/>
+      <w:pPr>
+        <w:ind w:left="720" w:hanging="360"/>
+      </w:pPr>
+      <w:rPr>
+        <w:rFonts w:ascii="Symbol" w:hAnsi="Symbol" w:hint="default"/>
+      </w:rPr>
+    </w:lvl>
+    <w:lvl w:ilvl="1" w:tplc="04160003" w:tentative="1">
+      <w:start w:val="1"/>
+      <w:numFmt w:val="bullet"/>
+      <w:lvlText w:val="o"/>
+      <w:lvlJc w:val="left"/>
+      <w:pPr>
+        <w:ind w:left="1440" w:hanging="360"/>
+      </w:pPr>
+      <w:rPr>
+        <w:rFonts w:ascii="Courier New" w:hAnsi="Courier New" w:cs="Courier New" w:hint="default"/>
+      </w:rPr>
+    </w:lvl>
+    <w:lvl w:ilvl="2" w:tplc="04160005" w:tentative="1">
+      <w:start w:val="1"/>
+      <w:numFmt w:val="bullet"/>
+      <w:lvlText w:val=""/>
+      <w:lvlJc w:val="left"/>
+      <w:pPr>
+        <w:ind w:left="2160" w:hanging="360"/>
+      </w:pPr>
+      <w:rPr>
+        <w:rFonts w:ascii="Wingdings" w:hAnsi="Wingdings" w:hint="default"/>
+      </w:rPr>
+    </w:lvl>
+    <w:lvl w:ilvl="3" w:tplc="04160001" w:tentative="1">
+      <w:start w:val="1"/>
+      <w:numFmt w:val="bullet"/>
+      <w:lvlText w:val=""/>
+      <w:lvlJc w:val="left"/>
+      <w:pPr>
+        <w:ind w:left="2880" w:hanging="360"/>
+      </w:pPr>
+      <w:rPr>
+        <w:rFonts w:ascii="Symbol" w:hAnsi="Symbol" w:hint="default"/>
+      </w:rPr>
+    </w:lvl>
+    <w:lvl w:ilvl="4" w:tplc="04160003" w:tentative="1">
+      <w:start w:val="1"/>
+      <w:numFmt w:val="bullet"/>
+      <w:lvlText w:val="o"/>
+      <w:lvlJc w:val="left"/>
+      <w:pPr>
+        <w:ind w:left="3600" w:hanging="360"/>
+      </w:pPr>
+      <w:rPr>
+        <w:rFonts w:ascii="Courier New" w:hAnsi="Courier New" w:cs="Courier New" w:hint="default"/>
+      </w:rPr>
+    </w:lvl>
+    <w:lvl w:ilvl="5" w:tplc="04160005" w:tentative="1">
+      <w:start w:val="1"/>
+      <w:numFmt w:val="bullet"/>
+      <w:lvlText w:val=""/>
+      <w:lvlJc w:val="left"/>
+      <w:pPr>
+        <w:ind w:left="4320" w:hanging="360"/>
+      </w:pPr>
+      <w:rPr>
+        <w:rFonts w:ascii="Wingdings" w:hAnsi="Wingdings" w:hint="default"/>
+      </w:rPr>
+    </w:lvl>
+    <w:lvl w:ilvl="6" w:tplc="04160001" w:tentative="1">
+      <w:start w:val="1"/>
+      <w:numFmt w:val="bullet"/>
+      <w:lvlText w:val=""/>
+      <w:lvlJc w:val="left"/>
+      <w:pPr>
+        <w:ind w:left="5040" w:hanging="360"/>
+      </w:pPr>
+      <w:rPr>
+        <w:rFonts w:ascii="Symbol" w:hAnsi="Symbol" w:hint="default"/>
+      </w:rPr>
+    </w:lvl>
+    <w:lvl w:ilvl="7" w:tplc="04160003" w:tentative="1">
+      <w:start w:val="1"/>
+      <w:numFmt w:val="bullet"/>
+      <w:lvlText w:val="o"/>
+      <w:lvlJc w:val="left"/>
+      <w:pPr>
+        <w:ind w:left="5760" w:hanging="360"/>
+      </w:pPr>
+      <w:rPr>
+        <w:rFonts w:ascii="Courier New" w:hAnsi="Courier New" w:cs="Courier New" w:hint="default"/>
+      </w:rPr>
+    </w:lvl>
+    <w:lvl w:ilvl="8" w:tplc="04160005" w:tentative="1">
+      <w:start w:val="1"/>
+      <w:numFmt w:val="bullet"/>
+      <w:lvlText w:val=""/>
+      <w:lvlJc w:val="left"/>
+      <w:pPr>
+        <w:ind w:left="6480" w:hanging="360"/>
+      </w:pPr>
+      <w:rPr>
+        <w:rFonts w:ascii="Wingdings" w:hAnsi="Wingdings" w:hint="default"/>
+      </w:rPr>
+    </w:lvl>
+  </w:abstractNum>
+  <w:abstractNum w:abstractNumId="23" w15:restartNumberingAfterBreak="0">
     <w:nsid w:val="59223AFA"/>
     <w:multiLevelType w:val="hybridMultilevel"/>
     <w:tmpl w:val="B2784C1E"/>
@@ -6858,7 +7762,7 @@
       </w:rPr>
     </w:lvl>
   </w:abstractNum>
-  <w:abstractNum w:abstractNumId="18" w15:restartNumberingAfterBreak="0">
+  <w:abstractNum w:abstractNumId="24" w15:restartNumberingAfterBreak="0">
     <w:nsid w:val="59B96816"/>
     <w:multiLevelType w:val="hybridMultilevel"/>
     <w:tmpl w:val="5D727106"/>
@@ -6971,7 +7875,7 @@
       </w:rPr>
     </w:lvl>
   </w:abstractNum>
-  <w:abstractNum w:abstractNumId="19" w15:restartNumberingAfterBreak="0">
+  <w:abstractNum w:abstractNumId="25" w15:restartNumberingAfterBreak="0">
     <w:nsid w:val="5EBA5221"/>
     <w:multiLevelType w:val="hybridMultilevel"/>
     <w:tmpl w:val="0BC29396"/>
@@ -7084,7 +7988,7 @@
       </w:rPr>
     </w:lvl>
   </w:abstractNum>
-  <w:abstractNum w:abstractNumId="20" w15:restartNumberingAfterBreak="0">
+  <w:abstractNum w:abstractNumId="26" w15:restartNumberingAfterBreak="0">
     <w:nsid w:val="5F3967E3"/>
     <w:multiLevelType w:val="hybridMultilevel"/>
     <w:tmpl w:val="76A8793E"/>
@@ -7197,7 +8101,120 @@
       </w:rPr>
     </w:lvl>
   </w:abstractNum>
-  <w:abstractNum w:abstractNumId="21" w15:restartNumberingAfterBreak="0">
+  <w:abstractNum w:abstractNumId="27" w15:restartNumberingAfterBreak="0">
+    <w:nsid w:val="600911E9"/>
+    <w:multiLevelType w:val="hybridMultilevel"/>
+    <w:tmpl w:val="B69C02D8"/>
+    <w:lvl w:ilvl="0" w:tplc="04160001">
+      <w:start w:val="1"/>
+      <w:numFmt w:val="bullet"/>
+      <w:lvlText w:val=""/>
+      <w:lvlJc w:val="left"/>
+      <w:pPr>
+        <w:ind w:left="720" w:hanging="360"/>
+      </w:pPr>
+      <w:rPr>
+        <w:rFonts w:ascii="Symbol" w:hAnsi="Symbol" w:hint="default"/>
+      </w:rPr>
+    </w:lvl>
+    <w:lvl w:ilvl="1" w:tplc="04160003" w:tentative="1">
+      <w:start w:val="1"/>
+      <w:numFmt w:val="bullet"/>
+      <w:lvlText w:val="o"/>
+      <w:lvlJc w:val="left"/>
+      <w:pPr>
+        <w:ind w:left="1440" w:hanging="360"/>
+      </w:pPr>
+      <w:rPr>
+        <w:rFonts w:ascii="Courier New" w:hAnsi="Courier New" w:cs="Courier New" w:hint="default"/>
+      </w:rPr>
+    </w:lvl>
+    <w:lvl w:ilvl="2" w:tplc="04160005" w:tentative="1">
+      <w:start w:val="1"/>
+      <w:numFmt w:val="bullet"/>
+      <w:lvlText w:val=""/>
+      <w:lvlJc w:val="left"/>
+      <w:pPr>
+        <w:ind w:left="2160" w:hanging="360"/>
+      </w:pPr>
+      <w:rPr>
+        <w:rFonts w:ascii="Wingdings" w:hAnsi="Wingdings" w:hint="default"/>
+      </w:rPr>
+    </w:lvl>
+    <w:lvl w:ilvl="3" w:tplc="04160001" w:tentative="1">
+      <w:start w:val="1"/>
+      <w:numFmt w:val="bullet"/>
+      <w:lvlText w:val=""/>
+      <w:lvlJc w:val="left"/>
+      <w:pPr>
+        <w:ind w:left="2880" w:hanging="360"/>
+      </w:pPr>
+      <w:rPr>
+        <w:rFonts w:ascii="Symbol" w:hAnsi="Symbol" w:hint="default"/>
+      </w:rPr>
+    </w:lvl>
+    <w:lvl w:ilvl="4" w:tplc="04160003" w:tentative="1">
+      <w:start w:val="1"/>
+      <w:numFmt w:val="bullet"/>
+      <w:lvlText w:val="o"/>
+      <w:lvlJc w:val="left"/>
+      <w:pPr>
+        <w:ind w:left="3600" w:hanging="360"/>
+      </w:pPr>
+      <w:rPr>
+        <w:rFonts w:ascii="Courier New" w:hAnsi="Courier New" w:cs="Courier New" w:hint="default"/>
+      </w:rPr>
+    </w:lvl>
+    <w:lvl w:ilvl="5" w:tplc="04160005" w:tentative="1">
+      <w:start w:val="1"/>
+      <w:numFmt w:val="bullet"/>
+      <w:lvlText w:val=""/>
+      <w:lvlJc w:val="left"/>
+      <w:pPr>
+        <w:ind w:left="4320" w:hanging="360"/>
+      </w:pPr>
+      <w:rPr>
+        <w:rFonts w:ascii="Wingdings" w:hAnsi="Wingdings" w:hint="default"/>
+      </w:rPr>
+    </w:lvl>
+    <w:lvl w:ilvl="6" w:tplc="04160001" w:tentative="1">
+      <w:start w:val="1"/>
+      <w:numFmt w:val="bullet"/>
+      <w:lvlText w:val=""/>
+      <w:lvlJc w:val="left"/>
+      <w:pPr>
+        <w:ind w:left="5040" w:hanging="360"/>
+      </w:pPr>
+      <w:rPr>
+        <w:rFonts w:ascii="Symbol" w:hAnsi="Symbol" w:hint="default"/>
+      </w:rPr>
+    </w:lvl>
+    <w:lvl w:ilvl="7" w:tplc="04160003" w:tentative="1">
+      <w:start w:val="1"/>
+      <w:numFmt w:val="bullet"/>
+      <w:lvlText w:val="o"/>
+      <w:lvlJc w:val="left"/>
+      <w:pPr>
+        <w:ind w:left="5760" w:hanging="360"/>
+      </w:pPr>
+      <w:rPr>
+        <w:rFonts w:ascii="Courier New" w:hAnsi="Courier New" w:cs="Courier New" w:hint="default"/>
+      </w:rPr>
+    </w:lvl>
+    <w:lvl w:ilvl="8" w:tplc="04160005" w:tentative="1">
+      <w:start w:val="1"/>
+      <w:numFmt w:val="bullet"/>
+      <w:lvlText w:val=""/>
+      <w:lvlJc w:val="left"/>
+      <w:pPr>
+        <w:ind w:left="6480" w:hanging="360"/>
+      </w:pPr>
+      <w:rPr>
+        <w:rFonts w:ascii="Wingdings" w:hAnsi="Wingdings" w:hint="default"/>
+      </w:rPr>
+    </w:lvl>
+  </w:abstractNum>
+  <w:abstractNum w:abstractNumId="28" w15:restartNumberingAfterBreak="0">
     <w:nsid w:val="667978A6"/>
     <w:multiLevelType w:val="hybridMultilevel"/>
     <w:tmpl w:val="3C3E906C"/>
@@ -7287,7 +8304,7 @@
       </w:pPr>
     </w:lvl>
   </w:abstractNum>
-  <w:abstractNum w:abstractNumId="22" w15:restartNumberingAfterBreak="0">
+  <w:abstractNum w:abstractNumId="29" w15:restartNumberingAfterBreak="0">
     <w:nsid w:val="67741A2C"/>
     <w:multiLevelType w:val="hybridMultilevel"/>
     <w:tmpl w:val="6EC0596E"/>
@@ -7400,7 +8417,7 @@
       </w:rPr>
     </w:lvl>
   </w:abstractNum>
-  <w:abstractNum w:abstractNumId="23" w15:restartNumberingAfterBreak="0">
+  <w:abstractNum w:abstractNumId="30" w15:restartNumberingAfterBreak="0">
     <w:nsid w:val="6957024C"/>
     <w:multiLevelType w:val="hybridMultilevel"/>
     <w:tmpl w:val="B6A0C10A"/>
@@ -7513,7 +8530,120 @@
       </w:rPr>
     </w:lvl>
   </w:abstractNum>
-  <w:abstractNum w:abstractNumId="24" w15:restartNumberingAfterBreak="0">
+  <w:abstractNum w:abstractNumId="31" w15:restartNumberingAfterBreak="0">
+    <w:nsid w:val="6D104298"/>
+    <w:multiLevelType w:val="hybridMultilevel"/>
+    <w:tmpl w:val="EBA84926"/>
+    <w:lvl w:ilvl="0" w:tplc="04160001">
+      <w:start w:val="1"/>
+      <w:numFmt w:val="bullet"/>
+      <w:lvlText w:val=""/>
+      <w:lvlJc w:val="left"/>
+      <w:pPr>
+        <w:ind w:left="720" w:hanging="360"/>
+      </w:pPr>
+      <w:rPr>
+        <w:rFonts w:ascii="Symbol" w:hAnsi="Symbol" w:hint="default"/>
+      </w:rPr>
+    </w:lvl>
+    <w:lvl w:ilvl="1" w:tplc="04160003" w:tentative="1">
+      <w:start w:val="1"/>
+      <w:numFmt w:val="bullet"/>
+      <w:lvlText w:val="o"/>
+      <w:lvlJc w:val="left"/>
+      <w:pPr>
+        <w:ind w:left="1440" w:hanging="360"/>
+      </w:pPr>
+      <w:rPr>
+        <w:rFonts w:ascii="Courier New" w:hAnsi="Courier New" w:cs="Courier New" w:hint="default"/>
+      </w:rPr>
+    </w:lvl>
+    <w:lvl w:ilvl="2" w:tplc="04160005" w:tentative="1">
+      <w:start w:val="1"/>
+      <w:numFmt w:val="bullet"/>
+      <w:lvlText w:val=""/>
+      <w:lvlJc w:val="left"/>
+      <w:pPr>
+        <w:ind w:left="2160" w:hanging="360"/>
+      </w:pPr>
+      <w:rPr>
+        <w:rFonts w:ascii="Wingdings" w:hAnsi="Wingdings" w:hint="default"/>
+      </w:rPr>
+    </w:lvl>
+    <w:lvl w:ilvl="3" w:tplc="04160001" w:tentative="1">
+      <w:start w:val="1"/>
+      <w:numFmt w:val="bullet"/>
+      <w:lvlText w:val=""/>
+      <w:lvlJc w:val="left"/>
+      <w:pPr>
+        <w:ind w:left="2880" w:hanging="360"/>
+      </w:pPr>
+      <w:rPr>
+        <w:rFonts w:ascii="Symbol" w:hAnsi="Symbol" w:hint="default"/>
+      </w:rPr>
+    </w:lvl>
+    <w:lvl w:ilvl="4" w:tplc="04160003" w:tentative="1">
+      <w:start w:val="1"/>
+      <w:numFmt w:val="bullet"/>
+      <w:lvlText w:val="o"/>
+      <w:lvlJc w:val="left"/>
+      <w:pPr>
+        <w:ind w:left="3600" w:hanging="360"/>
+      </w:pPr>
+      <w:rPr>
+        <w:rFonts w:ascii="Courier New" w:hAnsi="Courier New" w:cs="Courier New" w:hint="default"/>
+      </w:rPr>
+    </w:lvl>
+    <w:lvl w:ilvl="5" w:tplc="04160005" w:tentative="1">
+      <w:start w:val="1"/>
+      <w:numFmt w:val="bullet"/>
+      <w:lvlText w:val=""/>
+      <w:lvlJc w:val="left"/>
+      <w:pPr>
+        <w:ind w:left="4320" w:hanging="360"/>
+      </w:pPr>
+      <w:rPr>
+        <w:rFonts w:ascii="Wingdings" w:hAnsi="Wingdings" w:hint="default"/>
+      </w:rPr>
+    </w:lvl>
+    <w:lvl w:ilvl="6" w:tplc="04160001" w:tentative="1">
+      <w:start w:val="1"/>
+      <w:numFmt w:val="bullet"/>
+      <w:lvlText w:val=""/>
+      <w:lvlJc w:val="left"/>
+      <w:pPr>
+        <w:ind w:left="5040" w:hanging="360"/>
+      </w:pPr>
+      <w:rPr>
+        <w:rFonts w:ascii="Symbol" w:hAnsi="Symbol" w:hint="default"/>
+      </w:rPr>
+    </w:lvl>
+    <w:lvl w:ilvl="7" w:tplc="04160003" w:tentative="1">
+      <w:start w:val="1"/>
+      <w:numFmt w:val="bullet"/>
+      <w:lvlText w:val="o"/>
+      <w:lvlJc w:val="left"/>
+      <w:pPr>
+        <w:ind w:left="5760" w:hanging="360"/>
+      </w:pPr>
+      <w:rPr>
+        <w:rFonts w:ascii="Courier New" w:hAnsi="Courier New" w:cs="Courier New" w:hint="default"/>
+      </w:rPr>
+    </w:lvl>
+    <w:lvl w:ilvl="8" w:tplc="04160005" w:tentative="1">
+      <w:start w:val="1"/>
+      <w:numFmt w:val="bullet"/>
+      <w:lvlText w:val=""/>
+      <w:lvlJc w:val="left"/>
+      <w:pPr>
+        <w:ind w:left="6480" w:hanging="360"/>
+      </w:pPr>
+      <w:rPr>
+        <w:rFonts w:ascii="Wingdings" w:hAnsi="Wingdings" w:hint="default"/>
+      </w:rPr>
+    </w:lvl>
+  </w:abstractNum>
+  <w:abstractNum w:abstractNumId="32" w15:restartNumberingAfterBreak="0">
     <w:nsid w:val="6DC31B0B"/>
     <w:multiLevelType w:val="hybridMultilevel"/>
     <w:tmpl w:val="320C455C"/>
@@ -7626,7 +8756,7 @@
       </w:rPr>
     </w:lvl>
   </w:abstractNum>
-  <w:abstractNum w:abstractNumId="25" w15:restartNumberingAfterBreak="0">
+  <w:abstractNum w:abstractNumId="33" w15:restartNumberingAfterBreak="0">
     <w:nsid w:val="6DF75A2B"/>
     <w:multiLevelType w:val="hybridMultilevel"/>
     <w:tmpl w:val="DF10FD20"/>
@@ -7739,7 +8869,346 @@
       </w:rPr>
     </w:lvl>
   </w:abstractNum>
-  <w:abstractNum w:abstractNumId="26" w15:restartNumberingAfterBreak="0">
+  <w:abstractNum w:abstractNumId="34" w15:restartNumberingAfterBreak="0">
+    <w:nsid w:val="6E11502D"/>
+    <w:multiLevelType w:val="hybridMultilevel"/>
+    <w:tmpl w:val="766223BE"/>
+    <w:lvl w:ilvl="0" w:tplc="04160001">
+      <w:start w:val="1"/>
+      <w:numFmt w:val="bullet"/>
+      <w:lvlText w:val=""/>
+      <w:lvlJc w:val="left"/>
+      <w:pPr>
+        <w:ind w:left="720" w:hanging="360"/>
+      </w:pPr>
+      <w:rPr>
+        <w:rFonts w:ascii="Symbol" w:hAnsi="Symbol" w:hint="default"/>
+      </w:rPr>
+    </w:lvl>
+    <w:lvl w:ilvl="1" w:tplc="04160003" w:tentative="1">
+      <w:start w:val="1"/>
+      <w:numFmt w:val="bullet"/>
+      <w:lvlText w:val="o"/>
+      <w:lvlJc w:val="left"/>
+      <w:pPr>
+        <w:ind w:left="1440" w:hanging="360"/>
+      </w:pPr>
+      <w:rPr>
+        <w:rFonts w:ascii="Courier New" w:hAnsi="Courier New" w:cs="Courier New" w:hint="default"/>
+      </w:rPr>
+    </w:lvl>
+    <w:lvl w:ilvl="2" w:tplc="04160005" w:tentative="1">
+      <w:start w:val="1"/>
+      <w:numFmt w:val="bullet"/>
+      <w:lvlText w:val=""/>
+      <w:lvlJc w:val="left"/>
+      <w:pPr>
+        <w:ind w:left="2160" w:hanging="360"/>
+      </w:pPr>
+      <w:rPr>
+        <w:rFonts w:ascii="Wingdings" w:hAnsi="Wingdings" w:hint="default"/>
+      </w:rPr>
+    </w:lvl>
+    <w:lvl w:ilvl="3" w:tplc="04160001" w:tentative="1">
+      <w:start w:val="1"/>
+      <w:numFmt w:val="bullet"/>
+      <w:lvlText w:val=""/>
+      <w:lvlJc w:val="left"/>
+      <w:pPr>
+        <w:ind w:left="2880" w:hanging="360"/>
+      </w:pPr>
+      <w:rPr>
+        <w:rFonts w:ascii="Symbol" w:hAnsi="Symbol" w:hint="default"/>
+      </w:rPr>
+    </w:lvl>
+    <w:lvl w:ilvl="4" w:tplc="04160003" w:tentative="1">
+      <w:start w:val="1"/>
+      <w:numFmt w:val="bullet"/>
+      <w:lvlText w:val="o"/>
+      <w:lvlJc w:val="left"/>
+      <w:pPr>
+        <w:ind w:left="3600" w:hanging="360"/>
+      </w:pPr>
+      <w:rPr>
+        <w:rFonts w:ascii="Courier New" w:hAnsi="Courier New" w:cs="Courier New" w:hint="default"/>
+      </w:rPr>
+    </w:lvl>
+    <w:lvl w:ilvl="5" w:tplc="04160005" w:tentative="1">
+      <w:start w:val="1"/>
+      <w:numFmt w:val="bullet"/>
+      <w:lvlText w:val=""/>
+      <w:lvlJc w:val="left"/>
+      <w:pPr>
+        <w:ind w:left="4320" w:hanging="360"/>
+      </w:pPr>
+      <w:rPr>
+        <w:rFonts w:ascii="Wingdings" w:hAnsi="Wingdings" w:hint="default"/>
+      </w:rPr>
+    </w:lvl>
+    <w:lvl w:ilvl="6" w:tplc="04160001" w:tentative="1">
+      <w:start w:val="1"/>
+      <w:numFmt w:val="bullet"/>
+      <w:lvlText w:val=""/>
+      <w:lvlJc w:val="left"/>
+      <w:pPr>
+        <w:ind w:left="5040" w:hanging="360"/>
+      </w:pPr>
+      <w:rPr>
+        <w:rFonts w:ascii="Symbol" w:hAnsi="Symbol" w:hint="default"/>
+      </w:rPr>
+    </w:lvl>
+    <w:lvl w:ilvl="7" w:tplc="04160003" w:tentative="1">
+      <w:start w:val="1"/>
+      <w:numFmt w:val="bullet"/>
+      <w:lvlText w:val="o"/>
+      <w:lvlJc w:val="left"/>
+      <w:pPr>
+        <w:ind w:left="5760" w:hanging="360"/>
+      </w:pPr>
+      <w:rPr>
+        <w:rFonts w:ascii="Courier New" w:hAnsi="Courier New" w:cs="Courier New" w:hint="default"/>
+      </w:rPr>
+    </w:lvl>
+    <w:lvl w:ilvl="8" w:tplc="04160005" w:tentative="1">
+      <w:start w:val="1"/>
+      <w:numFmt w:val="bullet"/>
+      <w:lvlText w:val=""/>
+      <w:lvlJc w:val="left"/>
+      <w:pPr>
+        <w:ind w:left="6480" w:hanging="360"/>
+      </w:pPr>
+      <w:rPr>
+        <w:rFonts w:ascii="Wingdings" w:hAnsi="Wingdings" w:hint="default"/>
+      </w:rPr>
+    </w:lvl>
+  </w:abstractNum>
+  <w:abstractNum w:abstractNumId="35" w15:restartNumberingAfterBreak="0">
+    <w:nsid w:val="6F23584C"/>
+    <w:multiLevelType w:val="hybridMultilevel"/>
+    <w:tmpl w:val="41FCE0CE"/>
+    <w:lvl w:ilvl="0" w:tplc="04160001">
+      <w:start w:val="1"/>
+      <w:numFmt w:val="bullet"/>
+      <w:lvlText w:val=""/>
+      <w:lvlJc w:val="left"/>
+      <w:pPr>
+        <w:ind w:left="720" w:hanging="360"/>
+      </w:pPr>
+      <w:rPr>
+        <w:rFonts w:ascii="Symbol" w:hAnsi="Symbol" w:hint="default"/>
+      </w:rPr>
+    </w:lvl>
+    <w:lvl w:ilvl="1" w:tplc="04160003" w:tentative="1">
+      <w:start w:val="1"/>
+      <w:numFmt w:val="bullet"/>
+      <w:lvlText w:val="o"/>
+      <w:lvlJc w:val="left"/>
+      <w:pPr>
+        <w:ind w:left="1440" w:hanging="360"/>
+      </w:pPr>
+      <w:rPr>
+        <w:rFonts w:ascii="Courier New" w:hAnsi="Courier New" w:cs="Courier New" w:hint="default"/>
+      </w:rPr>
+    </w:lvl>
+    <w:lvl w:ilvl="2" w:tplc="04160005" w:tentative="1">
+      <w:start w:val="1"/>
+      <w:numFmt w:val="bullet"/>
+      <w:lvlText w:val=""/>
+      <w:lvlJc w:val="left"/>
+      <w:pPr>
+        <w:ind w:left="2160" w:hanging="360"/>
+      </w:pPr>
+      <w:rPr>
+        <w:rFonts w:ascii="Wingdings" w:hAnsi="Wingdings" w:hint="default"/>
+      </w:rPr>
+    </w:lvl>
+    <w:lvl w:ilvl="3" w:tplc="04160001" w:tentative="1">
+      <w:start w:val="1"/>
+      <w:numFmt w:val="bullet"/>
+      <w:lvlText w:val=""/>
+      <w:lvlJc w:val="left"/>
+      <w:pPr>
+        <w:ind w:left="2880" w:hanging="360"/>
+      </w:pPr>
+      <w:rPr>
+        <w:rFonts w:ascii="Symbol" w:hAnsi="Symbol" w:hint="default"/>
+      </w:rPr>
+    </w:lvl>
+    <w:lvl w:ilvl="4" w:tplc="04160003" w:tentative="1">
+      <w:start w:val="1"/>
+      <w:numFmt w:val="bullet"/>
+      <w:lvlText w:val="o"/>
+      <w:lvlJc w:val="left"/>
+      <w:pPr>
+        <w:ind w:left="3600" w:hanging="360"/>
+      </w:pPr>
+      <w:rPr>
+        <w:rFonts w:ascii="Courier New" w:hAnsi="Courier New" w:cs="Courier New" w:hint="default"/>
+      </w:rPr>
+    </w:lvl>
+    <w:lvl w:ilvl="5" w:tplc="04160005" w:tentative="1">
+      <w:start w:val="1"/>
+      <w:numFmt w:val="bullet"/>
+      <w:lvlText w:val=""/>
+      <w:lvlJc w:val="left"/>
+      <w:pPr>
+        <w:ind w:left="4320" w:hanging="360"/>
+      </w:pPr>
+      <w:rPr>
+        <w:rFonts w:ascii="Wingdings" w:hAnsi="Wingdings" w:hint="default"/>
+      </w:rPr>
+    </w:lvl>
+    <w:lvl w:ilvl="6" w:tplc="04160001" w:tentative="1">
+      <w:start w:val="1"/>
+      <w:numFmt w:val="bullet"/>
+      <w:lvlText w:val=""/>
+      <w:lvlJc w:val="left"/>
+      <w:pPr>
+        <w:ind w:left="5040" w:hanging="360"/>
+      </w:pPr>
+      <w:rPr>
+        <w:rFonts w:ascii="Symbol" w:hAnsi="Symbol" w:hint="default"/>
+      </w:rPr>
+    </w:lvl>
+    <w:lvl w:ilvl="7" w:tplc="04160003" w:tentative="1">
+      <w:start w:val="1"/>
+      <w:numFmt w:val="bullet"/>
+      <w:lvlText w:val="o"/>
+      <w:lvlJc w:val="left"/>
+      <w:pPr>
+        <w:ind w:left="5760" w:hanging="360"/>
+      </w:pPr>
+      <w:rPr>
+        <w:rFonts w:ascii="Courier New" w:hAnsi="Courier New" w:cs="Courier New" w:hint="default"/>
+      </w:rPr>
+    </w:lvl>
+    <w:lvl w:ilvl="8" w:tplc="04160005" w:tentative="1">
+      <w:start w:val="1"/>
+      <w:numFmt w:val="bullet"/>
+      <w:lvlText w:val=""/>
+      <w:lvlJc w:val="left"/>
+      <w:pPr>
+        <w:ind w:left="6480" w:hanging="360"/>
+      </w:pPr>
+      <w:rPr>
+        <w:rFonts w:ascii="Wingdings" w:hAnsi="Wingdings" w:hint="default"/>
+      </w:rPr>
+    </w:lvl>
+  </w:abstractNum>
+  <w:abstractNum w:abstractNumId="36" w15:restartNumberingAfterBreak="0">
+    <w:nsid w:val="70FA7309"/>
+    <w:multiLevelType w:val="hybridMultilevel"/>
+    <w:tmpl w:val="FD403960"/>
+    <w:lvl w:ilvl="0" w:tplc="04160001">
+      <w:start w:val="1"/>
+      <w:numFmt w:val="bullet"/>
+      <w:lvlText w:val=""/>
+      <w:lvlJc w:val="left"/>
+      <w:pPr>
+        <w:ind w:left="720" w:hanging="360"/>
+      </w:pPr>
+      <w:rPr>
+        <w:rFonts w:ascii="Symbol" w:hAnsi="Symbol" w:hint="default"/>
+      </w:rPr>
+    </w:lvl>
+    <w:lvl w:ilvl="1" w:tplc="04160003" w:tentative="1">
+      <w:start w:val="1"/>
+      <w:numFmt w:val="bullet"/>
+      <w:lvlText w:val="o"/>
+      <w:lvlJc w:val="left"/>
+      <w:pPr>
+        <w:ind w:left="1440" w:hanging="360"/>
+      </w:pPr>
+      <w:rPr>
+        <w:rFonts w:ascii="Courier New" w:hAnsi="Courier New" w:cs="Courier New" w:hint="default"/>
+      </w:rPr>
+    </w:lvl>
+    <w:lvl w:ilvl="2" w:tplc="04160005">
+      <w:start w:val="1"/>
+      <w:numFmt w:val="bullet"/>
+      <w:lvlText w:val=""/>
+      <w:lvlJc w:val="left"/>
+      <w:pPr>
+        <w:ind w:left="2160" w:hanging="360"/>
+      </w:pPr>
+      <w:rPr>
+        <w:rFonts w:ascii="Wingdings" w:hAnsi="Wingdings" w:hint="default"/>
+      </w:rPr>
+    </w:lvl>
+    <w:lvl w:ilvl="3" w:tplc="04160001" w:tentative="1">
+      <w:start w:val="1"/>
+      <w:numFmt w:val="bullet"/>
+      <w:lvlText w:val=""/>
+      <w:lvlJc w:val="left"/>
+      <w:pPr>
+        <w:ind w:left="2880" w:hanging="360"/>
+      </w:pPr>
+      <w:rPr>
+        <w:rFonts w:ascii="Symbol" w:hAnsi="Symbol" w:hint="default"/>
+      </w:rPr>
+    </w:lvl>
+    <w:lvl w:ilvl="4" w:tplc="04160003" w:tentative="1">
+      <w:start w:val="1"/>
+      <w:numFmt w:val="bullet"/>
+      <w:lvlText w:val="o"/>
+      <w:lvlJc w:val="left"/>
+      <w:pPr>
+        <w:ind w:left="3600" w:hanging="360"/>
+      </w:pPr>
+      <w:rPr>
+        <w:rFonts w:ascii="Courier New" w:hAnsi="Courier New" w:cs="Courier New" w:hint="default"/>
+      </w:rPr>
+    </w:lvl>
+    <w:lvl w:ilvl="5" w:tplc="04160005" w:tentative="1">
+      <w:start w:val="1"/>
+      <w:numFmt w:val="bullet"/>
+      <w:lvlText w:val=""/>
+      <w:lvlJc w:val="left"/>
+      <w:pPr>
+        <w:ind w:left="4320" w:hanging="360"/>
+      </w:pPr>
+      <w:rPr>
+        <w:rFonts w:ascii="Wingdings" w:hAnsi="Wingdings" w:hint="default"/>
+      </w:rPr>
+    </w:lvl>
+    <w:lvl w:ilvl="6" w:tplc="04160001" w:tentative="1">
+      <w:start w:val="1"/>
+      <w:numFmt w:val="bullet"/>
+      <w:lvlText w:val=""/>
+      <w:lvlJc w:val="left"/>
+      <w:pPr>
+        <w:ind w:left="5040" w:hanging="360"/>
+      </w:pPr>
+      <w:rPr>
+        <w:rFonts w:ascii="Symbol" w:hAnsi="Symbol" w:hint="default"/>
+      </w:rPr>
+    </w:lvl>
+    <w:lvl w:ilvl="7" w:tplc="04160003" w:tentative="1">
+      <w:start w:val="1"/>
+      <w:numFmt w:val="bullet"/>
+      <w:lvlText w:val="o"/>
+      <w:lvlJc w:val="left"/>
+      <w:pPr>
+        <w:ind w:left="5760" w:hanging="360"/>
+      </w:pPr>
+      <w:rPr>
+        <w:rFonts w:ascii="Courier New" w:hAnsi="Courier New" w:cs="Courier New" w:hint="default"/>
+      </w:rPr>
+    </w:lvl>
+    <w:lvl w:ilvl="8" w:tplc="04160005" w:tentative="1">
+      <w:start w:val="1"/>
+      <w:numFmt w:val="bullet"/>
+      <w:lvlText w:val=""/>
+      <w:lvlJc w:val="left"/>
+      <w:pPr>
+        <w:ind w:left="6480" w:hanging="360"/>
+      </w:pPr>
+      <w:rPr>
+        <w:rFonts w:ascii="Wingdings" w:hAnsi="Wingdings" w:hint="default"/>
+      </w:rPr>
+    </w:lvl>
+  </w:abstractNum>
+  <w:abstractNum w:abstractNumId="37" w15:restartNumberingAfterBreak="0">
     <w:nsid w:val="721B3FA1"/>
     <w:multiLevelType w:val="hybridMultilevel"/>
     <w:tmpl w:val="EB5479B2"/>
@@ -7852,7 +9321,7 @@
       </w:rPr>
     </w:lvl>
   </w:abstractNum>
-  <w:abstractNum w:abstractNumId="27" w15:restartNumberingAfterBreak="0">
+  <w:abstractNum w:abstractNumId="38" w15:restartNumberingAfterBreak="0">
     <w:nsid w:val="734E4CEB"/>
     <w:multiLevelType w:val="hybridMultilevel"/>
     <w:tmpl w:val="53F413B0"/>
@@ -7965,7 +9434,7 @@
       </w:rPr>
     </w:lvl>
   </w:abstractNum>
-  <w:abstractNum w:abstractNumId="28" w15:restartNumberingAfterBreak="0">
+  <w:abstractNum w:abstractNumId="39" w15:restartNumberingAfterBreak="0">
     <w:nsid w:val="77694FB6"/>
     <w:multiLevelType w:val="hybridMultilevel"/>
     <w:tmpl w:val="5D3ADC3A"/>
@@ -8078,7 +9547,120 @@
       </w:rPr>
     </w:lvl>
   </w:abstractNum>
-  <w:abstractNum w:abstractNumId="29" w15:restartNumberingAfterBreak="0">
+  <w:abstractNum w:abstractNumId="40" w15:restartNumberingAfterBreak="0">
+    <w:nsid w:val="78E06ECE"/>
+    <w:multiLevelType w:val="hybridMultilevel"/>
+    <w:tmpl w:val="6A465614"/>
+    <w:lvl w:ilvl="0" w:tplc="04160001">
+      <w:start w:val="1"/>
+      <w:numFmt w:val="bullet"/>
+      <w:lvlText w:val=""/>
+      <w:lvlJc w:val="left"/>
+      <w:pPr>
+        <w:ind w:left="720" w:hanging="360"/>
+      </w:pPr>
+      <w:rPr>
+        <w:rFonts w:ascii="Symbol" w:hAnsi="Symbol" w:hint="default"/>
+      </w:rPr>
+    </w:lvl>
+    <w:lvl w:ilvl="1" w:tplc="04160003" w:tentative="1">
+      <w:start w:val="1"/>
+      <w:numFmt w:val="bullet"/>
+      <w:lvlText w:val="o"/>
+      <w:lvlJc w:val="left"/>
+      <w:pPr>
+        <w:ind w:left="1440" w:hanging="360"/>
+      </w:pPr>
+      <w:rPr>
+        <w:rFonts w:ascii="Courier New" w:hAnsi="Courier New" w:cs="Courier New" w:hint="default"/>
+      </w:rPr>
+    </w:lvl>
+    <w:lvl w:ilvl="2" w:tplc="04160005">
+      <w:start w:val="1"/>
+      <w:numFmt w:val="bullet"/>
+      <w:lvlText w:val=""/>
+      <w:lvlJc w:val="left"/>
+      <w:pPr>
+        <w:ind w:left="1352" w:hanging="360"/>
+      </w:pPr>
+      <w:rPr>
+        <w:rFonts w:ascii="Wingdings" w:hAnsi="Wingdings" w:hint="default"/>
+      </w:rPr>
+    </w:lvl>
+    <w:lvl w:ilvl="3" w:tplc="04160001" w:tentative="1">
+      <w:start w:val="1"/>
+      <w:numFmt w:val="bullet"/>
+      <w:lvlText w:val=""/>
+      <w:lvlJc w:val="left"/>
+      <w:pPr>
+        <w:ind w:left="2880" w:hanging="360"/>
+      </w:pPr>
+      <w:rPr>
+        <w:rFonts w:ascii="Symbol" w:hAnsi="Symbol" w:hint="default"/>
+      </w:rPr>
+    </w:lvl>
+    <w:lvl w:ilvl="4" w:tplc="04160003" w:tentative="1">
+      <w:start w:val="1"/>
+      <w:numFmt w:val="bullet"/>
+      <w:lvlText w:val="o"/>
+      <w:lvlJc w:val="left"/>
+      <w:pPr>
+        <w:ind w:left="3600" w:hanging="360"/>
+      </w:pPr>
+      <w:rPr>
+        <w:rFonts w:ascii="Courier New" w:hAnsi="Courier New" w:cs="Courier New" w:hint="default"/>
+      </w:rPr>
+    </w:lvl>
+    <w:lvl w:ilvl="5" w:tplc="04160005" w:tentative="1">
+      <w:start w:val="1"/>
+      <w:numFmt w:val="bullet"/>
+      <w:lvlText w:val=""/>
+      <w:lvlJc w:val="left"/>
+      <w:pPr>
+        <w:ind w:left="4320" w:hanging="360"/>
+      </w:pPr>
+      <w:rPr>
+        <w:rFonts w:ascii="Wingdings" w:hAnsi="Wingdings" w:hint="default"/>
+      </w:rPr>
+    </w:lvl>
+    <w:lvl w:ilvl="6" w:tplc="04160001" w:tentative="1">
+      <w:start w:val="1"/>
+      <w:numFmt w:val="bullet"/>
+      <w:lvlText w:val=""/>
+      <w:lvlJc w:val="left"/>
+      <w:pPr>
+        <w:ind w:left="5040" w:hanging="360"/>
+      </w:pPr>
+      <w:rPr>
+        <w:rFonts w:ascii="Symbol" w:hAnsi="Symbol" w:hint="default"/>
+      </w:rPr>
+    </w:lvl>
+    <w:lvl w:ilvl="7" w:tplc="04160003" w:tentative="1">
+      <w:start w:val="1"/>
+      <w:numFmt w:val="bullet"/>
+      <w:lvlText w:val="o"/>
+      <w:lvlJc w:val="left"/>
+      <w:pPr>
+        <w:ind w:left="5760" w:hanging="360"/>
+      </w:pPr>
+      <w:rPr>
+        <w:rFonts w:ascii="Courier New" w:hAnsi="Courier New" w:cs="Courier New" w:hint="default"/>
+      </w:rPr>
+    </w:lvl>
+    <w:lvl w:ilvl="8" w:tplc="04160005" w:tentative="1">
+      <w:start w:val="1"/>
+      <w:numFmt w:val="bullet"/>
+      <w:lvlText w:val=""/>
+      <w:lvlJc w:val="left"/>
+      <w:pPr>
+        <w:ind w:left="6480" w:hanging="360"/>
+      </w:pPr>
+      <w:rPr>
+        <w:rFonts w:ascii="Wingdings" w:hAnsi="Wingdings" w:hint="default"/>
+      </w:rPr>
+    </w:lvl>
+  </w:abstractNum>
+  <w:abstractNum w:abstractNumId="41" w15:restartNumberingAfterBreak="0">
     <w:nsid w:val="7CC97FD7"/>
     <w:multiLevelType w:val="hybridMultilevel"/>
     <w:tmpl w:val="5906AE76"/>
@@ -8192,94 +9774,130 @@
     </w:lvl>
   </w:abstractNum>
   <w:num w:numId="1">
+    <w:abstractNumId w:val="5"/>
+  </w:num>
+  <w:num w:numId="2">
+    <w:abstractNumId w:val="28"/>
+  </w:num>
+  <w:num w:numId="3">
+    <w:abstractNumId w:val="18"/>
+  </w:num>
+  <w:num w:numId="4">
+    <w:abstractNumId w:val="10"/>
+  </w:num>
+  <w:num w:numId="5">
+    <w:abstractNumId w:val="33"/>
+  </w:num>
+  <w:num w:numId="6">
+    <w:abstractNumId w:val="2"/>
+  </w:num>
+  <w:num w:numId="7">
+    <w:abstractNumId w:val="6"/>
+  </w:num>
+  <w:num w:numId="8">
+    <w:abstractNumId w:val="29"/>
+  </w:num>
+  <w:num w:numId="9">
+    <w:abstractNumId w:val="37"/>
+  </w:num>
+  <w:num w:numId="10">
+    <w:abstractNumId w:val="25"/>
+  </w:num>
+  <w:num w:numId="11">
+    <w:abstractNumId w:val="1"/>
+  </w:num>
+  <w:num w:numId="12">
+    <w:abstractNumId w:val="26"/>
+  </w:num>
+  <w:num w:numId="13">
+    <w:abstractNumId w:val="20"/>
+  </w:num>
+  <w:num w:numId="14">
+    <w:abstractNumId w:val="17"/>
+  </w:num>
+  <w:num w:numId="15">
+    <w:abstractNumId w:val="39"/>
+  </w:num>
+  <w:num w:numId="16">
+    <w:abstractNumId w:val="23"/>
+  </w:num>
+  <w:num w:numId="17">
+    <w:abstractNumId w:val="12"/>
+  </w:num>
+  <w:num w:numId="18">
     <w:abstractNumId w:val="3"/>
   </w:num>
-  <w:num w:numId="2">
+  <w:num w:numId="19">
+    <w:abstractNumId w:val="13"/>
+  </w:num>
+  <w:num w:numId="20">
+    <w:abstractNumId w:val="8"/>
+  </w:num>
+  <w:num w:numId="21">
+    <w:abstractNumId w:val="38"/>
+  </w:num>
+  <w:num w:numId="22">
+    <w:abstractNumId w:val="15"/>
+  </w:num>
+  <w:num w:numId="23">
+    <w:abstractNumId w:val="14"/>
+  </w:num>
+  <w:num w:numId="24">
+    <w:abstractNumId w:val="41"/>
+  </w:num>
+  <w:num w:numId="25">
+    <w:abstractNumId w:val="7"/>
+  </w:num>
+  <w:num w:numId="26">
+    <w:abstractNumId w:val="24"/>
+  </w:num>
+  <w:num w:numId="27">
+    <w:abstractNumId w:val="30"/>
+  </w:num>
+  <w:num w:numId="28">
+    <w:abstractNumId w:val="16"/>
+  </w:num>
+  <w:num w:numId="29">
     <w:abstractNumId w:val="21"/>
   </w:num>
-  <w:num w:numId="3">
-    <w:abstractNumId w:val="14"/>
+  <w:num w:numId="30">
+    <w:abstractNumId w:val="32"/>
   </w:num>
-  <w:num w:numId="4">
-    <w:abstractNumId w:val="7"/>
+  <w:num w:numId="31">
+    <w:abstractNumId w:val="31"/>
   </w:num>
-  <w:num w:numId="5">
-    <w:abstractNumId w:val="25"/>
+  <w:num w:numId="32">
+    <w:abstractNumId w:val="27"/>
   </w:num>
-  <w:num w:numId="6">
-    <w:abstractNumId w:val="1"/>
+  <w:num w:numId="33">
+    <w:abstractNumId w:val="9"/>
   </w:num>
-  <w:num w:numId="7">
+  <w:num w:numId="34">
+    <w:abstractNumId w:val="0"/>
+  </w:num>
+  <w:num w:numId="35">
+    <w:abstractNumId w:val="40"/>
+  </w:num>
+  <w:num w:numId="36">
     <w:abstractNumId w:val="4"/>
   </w:num>
-  <w:num w:numId="8">
+  <w:num w:numId="37">
+    <w:abstractNumId w:val="11"/>
+  </w:num>
+  <w:num w:numId="38">
+    <w:abstractNumId w:val="36"/>
+  </w:num>
+  <w:num w:numId="39">
+    <w:abstractNumId w:val="19"/>
+  </w:num>
+  <w:num w:numId="40">
     <w:abstractNumId w:val="22"/>
   </w:num>
-  <w:num w:numId="9">
-    <w:abstractNumId w:val="26"/>
+  <w:num w:numId="41">
+    <w:abstractNumId w:val="35"/>
   </w:num>
-  <w:num w:numId="10">
-    <w:abstractNumId w:val="19"/>
-  </w:num>
-  <w:num w:numId="11">
-    <w:abstractNumId w:val="0"/>
-  </w:num>
-  <w:num w:numId="12">
-    <w:abstractNumId w:val="20"/>
-  </w:num>
-  <w:num w:numId="13">
-    <w:abstractNumId w:val="15"/>
-  </w:num>
-  <w:num w:numId="14">
-    <w:abstractNumId w:val="13"/>
-  </w:num>
-  <w:num w:numId="15">
-    <w:abstractNumId w:val="28"/>
-  </w:num>
-  <w:num w:numId="16">
-    <w:abstractNumId w:val="17"/>
-  </w:num>
-  <w:num w:numId="17">
-    <w:abstractNumId w:val="8"/>
-  </w:num>
-  <w:num w:numId="18">
-    <w:abstractNumId w:val="2"/>
-  </w:num>
-  <w:num w:numId="19">
-    <w:abstractNumId w:val="9"/>
-  </w:num>
-  <w:num w:numId="20">
-    <w:abstractNumId w:val="6"/>
-  </w:num>
-  <w:num w:numId="21">
-    <w:abstractNumId w:val="27"/>
-  </w:num>
-  <w:num w:numId="22">
-    <w:abstractNumId w:val="11"/>
-  </w:num>
-  <w:num w:numId="23">
-    <w:abstractNumId w:val="10"/>
-  </w:num>
-  <w:num w:numId="24">
-    <w:abstractNumId w:val="29"/>
-  </w:num>
-  <w:num w:numId="25">
-    <w:abstractNumId w:val="5"/>
-  </w:num>
-  <w:num w:numId="26">
-    <w:abstractNumId w:val="18"/>
-  </w:num>
-  <w:num w:numId="27">
-    <w:abstractNumId w:val="23"/>
-  </w:num>
-  <w:num w:numId="28">
-    <w:abstractNumId w:val="12"/>
-  </w:num>
-  <w:num w:numId="29">
-    <w:abstractNumId w:val="16"/>
-  </w:num>
-  <w:num w:numId="30">
-    <w:abstractNumId w:val="24"/>
+  <w:num w:numId="42">
+    <w:abstractNumId w:val="34"/>
   </w:num>
 </w:numbering>
 </file>
@@ -9039,7 +10657,7 @@
 </file>
 
 <file path=customXml/itemProps1.xml><?xml version="1.0" encoding="utf-8"?>
-<ds:datastoreItem xmlns:ds="http://schemas.openxmlformats.org/officeDocument/2006/customXml" ds:itemID="{D03D0910-1861-4E3D-BAA8-4E633491DACE}">
+<ds:datastoreItem xmlns:ds="http://schemas.openxmlformats.org/officeDocument/2006/customXml" ds:itemID="{026A11FD-3583-4F0D-B8CB-BB4D6B7355A9}">
   <ds:schemaRefs>
     <ds:schemaRef ds:uri="http://schemas.openxmlformats.org/officeDocument/2006/bibliography"/>
   </ds:schemaRefs>

</xml_diff>

<commit_message>
Modificações do 15 - 19
</commit_message>
<xml_diff>
--- a/Documentation/18- Descrição dos Processos de Negócio .docx
+++ b/Documentation/18- Descrição dos Processos de Negócio .docx
@@ -1,6 +1,6 @@
 
 <file path=word/document.xml><?xml version="1.0" encoding="utf-8"?>
-<w:document xmlns:wpc="http://schemas.microsoft.com/office/word/2010/wordprocessingCanvas" xmlns:cx="http://schemas.microsoft.com/office/drawing/2014/chartex" xmlns:mc="http://schemas.openxmlformats.org/markup-compatibility/2006" xmlns:o="urn:schemas-microsoft-com:office:office" xmlns:r="http://schemas.openxmlformats.org/officeDocument/2006/relationships" xmlns:m="http://schemas.openxmlformats.org/officeDocument/2006/math" xmlns:v="urn:schemas-microsoft-com:vml" xmlns:wp14="http://schemas.microsoft.com/office/word/2010/wordprocessingDrawing" xmlns:wp="http://schemas.openxmlformats.org/drawingml/2006/wordprocessingDrawing" xmlns:w10="urn:schemas-microsoft-com:office:word" xmlns:w="http://schemas.openxmlformats.org/wordprocessingml/2006/main" xmlns:w14="http://schemas.microsoft.com/office/word/2010/wordml" xmlns:w15="http://schemas.microsoft.com/office/word/2012/wordml" xmlns:w16se="http://schemas.microsoft.com/office/word/2015/wordml/symex" xmlns:wpg="http://schemas.microsoft.com/office/word/2010/wordprocessingGroup" xmlns:wpi="http://schemas.microsoft.com/office/word/2010/wordprocessingInk" xmlns:wne="http://schemas.microsoft.com/office/word/2006/wordml" xmlns:wps="http://schemas.microsoft.com/office/word/2010/wordprocessingShape" mc:Ignorable="w14 w15 w16se wp14">
+<w:document xmlns:wpc="http://schemas.microsoft.com/office/word/2010/wordprocessingCanvas" xmlns:cx="http://schemas.microsoft.com/office/drawing/2014/chartex" xmlns:cx1="http://schemas.microsoft.com/office/drawing/2015/9/8/chartex" xmlns:cx2="http://schemas.microsoft.com/office/drawing/2015/10/21/chartex" xmlns:cx3="http://schemas.microsoft.com/office/drawing/2016/5/9/chartex" xmlns:cx4="http://schemas.microsoft.com/office/drawing/2016/5/10/chartex" xmlns:cx5="http://schemas.microsoft.com/office/drawing/2016/5/11/chartex" xmlns:cx6="http://schemas.microsoft.com/office/drawing/2016/5/12/chartex" xmlns:cx7="http://schemas.microsoft.com/office/drawing/2016/5/13/chartex" xmlns:cx8="http://schemas.microsoft.com/office/drawing/2016/5/14/chartex" xmlns:mc="http://schemas.openxmlformats.org/markup-compatibility/2006" xmlns:aink="http://schemas.microsoft.com/office/drawing/2016/ink" xmlns:am3d="http://schemas.microsoft.com/office/drawing/2017/model3d" xmlns:o="urn:schemas-microsoft-com:office:office" xmlns:r="http://schemas.openxmlformats.org/officeDocument/2006/relationships" xmlns:m="http://schemas.openxmlformats.org/officeDocument/2006/math" xmlns:v="urn:schemas-microsoft-com:vml" xmlns:wp14="http://schemas.microsoft.com/office/word/2010/wordprocessingDrawing" xmlns:wp="http://schemas.openxmlformats.org/drawingml/2006/wordprocessingDrawing" xmlns:w10="urn:schemas-microsoft-com:office:word" xmlns:w="http://schemas.openxmlformats.org/wordprocessingml/2006/main" xmlns:w14="http://schemas.microsoft.com/office/word/2010/wordml" xmlns:w15="http://schemas.microsoft.com/office/word/2012/wordml" xmlns:w16cex="http://schemas.microsoft.com/office/word/2018/wordml/cex" xmlns:w16cid="http://schemas.microsoft.com/office/word/2016/wordml/cid" xmlns:w16="http://schemas.microsoft.com/office/word/2018/wordml" xmlns:w16se="http://schemas.microsoft.com/office/word/2015/wordml/symex" xmlns:wpg="http://schemas.microsoft.com/office/word/2010/wordprocessingGroup" xmlns:wpi="http://schemas.microsoft.com/office/word/2010/wordprocessingInk" xmlns:wne="http://schemas.microsoft.com/office/word/2006/wordml" xmlns:wps="http://schemas.microsoft.com/office/word/2010/wordprocessingShape" mc:Ignorable="w14 w15 w16se w16cid w16 w16cex wp14">
   <w:body>
     <w:p>
       <w:pPr>
@@ -179,7 +179,6 @@
                 <w:szCs w:val="24"/>
               </w:rPr>
             </w:pPr>
-            <w:proofErr w:type="gramStart"/>
             <w:r>
               <w:rPr>
                 <w:rFonts w:ascii="Arial" w:hAnsi="Arial" w:cs="Arial"/>
@@ -190,7 +189,6 @@
               </w:rPr>
               <w:t>Trabalhador Envolvido</w:t>
             </w:r>
-            <w:proofErr w:type="gramEnd"/>
             <w:r>
               <w:rPr>
                 <w:rFonts w:ascii="Arial" w:hAnsi="Arial" w:cs="Arial"/>
@@ -415,7 +413,6 @@
                 <w:szCs w:val="24"/>
               </w:rPr>
             </w:pPr>
-            <w:proofErr w:type="gramStart"/>
             <w:r>
               <w:rPr>
                 <w:rFonts w:ascii="Arial" w:hAnsi="Arial" w:cs="Arial"/>
@@ -426,7 +423,6 @@
               </w:rPr>
               <w:t>Trabalhador Envolvido</w:t>
             </w:r>
-            <w:proofErr w:type="gramEnd"/>
             <w:r>
               <w:rPr>
                 <w:rFonts w:ascii="Arial" w:hAnsi="Arial" w:cs="Arial"/>
@@ -636,7 +632,6 @@
                 <w:szCs w:val="24"/>
               </w:rPr>
             </w:pPr>
-            <w:proofErr w:type="gramStart"/>
             <w:r>
               <w:rPr>
                 <w:rFonts w:ascii="Arial" w:hAnsi="Arial" w:cs="Arial"/>
@@ -647,7 +642,6 @@
               </w:rPr>
               <w:t>Trabalhador Envolvido</w:t>
             </w:r>
-            <w:proofErr w:type="gramEnd"/>
             <w:r>
               <w:rPr>
                 <w:rFonts w:ascii="Arial" w:hAnsi="Arial" w:cs="Arial"/>
@@ -873,7 +867,6 @@
                 <w:szCs w:val="24"/>
               </w:rPr>
             </w:pPr>
-            <w:proofErr w:type="gramStart"/>
             <w:r>
               <w:rPr>
                 <w:rFonts w:ascii="Arial" w:hAnsi="Arial" w:cs="Arial"/>
@@ -884,7 +877,6 @@
               </w:rPr>
               <w:t>Trabalhador Envolvido</w:t>
             </w:r>
-            <w:proofErr w:type="gramEnd"/>
             <w:r>
               <w:rPr>
                 <w:rFonts w:ascii="Arial" w:hAnsi="Arial" w:cs="Arial"/>
@@ -1004,17 +996,7 @@
                 <w:sz w:val="24"/>
                 <w:szCs w:val="24"/>
               </w:rPr>
-              <w:t>ista de fabri</w:t>
-            </w:r>
-            <w:bookmarkStart w:id="0" w:name="_GoBack"/>
-            <w:bookmarkEnd w:id="0"/>
-            <w:r>
-              <w:rPr>
-                <w:rFonts w:ascii="Arial" w:hAnsi="Arial" w:cs="Arial"/>
-                <w:sz w:val="24"/>
-                <w:szCs w:val="24"/>
-              </w:rPr>
-              <w:t>cante da cotação</w:t>
+              <w:t>ista de fabricante da cotação</w:t>
             </w:r>
           </w:p>
         </w:tc>
@@ -1109,7 +1091,6 @@
                 <w:szCs w:val="24"/>
               </w:rPr>
             </w:pPr>
-            <w:proofErr w:type="gramStart"/>
             <w:r>
               <w:rPr>
                 <w:rFonts w:ascii="Arial" w:hAnsi="Arial" w:cs="Arial"/>
@@ -1130,7 +1111,6 @@
               </w:rPr>
               <w:t>nvolvido</w:t>
             </w:r>
-            <w:proofErr w:type="gramEnd"/>
             <w:r>
               <w:rPr>
                 <w:rFonts w:ascii="Arial" w:hAnsi="Arial" w:cs="Arial"/>
@@ -1363,7 +1343,6 @@
                 <w:szCs w:val="24"/>
               </w:rPr>
             </w:pPr>
-            <w:proofErr w:type="gramStart"/>
             <w:r>
               <w:rPr>
                 <w:rFonts w:ascii="Arial" w:hAnsi="Arial" w:cs="Arial"/>
@@ -1384,7 +1363,6 @@
               </w:rPr>
               <w:t>nvolvido</w:t>
             </w:r>
-            <w:proofErr w:type="gramEnd"/>
             <w:r>
               <w:rPr>
                 <w:rFonts w:ascii="Arial" w:hAnsi="Arial" w:cs="Arial"/>
@@ -1702,7 +1680,6 @@
                 <w:szCs w:val="24"/>
               </w:rPr>
             </w:pPr>
-            <w:proofErr w:type="gramStart"/>
             <w:r>
               <w:rPr>
                 <w:rFonts w:ascii="Arial" w:hAnsi="Arial" w:cs="Arial"/>
@@ -1713,7 +1690,6 @@
               </w:rPr>
               <w:t>Trabalhador Envolvido</w:t>
             </w:r>
-            <w:proofErr w:type="gramEnd"/>
             <w:r>
               <w:rPr>
                 <w:rFonts w:ascii="Arial" w:hAnsi="Arial" w:cs="Arial"/>
@@ -1891,7 +1867,6 @@
                 <w:szCs w:val="24"/>
               </w:rPr>
             </w:pPr>
-            <w:proofErr w:type="gramStart"/>
             <w:r>
               <w:rPr>
                 <w:rFonts w:ascii="Arial" w:hAnsi="Arial" w:cs="Arial"/>
@@ -1902,7 +1877,6 @@
               </w:rPr>
               <w:t>Trabalhador Envolvido</w:t>
             </w:r>
-            <w:proofErr w:type="gramEnd"/>
             <w:r>
               <w:rPr>
                 <w:rFonts w:ascii="Arial" w:hAnsi="Arial" w:cs="Arial"/>
@@ -2102,7 +2076,6 @@
                 <w:szCs w:val="24"/>
               </w:rPr>
             </w:pPr>
-            <w:proofErr w:type="gramStart"/>
             <w:r>
               <w:rPr>
                 <w:rFonts w:ascii="Arial" w:hAnsi="Arial" w:cs="Arial"/>
@@ -2113,7 +2086,6 @@
               </w:rPr>
               <w:t>Trabalhador Envolvido</w:t>
             </w:r>
-            <w:proofErr w:type="gramEnd"/>
             <w:r>
               <w:rPr>
                 <w:rFonts w:ascii="Arial" w:hAnsi="Arial" w:cs="Arial"/>
@@ -2366,7 +2338,6 @@
                 <w:szCs w:val="24"/>
               </w:rPr>
             </w:pPr>
-            <w:proofErr w:type="gramStart"/>
             <w:r>
               <w:rPr>
                 <w:rFonts w:ascii="Arial" w:hAnsi="Arial" w:cs="Arial"/>
@@ -2377,7 +2348,6 @@
               </w:rPr>
               <w:t>Trabalhador Envolvido</w:t>
             </w:r>
-            <w:proofErr w:type="gramEnd"/>
             <w:r>
               <w:rPr>
                 <w:rFonts w:ascii="Arial" w:hAnsi="Arial" w:cs="Arial"/>
@@ -2680,7 +2650,6 @@
                 <w:szCs w:val="24"/>
               </w:rPr>
             </w:pPr>
-            <w:proofErr w:type="gramStart"/>
             <w:r>
               <w:rPr>
                 <w:rFonts w:ascii="Arial" w:hAnsi="Arial" w:cs="Arial"/>
@@ -2691,7 +2660,6 @@
               </w:rPr>
               <w:t>Trabalhador Envolvido</w:t>
             </w:r>
-            <w:proofErr w:type="gramEnd"/>
             <w:r>
               <w:rPr>
                 <w:rFonts w:ascii="Arial" w:hAnsi="Arial" w:cs="Arial"/>
@@ -2787,6 +2755,280 @@
                 <w:szCs w:val="24"/>
               </w:rPr>
               <w:t xml:space="preserve">entrega solicitação de produtos indisponíveis </w:t>
+            </w:r>
+          </w:p>
+        </w:tc>
+      </w:tr>
+      <w:tr>
+        <w:trPr>
+          <w:trHeight w:val="983"/>
+        </w:trPr>
+        <w:tc>
+          <w:tcPr>
+            <w:tcW w:w="8494" w:type="dxa"/>
+          </w:tcPr>
+          <w:p>
+            <w:pPr>
+              <w:spacing w:line="360" w:lineRule="auto"/>
+              <w:rPr>
+                <w:rFonts w:ascii="Arial" w:hAnsi="Arial" w:cs="Arial"/>
+                <w:sz w:val="24"/>
+                <w:szCs w:val="24"/>
+              </w:rPr>
+            </w:pPr>
+            <w:r>
+              <w:rPr>
+                <w:rFonts w:ascii="Arial" w:hAnsi="Arial" w:cs="Arial"/>
+                <w:b/>
+                <w:bCs/>
+                <w:sz w:val="24"/>
+                <w:szCs w:val="24"/>
+              </w:rPr>
+              <w:t>Processo</w:t>
+            </w:r>
+            <w:r>
+              <w:rPr>
+                <w:rFonts w:ascii="Arial" w:hAnsi="Arial" w:cs="Arial"/>
+                <w:sz w:val="24"/>
+                <w:szCs w:val="24"/>
+              </w:rPr>
+              <w:t xml:space="preserve">: </w:t>
+            </w:r>
+            <w:r>
+              <w:rPr>
+                <w:rFonts w:ascii="Arial" w:hAnsi="Arial" w:cs="Arial"/>
+                <w:sz w:val="24"/>
+                <w:szCs w:val="24"/>
+              </w:rPr>
+              <w:t xml:space="preserve">Receber orçamento  </w:t>
+            </w:r>
+          </w:p>
+          <w:p>
+            <w:pPr>
+              <w:spacing w:line="360" w:lineRule="auto"/>
+              <w:rPr>
+                <w:rFonts w:ascii="Arial" w:hAnsi="Arial" w:cs="Arial"/>
+                <w:sz w:val="24"/>
+                <w:szCs w:val="24"/>
+              </w:rPr>
+            </w:pPr>
+            <w:r>
+              <w:rPr>
+                <w:rFonts w:ascii="Arial" w:hAnsi="Arial" w:cs="Arial"/>
+                <w:b/>
+                <w:bCs/>
+                <w:sz w:val="24"/>
+                <w:szCs w:val="24"/>
+              </w:rPr>
+              <w:t>Evento</w:t>
+            </w:r>
+            <w:r>
+              <w:rPr>
+                <w:rFonts w:ascii="Arial" w:hAnsi="Arial" w:cs="Arial"/>
+                <w:sz w:val="24"/>
+                <w:szCs w:val="24"/>
+              </w:rPr>
+              <w:t xml:space="preserve">: </w:t>
+            </w:r>
+            <w:r>
+              <w:rPr>
+                <w:rFonts w:ascii="Arial" w:hAnsi="Arial" w:cs="Arial"/>
+                <w:sz w:val="24"/>
+                <w:szCs w:val="24"/>
+              </w:rPr>
+              <w:t>Fabricante</w:t>
+            </w:r>
+            <w:r>
+              <w:rPr>
+                <w:rFonts w:ascii="Arial" w:hAnsi="Arial" w:cs="Arial"/>
+                <w:sz w:val="24"/>
+                <w:szCs w:val="24"/>
+              </w:rPr>
+              <w:t xml:space="preserve"> </w:t>
+            </w:r>
+            <w:r>
+              <w:rPr>
+                <w:rFonts w:ascii="Arial" w:hAnsi="Arial" w:cs="Arial"/>
+                <w:sz w:val="24"/>
+                <w:szCs w:val="24"/>
+              </w:rPr>
+              <w:t>envia</w:t>
+            </w:r>
+            <w:r>
+              <w:rPr>
+                <w:rFonts w:ascii="Arial" w:hAnsi="Arial" w:cs="Arial"/>
+                <w:sz w:val="24"/>
+                <w:szCs w:val="24"/>
+              </w:rPr>
+              <w:t xml:space="preserve"> orçamento </w:t>
+            </w:r>
+          </w:p>
+          <w:p>
+            <w:pPr>
+              <w:spacing w:line="360" w:lineRule="auto"/>
+              <w:rPr>
+                <w:rFonts w:ascii="Arial" w:hAnsi="Arial" w:cs="Arial"/>
+                <w:bCs/>
+                <w:sz w:val="24"/>
+                <w:szCs w:val="24"/>
+              </w:rPr>
+            </w:pPr>
+            <w:r>
+              <w:rPr>
+                <w:rFonts w:ascii="Arial" w:hAnsi="Arial" w:cs="Arial"/>
+                <w:b/>
+                <w:bCs/>
+                <w:sz w:val="24"/>
+                <w:szCs w:val="24"/>
+              </w:rPr>
+              <w:t>Trabalhador Envolvido</w:t>
+            </w:r>
+            <w:r>
+              <w:rPr>
+                <w:rFonts w:ascii="Arial" w:hAnsi="Arial" w:cs="Arial"/>
+                <w:b/>
+                <w:bCs/>
+                <w:sz w:val="24"/>
+                <w:szCs w:val="24"/>
+              </w:rPr>
+              <w:t xml:space="preserve">: </w:t>
+            </w:r>
+            <w:r>
+              <w:rPr>
+                <w:rFonts w:ascii="Arial" w:hAnsi="Arial" w:cs="Arial"/>
+                <w:bCs/>
+                <w:sz w:val="24"/>
+                <w:szCs w:val="24"/>
+              </w:rPr>
+              <w:t xml:space="preserve">Consultor de Vendas </w:t>
+            </w:r>
+          </w:p>
+          <w:p>
+            <w:pPr>
+              <w:pStyle w:val="PargrafodaLista"/>
+              <w:numPr>
+                <w:ilvl w:val="0"/>
+                <w:numId w:val="30"/>
+              </w:numPr>
+              <w:spacing w:line="360" w:lineRule="auto"/>
+              <w:rPr>
+                <w:rFonts w:ascii="Arial" w:hAnsi="Arial" w:cs="Arial"/>
+                <w:bCs/>
+                <w:sz w:val="24"/>
+                <w:szCs w:val="24"/>
+              </w:rPr>
+            </w:pPr>
+            <w:r>
+              <w:rPr>
+                <w:rFonts w:ascii="Arial" w:hAnsi="Arial" w:cs="Arial"/>
+                <w:bCs/>
+                <w:sz w:val="24"/>
+                <w:szCs w:val="24"/>
+              </w:rPr>
+              <w:t xml:space="preserve">Fabricante entrega orçamento ao consultor </w:t>
+            </w:r>
+          </w:p>
+          <w:p>
+            <w:pPr>
+              <w:pStyle w:val="PargrafodaLista"/>
+              <w:numPr>
+                <w:ilvl w:val="0"/>
+                <w:numId w:val="30"/>
+              </w:numPr>
+              <w:spacing w:line="360" w:lineRule="auto"/>
+              <w:rPr>
+                <w:rFonts w:ascii="Arial" w:hAnsi="Arial" w:cs="Arial"/>
+                <w:bCs/>
+                <w:sz w:val="24"/>
+                <w:szCs w:val="24"/>
+              </w:rPr>
+            </w:pPr>
+            <w:r>
+              <w:rPr>
+                <w:rFonts w:ascii="Arial" w:hAnsi="Arial" w:cs="Arial"/>
+                <w:bCs/>
+                <w:sz w:val="24"/>
+                <w:szCs w:val="24"/>
+              </w:rPr>
+              <w:lastRenderedPageBreak/>
+              <w:t>Consultor analisa melhor prazo e preço de custo</w:t>
+            </w:r>
+          </w:p>
+          <w:p>
+            <w:pPr>
+              <w:pStyle w:val="PargrafodaLista"/>
+              <w:numPr>
+                <w:ilvl w:val="0"/>
+                <w:numId w:val="30"/>
+              </w:numPr>
+              <w:spacing w:line="360" w:lineRule="auto"/>
+              <w:rPr>
+                <w:rFonts w:ascii="Arial" w:hAnsi="Arial" w:cs="Arial"/>
+                <w:bCs/>
+                <w:sz w:val="24"/>
+                <w:szCs w:val="24"/>
+              </w:rPr>
+            </w:pPr>
+            <w:r>
+              <w:rPr>
+                <w:rFonts w:ascii="Arial" w:hAnsi="Arial" w:cs="Arial"/>
+                <w:bCs/>
+                <w:sz w:val="24"/>
+                <w:szCs w:val="24"/>
+              </w:rPr>
+              <w:t>Consultor guarda orçamento</w:t>
+            </w:r>
+          </w:p>
+        </w:tc>
+      </w:tr>
+      <w:tr>
+        <w:trPr>
+          <w:trHeight w:val="560"/>
+        </w:trPr>
+        <w:tc>
+          <w:tcPr>
+            <w:tcW w:w="8494" w:type="dxa"/>
+          </w:tcPr>
+          <w:p>
+            <w:pPr>
+              <w:spacing w:line="360" w:lineRule="auto"/>
+              <w:jc w:val="center"/>
+              <w:rPr>
+                <w:rFonts w:ascii="Arial" w:hAnsi="Arial" w:cs="Arial"/>
+                <w:b/>
+                <w:bCs/>
+                <w:sz w:val="24"/>
+                <w:szCs w:val="24"/>
+              </w:rPr>
+            </w:pPr>
+            <w:r>
+              <w:rPr>
+                <w:rFonts w:ascii="Arial" w:hAnsi="Arial" w:cs="Arial"/>
+                <w:b/>
+                <w:bCs/>
+                <w:sz w:val="28"/>
+                <w:szCs w:val="28"/>
+              </w:rPr>
+              <w:lastRenderedPageBreak/>
+              <w:t>Cenário:</w:t>
+            </w:r>
+            <w:r>
+              <w:rPr>
+                <w:rFonts w:ascii="Arial" w:hAnsi="Arial" w:cs="Arial"/>
+                <w:b/>
+                <w:bCs/>
+                <w:sz w:val="28"/>
+                <w:szCs w:val="28"/>
+              </w:rPr>
+              <w:t xml:space="preserve"> </w:t>
+            </w:r>
+            <w:r>
+              <w:rPr>
+                <w:rFonts w:ascii="Arial" w:hAnsi="Arial" w:cs="Arial"/>
+                <w:sz w:val="28"/>
+                <w:szCs w:val="28"/>
+              </w:rPr>
+              <w:t>Realizar pedido</w:t>
             </w:r>
           </w:p>
         </w:tc>
@@ -2832,7 +3074,7 @@
                 <w:sz w:val="24"/>
                 <w:szCs w:val="24"/>
               </w:rPr>
-              <w:t xml:space="preserve">Receber orçamento  </w:t>
+              <w:t xml:space="preserve">Entregar orçamento </w:t>
             </w:r>
           </w:p>
           <w:p>
@@ -2868,44 +3110,18 @@
                 <w:sz w:val="24"/>
                 <w:szCs w:val="24"/>
               </w:rPr>
-              <w:t>Fabricante</w:t>
-            </w:r>
-            <w:r>
-              <w:rPr>
-                <w:rFonts w:ascii="Arial" w:hAnsi="Arial" w:cs="Arial"/>
-                <w:sz w:val="24"/>
-                <w:szCs w:val="24"/>
-              </w:rPr>
-              <w:t xml:space="preserve"> </w:t>
-            </w:r>
-            <w:r>
-              <w:rPr>
-                <w:rFonts w:ascii="Arial" w:hAnsi="Arial" w:cs="Arial"/>
-                <w:sz w:val="24"/>
-                <w:szCs w:val="24"/>
-              </w:rPr>
-              <w:t>envia</w:t>
-            </w:r>
-            <w:r>
-              <w:rPr>
-                <w:rFonts w:ascii="Arial" w:hAnsi="Arial" w:cs="Arial"/>
-                <w:sz w:val="24"/>
-                <w:szCs w:val="24"/>
-              </w:rPr>
-              <w:t xml:space="preserve"> orçamento </w:t>
-            </w:r>
-          </w:p>
-          <w:p>
-            <w:pPr>
-              <w:spacing w:line="360" w:lineRule="auto"/>
-              <w:rPr>
-                <w:rFonts w:ascii="Arial" w:hAnsi="Arial" w:cs="Arial"/>
-                <w:bCs/>
-                <w:sz w:val="24"/>
-                <w:szCs w:val="24"/>
-              </w:rPr>
-            </w:pPr>
-            <w:proofErr w:type="gramStart"/>
+              <w:t xml:space="preserve">Cliente entrega orçamento </w:t>
+            </w:r>
+          </w:p>
+          <w:p>
+            <w:pPr>
+              <w:spacing w:line="360" w:lineRule="auto"/>
+              <w:rPr>
+                <w:rFonts w:ascii="Arial" w:hAnsi="Arial" w:cs="Arial"/>
+                <w:sz w:val="24"/>
+                <w:szCs w:val="24"/>
+              </w:rPr>
+            </w:pPr>
             <w:r>
               <w:rPr>
                 <w:rFonts w:ascii="Arial" w:hAnsi="Arial" w:cs="Arial"/>
@@ -2916,25 +3132,21 @@
               </w:rPr>
               <w:t>Trabalhador Envolvido</w:t>
             </w:r>
-            <w:proofErr w:type="gramEnd"/>
-            <w:r>
-              <w:rPr>
-                <w:rFonts w:ascii="Arial" w:hAnsi="Arial" w:cs="Arial"/>
-                <w:b/>
-                <w:bCs/>
-                <w:sz w:val="24"/>
-                <w:szCs w:val="24"/>
-              </w:rPr>
-              <w:t xml:space="preserve">: </w:t>
-            </w:r>
-            <w:r>
-              <w:rPr>
-                <w:rFonts w:ascii="Arial" w:hAnsi="Arial" w:cs="Arial"/>
-                <w:bCs/>
-                <w:sz w:val="24"/>
-                <w:szCs w:val="24"/>
-              </w:rPr>
-              <w:t xml:space="preserve">Consultor de Vendas </w:t>
+            <w:r>
+              <w:rPr>
+                <w:rFonts w:ascii="Arial" w:hAnsi="Arial" w:cs="Arial"/>
+                <w:sz w:val="24"/>
+                <w:szCs w:val="24"/>
+              </w:rPr>
+              <w:t>:</w:t>
+            </w:r>
+            <w:r>
+              <w:rPr>
+                <w:rFonts w:ascii="Arial" w:hAnsi="Arial" w:cs="Arial"/>
+                <w:sz w:val="24"/>
+                <w:szCs w:val="24"/>
+              </w:rPr>
+              <w:t xml:space="preserve"> Vendedor</w:t>
             </w:r>
           </w:p>
           <w:p>
@@ -2942,24 +3154,34 @@
               <w:pStyle w:val="PargrafodaLista"/>
               <w:numPr>
                 <w:ilvl w:val="0"/>
-                <w:numId w:val="30"/>
+                <w:numId w:val="31"/>
               </w:numPr>
               <w:spacing w:line="360" w:lineRule="auto"/>
               <w:rPr>
                 <w:rFonts w:ascii="Arial" w:hAnsi="Arial" w:cs="Arial"/>
-                <w:bCs/>
-                <w:sz w:val="24"/>
-                <w:szCs w:val="24"/>
-              </w:rPr>
-            </w:pPr>
-            <w:r>
-              <w:rPr>
-                <w:rFonts w:ascii="Arial" w:hAnsi="Arial" w:cs="Arial"/>
-                <w:bCs/>
-                <w:sz w:val="24"/>
-                <w:szCs w:val="24"/>
-              </w:rPr>
-              <w:t xml:space="preserve">Fabricante entrega orçamento ao consultor </w:t>
+                <w:b/>
+                <w:bCs/>
+                <w:sz w:val="24"/>
+                <w:szCs w:val="24"/>
+              </w:rPr>
+            </w:pPr>
+            <w:r>
+              <w:rPr>
+                <w:rFonts w:ascii="Arial" w:hAnsi="Arial" w:cs="Arial"/>
+                <w:bCs/>
+                <w:sz w:val="24"/>
+                <w:szCs w:val="24"/>
+              </w:rPr>
+              <w:t xml:space="preserve">Cliente entrega </w:t>
+            </w:r>
+            <w:r>
+              <w:rPr>
+                <w:rFonts w:ascii="Arial" w:hAnsi="Arial" w:cs="Arial"/>
+                <w:bCs/>
+                <w:sz w:val="24"/>
+                <w:szCs w:val="24"/>
+              </w:rPr>
+              <w:t>orçamento</w:t>
             </w:r>
           </w:p>
           <w:p>
@@ -2967,25 +3189,34 @@
               <w:pStyle w:val="PargrafodaLista"/>
               <w:numPr>
                 <w:ilvl w:val="0"/>
-                <w:numId w:val="30"/>
+                <w:numId w:val="31"/>
               </w:numPr>
               <w:spacing w:line="360" w:lineRule="auto"/>
               <w:rPr>
                 <w:rFonts w:ascii="Arial" w:hAnsi="Arial" w:cs="Arial"/>
-                <w:bCs/>
-                <w:sz w:val="24"/>
-                <w:szCs w:val="24"/>
-              </w:rPr>
-            </w:pPr>
-            <w:r>
-              <w:rPr>
-                <w:rFonts w:ascii="Arial" w:hAnsi="Arial" w:cs="Arial"/>
-                <w:bCs/>
-                <w:sz w:val="24"/>
-                <w:szCs w:val="24"/>
-              </w:rPr>
-              <w:lastRenderedPageBreak/>
-              <w:t>Consultor analisa melhor prazo e preço de custo</w:t>
+                <w:b/>
+                <w:bCs/>
+                <w:sz w:val="24"/>
+                <w:szCs w:val="24"/>
+              </w:rPr>
+            </w:pPr>
+            <w:r>
+              <w:rPr>
+                <w:rFonts w:ascii="Arial" w:hAnsi="Arial" w:cs="Arial"/>
+                <w:bCs/>
+                <w:sz w:val="24"/>
+                <w:szCs w:val="24"/>
+              </w:rPr>
+              <w:t xml:space="preserve">Vendedor recebe </w:t>
+            </w:r>
+            <w:r>
+              <w:rPr>
+                <w:rFonts w:ascii="Arial" w:hAnsi="Arial" w:cs="Arial"/>
+                <w:bCs/>
+                <w:sz w:val="24"/>
+                <w:szCs w:val="24"/>
+              </w:rPr>
+              <w:t>orçamento</w:t>
             </w:r>
           </w:p>
           <w:p>
@@ -2993,7 +3224,7 @@
               <w:pStyle w:val="PargrafodaLista"/>
               <w:numPr>
                 <w:ilvl w:val="0"/>
-                <w:numId w:val="30"/>
+                <w:numId w:val="31"/>
               </w:numPr>
               <w:spacing w:line="360" w:lineRule="auto"/>
               <w:rPr>
@@ -3010,71 +3241,34 @@
                 <w:sz w:val="24"/>
                 <w:szCs w:val="24"/>
               </w:rPr>
-              <w:t>Consultor guarda orçamento</w:t>
-            </w:r>
-          </w:p>
-        </w:tc>
-      </w:tr>
-      <w:tr>
-        <w:trPr>
-          <w:trHeight w:val="544"/>
-        </w:trPr>
-        <w:tc>
-          <w:tcPr>
-            <w:tcW w:w="8494" w:type="dxa"/>
-          </w:tcPr>
-          <w:p>
-            <w:pPr>
-              <w:spacing w:line="360" w:lineRule="auto"/>
-              <w:jc w:val="center"/>
-              <w:rPr>
-                <w:rFonts w:ascii="Arial" w:hAnsi="Arial" w:cs="Arial"/>
-                <w:b/>
-                <w:bCs/>
-                <w:sz w:val="28"/>
-                <w:szCs w:val="28"/>
-              </w:rPr>
-            </w:pPr>
-          </w:p>
-          <w:p>
-            <w:pPr>
-              <w:spacing w:line="360" w:lineRule="auto"/>
-              <w:jc w:val="center"/>
-              <w:rPr>
-                <w:rFonts w:ascii="Arial" w:hAnsi="Arial" w:cs="Arial"/>
-                <w:b/>
-                <w:bCs/>
-                <w:sz w:val="24"/>
-                <w:szCs w:val="24"/>
-              </w:rPr>
-            </w:pPr>
-            <w:r>
-              <w:rPr>
-                <w:rFonts w:ascii="Arial" w:hAnsi="Arial" w:cs="Arial"/>
-                <w:b/>
-                <w:bCs/>
-                <w:sz w:val="28"/>
-                <w:szCs w:val="28"/>
-              </w:rPr>
-              <w:t>Cenário:</w:t>
-            </w:r>
-            <w:r>
-              <w:rPr>
-                <w:rFonts w:ascii="Arial" w:hAnsi="Arial" w:cs="Arial"/>
-                <w:b/>
-                <w:bCs/>
-                <w:sz w:val="28"/>
-                <w:szCs w:val="28"/>
-              </w:rPr>
-              <w:t xml:space="preserve"> </w:t>
-            </w:r>
-            <w:r>
-              <w:rPr>
-                <w:rFonts w:ascii="Arial" w:hAnsi="Arial" w:cs="Arial"/>
-                <w:sz w:val="28"/>
-                <w:szCs w:val="28"/>
-              </w:rPr>
-              <w:t>Realizar pedido</w:t>
+              <w:t xml:space="preserve">Vendedor </w:t>
+            </w:r>
+            <w:r>
+              <w:rPr>
+                <w:rFonts w:ascii="Arial" w:hAnsi="Arial" w:cs="Arial"/>
+                <w:bCs/>
+                <w:sz w:val="24"/>
+                <w:szCs w:val="24"/>
+              </w:rPr>
+              <w:t xml:space="preserve">encaminha orçamento </w:t>
+            </w:r>
+            <w:r>
+              <w:rPr>
+                <w:rFonts w:ascii="Arial" w:hAnsi="Arial" w:cs="Arial"/>
+                <w:bCs/>
+                <w:sz w:val="24"/>
+                <w:szCs w:val="24"/>
+              </w:rPr>
+              <w:t>para aná</w:t>
+            </w:r>
+            <w:r>
+              <w:rPr>
+                <w:rFonts w:ascii="Arial" w:hAnsi="Arial" w:cs="Arial"/>
+                <w:bCs/>
+                <w:sz w:val="24"/>
+                <w:szCs w:val="24"/>
+              </w:rPr>
+              <w:t xml:space="preserve">lise </w:t>
             </w:r>
           </w:p>
         </w:tc>
@@ -3117,10 +3311,12 @@
             <w:r>
               <w:rPr>
                 <w:rFonts w:ascii="Arial" w:hAnsi="Arial" w:cs="Arial"/>
-                <w:sz w:val="24"/>
-                <w:szCs w:val="24"/>
-              </w:rPr>
-              <w:t xml:space="preserve">Entregar orçamento </w:t>
+                <w:color w:val="000000"/>
+                <w:sz w:val="24"/>
+                <w:szCs w:val="24"/>
+                <w:shd w:val="clear" w:color="auto" w:fill="F8F9FA"/>
+              </w:rPr>
+              <w:t>Solicitar catálogo</w:t>
             </w:r>
           </w:p>
           <w:p>
@@ -3156,19 +3352,18 @@
                 <w:sz w:val="24"/>
                 <w:szCs w:val="24"/>
               </w:rPr>
-              <w:t xml:space="preserve">Cliente entrega orçamento </w:t>
-            </w:r>
-          </w:p>
-          <w:p>
-            <w:pPr>
-              <w:spacing w:line="360" w:lineRule="auto"/>
-              <w:rPr>
-                <w:rFonts w:ascii="Arial" w:hAnsi="Arial" w:cs="Arial"/>
-                <w:sz w:val="24"/>
-                <w:szCs w:val="24"/>
-              </w:rPr>
-            </w:pPr>
-            <w:proofErr w:type="gramStart"/>
+              <w:t>Cliente solicita catálogo</w:t>
+            </w:r>
+          </w:p>
+          <w:p>
+            <w:pPr>
+              <w:spacing w:line="360" w:lineRule="auto"/>
+              <w:rPr>
+                <w:rFonts w:ascii="Arial" w:hAnsi="Arial" w:cs="Arial"/>
+                <w:sz w:val="24"/>
+                <w:szCs w:val="24"/>
+              </w:rPr>
+            </w:pPr>
             <w:r>
               <w:rPr>
                 <w:rFonts w:ascii="Arial" w:hAnsi="Arial" w:cs="Arial"/>
@@ -3179,7 +3374,6 @@
               </w:rPr>
               <w:t>Trabalhador Envolvido</w:t>
             </w:r>
-            <w:proofErr w:type="gramEnd"/>
             <w:r>
               <w:rPr>
                 <w:rFonts w:ascii="Arial" w:hAnsi="Arial" w:cs="Arial"/>
@@ -3202,34 +3396,22 @@
               <w:pStyle w:val="PargrafodaLista"/>
               <w:numPr>
                 <w:ilvl w:val="0"/>
-                <w:numId w:val="31"/>
+                <w:numId w:val="32"/>
               </w:numPr>
               <w:spacing w:line="360" w:lineRule="auto"/>
               <w:rPr>
                 <w:rFonts w:ascii="Arial" w:hAnsi="Arial" w:cs="Arial"/>
-                <w:b/>
-                <w:bCs/>
-                <w:sz w:val="24"/>
-                <w:szCs w:val="24"/>
-              </w:rPr>
-            </w:pPr>
-            <w:r>
-              <w:rPr>
-                <w:rFonts w:ascii="Arial" w:hAnsi="Arial" w:cs="Arial"/>
-                <w:bCs/>
-                <w:sz w:val="24"/>
-                <w:szCs w:val="24"/>
-              </w:rPr>
-              <w:t xml:space="preserve">Cliente entrega </w:t>
-            </w:r>
-            <w:r>
-              <w:rPr>
-                <w:rFonts w:ascii="Arial" w:hAnsi="Arial" w:cs="Arial"/>
-                <w:bCs/>
-                <w:sz w:val="24"/>
-                <w:szCs w:val="24"/>
-              </w:rPr>
-              <w:t>orçamento</w:t>
+                <w:sz w:val="24"/>
+                <w:szCs w:val="24"/>
+              </w:rPr>
+            </w:pPr>
+            <w:r>
+              <w:rPr>
+                <w:rFonts w:ascii="Arial" w:hAnsi="Arial" w:cs="Arial"/>
+                <w:sz w:val="24"/>
+                <w:szCs w:val="24"/>
+              </w:rPr>
+              <w:t>Cliente solicita catalogo</w:t>
             </w:r>
           </w:p>
           <w:p>
@@ -3237,34 +3419,22 @@
               <w:pStyle w:val="PargrafodaLista"/>
               <w:numPr>
                 <w:ilvl w:val="0"/>
-                <w:numId w:val="31"/>
+                <w:numId w:val="32"/>
               </w:numPr>
               <w:spacing w:line="360" w:lineRule="auto"/>
               <w:rPr>
                 <w:rFonts w:ascii="Arial" w:hAnsi="Arial" w:cs="Arial"/>
-                <w:b/>
-                <w:bCs/>
-                <w:sz w:val="24"/>
-                <w:szCs w:val="24"/>
-              </w:rPr>
-            </w:pPr>
-            <w:r>
-              <w:rPr>
-                <w:rFonts w:ascii="Arial" w:hAnsi="Arial" w:cs="Arial"/>
-                <w:bCs/>
-                <w:sz w:val="24"/>
-                <w:szCs w:val="24"/>
-              </w:rPr>
-              <w:t xml:space="preserve">Vendedor recebe </w:t>
-            </w:r>
-            <w:r>
-              <w:rPr>
-                <w:rFonts w:ascii="Arial" w:hAnsi="Arial" w:cs="Arial"/>
-                <w:bCs/>
-                <w:sz w:val="24"/>
-                <w:szCs w:val="24"/>
-              </w:rPr>
-              <w:t>orçamento</w:t>
+                <w:sz w:val="24"/>
+                <w:szCs w:val="24"/>
+              </w:rPr>
+            </w:pPr>
+            <w:r>
+              <w:rPr>
+                <w:rFonts w:ascii="Arial" w:hAnsi="Arial" w:cs="Arial"/>
+                <w:sz w:val="24"/>
+                <w:szCs w:val="24"/>
+              </w:rPr>
+              <w:t xml:space="preserve">Vendedor consulta catálogo mais recente </w:t>
             </w:r>
           </w:p>
           <w:p>
@@ -3272,51 +3442,22 @@
               <w:pStyle w:val="PargrafodaLista"/>
               <w:numPr>
                 <w:ilvl w:val="0"/>
-                <w:numId w:val="31"/>
+                <w:numId w:val="32"/>
               </w:numPr>
               <w:spacing w:line="360" w:lineRule="auto"/>
               <w:rPr>
                 <w:rFonts w:ascii="Arial" w:hAnsi="Arial" w:cs="Arial"/>
-                <w:bCs/>
-                <w:sz w:val="24"/>
-                <w:szCs w:val="24"/>
-              </w:rPr>
-            </w:pPr>
-            <w:r>
-              <w:rPr>
-                <w:rFonts w:ascii="Arial" w:hAnsi="Arial" w:cs="Arial"/>
-                <w:bCs/>
-                <w:sz w:val="24"/>
-                <w:szCs w:val="24"/>
-              </w:rPr>
-              <w:t xml:space="preserve">Vendedor </w:t>
-            </w:r>
-            <w:r>
-              <w:rPr>
-                <w:rFonts w:ascii="Arial" w:hAnsi="Arial" w:cs="Arial"/>
-                <w:bCs/>
-                <w:sz w:val="24"/>
-                <w:szCs w:val="24"/>
-              </w:rPr>
-              <w:t xml:space="preserve">encaminha orçamento </w:t>
-            </w:r>
-            <w:r>
-              <w:rPr>
-                <w:rFonts w:ascii="Arial" w:hAnsi="Arial" w:cs="Arial"/>
-                <w:bCs/>
-                <w:sz w:val="24"/>
-                <w:szCs w:val="24"/>
-              </w:rPr>
-              <w:t>para aná</w:t>
-            </w:r>
-            <w:r>
-              <w:rPr>
-                <w:rFonts w:ascii="Arial" w:hAnsi="Arial" w:cs="Arial"/>
-                <w:bCs/>
-                <w:sz w:val="24"/>
-                <w:szCs w:val="24"/>
-              </w:rPr>
-              <w:t xml:space="preserve">lise </w:t>
+                <w:sz w:val="24"/>
+                <w:szCs w:val="24"/>
+              </w:rPr>
+            </w:pPr>
+            <w:r>
+              <w:rPr>
+                <w:rFonts w:ascii="Arial" w:hAnsi="Arial" w:cs="Arial"/>
+                <w:sz w:val="24"/>
+                <w:szCs w:val="24"/>
+              </w:rPr>
+              <w:t>Vendedor entrega  catálogo</w:t>
             </w:r>
           </w:p>
         </w:tc>
@@ -3359,12 +3500,10 @@
             <w:r>
               <w:rPr>
                 <w:rFonts w:ascii="Arial" w:hAnsi="Arial" w:cs="Arial"/>
-                <w:color w:val="000000"/>
-                <w:sz w:val="24"/>
-                <w:szCs w:val="24"/>
-                <w:shd w:val="clear" w:color="auto" w:fill="F8F9FA"/>
-              </w:rPr>
-              <w:t>Solicitar catálogo</w:t>
+                <w:sz w:val="24"/>
+                <w:szCs w:val="24"/>
+              </w:rPr>
+              <w:t>Analisar orçamento</w:t>
             </w:r>
           </w:p>
           <w:p>
@@ -3400,19 +3539,18 @@
                 <w:sz w:val="24"/>
                 <w:szCs w:val="24"/>
               </w:rPr>
-              <w:t>Cliente solicita catálogo</w:t>
-            </w:r>
-          </w:p>
-          <w:p>
-            <w:pPr>
-              <w:spacing w:line="360" w:lineRule="auto"/>
-              <w:rPr>
-                <w:rFonts w:ascii="Arial" w:hAnsi="Arial" w:cs="Arial"/>
-                <w:sz w:val="24"/>
-                <w:szCs w:val="24"/>
-              </w:rPr>
-            </w:pPr>
-            <w:proofErr w:type="gramStart"/>
+              <w:t xml:space="preserve"> Vendedor analisa orçamento</w:t>
+            </w:r>
+          </w:p>
+          <w:p>
+            <w:pPr>
+              <w:spacing w:line="360" w:lineRule="auto"/>
+              <w:rPr>
+                <w:rFonts w:ascii="Arial" w:hAnsi="Arial" w:cs="Arial"/>
+                <w:sz w:val="24"/>
+                <w:szCs w:val="24"/>
+              </w:rPr>
+            </w:pPr>
             <w:r>
               <w:rPr>
                 <w:rFonts w:ascii="Arial" w:hAnsi="Arial" w:cs="Arial"/>
@@ -3423,22 +3561,21 @@
               </w:rPr>
               <w:t>Trabalhador Envolvido</w:t>
             </w:r>
-            <w:proofErr w:type="gramEnd"/>
-            <w:r>
-              <w:rPr>
-                <w:rFonts w:ascii="Arial" w:hAnsi="Arial" w:cs="Arial"/>
-                <w:sz w:val="24"/>
-                <w:szCs w:val="24"/>
-              </w:rPr>
-              <w:t>:</w:t>
-            </w:r>
-            <w:r>
-              <w:rPr>
-                <w:rFonts w:ascii="Arial" w:hAnsi="Arial" w:cs="Arial"/>
-                <w:sz w:val="24"/>
-                <w:szCs w:val="24"/>
-              </w:rPr>
-              <w:t xml:space="preserve"> Vendedor</w:t>
+            <w:r>
+              <w:rPr>
+                <w:rFonts w:ascii="Arial" w:hAnsi="Arial" w:cs="Arial"/>
+                <w:sz w:val="24"/>
+                <w:szCs w:val="24"/>
+              </w:rPr>
+              <w:t xml:space="preserve">: </w:t>
+            </w:r>
+            <w:r>
+              <w:rPr>
+                <w:rFonts w:ascii="Arial" w:hAnsi="Arial" w:cs="Arial"/>
+                <w:sz w:val="24"/>
+                <w:szCs w:val="24"/>
+              </w:rPr>
+              <w:t xml:space="preserve">Consultor de Vendas </w:t>
             </w:r>
           </w:p>
           <w:p>
@@ -3446,22 +3583,42 @@
               <w:pStyle w:val="PargrafodaLista"/>
               <w:numPr>
                 <w:ilvl w:val="0"/>
-                <w:numId w:val="32"/>
+                <w:numId w:val="33"/>
               </w:numPr>
               <w:spacing w:line="360" w:lineRule="auto"/>
               <w:rPr>
                 <w:rFonts w:ascii="Arial" w:hAnsi="Arial" w:cs="Arial"/>
-                <w:sz w:val="24"/>
-                <w:szCs w:val="24"/>
-              </w:rPr>
-            </w:pPr>
-            <w:r>
-              <w:rPr>
-                <w:rFonts w:ascii="Arial" w:hAnsi="Arial" w:cs="Arial"/>
-                <w:sz w:val="24"/>
-                <w:szCs w:val="24"/>
-              </w:rPr>
-              <w:t>Cliente solicita catalogo</w:t>
+                <w:bCs/>
+                <w:sz w:val="24"/>
+                <w:szCs w:val="24"/>
+              </w:rPr>
+            </w:pPr>
+            <w:r>
+              <w:rPr>
+                <w:rFonts w:ascii="Arial" w:hAnsi="Arial" w:cs="Arial"/>
+                <w:bCs/>
+                <w:sz w:val="24"/>
+                <w:szCs w:val="24"/>
+              </w:rPr>
+              <w:t xml:space="preserve">Vendedor verifica se </w:t>
+            </w:r>
+            <w:r>
+              <w:rPr>
+                <w:rFonts w:ascii="Arial" w:hAnsi="Arial" w:cs="Arial"/>
+                <w:bCs/>
+                <w:sz w:val="24"/>
+                <w:szCs w:val="24"/>
+              </w:rPr>
+              <w:t>a</w:t>
+            </w:r>
+            <w:r>
+              <w:rPr>
+                <w:rFonts w:ascii="Arial" w:hAnsi="Arial" w:cs="Arial"/>
+                <w:bCs/>
+                <w:sz w:val="24"/>
+                <w:szCs w:val="24"/>
+              </w:rPr>
+              <w:t xml:space="preserve"> data de emissão está dentro do prazo estipulado </w:t>
             </w:r>
           </w:p>
           <w:p>
@@ -3469,22 +3626,49 @@
               <w:pStyle w:val="PargrafodaLista"/>
               <w:numPr>
                 <w:ilvl w:val="0"/>
-                <w:numId w:val="32"/>
+                <w:numId w:val="33"/>
               </w:numPr>
               <w:spacing w:line="360" w:lineRule="auto"/>
               <w:rPr>
                 <w:rFonts w:ascii="Arial" w:hAnsi="Arial" w:cs="Arial"/>
-                <w:sz w:val="24"/>
-                <w:szCs w:val="24"/>
-              </w:rPr>
-            </w:pPr>
-            <w:r>
-              <w:rPr>
-                <w:rFonts w:ascii="Arial" w:hAnsi="Arial" w:cs="Arial"/>
-                <w:sz w:val="24"/>
-                <w:szCs w:val="24"/>
-              </w:rPr>
-              <w:t xml:space="preserve">Vendedor consulta catálogo mais recente </w:t>
+                <w:bCs/>
+                <w:sz w:val="24"/>
+                <w:szCs w:val="24"/>
+              </w:rPr>
+            </w:pPr>
+            <w:r>
+              <w:rPr>
+                <w:rFonts w:ascii="Arial" w:hAnsi="Arial" w:cs="Arial"/>
+                <w:bCs/>
+                <w:sz w:val="24"/>
+                <w:szCs w:val="24"/>
+              </w:rPr>
+              <w:t xml:space="preserve">Vendedor consulta se número de orçamento contem no registro </w:t>
+            </w:r>
+          </w:p>
+          <w:p>
+            <w:pPr>
+              <w:pStyle w:val="PargrafodaLista"/>
+              <w:numPr>
+                <w:ilvl w:val="2"/>
+                <w:numId w:val="33"/>
+              </w:numPr>
+              <w:spacing w:line="360" w:lineRule="auto"/>
+              <w:rPr>
+                <w:rFonts w:ascii="Arial" w:hAnsi="Arial" w:cs="Arial"/>
+                <w:bCs/>
+                <w:sz w:val="24"/>
+                <w:szCs w:val="24"/>
+              </w:rPr>
+            </w:pPr>
+            <w:r>
+              <w:rPr>
+                <w:rFonts w:ascii="Arial" w:hAnsi="Arial" w:cs="Arial"/>
+                <w:bCs/>
+                <w:sz w:val="24"/>
+                <w:szCs w:val="24"/>
+              </w:rPr>
+              <w:t xml:space="preserve">Vendedor recusa orçamento </w:t>
             </w:r>
           </w:p>
           <w:p>
@@ -3492,30 +3676,24 @@
               <w:pStyle w:val="PargrafodaLista"/>
               <w:numPr>
                 <w:ilvl w:val="0"/>
-                <w:numId w:val="32"/>
+                <w:numId w:val="34"/>
               </w:numPr>
               <w:spacing w:line="360" w:lineRule="auto"/>
               <w:rPr>
                 <w:rFonts w:ascii="Arial" w:hAnsi="Arial" w:cs="Arial"/>
-                <w:sz w:val="24"/>
-                <w:szCs w:val="24"/>
-              </w:rPr>
-            </w:pPr>
-            <w:r>
-              <w:rPr>
-                <w:rFonts w:ascii="Arial" w:hAnsi="Arial" w:cs="Arial"/>
-                <w:sz w:val="24"/>
-                <w:szCs w:val="24"/>
-              </w:rPr>
-              <w:t xml:space="preserve">Vendedor entrega  </w:t>
-            </w:r>
-            <w:r>
-              <w:rPr>
-                <w:rFonts w:ascii="Arial" w:hAnsi="Arial" w:cs="Arial"/>
-                <w:sz w:val="24"/>
-                <w:szCs w:val="24"/>
-              </w:rPr>
-              <w:t>catálogo</w:t>
+                <w:bCs/>
+                <w:sz w:val="24"/>
+                <w:szCs w:val="24"/>
+              </w:rPr>
+            </w:pPr>
+            <w:r>
+              <w:rPr>
+                <w:rFonts w:ascii="Arial" w:hAnsi="Arial" w:cs="Arial"/>
+                <w:bCs/>
+                <w:sz w:val="24"/>
+                <w:szCs w:val="24"/>
+              </w:rPr>
+              <w:t xml:space="preserve">Vendedor aprova orçamento </w:t>
             </w:r>
           </w:p>
         </w:tc>
@@ -3561,7 +3739,15 @@
                 <w:sz w:val="24"/>
                 <w:szCs w:val="24"/>
               </w:rPr>
-              <w:t>Analisar orçamento</w:t>
+              <w:t>Gerar p</w:t>
+            </w:r>
+            <w:r>
+              <w:rPr>
+                <w:rFonts w:ascii="Arial" w:hAnsi="Arial" w:cs="Arial"/>
+                <w:sz w:val="24"/>
+                <w:szCs w:val="24"/>
+              </w:rPr>
+              <w:t>edido</w:t>
             </w:r>
           </w:p>
           <w:p>
@@ -3597,19 +3783,18 @@
                 <w:sz w:val="24"/>
                 <w:szCs w:val="24"/>
               </w:rPr>
-              <w:t xml:space="preserve"> Vendedor analisa orçamento</w:t>
-            </w:r>
-          </w:p>
-          <w:p>
-            <w:pPr>
-              <w:spacing w:line="360" w:lineRule="auto"/>
-              <w:rPr>
-                <w:rFonts w:ascii="Arial" w:hAnsi="Arial" w:cs="Arial"/>
-                <w:sz w:val="24"/>
-                <w:szCs w:val="24"/>
-              </w:rPr>
-            </w:pPr>
-            <w:proofErr w:type="gramStart"/>
+              <w:t>Vendedor efetiva pedido</w:t>
+            </w:r>
+          </w:p>
+          <w:p>
+            <w:pPr>
+              <w:spacing w:line="360" w:lineRule="auto"/>
+              <w:rPr>
+                <w:rFonts w:ascii="Arial" w:hAnsi="Arial" w:cs="Arial"/>
+                <w:sz w:val="24"/>
+                <w:szCs w:val="24"/>
+              </w:rPr>
+            </w:pPr>
             <w:r>
               <w:rPr>
                 <w:rFonts w:ascii="Arial" w:hAnsi="Arial" w:cs="Arial"/>
@@ -3620,7 +3805,6 @@
               </w:rPr>
               <w:t>Trabalhador Envolvido</w:t>
             </w:r>
-            <w:proofErr w:type="gramEnd"/>
             <w:r>
               <w:rPr>
                 <w:rFonts w:ascii="Arial" w:hAnsi="Arial" w:cs="Arial"/>
@@ -3635,100 +3819,7 @@
                 <w:sz w:val="24"/>
                 <w:szCs w:val="24"/>
               </w:rPr>
-              <w:t xml:space="preserve">Consultor de Vendas </w:t>
-            </w:r>
-          </w:p>
-          <w:p>
-            <w:pPr>
-              <w:pStyle w:val="PargrafodaLista"/>
-              <w:numPr>
-                <w:ilvl w:val="0"/>
-                <w:numId w:val="33"/>
-              </w:numPr>
-              <w:spacing w:line="360" w:lineRule="auto"/>
-              <w:rPr>
-                <w:rFonts w:ascii="Arial" w:hAnsi="Arial" w:cs="Arial"/>
-                <w:bCs/>
-                <w:sz w:val="24"/>
-                <w:szCs w:val="24"/>
-              </w:rPr>
-            </w:pPr>
-            <w:r>
-              <w:rPr>
-                <w:rFonts w:ascii="Arial" w:hAnsi="Arial" w:cs="Arial"/>
-                <w:bCs/>
-                <w:sz w:val="24"/>
-                <w:szCs w:val="24"/>
-              </w:rPr>
-              <w:t xml:space="preserve">Vendedor verifica se </w:t>
-            </w:r>
-            <w:r>
-              <w:rPr>
-                <w:rFonts w:ascii="Arial" w:hAnsi="Arial" w:cs="Arial"/>
-                <w:bCs/>
-                <w:sz w:val="24"/>
-                <w:szCs w:val="24"/>
-              </w:rPr>
-              <w:t>a</w:t>
-            </w:r>
-            <w:r>
-              <w:rPr>
-                <w:rFonts w:ascii="Arial" w:hAnsi="Arial" w:cs="Arial"/>
-                <w:bCs/>
-                <w:sz w:val="24"/>
-                <w:szCs w:val="24"/>
-              </w:rPr>
-              <w:t xml:space="preserve"> data de emissão está dentro do prazo estipulado </w:t>
-            </w:r>
-          </w:p>
-          <w:p>
-            <w:pPr>
-              <w:pStyle w:val="PargrafodaLista"/>
-              <w:numPr>
-                <w:ilvl w:val="0"/>
-                <w:numId w:val="33"/>
-              </w:numPr>
-              <w:spacing w:line="360" w:lineRule="auto"/>
-              <w:rPr>
-                <w:rFonts w:ascii="Arial" w:hAnsi="Arial" w:cs="Arial"/>
-                <w:bCs/>
-                <w:sz w:val="24"/>
-                <w:szCs w:val="24"/>
-              </w:rPr>
-            </w:pPr>
-            <w:r>
-              <w:rPr>
-                <w:rFonts w:ascii="Arial" w:hAnsi="Arial" w:cs="Arial"/>
-                <w:bCs/>
-                <w:sz w:val="24"/>
-                <w:szCs w:val="24"/>
-              </w:rPr>
-              <w:t xml:space="preserve">Vendedor consulta se número de orçamento contem no registro </w:t>
-            </w:r>
-          </w:p>
-          <w:p>
-            <w:pPr>
-              <w:pStyle w:val="PargrafodaLista"/>
-              <w:numPr>
-                <w:ilvl w:val="2"/>
-                <w:numId w:val="33"/>
-              </w:numPr>
-              <w:spacing w:line="360" w:lineRule="auto"/>
-              <w:rPr>
-                <w:rFonts w:ascii="Arial" w:hAnsi="Arial" w:cs="Arial"/>
-                <w:bCs/>
-                <w:sz w:val="24"/>
-                <w:szCs w:val="24"/>
-              </w:rPr>
-            </w:pPr>
-            <w:r>
-              <w:rPr>
-                <w:rFonts w:ascii="Arial" w:hAnsi="Arial" w:cs="Arial"/>
-                <w:bCs/>
-                <w:sz w:val="24"/>
-                <w:szCs w:val="24"/>
-              </w:rPr>
-              <w:t xml:space="preserve">Vendedor recusa orçamento </w:t>
+              <w:t>Vendedor</w:t>
             </w:r>
           </w:p>
           <w:p>
@@ -3741,19 +3832,72 @@
               <w:spacing w:line="360" w:lineRule="auto"/>
               <w:rPr>
                 <w:rFonts w:ascii="Arial" w:hAnsi="Arial" w:cs="Arial"/>
-                <w:bCs/>
-                <w:sz w:val="24"/>
-                <w:szCs w:val="24"/>
-              </w:rPr>
-            </w:pPr>
-            <w:r>
-              <w:rPr>
-                <w:rFonts w:ascii="Arial" w:hAnsi="Arial" w:cs="Arial"/>
-                <w:bCs/>
-                <w:sz w:val="24"/>
-                <w:szCs w:val="24"/>
-              </w:rPr>
-              <w:t xml:space="preserve">Vendedor aprova orçamento </w:t>
+                <w:b/>
+                <w:bCs/>
+                <w:sz w:val="24"/>
+                <w:szCs w:val="24"/>
+              </w:rPr>
+            </w:pPr>
+            <w:r>
+              <w:rPr>
+                <w:rFonts w:ascii="Arial" w:hAnsi="Arial" w:cs="Arial"/>
+                <w:bCs/>
+                <w:sz w:val="24"/>
+                <w:szCs w:val="24"/>
+              </w:rPr>
+              <w:t xml:space="preserve">Vendedor verifica dados do orçamento </w:t>
+            </w:r>
+          </w:p>
+          <w:p>
+            <w:pPr>
+              <w:pStyle w:val="PargrafodaLista"/>
+              <w:numPr>
+                <w:ilvl w:val="0"/>
+                <w:numId w:val="34"/>
+              </w:numPr>
+              <w:spacing w:line="360" w:lineRule="auto"/>
+              <w:rPr>
+                <w:rFonts w:ascii="Arial" w:hAnsi="Arial" w:cs="Arial"/>
+                <w:b/>
+                <w:bCs/>
+                <w:sz w:val="24"/>
+                <w:szCs w:val="24"/>
+              </w:rPr>
+            </w:pPr>
+            <w:r>
+              <w:rPr>
+                <w:rFonts w:ascii="Arial" w:hAnsi="Arial" w:cs="Arial"/>
+                <w:bCs/>
+                <w:sz w:val="24"/>
+                <w:szCs w:val="24"/>
+              </w:rPr>
+              <w:t>Vendedor gera pedido</w:t>
+            </w:r>
+          </w:p>
+          <w:p>
+            <w:pPr>
+              <w:pStyle w:val="PargrafodaLista"/>
+              <w:numPr>
+                <w:ilvl w:val="0"/>
+                <w:numId w:val="34"/>
+              </w:numPr>
+              <w:spacing w:line="360" w:lineRule="auto"/>
+              <w:rPr>
+                <w:rFonts w:ascii="Arial" w:hAnsi="Arial" w:cs="Arial"/>
+                <w:b/>
+                <w:bCs/>
+                <w:sz w:val="24"/>
+                <w:szCs w:val="24"/>
+              </w:rPr>
+            </w:pPr>
+            <w:r>
+              <w:rPr>
+                <w:rFonts w:ascii="Arial" w:hAnsi="Arial" w:cs="Arial"/>
+                <w:bCs/>
+                <w:sz w:val="24"/>
+                <w:szCs w:val="24"/>
+              </w:rPr>
+              <w:t xml:space="preserve">Vendedor entrega número do pedido ao cliente </w:t>
             </w:r>
           </w:p>
         </w:tc>
@@ -3799,15 +3943,15 @@
                 <w:sz w:val="24"/>
                 <w:szCs w:val="24"/>
               </w:rPr>
-              <w:t>Gerar p</w:t>
-            </w:r>
-            <w:r>
-              <w:rPr>
-                <w:rFonts w:ascii="Arial" w:hAnsi="Arial" w:cs="Arial"/>
-                <w:sz w:val="24"/>
-                <w:szCs w:val="24"/>
-              </w:rPr>
-              <w:t>edido</w:t>
+              <w:t>Efetuar p</w:t>
+            </w:r>
+            <w:r>
+              <w:rPr>
+                <w:rFonts w:ascii="Arial" w:hAnsi="Arial" w:cs="Arial"/>
+                <w:sz w:val="24"/>
+                <w:szCs w:val="24"/>
+              </w:rPr>
+              <w:t xml:space="preserve">agamento </w:t>
             </w:r>
           </w:p>
           <w:p>
@@ -3843,19 +3987,18 @@
                 <w:sz w:val="24"/>
                 <w:szCs w:val="24"/>
               </w:rPr>
-              <w:t>Vendedor efetiva pedido</w:t>
-            </w:r>
-          </w:p>
-          <w:p>
-            <w:pPr>
-              <w:spacing w:line="360" w:lineRule="auto"/>
-              <w:rPr>
-                <w:rFonts w:ascii="Arial" w:hAnsi="Arial" w:cs="Arial"/>
-                <w:sz w:val="24"/>
-                <w:szCs w:val="24"/>
-              </w:rPr>
-            </w:pPr>
-            <w:proofErr w:type="gramStart"/>
+              <w:t xml:space="preserve">Cliente efetua pagamento </w:t>
+            </w:r>
+          </w:p>
+          <w:p>
+            <w:pPr>
+              <w:spacing w:line="360" w:lineRule="auto"/>
+              <w:rPr>
+                <w:rFonts w:ascii="Arial" w:hAnsi="Arial" w:cs="Arial"/>
+                <w:sz w:val="24"/>
+                <w:szCs w:val="24"/>
+              </w:rPr>
+            </w:pPr>
             <w:r>
               <w:rPr>
                 <w:rFonts w:ascii="Arial" w:hAnsi="Arial" w:cs="Arial"/>
@@ -3866,7 +4009,6 @@
               </w:rPr>
               <w:t>Trabalhador Envolvido</w:t>
             </w:r>
-            <w:proofErr w:type="gramEnd"/>
             <w:r>
               <w:rPr>
                 <w:rFonts w:ascii="Arial" w:hAnsi="Arial" w:cs="Arial"/>
@@ -3889,25 +4031,23 @@
               <w:pStyle w:val="PargrafodaLista"/>
               <w:numPr>
                 <w:ilvl w:val="0"/>
-                <w:numId w:val="34"/>
+                <w:numId w:val="35"/>
               </w:numPr>
               <w:spacing w:line="360" w:lineRule="auto"/>
               <w:rPr>
                 <w:rFonts w:ascii="Arial" w:hAnsi="Arial" w:cs="Arial"/>
-                <w:b/>
-                <w:bCs/>
-                <w:sz w:val="24"/>
-                <w:szCs w:val="24"/>
-              </w:rPr>
-            </w:pPr>
-            <w:r>
-              <w:rPr>
-                <w:rFonts w:ascii="Arial" w:hAnsi="Arial" w:cs="Arial"/>
-                <w:bCs/>
-                <w:sz w:val="24"/>
-                <w:szCs w:val="24"/>
-              </w:rPr>
-              <w:t xml:space="preserve">Vendedor verifica dados do orçamento </w:t>
+                <w:sz w:val="24"/>
+                <w:szCs w:val="24"/>
+              </w:rPr>
+            </w:pPr>
+            <w:r>
+              <w:rPr>
+                <w:rFonts w:ascii="Arial" w:hAnsi="Arial" w:cs="Arial"/>
+                <w:sz w:val="24"/>
+                <w:szCs w:val="24"/>
+              </w:rPr>
+              <w:lastRenderedPageBreak/>
+              <w:t xml:space="preserve">Cliente escolhe a forma de pagamento </w:t>
             </w:r>
           </w:p>
           <w:p>
@@ -3915,25 +4055,22 @@
               <w:pStyle w:val="PargrafodaLista"/>
               <w:numPr>
                 <w:ilvl w:val="0"/>
-                <w:numId w:val="34"/>
+                <w:numId w:val="35"/>
               </w:numPr>
               <w:spacing w:line="360" w:lineRule="auto"/>
               <w:rPr>
                 <w:rFonts w:ascii="Arial" w:hAnsi="Arial" w:cs="Arial"/>
-                <w:b/>
-                <w:bCs/>
-                <w:sz w:val="24"/>
-                <w:szCs w:val="24"/>
-              </w:rPr>
-            </w:pPr>
-            <w:r>
-              <w:rPr>
-                <w:rFonts w:ascii="Arial" w:hAnsi="Arial" w:cs="Arial"/>
-                <w:bCs/>
-                <w:sz w:val="24"/>
-                <w:szCs w:val="24"/>
-              </w:rPr>
-              <w:t>Vendedor gera pedido</w:t>
+                <w:sz w:val="24"/>
+                <w:szCs w:val="24"/>
+              </w:rPr>
+            </w:pPr>
+            <w:r>
+              <w:rPr>
+                <w:rFonts w:ascii="Arial" w:hAnsi="Arial" w:cs="Arial"/>
+                <w:sz w:val="24"/>
+                <w:szCs w:val="24"/>
+              </w:rPr>
+              <w:t>Cliente efetua pagamento</w:t>
             </w:r>
           </w:p>
           <w:p>
@@ -3941,25 +4078,91 @@
               <w:pStyle w:val="PargrafodaLista"/>
               <w:numPr>
                 <w:ilvl w:val="0"/>
-                <w:numId w:val="34"/>
+                <w:numId w:val="35"/>
               </w:numPr>
               <w:spacing w:line="360" w:lineRule="auto"/>
               <w:rPr>
                 <w:rFonts w:ascii="Arial" w:hAnsi="Arial" w:cs="Arial"/>
-                <w:b/>
-                <w:bCs/>
-                <w:sz w:val="24"/>
-                <w:szCs w:val="24"/>
-              </w:rPr>
-            </w:pPr>
-            <w:r>
-              <w:rPr>
-                <w:rFonts w:ascii="Arial" w:hAnsi="Arial" w:cs="Arial"/>
-                <w:bCs/>
-                <w:sz w:val="24"/>
-                <w:szCs w:val="24"/>
-              </w:rPr>
-              <w:t xml:space="preserve">Vendedor entrega número do pedido ao cliente </w:t>
+                <w:sz w:val="24"/>
+                <w:szCs w:val="24"/>
+              </w:rPr>
+            </w:pPr>
+            <w:r>
+              <w:rPr>
+                <w:rFonts w:ascii="Arial" w:hAnsi="Arial" w:cs="Arial"/>
+                <w:sz w:val="24"/>
+                <w:szCs w:val="24"/>
+              </w:rPr>
+              <w:t xml:space="preserve">Vendedor entrega confirmação do pagamento </w:t>
+            </w:r>
+          </w:p>
+          <w:p>
+            <w:pPr>
+              <w:pStyle w:val="PargrafodaLista"/>
+              <w:numPr>
+                <w:ilvl w:val="2"/>
+                <w:numId w:val="35"/>
+              </w:numPr>
+              <w:spacing w:line="360" w:lineRule="auto"/>
+              <w:rPr>
+                <w:rFonts w:ascii="Arial" w:hAnsi="Arial" w:cs="Arial"/>
+                <w:sz w:val="24"/>
+                <w:szCs w:val="24"/>
+              </w:rPr>
+            </w:pPr>
+            <w:r>
+              <w:rPr>
+                <w:rFonts w:ascii="Arial" w:hAnsi="Arial" w:cs="Arial"/>
+                <w:sz w:val="24"/>
+                <w:szCs w:val="24"/>
+              </w:rPr>
+              <w:t xml:space="preserve">Vendedor informa que o pagamento foi recusado </w:t>
+            </w:r>
+          </w:p>
+          <w:p>
+            <w:pPr>
+              <w:pStyle w:val="PargrafodaLista"/>
+              <w:numPr>
+                <w:ilvl w:val="2"/>
+                <w:numId w:val="39"/>
+              </w:numPr>
+              <w:spacing w:line="360" w:lineRule="auto"/>
+              <w:rPr>
+                <w:rFonts w:ascii="Arial" w:hAnsi="Arial" w:cs="Arial"/>
+                <w:sz w:val="24"/>
+                <w:szCs w:val="24"/>
+              </w:rPr>
+            </w:pPr>
+            <w:r>
+              <w:rPr>
+                <w:rFonts w:ascii="Arial" w:hAnsi="Arial" w:cs="Arial"/>
+                <w:sz w:val="24"/>
+                <w:szCs w:val="24"/>
+              </w:rPr>
+              <w:t>Vendedor altera status do pedido para pagamento recusado</w:t>
+            </w:r>
+          </w:p>
+          <w:p>
+            <w:pPr>
+              <w:pStyle w:val="PargrafodaLista"/>
+              <w:numPr>
+                <w:ilvl w:val="0"/>
+                <w:numId w:val="40"/>
+              </w:numPr>
+              <w:spacing w:line="360" w:lineRule="auto"/>
+              <w:rPr>
+                <w:rFonts w:ascii="Arial" w:hAnsi="Arial" w:cs="Arial"/>
+                <w:sz w:val="24"/>
+                <w:szCs w:val="24"/>
+              </w:rPr>
+            </w:pPr>
+            <w:r>
+              <w:rPr>
+                <w:rFonts w:ascii="Arial" w:hAnsi="Arial" w:cs="Arial"/>
+                <w:sz w:val="24"/>
+                <w:szCs w:val="24"/>
+              </w:rPr>
+              <w:t>Vendedor altera status do pedido para pagamento autorizado</w:t>
             </w:r>
           </w:p>
         </w:tc>
@@ -3989,6 +4192,7 @@
                 <w:sz w:val="24"/>
                 <w:szCs w:val="24"/>
               </w:rPr>
+              <w:lastRenderedPageBreak/>
               <w:t>Processo</w:t>
             </w:r>
             <w:r>
@@ -3997,6 +4201,34 @@
                 <w:sz w:val="24"/>
                 <w:szCs w:val="24"/>
               </w:rPr>
+              <w:t xml:space="preserve">: Verificar disponibilidade dos produtos </w:t>
+            </w:r>
+          </w:p>
+          <w:p>
+            <w:pPr>
+              <w:spacing w:line="360" w:lineRule="auto"/>
+              <w:rPr>
+                <w:rFonts w:ascii="Arial" w:hAnsi="Arial" w:cs="Arial"/>
+                <w:sz w:val="24"/>
+                <w:szCs w:val="24"/>
+              </w:rPr>
+            </w:pPr>
+            <w:r>
+              <w:rPr>
+                <w:rFonts w:ascii="Arial" w:hAnsi="Arial" w:cs="Arial"/>
+                <w:b/>
+                <w:bCs/>
+                <w:sz w:val="24"/>
+                <w:szCs w:val="24"/>
+              </w:rPr>
+              <w:t>Evento</w:t>
+            </w:r>
+            <w:r>
+              <w:rPr>
+                <w:rFonts w:ascii="Arial" w:hAnsi="Arial" w:cs="Arial"/>
+                <w:sz w:val="24"/>
+                <w:szCs w:val="24"/>
+              </w:rPr>
               <w:t xml:space="preserve">: </w:t>
             </w:r>
             <w:r>
@@ -4005,15 +4237,7 @@
                 <w:sz w:val="24"/>
                 <w:szCs w:val="24"/>
               </w:rPr>
-              <w:t>Efetuar p</w:t>
-            </w:r>
-            <w:r>
-              <w:rPr>
-                <w:rFonts w:ascii="Arial" w:hAnsi="Arial" w:cs="Arial"/>
-                <w:sz w:val="24"/>
-                <w:szCs w:val="24"/>
-              </w:rPr>
-              <w:t xml:space="preserve">agamento </w:t>
+              <w:t xml:space="preserve">Almoxarife verifica estoque </w:t>
             </w:r>
           </w:p>
           <w:p>
@@ -4033,62 +4257,15 @@
                 <w:sz w:val="24"/>
                 <w:szCs w:val="24"/>
               </w:rPr>
-              <w:t>Evento</w:t>
-            </w:r>
-            <w:r>
-              <w:rPr>
-                <w:rFonts w:ascii="Arial" w:hAnsi="Arial" w:cs="Arial"/>
-                <w:sz w:val="24"/>
-                <w:szCs w:val="24"/>
-              </w:rPr>
-              <w:t xml:space="preserve">: </w:t>
-            </w:r>
-            <w:r>
-              <w:rPr>
-                <w:rFonts w:ascii="Arial" w:hAnsi="Arial" w:cs="Arial"/>
-                <w:sz w:val="24"/>
-                <w:szCs w:val="24"/>
-              </w:rPr>
-              <w:t xml:space="preserve">Cliente efetua pagamento </w:t>
-            </w:r>
-          </w:p>
-          <w:p>
-            <w:pPr>
-              <w:spacing w:line="360" w:lineRule="auto"/>
-              <w:rPr>
-                <w:rFonts w:ascii="Arial" w:hAnsi="Arial" w:cs="Arial"/>
-                <w:sz w:val="24"/>
-                <w:szCs w:val="24"/>
-              </w:rPr>
-            </w:pPr>
-            <w:proofErr w:type="gramStart"/>
-            <w:r>
-              <w:rPr>
-                <w:rFonts w:ascii="Arial" w:hAnsi="Arial" w:cs="Arial"/>
-                <w:b/>
-                <w:bCs/>
-                <w:sz w:val="24"/>
-                <w:szCs w:val="24"/>
-              </w:rPr>
-              <w:lastRenderedPageBreak/>
               <w:t>Trabalhador Envolvido</w:t>
             </w:r>
-            <w:proofErr w:type="gramEnd"/>
-            <w:r>
-              <w:rPr>
-                <w:rFonts w:ascii="Arial" w:hAnsi="Arial" w:cs="Arial"/>
-                <w:sz w:val="24"/>
-                <w:szCs w:val="24"/>
-              </w:rPr>
-              <w:t xml:space="preserve">: </w:t>
-            </w:r>
-            <w:r>
-              <w:rPr>
-                <w:rFonts w:ascii="Arial" w:hAnsi="Arial" w:cs="Arial"/>
-                <w:sz w:val="24"/>
-                <w:szCs w:val="24"/>
-              </w:rPr>
-              <w:t>Vendedor</w:t>
+            <w:r>
+              <w:rPr>
+                <w:rFonts w:ascii="Arial" w:hAnsi="Arial" w:cs="Arial"/>
+                <w:sz w:val="24"/>
+                <w:szCs w:val="24"/>
+              </w:rPr>
+              <w:t>:</w:t>
             </w:r>
           </w:p>
           <w:p>
@@ -4096,7 +4273,7 @@
               <w:pStyle w:val="PargrafodaLista"/>
               <w:numPr>
                 <w:ilvl w:val="0"/>
-                <w:numId w:val="35"/>
+                <w:numId w:val="38"/>
               </w:numPr>
               <w:spacing w:line="360" w:lineRule="auto"/>
               <w:rPr>
@@ -4111,7 +4288,7 @@
                 <w:sz w:val="24"/>
                 <w:szCs w:val="24"/>
               </w:rPr>
-              <w:t xml:space="preserve">Cliente escolhe a forma de pagamento </w:t>
+              <w:t>Almoxarife consulta pedido aprovado</w:t>
             </w:r>
           </w:p>
           <w:p>
@@ -4119,7 +4296,7 @@
               <w:pStyle w:val="PargrafodaLista"/>
               <w:numPr>
                 <w:ilvl w:val="0"/>
-                <w:numId w:val="35"/>
+                <w:numId w:val="38"/>
               </w:numPr>
               <w:spacing w:line="360" w:lineRule="auto"/>
               <w:rPr>
@@ -4134,7 +4311,7 @@
                 <w:sz w:val="24"/>
                 <w:szCs w:val="24"/>
               </w:rPr>
-              <w:t>Cliente efetua pagamento</w:t>
+              <w:t xml:space="preserve">Almoxarife verifica disponibilidade de produtos </w:t>
             </w:r>
           </w:p>
           <w:p>
@@ -4142,7 +4319,7 @@
               <w:pStyle w:val="PargrafodaLista"/>
               <w:numPr>
                 <w:ilvl w:val="0"/>
-                <w:numId w:val="35"/>
+                <w:numId w:val="38"/>
               </w:numPr>
               <w:spacing w:line="360" w:lineRule="auto"/>
               <w:rPr>
@@ -4157,7 +4334,15 @@
                 <w:sz w:val="24"/>
                 <w:szCs w:val="24"/>
               </w:rPr>
-              <w:t xml:space="preserve">Vendedor entrega confirmação do pagamento </w:t>
+              <w:t xml:space="preserve">Almoxarife </w:t>
+            </w:r>
+            <w:r>
+              <w:rPr>
+                <w:rFonts w:ascii="Arial" w:hAnsi="Arial" w:cs="Arial"/>
+                <w:sz w:val="24"/>
+                <w:szCs w:val="24"/>
+              </w:rPr>
+              <w:t>altera status para preparar pedido</w:t>
             </w:r>
           </w:p>
           <w:p>
@@ -4165,7 +4350,7 @@
               <w:pStyle w:val="PargrafodaLista"/>
               <w:numPr>
                 <w:ilvl w:val="2"/>
-                <w:numId w:val="35"/>
+                <w:numId w:val="38"/>
               </w:numPr>
               <w:spacing w:line="360" w:lineRule="auto"/>
               <w:rPr>
@@ -4180,61 +4365,7 @@
                 <w:sz w:val="24"/>
                 <w:szCs w:val="24"/>
               </w:rPr>
-              <w:t xml:space="preserve">Vendedor informa que o pagamento foi recusado </w:t>
-            </w:r>
-          </w:p>
-          <w:p>
-            <w:pPr>
-              <w:pStyle w:val="PargrafodaLista"/>
-              <w:numPr>
-                <w:ilvl w:val="2"/>
-                <w:numId w:val="39"/>
-              </w:numPr>
-              <w:spacing w:line="360" w:lineRule="auto"/>
-              <w:rPr>
-                <w:rFonts w:ascii="Arial" w:hAnsi="Arial" w:cs="Arial"/>
-                <w:sz w:val="24"/>
-                <w:szCs w:val="24"/>
-              </w:rPr>
-            </w:pPr>
-            <w:r>
-              <w:rPr>
-                <w:rFonts w:ascii="Arial" w:hAnsi="Arial" w:cs="Arial"/>
-                <w:sz w:val="24"/>
-                <w:szCs w:val="24"/>
-              </w:rPr>
-              <w:t xml:space="preserve">Vendedor altera status do pedido para pagamento </w:t>
-            </w:r>
-            <w:r>
-              <w:rPr>
-                <w:rFonts w:ascii="Arial" w:hAnsi="Arial" w:cs="Arial"/>
-                <w:sz w:val="24"/>
-                <w:szCs w:val="24"/>
-              </w:rPr>
-              <w:t>recusado</w:t>
-            </w:r>
-          </w:p>
-          <w:p>
-            <w:pPr>
-              <w:pStyle w:val="PargrafodaLista"/>
-              <w:numPr>
-                <w:ilvl w:val="0"/>
-                <w:numId w:val="40"/>
-              </w:numPr>
-              <w:spacing w:line="360" w:lineRule="auto"/>
-              <w:rPr>
-                <w:rFonts w:ascii="Arial" w:hAnsi="Arial" w:cs="Arial"/>
-                <w:sz w:val="24"/>
-                <w:szCs w:val="24"/>
-              </w:rPr>
-            </w:pPr>
-            <w:r>
-              <w:rPr>
-                <w:rFonts w:ascii="Arial" w:hAnsi="Arial" w:cs="Arial"/>
-                <w:sz w:val="24"/>
-                <w:szCs w:val="24"/>
-              </w:rPr>
-              <w:t>Vendedor altera status do pedido para pagamento autorizado</w:t>
+              <w:t>Almoxarife altera status para pedido cancelado</w:t>
             </w:r>
           </w:p>
         </w:tc>
@@ -4264,7 +4395,6 @@
                 <w:sz w:val="24"/>
                 <w:szCs w:val="24"/>
               </w:rPr>
-              <w:lastRenderedPageBreak/>
               <w:t>Processo</w:t>
             </w:r>
             <w:r>
@@ -4273,7 +4403,7 @@
                 <w:sz w:val="24"/>
                 <w:szCs w:val="24"/>
               </w:rPr>
-              <w:t xml:space="preserve">: Verificar disponibilidade dos produtos </w:t>
+              <w:t>: Preparar pedido</w:t>
             </w:r>
           </w:p>
           <w:p>
@@ -4309,7 +4439,7 @@
                 <w:sz w:val="24"/>
                 <w:szCs w:val="24"/>
               </w:rPr>
-              <w:t xml:space="preserve">Almoxarife verifica estoque </w:t>
+              <w:t>Almoxarife prepara pedido</w:t>
             </w:r>
           </w:p>
           <w:p>
@@ -4338,6 +4468,14 @@
                 <w:szCs w:val="24"/>
               </w:rPr>
               <w:t>:</w:t>
+            </w:r>
+            <w:r>
+              <w:rPr>
+                <w:rFonts w:ascii="Arial" w:hAnsi="Arial" w:cs="Arial"/>
+                <w:sz w:val="24"/>
+                <w:szCs w:val="24"/>
+              </w:rPr>
+              <w:t xml:space="preserve"> Almoxarife</w:t>
             </w:r>
           </w:p>
           <w:p>
@@ -4345,22 +4483,33 @@
               <w:pStyle w:val="PargrafodaLista"/>
               <w:numPr>
                 <w:ilvl w:val="0"/>
-                <w:numId w:val="38"/>
+                <w:numId w:val="41"/>
               </w:numPr>
               <w:spacing w:line="360" w:lineRule="auto"/>
               <w:rPr>
                 <w:rFonts w:ascii="Arial" w:hAnsi="Arial" w:cs="Arial"/>
-                <w:sz w:val="24"/>
-                <w:szCs w:val="24"/>
-              </w:rPr>
-            </w:pPr>
-            <w:r>
-              <w:rPr>
-                <w:rFonts w:ascii="Arial" w:hAnsi="Arial" w:cs="Arial"/>
-                <w:sz w:val="24"/>
-                <w:szCs w:val="24"/>
-              </w:rPr>
-              <w:t>Almoxarife consulta pedido aprovado</w:t>
+                <w:bCs/>
+                <w:sz w:val="24"/>
+                <w:szCs w:val="24"/>
+              </w:rPr>
+            </w:pPr>
+            <w:r>
+              <w:rPr>
+                <w:rFonts w:ascii="Arial" w:hAnsi="Arial" w:cs="Arial"/>
+                <w:bCs/>
+                <w:sz w:val="24"/>
+                <w:szCs w:val="24"/>
+              </w:rPr>
+              <w:t xml:space="preserve">Almoxarife </w:t>
+            </w:r>
+            <w:r>
+              <w:rPr>
+                <w:rFonts w:ascii="Arial" w:hAnsi="Arial" w:cs="Arial"/>
+                <w:bCs/>
+                <w:sz w:val="24"/>
+                <w:szCs w:val="24"/>
+              </w:rPr>
+              <w:t xml:space="preserve">separa produto </w:t>
             </w:r>
           </w:p>
           <w:p>
@@ -4368,22 +4517,24 @@
               <w:pStyle w:val="PargrafodaLista"/>
               <w:numPr>
                 <w:ilvl w:val="0"/>
-                <w:numId w:val="38"/>
+                <w:numId w:val="41"/>
               </w:numPr>
               <w:spacing w:line="360" w:lineRule="auto"/>
               <w:rPr>
                 <w:rFonts w:ascii="Arial" w:hAnsi="Arial" w:cs="Arial"/>
-                <w:sz w:val="24"/>
-                <w:szCs w:val="24"/>
-              </w:rPr>
-            </w:pPr>
-            <w:r>
-              <w:rPr>
-                <w:rFonts w:ascii="Arial" w:hAnsi="Arial" w:cs="Arial"/>
-                <w:sz w:val="24"/>
-                <w:szCs w:val="24"/>
-              </w:rPr>
-              <w:t xml:space="preserve">Almoxarife verifica disponibilidade de produtos </w:t>
+                <w:bCs/>
+                <w:sz w:val="24"/>
+                <w:szCs w:val="24"/>
+              </w:rPr>
+            </w:pPr>
+            <w:r>
+              <w:rPr>
+                <w:rFonts w:ascii="Arial" w:hAnsi="Arial" w:cs="Arial"/>
+                <w:bCs/>
+                <w:sz w:val="24"/>
+                <w:szCs w:val="24"/>
+              </w:rPr>
+              <w:t xml:space="preserve">Almoxarife dar baixa em estoque </w:t>
             </w:r>
           </w:p>
           <w:p>
@@ -4391,53 +4542,49 @@
               <w:pStyle w:val="PargrafodaLista"/>
               <w:numPr>
                 <w:ilvl w:val="0"/>
-                <w:numId w:val="38"/>
+                <w:numId w:val="41"/>
               </w:numPr>
               <w:spacing w:line="360" w:lineRule="auto"/>
               <w:rPr>
                 <w:rFonts w:ascii="Arial" w:hAnsi="Arial" w:cs="Arial"/>
-                <w:sz w:val="24"/>
-                <w:szCs w:val="24"/>
-              </w:rPr>
-            </w:pPr>
-            <w:r>
-              <w:rPr>
-                <w:rFonts w:ascii="Arial" w:hAnsi="Arial" w:cs="Arial"/>
-                <w:sz w:val="24"/>
-                <w:szCs w:val="24"/>
-              </w:rPr>
-              <w:t xml:space="preserve">Almoxarife </w:t>
-            </w:r>
-            <w:r>
-              <w:rPr>
-                <w:rFonts w:ascii="Arial" w:hAnsi="Arial" w:cs="Arial"/>
-                <w:sz w:val="24"/>
-                <w:szCs w:val="24"/>
-              </w:rPr>
-              <w:t>altera status para preparar pedido</w:t>
+                <w:bCs/>
+                <w:sz w:val="24"/>
+                <w:szCs w:val="24"/>
+              </w:rPr>
+            </w:pPr>
+            <w:r>
+              <w:rPr>
+                <w:rFonts w:ascii="Arial" w:hAnsi="Arial" w:cs="Arial"/>
+                <w:bCs/>
+                <w:sz w:val="24"/>
+                <w:szCs w:val="24"/>
+              </w:rPr>
+              <w:t xml:space="preserve">Almoxarife embala produto </w:t>
             </w:r>
           </w:p>
           <w:p>
             <w:pPr>
               <w:pStyle w:val="PargrafodaLista"/>
               <w:numPr>
-                <w:ilvl w:val="2"/>
-                <w:numId w:val="38"/>
+                <w:ilvl w:val="0"/>
+                <w:numId w:val="41"/>
               </w:numPr>
               <w:spacing w:line="360" w:lineRule="auto"/>
               <w:rPr>
                 <w:rFonts w:ascii="Arial" w:hAnsi="Arial" w:cs="Arial"/>
-                <w:sz w:val="24"/>
-                <w:szCs w:val="24"/>
-              </w:rPr>
-            </w:pPr>
-            <w:r>
-              <w:rPr>
-                <w:rFonts w:ascii="Arial" w:hAnsi="Arial" w:cs="Arial"/>
-                <w:sz w:val="24"/>
-                <w:szCs w:val="24"/>
-              </w:rPr>
-              <w:t>Almoxarife altera status para pedido cancelado</w:t>
+                <w:bCs/>
+                <w:sz w:val="24"/>
+                <w:szCs w:val="24"/>
+              </w:rPr>
+            </w:pPr>
+            <w:r>
+              <w:rPr>
+                <w:rFonts w:ascii="Arial" w:hAnsi="Arial" w:cs="Arial"/>
+                <w:bCs/>
+                <w:sz w:val="24"/>
+                <w:szCs w:val="24"/>
+              </w:rPr>
+              <w:t xml:space="preserve">Almoxarife  coloca etiqueta de coleta </w:t>
             </w:r>
           </w:p>
         </w:tc>
@@ -4475,7 +4622,7 @@
                 <w:sz w:val="24"/>
                 <w:szCs w:val="24"/>
               </w:rPr>
-              <w:t>: Preparar pedido</w:t>
+              <w:t>: Despachar pedido</w:t>
             </w:r>
           </w:p>
           <w:p>
@@ -4511,19 +4658,18 @@
                 <w:sz w:val="24"/>
                 <w:szCs w:val="24"/>
               </w:rPr>
-              <w:t>Almoxarife prepara pedido</w:t>
-            </w:r>
-          </w:p>
-          <w:p>
-            <w:pPr>
-              <w:spacing w:line="360" w:lineRule="auto"/>
-              <w:rPr>
-                <w:rFonts w:ascii="Arial" w:hAnsi="Arial" w:cs="Arial"/>
-                <w:sz w:val="24"/>
-                <w:szCs w:val="24"/>
-              </w:rPr>
-            </w:pPr>
-            <w:proofErr w:type="gramStart"/>
+              <w:t>Almoxarife despacha pedido</w:t>
+            </w:r>
+          </w:p>
+          <w:p>
+            <w:pPr>
+              <w:spacing w:line="360" w:lineRule="auto"/>
+              <w:rPr>
+                <w:rFonts w:ascii="Arial" w:hAnsi="Arial" w:cs="Arial"/>
+                <w:sz w:val="24"/>
+                <w:szCs w:val="24"/>
+              </w:rPr>
+            </w:pPr>
             <w:r>
               <w:rPr>
                 <w:rFonts w:ascii="Arial" w:hAnsi="Arial" w:cs="Arial"/>
@@ -4534,14 +4680,13 @@
               </w:rPr>
               <w:t>Trabalhador Envolvido</w:t>
             </w:r>
-            <w:proofErr w:type="gramEnd"/>
-            <w:r>
-              <w:rPr>
-                <w:rFonts w:ascii="Arial" w:hAnsi="Arial" w:cs="Arial"/>
-                <w:sz w:val="24"/>
-                <w:szCs w:val="24"/>
-              </w:rPr>
-              <w:t>:</w:t>
+            <w:r>
+              <w:rPr>
+                <w:rFonts w:ascii="Arial" w:hAnsi="Arial" w:cs="Arial"/>
+                <w:sz w:val="24"/>
+                <w:szCs w:val="24"/>
+              </w:rPr>
+              <w:t xml:space="preserve">: </w:t>
             </w:r>
             <w:r>
               <w:rPr>
@@ -4557,33 +4702,25 @@
               <w:pStyle w:val="PargrafodaLista"/>
               <w:numPr>
                 <w:ilvl w:val="0"/>
-                <w:numId w:val="41"/>
+                <w:numId w:val="42"/>
               </w:numPr>
               <w:spacing w:line="360" w:lineRule="auto"/>
               <w:rPr>
                 <w:rFonts w:ascii="Arial" w:hAnsi="Arial" w:cs="Arial"/>
-                <w:bCs/>
-                <w:sz w:val="24"/>
-                <w:szCs w:val="24"/>
-              </w:rPr>
-            </w:pPr>
-            <w:r>
-              <w:rPr>
-                <w:rFonts w:ascii="Arial" w:hAnsi="Arial" w:cs="Arial"/>
-                <w:bCs/>
-                <w:sz w:val="24"/>
-                <w:szCs w:val="24"/>
-              </w:rPr>
-              <w:t xml:space="preserve">Almoxarife </w:t>
-            </w:r>
-            <w:r>
-              <w:rPr>
-                <w:rFonts w:ascii="Arial" w:hAnsi="Arial" w:cs="Arial"/>
-                <w:bCs/>
-                <w:sz w:val="24"/>
-                <w:szCs w:val="24"/>
-              </w:rPr>
-              <w:t xml:space="preserve">separa produto </w:t>
+                <w:b/>
+                <w:bCs/>
+                <w:sz w:val="24"/>
+                <w:szCs w:val="24"/>
+              </w:rPr>
+            </w:pPr>
+            <w:r>
+              <w:rPr>
+                <w:rFonts w:ascii="Arial" w:hAnsi="Arial" w:cs="Arial"/>
+                <w:bCs/>
+                <w:sz w:val="24"/>
+                <w:szCs w:val="24"/>
+              </w:rPr>
+              <w:t>Almoxarife entrega produto ao vendedor</w:t>
             </w:r>
           </w:p>
           <w:p>
@@ -4591,92 +4728,25 @@
               <w:pStyle w:val="PargrafodaLista"/>
               <w:numPr>
                 <w:ilvl w:val="0"/>
-                <w:numId w:val="41"/>
+                <w:numId w:val="42"/>
               </w:numPr>
               <w:spacing w:line="360" w:lineRule="auto"/>
               <w:rPr>
                 <w:rFonts w:ascii="Arial" w:hAnsi="Arial" w:cs="Arial"/>
-                <w:bCs/>
-                <w:sz w:val="24"/>
-                <w:szCs w:val="24"/>
-              </w:rPr>
-            </w:pPr>
-            <w:r>
-              <w:rPr>
-                <w:rFonts w:ascii="Arial" w:hAnsi="Arial" w:cs="Arial"/>
-                <w:bCs/>
-                <w:sz w:val="24"/>
-                <w:szCs w:val="24"/>
-              </w:rPr>
-              <w:t xml:space="preserve">Almoxarife dar baixa em estoque </w:t>
-            </w:r>
-          </w:p>
-          <w:p>
-            <w:pPr>
-              <w:pStyle w:val="PargrafodaLista"/>
-              <w:numPr>
-                <w:ilvl w:val="0"/>
-                <w:numId w:val="41"/>
-              </w:numPr>
-              <w:spacing w:line="360" w:lineRule="auto"/>
-              <w:rPr>
-                <w:rFonts w:ascii="Arial" w:hAnsi="Arial" w:cs="Arial"/>
-                <w:bCs/>
-                <w:sz w:val="24"/>
-                <w:szCs w:val="24"/>
-              </w:rPr>
-            </w:pPr>
-            <w:r>
-              <w:rPr>
-                <w:rFonts w:ascii="Arial" w:hAnsi="Arial" w:cs="Arial"/>
-                <w:bCs/>
-                <w:sz w:val="24"/>
-                <w:szCs w:val="24"/>
-              </w:rPr>
-              <w:t>Almoxarife</w:t>
-            </w:r>
-            <w:r>
-              <w:rPr>
-                <w:rFonts w:ascii="Arial" w:hAnsi="Arial" w:cs="Arial"/>
-                <w:bCs/>
-                <w:sz w:val="24"/>
-                <w:szCs w:val="24"/>
-              </w:rPr>
-              <w:t xml:space="preserve"> embala produto </w:t>
-            </w:r>
-          </w:p>
-          <w:p>
-            <w:pPr>
-              <w:pStyle w:val="PargrafodaLista"/>
-              <w:numPr>
-                <w:ilvl w:val="0"/>
-                <w:numId w:val="41"/>
-              </w:numPr>
-              <w:spacing w:line="360" w:lineRule="auto"/>
-              <w:rPr>
-                <w:rFonts w:ascii="Arial" w:hAnsi="Arial" w:cs="Arial"/>
-                <w:bCs/>
-                <w:sz w:val="24"/>
-                <w:szCs w:val="24"/>
-              </w:rPr>
-            </w:pPr>
-            <w:r>
-              <w:rPr>
-                <w:rFonts w:ascii="Arial" w:hAnsi="Arial" w:cs="Arial"/>
-                <w:bCs/>
-                <w:sz w:val="24"/>
-                <w:szCs w:val="24"/>
-              </w:rPr>
-              <w:t>Almoxarife</w:t>
-            </w:r>
-            <w:r>
-              <w:rPr>
-                <w:rFonts w:ascii="Arial" w:hAnsi="Arial" w:cs="Arial"/>
-                <w:bCs/>
-                <w:sz w:val="24"/>
-                <w:szCs w:val="24"/>
-              </w:rPr>
-              <w:t xml:space="preserve">  coloca etiqueta de coleta </w:t>
+                <w:b/>
+                <w:bCs/>
+                <w:sz w:val="24"/>
+                <w:szCs w:val="24"/>
+              </w:rPr>
+            </w:pPr>
+            <w:r>
+              <w:rPr>
+                <w:rFonts w:ascii="Arial" w:hAnsi="Arial" w:cs="Arial"/>
+                <w:bCs/>
+                <w:sz w:val="24"/>
+                <w:szCs w:val="24"/>
+              </w:rPr>
+              <w:t>Almoxarife altera status para produto enviado</w:t>
             </w:r>
           </w:p>
         </w:tc>
@@ -4714,7 +4784,7 @@
                 <w:sz w:val="24"/>
                 <w:szCs w:val="24"/>
               </w:rPr>
-              <w:t>: Despachar pedido</w:t>
+              <w:t>: Entregar pedido</w:t>
             </w:r>
           </w:p>
           <w:p>
@@ -4750,19 +4820,28 @@
                 <w:sz w:val="24"/>
                 <w:szCs w:val="24"/>
               </w:rPr>
-              <w:t>Almoxarife despacha pedido</w:t>
-            </w:r>
-          </w:p>
-          <w:p>
-            <w:pPr>
-              <w:spacing w:line="360" w:lineRule="auto"/>
-              <w:rPr>
-                <w:rFonts w:ascii="Arial" w:hAnsi="Arial" w:cs="Arial"/>
-                <w:sz w:val="24"/>
-                <w:szCs w:val="24"/>
-              </w:rPr>
-            </w:pPr>
-            <w:proofErr w:type="gramStart"/>
+              <w:t>Transportadora entrega pedido</w:t>
+            </w:r>
+          </w:p>
+          <w:p>
+            <w:pPr>
+              <w:spacing w:line="360" w:lineRule="auto"/>
+              <w:rPr>
+                <w:rFonts w:ascii="Arial" w:hAnsi="Arial" w:cs="Arial"/>
+                <w:sz w:val="24"/>
+                <w:szCs w:val="24"/>
+              </w:rPr>
+            </w:pPr>
+          </w:p>
+          <w:p>
+            <w:pPr>
+              <w:spacing w:line="360" w:lineRule="auto"/>
+              <w:rPr>
+                <w:rFonts w:ascii="Arial" w:hAnsi="Arial" w:cs="Arial"/>
+                <w:sz w:val="24"/>
+                <w:szCs w:val="24"/>
+              </w:rPr>
+            </w:pPr>
             <w:r>
               <w:rPr>
                 <w:rFonts w:ascii="Arial" w:hAnsi="Arial" w:cs="Arial"/>
@@ -4773,207 +4852,6 @@
               </w:rPr>
               <w:t>Trabalhador Envolvido</w:t>
             </w:r>
-            <w:proofErr w:type="gramEnd"/>
-            <w:r>
-              <w:rPr>
-                <w:rFonts w:ascii="Arial" w:hAnsi="Arial" w:cs="Arial"/>
-                <w:sz w:val="24"/>
-                <w:szCs w:val="24"/>
-              </w:rPr>
-              <w:t xml:space="preserve">: </w:t>
-            </w:r>
-            <w:r>
-              <w:rPr>
-                <w:rFonts w:ascii="Arial" w:hAnsi="Arial" w:cs="Arial"/>
-                <w:sz w:val="24"/>
-                <w:szCs w:val="24"/>
-              </w:rPr>
-              <w:t xml:space="preserve"> </w:t>
-            </w:r>
-            <w:r>
-              <w:rPr>
-                <w:rFonts w:ascii="Arial" w:hAnsi="Arial" w:cs="Arial"/>
-                <w:sz w:val="24"/>
-                <w:szCs w:val="24"/>
-              </w:rPr>
-              <w:t>Almoxarife</w:t>
-            </w:r>
-          </w:p>
-          <w:p>
-            <w:pPr>
-              <w:pStyle w:val="PargrafodaLista"/>
-              <w:numPr>
-                <w:ilvl w:val="0"/>
-                <w:numId w:val="42"/>
-              </w:numPr>
-              <w:spacing w:line="360" w:lineRule="auto"/>
-              <w:rPr>
-                <w:rFonts w:ascii="Arial" w:hAnsi="Arial" w:cs="Arial"/>
-                <w:b/>
-                <w:bCs/>
-                <w:sz w:val="24"/>
-                <w:szCs w:val="24"/>
-              </w:rPr>
-            </w:pPr>
-            <w:r>
-              <w:rPr>
-                <w:rFonts w:ascii="Arial" w:hAnsi="Arial" w:cs="Arial"/>
-                <w:bCs/>
-                <w:sz w:val="24"/>
-                <w:szCs w:val="24"/>
-              </w:rPr>
-              <w:t>Almoxarife</w:t>
-            </w:r>
-            <w:r>
-              <w:rPr>
-                <w:rFonts w:ascii="Arial" w:hAnsi="Arial" w:cs="Arial"/>
-                <w:bCs/>
-                <w:sz w:val="24"/>
-                <w:szCs w:val="24"/>
-              </w:rPr>
-              <w:t xml:space="preserve"> entrega produto ao vendedor</w:t>
-            </w:r>
-          </w:p>
-          <w:p>
-            <w:pPr>
-              <w:pStyle w:val="PargrafodaLista"/>
-              <w:numPr>
-                <w:ilvl w:val="0"/>
-                <w:numId w:val="42"/>
-              </w:numPr>
-              <w:spacing w:line="360" w:lineRule="auto"/>
-              <w:rPr>
-                <w:rFonts w:ascii="Arial" w:hAnsi="Arial" w:cs="Arial"/>
-                <w:b/>
-                <w:bCs/>
-                <w:sz w:val="24"/>
-                <w:szCs w:val="24"/>
-              </w:rPr>
-            </w:pPr>
-            <w:r>
-              <w:rPr>
-                <w:rFonts w:ascii="Arial" w:hAnsi="Arial" w:cs="Arial"/>
-                <w:bCs/>
-                <w:sz w:val="24"/>
-                <w:szCs w:val="24"/>
-              </w:rPr>
-              <w:t>Almoxarife</w:t>
-            </w:r>
-            <w:r>
-              <w:rPr>
-                <w:rFonts w:ascii="Arial" w:hAnsi="Arial" w:cs="Arial"/>
-                <w:bCs/>
-                <w:sz w:val="24"/>
-                <w:szCs w:val="24"/>
-              </w:rPr>
-              <w:t xml:space="preserve"> altera status para produto enviado</w:t>
-            </w:r>
-          </w:p>
-        </w:tc>
-      </w:tr>
-      <w:tr>
-        <w:trPr>
-          <w:trHeight w:val="837"/>
-        </w:trPr>
-        <w:tc>
-          <w:tcPr>
-            <w:tcW w:w="8494" w:type="dxa"/>
-          </w:tcPr>
-          <w:p>
-            <w:pPr>
-              <w:spacing w:line="360" w:lineRule="auto"/>
-              <w:rPr>
-                <w:rFonts w:ascii="Arial" w:hAnsi="Arial" w:cs="Arial"/>
-                <w:sz w:val="24"/>
-                <w:szCs w:val="24"/>
-              </w:rPr>
-            </w:pPr>
-            <w:r>
-              <w:rPr>
-                <w:rFonts w:ascii="Arial" w:hAnsi="Arial" w:cs="Arial"/>
-                <w:b/>
-                <w:bCs/>
-                <w:sz w:val="24"/>
-                <w:szCs w:val="24"/>
-              </w:rPr>
-              <w:t>Processo</w:t>
-            </w:r>
-            <w:r>
-              <w:rPr>
-                <w:rFonts w:ascii="Arial" w:hAnsi="Arial" w:cs="Arial"/>
-                <w:sz w:val="24"/>
-                <w:szCs w:val="24"/>
-              </w:rPr>
-              <w:t>: Entregar pedido</w:t>
-            </w:r>
-          </w:p>
-          <w:p>
-            <w:pPr>
-              <w:spacing w:line="360" w:lineRule="auto"/>
-              <w:rPr>
-                <w:rFonts w:ascii="Arial" w:hAnsi="Arial" w:cs="Arial"/>
-                <w:sz w:val="24"/>
-                <w:szCs w:val="24"/>
-              </w:rPr>
-            </w:pPr>
-            <w:r>
-              <w:rPr>
-                <w:rFonts w:ascii="Arial" w:hAnsi="Arial" w:cs="Arial"/>
-                <w:b/>
-                <w:bCs/>
-                <w:sz w:val="24"/>
-                <w:szCs w:val="24"/>
-              </w:rPr>
-              <w:t>Evento</w:t>
-            </w:r>
-            <w:r>
-              <w:rPr>
-                <w:rFonts w:ascii="Arial" w:hAnsi="Arial" w:cs="Arial"/>
-                <w:sz w:val="24"/>
-                <w:szCs w:val="24"/>
-              </w:rPr>
-              <w:t xml:space="preserve">: </w:t>
-            </w:r>
-            <w:r>
-              <w:rPr>
-                <w:rFonts w:ascii="Arial" w:hAnsi="Arial" w:cs="Arial"/>
-                <w:sz w:val="24"/>
-                <w:szCs w:val="24"/>
-              </w:rPr>
-              <w:t>Transportadora entrega pedido</w:t>
-            </w:r>
-          </w:p>
-          <w:p>
-            <w:pPr>
-              <w:spacing w:line="360" w:lineRule="auto"/>
-              <w:rPr>
-                <w:rFonts w:ascii="Arial" w:hAnsi="Arial" w:cs="Arial"/>
-                <w:sz w:val="24"/>
-                <w:szCs w:val="24"/>
-              </w:rPr>
-            </w:pPr>
-          </w:p>
-          <w:p>
-            <w:pPr>
-              <w:spacing w:line="360" w:lineRule="auto"/>
-              <w:rPr>
-                <w:rFonts w:ascii="Arial" w:hAnsi="Arial" w:cs="Arial"/>
-                <w:sz w:val="24"/>
-                <w:szCs w:val="24"/>
-              </w:rPr>
-            </w:pPr>
-            <w:proofErr w:type="gramStart"/>
-            <w:r>
-              <w:rPr>
-                <w:rFonts w:ascii="Arial" w:hAnsi="Arial" w:cs="Arial"/>
-                <w:b/>
-                <w:bCs/>
-                <w:sz w:val="24"/>
-                <w:szCs w:val="24"/>
-              </w:rPr>
-              <w:t>Trabalhador Envolvido</w:t>
-            </w:r>
-            <w:proofErr w:type="gramEnd"/>
             <w:r>
               <w:rPr>
                 <w:rFonts w:ascii="Arial" w:hAnsi="Arial" w:cs="Arial"/>
@@ -5073,7 +4951,7 @@
 </file>
 
 <file path=word/numbering.xml><?xml version="1.0" encoding="utf-8"?>
-<w:numbering xmlns:wpc="http://schemas.microsoft.com/office/word/2010/wordprocessingCanvas" xmlns:cx="http://schemas.microsoft.com/office/drawing/2014/chartex" xmlns:mc="http://schemas.openxmlformats.org/markup-compatibility/2006" xmlns:o="urn:schemas-microsoft-com:office:office" xmlns:r="http://schemas.openxmlformats.org/officeDocument/2006/relationships" xmlns:m="http://schemas.openxmlformats.org/officeDocument/2006/math" xmlns:v="urn:schemas-microsoft-com:vml" xmlns:wp14="http://schemas.microsoft.com/office/word/2010/wordprocessingDrawing" xmlns:wp="http://schemas.openxmlformats.org/drawingml/2006/wordprocessingDrawing" xmlns:w10="urn:schemas-microsoft-com:office:word" xmlns:w="http://schemas.openxmlformats.org/wordprocessingml/2006/main" xmlns:w14="http://schemas.microsoft.com/office/word/2010/wordml" xmlns:w15="http://schemas.microsoft.com/office/word/2012/wordml" xmlns:w16se="http://schemas.microsoft.com/office/word/2015/wordml/symex" xmlns:wpg="http://schemas.microsoft.com/office/word/2010/wordprocessingGroup" xmlns:wpi="http://schemas.microsoft.com/office/word/2010/wordprocessingInk" xmlns:wne="http://schemas.microsoft.com/office/word/2006/wordml" xmlns:wps="http://schemas.microsoft.com/office/word/2010/wordprocessingShape" mc:Ignorable="w14 w15 w16se wp14">
+<w:numbering xmlns:wpc="http://schemas.microsoft.com/office/word/2010/wordprocessingCanvas" xmlns:cx="http://schemas.microsoft.com/office/drawing/2014/chartex" xmlns:cx1="http://schemas.microsoft.com/office/drawing/2015/9/8/chartex" xmlns:cx2="http://schemas.microsoft.com/office/drawing/2015/10/21/chartex" xmlns:cx3="http://schemas.microsoft.com/office/drawing/2016/5/9/chartex" xmlns:cx4="http://schemas.microsoft.com/office/drawing/2016/5/10/chartex" xmlns:cx5="http://schemas.microsoft.com/office/drawing/2016/5/11/chartex" xmlns:cx6="http://schemas.microsoft.com/office/drawing/2016/5/12/chartex" xmlns:cx7="http://schemas.microsoft.com/office/drawing/2016/5/13/chartex" xmlns:cx8="http://schemas.microsoft.com/office/drawing/2016/5/14/chartex" xmlns:mc="http://schemas.openxmlformats.org/markup-compatibility/2006" xmlns:aink="http://schemas.microsoft.com/office/drawing/2016/ink" xmlns:am3d="http://schemas.microsoft.com/office/drawing/2017/model3d" xmlns:o="urn:schemas-microsoft-com:office:office" xmlns:r="http://schemas.openxmlformats.org/officeDocument/2006/relationships" xmlns:m="http://schemas.openxmlformats.org/officeDocument/2006/math" xmlns:v="urn:schemas-microsoft-com:vml" xmlns:wp14="http://schemas.microsoft.com/office/word/2010/wordprocessingDrawing" xmlns:wp="http://schemas.openxmlformats.org/drawingml/2006/wordprocessingDrawing" xmlns:w10="urn:schemas-microsoft-com:office:word" xmlns:w="http://schemas.openxmlformats.org/wordprocessingml/2006/main" xmlns:w14="http://schemas.microsoft.com/office/word/2010/wordml" xmlns:w15="http://schemas.microsoft.com/office/word/2012/wordml" xmlns:w16cex="http://schemas.microsoft.com/office/word/2018/wordml/cex" xmlns:w16cid="http://schemas.microsoft.com/office/word/2016/wordml/cid" xmlns:w16="http://schemas.microsoft.com/office/word/2018/wordml" xmlns:w16se="http://schemas.microsoft.com/office/word/2015/wordml/symex" xmlns:wpg="http://schemas.microsoft.com/office/word/2010/wordprocessingGroup" xmlns:wpi="http://schemas.microsoft.com/office/word/2010/wordprocessingInk" xmlns:wne="http://schemas.microsoft.com/office/word/2006/wordml" xmlns:wps="http://schemas.microsoft.com/office/word/2010/wordprocessingShape" mc:Ignorable="w14 w15 w16se w16cid w16 w16cex wp14">
   <w:abstractNum w:abstractNumId="0" w15:restartNumberingAfterBreak="0">
     <w:nsid w:val="01DA424A"/>
     <w:multiLevelType w:val="hybridMultilevel"/>
@@ -9903,7 +9781,7 @@
 </file>
 
 <file path=word/styles.xml><?xml version="1.0" encoding="utf-8"?>
-<w:styles xmlns:mc="http://schemas.openxmlformats.org/markup-compatibility/2006" xmlns:r="http://schemas.openxmlformats.org/officeDocument/2006/relationships" xmlns:w="http://schemas.openxmlformats.org/wordprocessingml/2006/main" xmlns:w14="http://schemas.microsoft.com/office/word/2010/wordml" xmlns:w15="http://schemas.microsoft.com/office/word/2012/wordml" xmlns:w16se="http://schemas.microsoft.com/office/word/2015/wordml/symex" mc:Ignorable="w14 w15 w16se">
+<w:styles xmlns:mc="http://schemas.openxmlformats.org/markup-compatibility/2006" xmlns:r="http://schemas.openxmlformats.org/officeDocument/2006/relationships" xmlns:w="http://schemas.openxmlformats.org/wordprocessingml/2006/main" xmlns:w14="http://schemas.microsoft.com/office/word/2010/wordml" xmlns:w15="http://schemas.microsoft.com/office/word/2012/wordml" xmlns:w16cex="http://schemas.microsoft.com/office/word/2018/wordml/cex" xmlns:w16cid="http://schemas.microsoft.com/office/word/2016/wordml/cid" xmlns:w16="http://schemas.microsoft.com/office/word/2018/wordml" xmlns:w16se="http://schemas.microsoft.com/office/word/2015/wordml/symex" mc:Ignorable="w14 w15 w16se w16cid w16 w16cex">
   <w:docDefaults>
     <w:rPrDefault>
       <w:rPr>
@@ -9919,7 +9797,7 @@
       </w:pPr>
     </w:pPrDefault>
   </w:docDefaults>
-  <w:latentStyles w:defLockedState="0" w:defUIPriority="99" w:defSemiHidden="0" w:defUnhideWhenUsed="0" w:defQFormat="0" w:count="371">
+  <w:latentStyles w:defLockedState="0" w:defUIPriority="99" w:defSemiHidden="0" w:defUnhideWhenUsed="0" w:defQFormat="0" w:count="376">
     <w:lsdException w:name="Normal" w:uiPriority="0" w:qFormat="1"/>
     <w:lsdException w:name="heading 1" w:uiPriority="9" w:qFormat="1"/>
     <w:lsdException w:name="heading 2" w:semiHidden="1" w:uiPriority="9" w:unhideWhenUsed="1" w:qFormat="1"/>
@@ -10025,7 +9903,6 @@
     <w:lsdException w:name="HTML Sample" w:semiHidden="1" w:unhideWhenUsed="1"/>
     <w:lsdException w:name="HTML Typewriter" w:semiHidden="1" w:unhideWhenUsed="1"/>
     <w:lsdException w:name="HTML Variable" w:semiHidden="1" w:unhideWhenUsed="1"/>
-    <w:lsdException w:name="Normal Table" w:semiHidden="1" w:unhideWhenUsed="1"/>
     <w:lsdException w:name="annotation subject" w:semiHidden="1" w:unhideWhenUsed="1"/>
     <w:lsdException w:name="No List" w:semiHidden="1" w:unhideWhenUsed="1"/>
     <w:lsdException w:name="Outline List 1" w:semiHidden="1" w:unhideWhenUsed="1"/>
@@ -10068,11 +9945,8 @@
     <w:lsdException w:name="Table Contemporary" w:semiHidden="1" w:unhideWhenUsed="1"/>
     <w:lsdException w:name="Table Elegant" w:semiHidden="1" w:unhideWhenUsed="1"/>
     <w:lsdException w:name="Table Professional" w:semiHidden="1" w:unhideWhenUsed="1"/>
-    <w:lsdException w:name="Table Subtle 1" w:semiHidden="1" w:unhideWhenUsed="1"/>
     <w:lsdException w:name="Table Subtle 2" w:semiHidden="1" w:unhideWhenUsed="1"/>
     <w:lsdException w:name="Table Web 1" w:semiHidden="1" w:unhideWhenUsed="1"/>
-    <w:lsdException w:name="Table Web 2" w:semiHidden="1" w:unhideWhenUsed="1"/>
-    <w:lsdException w:name="Table Web 3" w:semiHidden="1" w:unhideWhenUsed="1"/>
     <w:lsdException w:name="Balloon Text" w:semiHidden="1" w:unhideWhenUsed="1"/>
     <w:lsdException w:name="Table Grid" w:uiPriority="39"/>
     <w:lsdException w:name="Table Theme" w:semiHidden="1" w:unhideWhenUsed="1"/>
@@ -10291,6 +10165,11 @@
     <w:lsdException w:name="List Table 5 Dark Accent 6" w:uiPriority="50"/>
     <w:lsdException w:name="List Table 6 Colorful Accent 6" w:uiPriority="51"/>
     <w:lsdException w:name="List Table 7 Colorful Accent 6" w:uiPriority="52"/>
+    <w:lsdException w:name="Mention" w:semiHidden="1" w:unhideWhenUsed="1"/>
+    <w:lsdException w:name="Smart Hyperlink" w:semiHidden="1" w:unhideWhenUsed="1"/>
+    <w:lsdException w:name="Hashtag" w:semiHidden="1" w:unhideWhenUsed="1"/>
+    <w:lsdException w:name="Unresolved Mention" w:semiHidden="1" w:unhideWhenUsed="1"/>
+    <w:lsdException w:name="Smart Link" w:semiHidden="1" w:unhideWhenUsed="1"/>
   </w:latentStyles>
   <w:style w:type="paragraph" w:default="1" w:styleId="Normal">
     <w:name w:val="Normal"/>

</xml_diff>

<commit_message>
[ATUALIZAÇÂO] - Art 15.
</commit_message>
<xml_diff>
--- a/Documentation/18- Descrição dos Processos de Negócio .docx
+++ b/Documentation/18- Descrição dos Processos de Negócio .docx
@@ -1,6 +1,6 @@
 
 <file path=word/document.xml><?xml version="1.0" encoding="utf-8"?>
-<w:document xmlns:wpc="http://schemas.microsoft.com/office/word/2010/wordprocessingCanvas" xmlns:cx="http://schemas.microsoft.com/office/drawing/2014/chartex" xmlns:cx1="http://schemas.microsoft.com/office/drawing/2015/9/8/chartex" xmlns:cx2="http://schemas.microsoft.com/office/drawing/2015/10/21/chartex" xmlns:cx3="http://schemas.microsoft.com/office/drawing/2016/5/9/chartex" xmlns:cx4="http://schemas.microsoft.com/office/drawing/2016/5/10/chartex" xmlns:cx5="http://schemas.microsoft.com/office/drawing/2016/5/11/chartex" xmlns:cx6="http://schemas.microsoft.com/office/drawing/2016/5/12/chartex" xmlns:cx7="http://schemas.microsoft.com/office/drawing/2016/5/13/chartex" xmlns:cx8="http://schemas.microsoft.com/office/drawing/2016/5/14/chartex" xmlns:mc="http://schemas.openxmlformats.org/markup-compatibility/2006" xmlns:aink="http://schemas.microsoft.com/office/drawing/2016/ink" xmlns:am3d="http://schemas.microsoft.com/office/drawing/2017/model3d" xmlns:o="urn:schemas-microsoft-com:office:office" xmlns:r="http://schemas.openxmlformats.org/officeDocument/2006/relationships" xmlns:m="http://schemas.openxmlformats.org/officeDocument/2006/math" xmlns:v="urn:schemas-microsoft-com:vml" xmlns:wp14="http://schemas.microsoft.com/office/word/2010/wordprocessingDrawing" xmlns:wp="http://schemas.openxmlformats.org/drawingml/2006/wordprocessingDrawing" xmlns:w10="urn:schemas-microsoft-com:office:word" xmlns:w="http://schemas.openxmlformats.org/wordprocessingml/2006/main" xmlns:w14="http://schemas.microsoft.com/office/word/2010/wordml" xmlns:w15="http://schemas.microsoft.com/office/word/2012/wordml" xmlns:w16cex="http://schemas.microsoft.com/office/word/2018/wordml/cex" xmlns:w16cid="http://schemas.microsoft.com/office/word/2016/wordml/cid" xmlns:w16="http://schemas.microsoft.com/office/word/2018/wordml" xmlns:w16se="http://schemas.microsoft.com/office/word/2015/wordml/symex" xmlns:wpg="http://schemas.microsoft.com/office/word/2010/wordprocessingGroup" xmlns:wpi="http://schemas.microsoft.com/office/word/2010/wordprocessingInk" xmlns:wne="http://schemas.microsoft.com/office/word/2006/wordml" xmlns:wps="http://schemas.microsoft.com/office/word/2010/wordprocessingShape" mc:Ignorable="w14 w15 w16se w16cid w16 w16cex wp14">
+<w:document xmlns:wpc="http://schemas.microsoft.com/office/word/2010/wordprocessingCanvas" xmlns:cx="http://schemas.microsoft.com/office/drawing/2014/chartex" xmlns:cx1="http://schemas.microsoft.com/office/drawing/2015/9/8/chartex" xmlns:cx2="http://schemas.microsoft.com/office/drawing/2015/10/21/chartex" xmlns:cx3="http://schemas.microsoft.com/office/drawing/2016/5/9/chartex" xmlns:cx4="http://schemas.microsoft.com/office/drawing/2016/5/10/chartex" xmlns:cx5="http://schemas.microsoft.com/office/drawing/2016/5/11/chartex" xmlns:cx6="http://schemas.microsoft.com/office/drawing/2016/5/12/chartex" xmlns:cx7="http://schemas.microsoft.com/office/drawing/2016/5/13/chartex" xmlns:cx8="http://schemas.microsoft.com/office/drawing/2016/5/14/chartex" xmlns:mc="http://schemas.openxmlformats.org/markup-compatibility/2006" xmlns:aink="http://schemas.microsoft.com/office/drawing/2016/ink" xmlns:am3d="http://schemas.microsoft.com/office/drawing/2017/model3d" xmlns:o="urn:schemas-microsoft-com:office:office" xmlns:r="http://schemas.openxmlformats.org/officeDocument/2006/relationships" xmlns:m="http://schemas.openxmlformats.org/officeDocument/2006/math" xmlns:v="urn:schemas-microsoft-com:vml" xmlns:wp14="http://schemas.microsoft.com/office/word/2010/wordprocessingDrawing" xmlns:wp="http://schemas.openxmlformats.org/drawingml/2006/wordprocessingDrawing" xmlns:w10="urn:schemas-microsoft-com:office:word" xmlns:w="http://schemas.openxmlformats.org/wordprocessingml/2006/main" xmlns:w14="http://schemas.microsoft.com/office/word/2010/wordml" xmlns:w15="http://schemas.microsoft.com/office/word/2012/wordml" xmlns:w16cex="http://schemas.microsoft.com/office/word/2018/wordml/cex" xmlns:w16cid="http://schemas.microsoft.com/office/word/2016/wordml/cid" xmlns:w16="http://schemas.microsoft.com/office/word/2018/wordml" xmlns:w16sdtdh="http://schemas.microsoft.com/office/word/2020/wordml/sdtdatahash" xmlns:w16se="http://schemas.microsoft.com/office/word/2015/wordml/symex" xmlns:wpg="http://schemas.microsoft.com/office/word/2010/wordprocessingGroup" xmlns:wpi="http://schemas.microsoft.com/office/word/2010/wordprocessingInk" xmlns:wne="http://schemas.microsoft.com/office/word/2006/wordml" xmlns:wps="http://schemas.microsoft.com/office/word/2010/wordprocessingShape" mc:Ignorable="w14 w15 w16se w16cid w16 w16cex w16sdtdh wp14">
   <w:body>
     <w:p>
       <w:pPr>
@@ -6408,7 +6408,6 @@
                 <w:bCs/>
                 <w:sz w:val="24"/>
                 <w:szCs w:val="24"/>
-                <w:u w:val="single"/>
               </w:rPr>
               <w:t>A</w:t>
             </w:r>
@@ -6418,7 +6417,6 @@
                 <w:bCs/>
                 <w:sz w:val="24"/>
                 <w:szCs w:val="24"/>
-                <w:u w:val="single"/>
               </w:rPr>
               <w:t>ltera</w:t>
             </w:r>
@@ -6669,7 +6667,7 @@
 </file>
 
 <file path=word/numbering.xml><?xml version="1.0" encoding="utf-8"?>
-<w:numbering xmlns:wpc="http://schemas.microsoft.com/office/word/2010/wordprocessingCanvas" xmlns:cx="http://schemas.microsoft.com/office/drawing/2014/chartex" xmlns:cx1="http://schemas.microsoft.com/office/drawing/2015/9/8/chartex" xmlns:cx2="http://schemas.microsoft.com/office/drawing/2015/10/21/chartex" xmlns:cx3="http://schemas.microsoft.com/office/drawing/2016/5/9/chartex" xmlns:cx4="http://schemas.microsoft.com/office/drawing/2016/5/10/chartex" xmlns:cx5="http://schemas.microsoft.com/office/drawing/2016/5/11/chartex" xmlns:cx6="http://schemas.microsoft.com/office/drawing/2016/5/12/chartex" xmlns:cx7="http://schemas.microsoft.com/office/drawing/2016/5/13/chartex" xmlns:cx8="http://schemas.microsoft.com/office/drawing/2016/5/14/chartex" xmlns:mc="http://schemas.openxmlformats.org/markup-compatibility/2006" xmlns:aink="http://schemas.microsoft.com/office/drawing/2016/ink" xmlns:am3d="http://schemas.microsoft.com/office/drawing/2017/model3d" xmlns:o="urn:schemas-microsoft-com:office:office" xmlns:r="http://schemas.openxmlformats.org/officeDocument/2006/relationships" xmlns:m="http://schemas.openxmlformats.org/officeDocument/2006/math" xmlns:v="urn:schemas-microsoft-com:vml" xmlns:wp14="http://schemas.microsoft.com/office/word/2010/wordprocessingDrawing" xmlns:wp="http://schemas.openxmlformats.org/drawingml/2006/wordprocessingDrawing" xmlns:w10="urn:schemas-microsoft-com:office:word" xmlns:w="http://schemas.openxmlformats.org/wordprocessingml/2006/main" xmlns:w14="http://schemas.microsoft.com/office/word/2010/wordml" xmlns:w15="http://schemas.microsoft.com/office/word/2012/wordml" xmlns:w16cex="http://schemas.microsoft.com/office/word/2018/wordml/cex" xmlns:w16cid="http://schemas.microsoft.com/office/word/2016/wordml/cid" xmlns:w16="http://schemas.microsoft.com/office/word/2018/wordml" xmlns:w16se="http://schemas.microsoft.com/office/word/2015/wordml/symex" xmlns:wpg="http://schemas.microsoft.com/office/word/2010/wordprocessingGroup" xmlns:wpi="http://schemas.microsoft.com/office/word/2010/wordprocessingInk" xmlns:wne="http://schemas.microsoft.com/office/word/2006/wordml" xmlns:wps="http://schemas.microsoft.com/office/word/2010/wordprocessingShape" mc:Ignorable="w14 w15 w16se w16cid w16 w16cex wp14">
+<w:numbering xmlns:wpc="http://schemas.microsoft.com/office/word/2010/wordprocessingCanvas" xmlns:cx="http://schemas.microsoft.com/office/drawing/2014/chartex" xmlns:cx1="http://schemas.microsoft.com/office/drawing/2015/9/8/chartex" xmlns:cx2="http://schemas.microsoft.com/office/drawing/2015/10/21/chartex" xmlns:cx3="http://schemas.microsoft.com/office/drawing/2016/5/9/chartex" xmlns:cx4="http://schemas.microsoft.com/office/drawing/2016/5/10/chartex" xmlns:cx5="http://schemas.microsoft.com/office/drawing/2016/5/11/chartex" xmlns:cx6="http://schemas.microsoft.com/office/drawing/2016/5/12/chartex" xmlns:cx7="http://schemas.microsoft.com/office/drawing/2016/5/13/chartex" xmlns:cx8="http://schemas.microsoft.com/office/drawing/2016/5/14/chartex" xmlns:mc="http://schemas.openxmlformats.org/markup-compatibility/2006" xmlns:aink="http://schemas.microsoft.com/office/drawing/2016/ink" xmlns:am3d="http://schemas.microsoft.com/office/drawing/2017/model3d" xmlns:o="urn:schemas-microsoft-com:office:office" xmlns:r="http://schemas.openxmlformats.org/officeDocument/2006/relationships" xmlns:m="http://schemas.openxmlformats.org/officeDocument/2006/math" xmlns:v="urn:schemas-microsoft-com:vml" xmlns:wp14="http://schemas.microsoft.com/office/word/2010/wordprocessingDrawing" xmlns:wp="http://schemas.openxmlformats.org/drawingml/2006/wordprocessingDrawing" xmlns:w10="urn:schemas-microsoft-com:office:word" xmlns:w="http://schemas.openxmlformats.org/wordprocessingml/2006/main" xmlns:w14="http://schemas.microsoft.com/office/word/2010/wordml" xmlns:w15="http://schemas.microsoft.com/office/word/2012/wordml" xmlns:w16cex="http://schemas.microsoft.com/office/word/2018/wordml/cex" xmlns:w16cid="http://schemas.microsoft.com/office/word/2016/wordml/cid" xmlns:w16="http://schemas.microsoft.com/office/word/2018/wordml" xmlns:w16sdtdh="http://schemas.microsoft.com/office/word/2020/wordml/sdtdatahash" xmlns:w16se="http://schemas.microsoft.com/office/word/2015/wordml/symex" xmlns:wpg="http://schemas.microsoft.com/office/word/2010/wordprocessingGroup" xmlns:wpi="http://schemas.microsoft.com/office/word/2010/wordprocessingInk" xmlns:wne="http://schemas.microsoft.com/office/word/2006/wordml" xmlns:wps="http://schemas.microsoft.com/office/word/2010/wordprocessingShape" mc:Ignorable="w14 w15 w16se w16cid w16 w16cex w16sdtdh wp14">
   <w:abstractNum w:abstractNumId="0" w15:restartNumberingAfterBreak="0">
     <w:nsid w:val="01DA424A"/>
     <w:multiLevelType w:val="hybridMultilevel"/>
@@ -11731,7 +11729,7 @@
 </file>
 
 <file path=word/styles.xml><?xml version="1.0" encoding="utf-8"?>
-<w:styles xmlns:mc="http://schemas.openxmlformats.org/markup-compatibility/2006" xmlns:r="http://schemas.openxmlformats.org/officeDocument/2006/relationships" xmlns:w="http://schemas.openxmlformats.org/wordprocessingml/2006/main" xmlns:w14="http://schemas.microsoft.com/office/word/2010/wordml" xmlns:w15="http://schemas.microsoft.com/office/word/2012/wordml" xmlns:w16cex="http://schemas.microsoft.com/office/word/2018/wordml/cex" xmlns:w16cid="http://schemas.microsoft.com/office/word/2016/wordml/cid" xmlns:w16="http://schemas.microsoft.com/office/word/2018/wordml" xmlns:w16se="http://schemas.microsoft.com/office/word/2015/wordml/symex" mc:Ignorable="w14 w15 w16se w16cid w16 w16cex">
+<w:styles xmlns:mc="http://schemas.openxmlformats.org/markup-compatibility/2006" xmlns:r="http://schemas.openxmlformats.org/officeDocument/2006/relationships" xmlns:w="http://schemas.openxmlformats.org/wordprocessingml/2006/main" xmlns:w14="http://schemas.microsoft.com/office/word/2010/wordml" xmlns:w15="http://schemas.microsoft.com/office/word/2012/wordml" xmlns:w16cex="http://schemas.microsoft.com/office/word/2018/wordml/cex" xmlns:w16cid="http://schemas.microsoft.com/office/word/2016/wordml/cid" xmlns:w16="http://schemas.microsoft.com/office/word/2018/wordml" xmlns:w16sdtdh="http://schemas.microsoft.com/office/word/2020/wordml/sdtdatahash" xmlns:w16se="http://schemas.microsoft.com/office/word/2015/wordml/symex" mc:Ignorable="w14 w15 w16se w16cid w16 w16cex w16sdtdh">
   <w:docDefaults>
     <w:rPrDefault>
       <w:rPr>

</xml_diff>